<commit_message>
Did the backup restore
</commit_message>
<xml_diff>
--- a/report.docx
+++ b/report.docx
@@ -30,7 +30,7 @@
                     <pic:cNvPicPr/>
                   </pic:nvPicPr>
                   <pic:blipFill>
-                    <a:blip r:embed="rId4"/>
+                    <a:blip r:embed="rId5"/>
                     <a:stretch>
                       <a:fillRect/>
                     </a:stretch>
@@ -69,7 +69,7 @@
                     <pic:cNvPicPr/>
                   </pic:nvPicPr>
                   <pic:blipFill>
-                    <a:blip r:embed="rId5"/>
+                    <a:blip r:embed="rId6"/>
                     <a:stretch>
                       <a:fillRect/>
                     </a:stretch>
@@ -108,7 +108,7 @@
                     <pic:cNvPicPr/>
                   </pic:nvPicPr>
                   <pic:blipFill>
-                    <a:blip r:embed="rId6"/>
+                    <a:blip r:embed="rId7"/>
                     <a:stretch>
                       <a:fillRect/>
                     </a:stretch>
@@ -147,7 +147,7 @@
                     <pic:cNvPicPr/>
                   </pic:nvPicPr>
                   <pic:blipFill>
-                    <a:blip r:embed="rId7"/>
+                    <a:blip r:embed="rId8"/>
                     <a:stretch>
                       <a:fillRect/>
                     </a:stretch>
@@ -186,7 +186,7 @@
                     <pic:cNvPicPr/>
                   </pic:nvPicPr>
                   <pic:blipFill>
-                    <a:blip r:embed="rId8"/>
+                    <a:blip r:embed="rId9"/>
                     <a:stretch>
                       <a:fillRect/>
                     </a:stretch>
@@ -225,7 +225,7 @@
                     <pic:cNvPicPr/>
                   </pic:nvPicPr>
                   <pic:blipFill>
-                    <a:blip r:embed="rId9"/>
+                    <a:blip r:embed="rId10"/>
                     <a:stretch>
                       <a:fillRect/>
                     </a:stretch>
@@ -269,7 +269,7 @@
                     <pic:cNvPicPr/>
                   </pic:nvPicPr>
                   <pic:blipFill>
-                    <a:blip r:embed="rId10"/>
+                    <a:blip r:embed="rId11"/>
                     <a:stretch>
                       <a:fillRect/>
                     </a:stretch>
@@ -308,7 +308,7 @@
                     <pic:cNvPicPr/>
                   </pic:nvPicPr>
                   <pic:blipFill>
-                    <a:blip r:embed="rId11"/>
+                    <a:blip r:embed="rId12"/>
                     <a:stretch>
                       <a:fillRect/>
                     </a:stretch>
@@ -347,7 +347,7 @@
                     <pic:cNvPicPr/>
                   </pic:nvPicPr>
                   <pic:blipFill>
-                    <a:blip r:embed="rId12"/>
+                    <a:blip r:embed="rId13"/>
                     <a:stretch>
                       <a:fillRect/>
                     </a:stretch>
@@ -386,7 +386,7 @@
                     <pic:cNvPicPr/>
                   </pic:nvPicPr>
                   <pic:blipFill>
-                    <a:blip r:embed="rId13"/>
+                    <a:blip r:embed="rId14"/>
                     <a:stretch>
                       <a:fillRect/>
                     </a:stretch>
@@ -425,7 +425,7 @@
                     <pic:cNvPicPr/>
                   </pic:nvPicPr>
                   <pic:blipFill>
-                    <a:blip r:embed="rId14"/>
+                    <a:blip r:embed="rId15"/>
                     <a:stretch>
                       <a:fillRect/>
                     </a:stretch>
@@ -464,7 +464,7 @@
                     <pic:cNvPicPr/>
                   </pic:nvPicPr>
                   <pic:blipFill>
-                    <a:blip r:embed="rId15"/>
+                    <a:blip r:embed="rId16"/>
                     <a:stretch>
                       <a:fillRect/>
                     </a:stretch>
@@ -503,7 +503,7 @@
                     <pic:cNvPicPr/>
                   </pic:nvPicPr>
                   <pic:blipFill>
-                    <a:blip r:embed="rId16"/>
+                    <a:blip r:embed="rId17"/>
                     <a:stretch>
                       <a:fillRect/>
                     </a:stretch>
@@ -542,7 +542,7 @@
                     <pic:cNvPicPr/>
                   </pic:nvPicPr>
                   <pic:blipFill>
-                    <a:blip r:embed="rId17"/>
+                    <a:blip r:embed="rId18"/>
                     <a:stretch>
                       <a:fillRect/>
                     </a:stretch>
@@ -581,7 +581,7 @@
                     <pic:cNvPicPr/>
                   </pic:nvPicPr>
                   <pic:blipFill>
-                    <a:blip r:embed="rId18"/>
+                    <a:blip r:embed="rId19"/>
                     <a:stretch>
                       <a:fillRect/>
                     </a:stretch>
@@ -602,6 +602,726 @@
         </w:drawing>
       </w:r>
     </w:p>
+    <w:p/>
+    <w:p>
+      <w:r>
+        <w:lastRenderedPageBreak/>
+        <w:t>Backup and restore:</w:t>
+      </w:r>
+    </w:p>
+    <w:p>
+      <w:r>
+        <w:t>Commands used:</w:t>
+      </w:r>
+    </w:p>
+    <w:p>
+      <w:r>
+        <w:t>mysqldump -u root -p --databases restaurant &gt; restaurant_backup.sql</w:t>
+      </w:r>
+    </w:p>
+    <w:p>
+      <w:r>
+        <w:t>mysql -u root -p &lt; backups/restaurant_backup.sql</w:t>
+      </w:r>
+    </w:p>
+    <w:p>
+      <w:r>
+        <w:t>Screenshots of dump file</w:t>
+      </w:r>
+      <w:r>
+        <w:t>:</w:t>
+      </w:r>
+    </w:p>
+    <w:p>
+      <w:r>
+        <w:drawing>
+          <wp:inline distT="0" distB="0" distL="0" distR="0" wp14:anchorId="0E48BCDC" wp14:editId="7C4289FC">
+            <wp:extent cx="5943600" cy="3245485"/>
+            <wp:effectExtent l="0" t="0" r="0" b="0"/>
+            <wp:docPr id="1590873401" name="Picture 1" descr="A screenshot of a computer program&#10;&#10;AI-generated content may be incorrect."/>
+            <wp:cNvGraphicFramePr>
+              <a:graphicFrameLocks xmlns:a="http://schemas.openxmlformats.org/drawingml/2006/main" noChangeAspect="1"/>
+            </wp:cNvGraphicFramePr>
+            <a:graphic xmlns:a="http://schemas.openxmlformats.org/drawingml/2006/main">
+              <a:graphicData uri="http://schemas.openxmlformats.org/drawingml/2006/picture">
+                <pic:pic xmlns:pic="http://schemas.openxmlformats.org/drawingml/2006/picture">
+                  <pic:nvPicPr>
+                    <pic:cNvPr id="1590873401" name="Picture 1" descr="A screenshot of a computer program&#10;&#10;AI-generated content may be incorrect."/>
+                    <pic:cNvPicPr/>
+                  </pic:nvPicPr>
+                  <pic:blipFill>
+                    <a:blip r:embed="rId20"/>
+                    <a:stretch>
+                      <a:fillRect/>
+                    </a:stretch>
+                  </pic:blipFill>
+                  <pic:spPr>
+                    <a:xfrm>
+                      <a:off x="0" y="0"/>
+                      <a:ext cx="5943600" cy="3245485"/>
+                    </a:xfrm>
+                    <a:prstGeom prst="rect">
+                      <a:avLst/>
+                    </a:prstGeom>
+                  </pic:spPr>
+                </pic:pic>
+              </a:graphicData>
+            </a:graphic>
+          </wp:inline>
+        </w:drawing>
+      </w:r>
+    </w:p>
+    <w:p>
+      <w:r>
+        <w:t>First 20–30 lines of the SQL dump</w:t>
+      </w:r>
+      <w:r>
+        <w:t>:</w:t>
+      </w:r>
+    </w:p>
+    <w:p>
+      <w:pPr>
+        <w:rPr>
+          <w:b/>
+          <w:bCs/>
+          <w:i/>
+          <w:iCs/>
+        </w:rPr>
+      </w:pPr>
+      <w:r>
+        <w:rPr>
+          <w:b/>
+          <w:bCs/>
+          <w:i/>
+          <w:iCs/>
+        </w:rPr>
+        <w:t>-- MySQL dump 10.13  Distrib 8.0.43, for Win64 (x86_64)</w:t>
+      </w:r>
+    </w:p>
+    <w:p>
+      <w:pPr>
+        <w:rPr>
+          <w:b/>
+          <w:bCs/>
+          <w:i/>
+          <w:iCs/>
+        </w:rPr>
+      </w:pPr>
+      <w:r>
+        <w:rPr>
+          <w:b/>
+          <w:bCs/>
+          <w:i/>
+          <w:iCs/>
+        </w:rPr>
+        <w:t>--</w:t>
+      </w:r>
+    </w:p>
+    <w:p>
+      <w:pPr>
+        <w:rPr>
+          <w:b/>
+          <w:bCs/>
+          <w:i/>
+          <w:iCs/>
+        </w:rPr>
+      </w:pPr>
+      <w:r>
+        <w:rPr>
+          <w:b/>
+          <w:bCs/>
+          <w:i/>
+          <w:iCs/>
+        </w:rPr>
+        <w:t>-- Host: localhost    Database: restaurant</w:t>
+      </w:r>
+    </w:p>
+    <w:p>
+      <w:pPr>
+        <w:rPr>
+          <w:b/>
+          <w:bCs/>
+          <w:i/>
+          <w:iCs/>
+        </w:rPr>
+      </w:pPr>
+      <w:r>
+        <w:rPr>
+          <w:b/>
+          <w:bCs/>
+          <w:i/>
+          <w:iCs/>
+        </w:rPr>
+        <w:t>-- ------------------------------------------------------</w:t>
+      </w:r>
+    </w:p>
+    <w:p>
+      <w:pPr>
+        <w:rPr>
+          <w:b/>
+          <w:bCs/>
+          <w:i/>
+          <w:iCs/>
+        </w:rPr>
+      </w:pPr>
+      <w:r>
+        <w:rPr>
+          <w:b/>
+          <w:bCs/>
+          <w:i/>
+          <w:iCs/>
+        </w:rPr>
+        <w:t>-- Server version 8.0.43</w:t>
+      </w:r>
+    </w:p>
+    <w:p>
+      <w:pPr>
+        <w:rPr>
+          <w:b/>
+          <w:bCs/>
+          <w:i/>
+          <w:iCs/>
+        </w:rPr>
+      </w:pPr>
+    </w:p>
+    <w:p>
+      <w:pPr>
+        <w:rPr>
+          <w:b/>
+          <w:bCs/>
+          <w:i/>
+          <w:iCs/>
+        </w:rPr>
+      </w:pPr>
+      <w:r>
+        <w:rPr>
+          <w:b/>
+          <w:bCs/>
+          <w:i/>
+          <w:iCs/>
+        </w:rPr>
+        <w:t>/*!40101 SET @OLD_CHARACTER_SET_CLIENT=@@CHARACTER_SET_CLIENT */;</w:t>
+      </w:r>
+    </w:p>
+    <w:p>
+      <w:pPr>
+        <w:rPr>
+          <w:b/>
+          <w:bCs/>
+          <w:i/>
+          <w:iCs/>
+        </w:rPr>
+      </w:pPr>
+      <w:r>
+        <w:rPr>
+          <w:b/>
+          <w:bCs/>
+          <w:i/>
+          <w:iCs/>
+        </w:rPr>
+        <w:t>/*!40101 SET @OLD_CHARACTER_SET_RESULTS=@@CHARACTER_SET_RESULTS */;</w:t>
+      </w:r>
+    </w:p>
+    <w:p>
+      <w:pPr>
+        <w:rPr>
+          <w:b/>
+          <w:bCs/>
+          <w:i/>
+          <w:iCs/>
+        </w:rPr>
+      </w:pPr>
+      <w:r>
+        <w:rPr>
+          <w:b/>
+          <w:bCs/>
+          <w:i/>
+          <w:iCs/>
+        </w:rPr>
+        <w:t>/*!40101 SET @OLD_COLLATION_CONNECTION=@@COLLATION_CONNECTION */;</w:t>
+      </w:r>
+    </w:p>
+    <w:p>
+      <w:pPr>
+        <w:rPr>
+          <w:b/>
+          <w:bCs/>
+          <w:i/>
+          <w:iCs/>
+        </w:rPr>
+      </w:pPr>
+      <w:r>
+        <w:rPr>
+          <w:b/>
+          <w:bCs/>
+          <w:i/>
+          <w:iCs/>
+        </w:rPr>
+        <w:lastRenderedPageBreak/>
+        <w:t>/*!50503 SET NAMES utf8mb4 */;</w:t>
+      </w:r>
+    </w:p>
+    <w:p>
+      <w:pPr>
+        <w:rPr>
+          <w:b/>
+          <w:bCs/>
+          <w:i/>
+          <w:iCs/>
+        </w:rPr>
+      </w:pPr>
+      <w:r>
+        <w:rPr>
+          <w:b/>
+          <w:bCs/>
+          <w:i/>
+          <w:iCs/>
+        </w:rPr>
+        <w:t>/*!40103 SET @OLD_TIME_ZONE=@@TIME_ZONE */;</w:t>
+      </w:r>
+    </w:p>
+    <w:p>
+      <w:pPr>
+        <w:rPr>
+          <w:b/>
+          <w:bCs/>
+          <w:i/>
+          <w:iCs/>
+        </w:rPr>
+      </w:pPr>
+      <w:r>
+        <w:rPr>
+          <w:b/>
+          <w:bCs/>
+          <w:i/>
+          <w:iCs/>
+        </w:rPr>
+        <w:t>/*!40103 SET TIME_ZONE='+00:00' */;</w:t>
+      </w:r>
+    </w:p>
+    <w:p>
+      <w:pPr>
+        <w:rPr>
+          <w:b/>
+          <w:bCs/>
+          <w:i/>
+          <w:iCs/>
+        </w:rPr>
+      </w:pPr>
+      <w:r>
+        <w:rPr>
+          <w:b/>
+          <w:bCs/>
+          <w:i/>
+          <w:iCs/>
+        </w:rPr>
+        <w:t>/*!40014 SET @OLD_UNIQUE_CHECKS=@@UNIQUE_CHECKS, UNIQUE_CHECKS=0 */;</w:t>
+      </w:r>
+    </w:p>
+    <w:p>
+      <w:pPr>
+        <w:rPr>
+          <w:b/>
+          <w:bCs/>
+          <w:i/>
+          <w:iCs/>
+        </w:rPr>
+      </w:pPr>
+      <w:r>
+        <w:rPr>
+          <w:b/>
+          <w:bCs/>
+          <w:i/>
+          <w:iCs/>
+        </w:rPr>
+        <w:t>/*!40014 SET @OLD_FOREIGN_KEY_CHECKS=@@FOREIGN_KEY_CHECKS, FOREIGN_KEY_CHECKS=0 */;</w:t>
+      </w:r>
+    </w:p>
+    <w:p>
+      <w:pPr>
+        <w:rPr>
+          <w:b/>
+          <w:bCs/>
+          <w:i/>
+          <w:iCs/>
+        </w:rPr>
+      </w:pPr>
+      <w:r>
+        <w:rPr>
+          <w:b/>
+          <w:bCs/>
+          <w:i/>
+          <w:iCs/>
+        </w:rPr>
+        <w:t>/*!40101 SET @OLD_SQL_MODE=@@SQL_MODE, SQL_MODE='NO_AUTO_VALUE_ON_ZERO' */;</w:t>
+      </w:r>
+    </w:p>
+    <w:p>
+      <w:pPr>
+        <w:rPr>
+          <w:b/>
+          <w:bCs/>
+          <w:i/>
+          <w:iCs/>
+        </w:rPr>
+      </w:pPr>
+      <w:r>
+        <w:rPr>
+          <w:b/>
+          <w:bCs/>
+          <w:i/>
+          <w:iCs/>
+        </w:rPr>
+        <w:t>/*!40111 SET @OLD_SQL_NOTES=@@SQL_NOTES, SQL_NOTES=0 */;</w:t>
+      </w:r>
+    </w:p>
+    <w:p>
+      <w:pPr>
+        <w:rPr>
+          <w:b/>
+          <w:bCs/>
+          <w:i/>
+          <w:iCs/>
+        </w:rPr>
+      </w:pPr>
+    </w:p>
+    <w:p>
+      <w:pPr>
+        <w:rPr>
+          <w:b/>
+          <w:bCs/>
+          <w:i/>
+          <w:iCs/>
+        </w:rPr>
+      </w:pPr>
+      <w:r>
+        <w:rPr>
+          <w:b/>
+          <w:bCs/>
+          <w:i/>
+          <w:iCs/>
+        </w:rPr>
+        <w:t>--</w:t>
+      </w:r>
+    </w:p>
+    <w:p>
+      <w:pPr>
+        <w:rPr>
+          <w:b/>
+          <w:bCs/>
+          <w:i/>
+          <w:iCs/>
+        </w:rPr>
+      </w:pPr>
+      <w:r>
+        <w:rPr>
+          <w:b/>
+          <w:bCs/>
+          <w:i/>
+          <w:iCs/>
+        </w:rPr>
+        <w:t>-- Current Database: `restaurant`</w:t>
+      </w:r>
+    </w:p>
+    <w:p>
+      <w:pPr>
+        <w:rPr>
+          <w:b/>
+          <w:bCs/>
+          <w:i/>
+          <w:iCs/>
+        </w:rPr>
+      </w:pPr>
+      <w:r>
+        <w:rPr>
+          <w:b/>
+          <w:bCs/>
+          <w:i/>
+          <w:iCs/>
+        </w:rPr>
+        <w:t>--</w:t>
+      </w:r>
+    </w:p>
+    <w:p>
+      <w:pPr>
+        <w:rPr>
+          <w:b/>
+          <w:bCs/>
+          <w:i/>
+          <w:iCs/>
+        </w:rPr>
+      </w:pPr>
+    </w:p>
+    <w:p>
+      <w:pPr>
+        <w:rPr>
+          <w:b/>
+          <w:bCs/>
+          <w:i/>
+          <w:iCs/>
+        </w:rPr>
+      </w:pPr>
+      <w:r>
+        <w:rPr>
+          <w:b/>
+          <w:bCs/>
+          <w:i/>
+          <w:iCs/>
+        </w:rPr>
+        <w:t>CREATE DATABASE /*!32312 IF NOT EXISTS*/ `restaurant` /*!40100 DEFAULT CHARACTER SET utf8mb4 COLLATE utf8mb4_0900_ai_ci */ /*!80016 DEFAULT ENCRYPTION='N' */;</w:t>
+      </w:r>
+    </w:p>
+    <w:p>
+      <w:pPr>
+        <w:rPr>
+          <w:b/>
+          <w:bCs/>
+          <w:i/>
+          <w:iCs/>
+        </w:rPr>
+      </w:pPr>
+    </w:p>
+    <w:p>
+      <w:pPr>
+        <w:rPr>
+          <w:b/>
+          <w:bCs/>
+          <w:i/>
+          <w:iCs/>
+        </w:rPr>
+      </w:pPr>
+      <w:r>
+        <w:rPr>
+          <w:b/>
+          <w:bCs/>
+          <w:i/>
+          <w:iCs/>
+        </w:rPr>
+        <w:t>USE `restaurant`;</w:t>
+      </w:r>
+    </w:p>
+    <w:p>
+      <w:r>
+        <w:t>Screenshots of restore success</w:t>
+      </w:r>
+      <w:r>
+        <w:t>:</w:t>
+      </w:r>
+    </w:p>
+    <w:p>
+      <w:r>
+        <w:t>Before drop:</w:t>
+      </w:r>
+    </w:p>
+    <w:p>
+      <w:r>
+        <w:lastRenderedPageBreak/>
+        <w:drawing>
+          <wp:inline distT="0" distB="0" distL="0" distR="0" wp14:anchorId="1F9F27A5" wp14:editId="79B6FC5B">
+            <wp:extent cx="5943600" cy="2795270"/>
+            <wp:effectExtent l="0" t="0" r="0" b="5080"/>
+            <wp:docPr id="1437423494" name="Picture 1" descr="A screenshot of a computer program&#10;&#10;AI-generated content may be incorrect."/>
+            <wp:cNvGraphicFramePr>
+              <a:graphicFrameLocks xmlns:a="http://schemas.openxmlformats.org/drawingml/2006/main" noChangeAspect="1"/>
+            </wp:cNvGraphicFramePr>
+            <a:graphic xmlns:a="http://schemas.openxmlformats.org/drawingml/2006/main">
+              <a:graphicData uri="http://schemas.openxmlformats.org/drawingml/2006/picture">
+                <pic:pic xmlns:pic="http://schemas.openxmlformats.org/drawingml/2006/picture">
+                  <pic:nvPicPr>
+                    <pic:cNvPr id="148976923" name="Picture 1" descr="A screenshot of a computer program&#10;&#10;AI-generated content may be incorrect."/>
+                    <pic:cNvPicPr/>
+                  </pic:nvPicPr>
+                  <pic:blipFill>
+                    <a:blip r:embed="rId21"/>
+                    <a:stretch>
+                      <a:fillRect/>
+                    </a:stretch>
+                  </pic:blipFill>
+                  <pic:spPr>
+                    <a:xfrm>
+                      <a:off x="0" y="0"/>
+                      <a:ext cx="5943600" cy="2795270"/>
+                    </a:xfrm>
+                    <a:prstGeom prst="rect">
+                      <a:avLst/>
+                    </a:prstGeom>
+                  </pic:spPr>
+                </pic:pic>
+              </a:graphicData>
+            </a:graphic>
+          </wp:inline>
+        </w:drawing>
+      </w:r>
+    </w:p>
+    <w:p>
+      <w:r>
+        <w:t>Before restore:</w:t>
+      </w:r>
+    </w:p>
+    <w:p>
+      <w:r>
+        <w:drawing>
+          <wp:inline distT="0" distB="0" distL="0" distR="0" wp14:anchorId="6786CF82" wp14:editId="705131C1">
+            <wp:extent cx="5943600" cy="1122045"/>
+            <wp:effectExtent l="0" t="0" r="0" b="1905"/>
+            <wp:docPr id="538505840" name="Picture 1" descr="A screenshot of a computer&#10;&#10;AI-generated content may be incorrect."/>
+            <wp:cNvGraphicFramePr>
+              <a:graphicFrameLocks xmlns:a="http://schemas.openxmlformats.org/drawingml/2006/main" noChangeAspect="1"/>
+            </wp:cNvGraphicFramePr>
+            <a:graphic xmlns:a="http://schemas.openxmlformats.org/drawingml/2006/main">
+              <a:graphicData uri="http://schemas.openxmlformats.org/drawingml/2006/picture">
+                <pic:pic xmlns:pic="http://schemas.openxmlformats.org/drawingml/2006/picture">
+                  <pic:nvPicPr>
+                    <pic:cNvPr id="538505840" name="Picture 1" descr="A screenshot of a computer&#10;&#10;AI-generated content may be incorrect."/>
+                    <pic:cNvPicPr/>
+                  </pic:nvPicPr>
+                  <pic:blipFill>
+                    <a:blip r:embed="rId22"/>
+                    <a:stretch>
+                      <a:fillRect/>
+                    </a:stretch>
+                  </pic:blipFill>
+                  <pic:spPr>
+                    <a:xfrm>
+                      <a:off x="0" y="0"/>
+                      <a:ext cx="5943600" cy="1122045"/>
+                    </a:xfrm>
+                    <a:prstGeom prst="rect">
+                      <a:avLst/>
+                    </a:prstGeom>
+                  </pic:spPr>
+                </pic:pic>
+              </a:graphicData>
+            </a:graphic>
+          </wp:inline>
+        </w:drawing>
+      </w:r>
+    </w:p>
+    <w:p>
+      <w:r>
+        <w:lastRenderedPageBreak/>
+        <w:drawing>
+          <wp:inline distT="0" distB="0" distL="0" distR="0" wp14:anchorId="13795A3B" wp14:editId="023F1332">
+            <wp:extent cx="3689947" cy="6438900"/>
+            <wp:effectExtent l="0" t="0" r="6350" b="0"/>
+            <wp:docPr id="500527954" name="Picture 1" descr="A screenshot of a computer&#10;&#10;AI-generated content may be incorrect."/>
+            <wp:cNvGraphicFramePr>
+              <a:graphicFrameLocks xmlns:a="http://schemas.openxmlformats.org/drawingml/2006/main" noChangeAspect="1"/>
+            </wp:cNvGraphicFramePr>
+            <a:graphic xmlns:a="http://schemas.openxmlformats.org/drawingml/2006/main">
+              <a:graphicData uri="http://schemas.openxmlformats.org/drawingml/2006/picture">
+                <pic:pic xmlns:pic="http://schemas.openxmlformats.org/drawingml/2006/picture">
+                  <pic:nvPicPr>
+                    <pic:cNvPr id="500527954" name="Picture 1" descr="A screenshot of a computer&#10;&#10;AI-generated content may be incorrect."/>
+                    <pic:cNvPicPr/>
+                  </pic:nvPicPr>
+                  <pic:blipFill>
+                    <a:blip r:embed="rId23"/>
+                    <a:stretch>
+                      <a:fillRect/>
+                    </a:stretch>
+                  </pic:blipFill>
+                  <pic:spPr>
+                    <a:xfrm>
+                      <a:off x="0" y="0"/>
+                      <a:ext cx="3695318" cy="6448272"/>
+                    </a:xfrm>
+                    <a:prstGeom prst="rect">
+                      <a:avLst/>
+                    </a:prstGeom>
+                  </pic:spPr>
+                </pic:pic>
+              </a:graphicData>
+            </a:graphic>
+          </wp:inline>
+        </w:drawing>
+      </w:r>
+    </w:p>
+    <w:p>
+      <w:r>
+        <w:t>After restore:</w:t>
+      </w:r>
+    </w:p>
+    <w:p>
+      <w:r>
+        <w:lastRenderedPageBreak/>
+        <w:drawing>
+          <wp:inline distT="0" distB="0" distL="0" distR="0" wp14:anchorId="643EFC9D" wp14:editId="7A85A243">
+            <wp:extent cx="5943600" cy="2795270"/>
+            <wp:effectExtent l="0" t="0" r="0" b="5080"/>
+            <wp:docPr id="148976923" name="Picture 1" descr="A screenshot of a computer program&#10;&#10;AI-generated content may be incorrect."/>
+            <wp:cNvGraphicFramePr>
+              <a:graphicFrameLocks xmlns:a="http://schemas.openxmlformats.org/drawingml/2006/main" noChangeAspect="1"/>
+            </wp:cNvGraphicFramePr>
+            <a:graphic xmlns:a="http://schemas.openxmlformats.org/drawingml/2006/main">
+              <a:graphicData uri="http://schemas.openxmlformats.org/drawingml/2006/picture">
+                <pic:pic xmlns:pic="http://schemas.openxmlformats.org/drawingml/2006/picture">
+                  <pic:nvPicPr>
+                    <pic:cNvPr id="148976923" name="Picture 1" descr="A screenshot of a computer program&#10;&#10;AI-generated content may be incorrect."/>
+                    <pic:cNvPicPr/>
+                  </pic:nvPicPr>
+                  <pic:blipFill>
+                    <a:blip r:embed="rId21"/>
+                    <a:stretch>
+                      <a:fillRect/>
+                    </a:stretch>
+                  </pic:blipFill>
+                  <pic:spPr>
+                    <a:xfrm>
+                      <a:off x="0" y="0"/>
+                      <a:ext cx="5943600" cy="2795270"/>
+                    </a:xfrm>
+                    <a:prstGeom prst="rect">
+                      <a:avLst/>
+                    </a:prstGeom>
+                  </pic:spPr>
+                </pic:pic>
+              </a:graphicData>
+            </a:graphic>
+          </wp:inline>
+        </w:drawing>
+      </w:r>
+    </w:p>
+    <w:p>
+      <w:r>
+        <w:lastRenderedPageBreak/>
+        <w:drawing>
+          <wp:inline distT="0" distB="0" distL="0" distR="0" wp14:anchorId="11453B39" wp14:editId="4B6244CE">
+            <wp:extent cx="3244850" cy="8229600"/>
+            <wp:effectExtent l="0" t="0" r="0" b="0"/>
+            <wp:docPr id="2057940625" name="Picture 1" descr="A screenshot of a computer program&#10;&#10;AI-generated content may be incorrect."/>
+            <wp:cNvGraphicFramePr>
+              <a:graphicFrameLocks xmlns:a="http://schemas.openxmlformats.org/drawingml/2006/main" noChangeAspect="1"/>
+            </wp:cNvGraphicFramePr>
+            <a:graphic xmlns:a="http://schemas.openxmlformats.org/drawingml/2006/main">
+              <a:graphicData uri="http://schemas.openxmlformats.org/drawingml/2006/picture">
+                <pic:pic xmlns:pic="http://schemas.openxmlformats.org/drawingml/2006/picture">
+                  <pic:nvPicPr>
+                    <pic:cNvPr id="2057940625" name="Picture 1" descr="A screenshot of a computer program&#10;&#10;AI-generated content may be incorrect."/>
+                    <pic:cNvPicPr/>
+                  </pic:nvPicPr>
+                  <pic:blipFill>
+                    <a:blip r:embed="rId24"/>
+                    <a:stretch>
+                      <a:fillRect/>
+                    </a:stretch>
+                  </pic:blipFill>
+                  <pic:spPr>
+                    <a:xfrm>
+                      <a:off x="0" y="0"/>
+                      <a:ext cx="3244850" cy="8229600"/>
+                    </a:xfrm>
+                    <a:prstGeom prst="rect">
+                      <a:avLst/>
+                    </a:prstGeom>
+                  </pic:spPr>
+                </pic:pic>
+              </a:graphicData>
+            </a:graphic>
+          </wp:inline>
+        </w:drawing>
+      </w:r>
+    </w:p>
     <w:sectPr>
       <w:pgSz w:w="12240" w:h="15840"/>
       <w:pgMar w:top="1440" w:right="1440" w:bottom="1440" w:left="1440" w:header="708" w:footer="708" w:gutter="0"/>
@@ -610,6 +1330,467 @@
     </w:sectPr>
   </w:body>
 </w:document>
+</file>
+
+<file path=word/numbering.xml><?xml version="1.0" encoding="utf-8"?>
+<w:numbering xmlns:wpc="http://schemas.microsoft.com/office/word/2010/wordprocessingCanvas" xmlns:cx="http://schemas.microsoft.com/office/drawing/2014/chartex" xmlns:cx1="http://schemas.microsoft.com/office/drawing/2015/9/8/chartex" xmlns:cx2="http://schemas.microsoft.com/office/drawing/2015/10/21/chartex" xmlns:cx3="http://schemas.microsoft.com/office/drawing/2016/5/9/chartex" xmlns:cx4="http://schemas.microsoft.com/office/drawing/2016/5/10/chartex" xmlns:cx5="http://schemas.microsoft.com/office/drawing/2016/5/11/chartex" xmlns:cx6="http://schemas.microsoft.com/office/drawing/2016/5/12/chartex" xmlns:cx7="http://schemas.microsoft.com/office/drawing/2016/5/13/chartex" xmlns:cx8="http://schemas.microsoft.com/office/drawing/2016/5/14/chartex" xmlns:mc="http://schemas.openxmlformats.org/markup-compatibility/2006" xmlns:aink="http://schemas.microsoft.com/office/drawing/2016/ink" xmlns:am3d="http://schemas.microsoft.com/office/drawing/2017/model3d" xmlns:o="urn:schemas-microsoft-com:office:office" xmlns:oel="http://schemas.microsoft.com/office/2019/extlst" xmlns:r="http://schemas.openxmlformats.org/officeDocument/2006/relationships" xmlns:m="http://schemas.openxmlformats.org/officeDocument/2006/math" xmlns:v="urn:schemas-microsoft-com:vml" xmlns:wp14="http://schemas.microsoft.com/office/word/2010/wordprocessingDrawing" xmlns:wp="http://schemas.openxmlformats.org/drawingml/2006/wordprocessingDrawing" xmlns:w10="urn:schemas-microsoft-com:office:word" xmlns:w="http://schemas.openxmlformats.org/wordprocessingml/2006/main" xmlns:w14="http://schemas.microsoft.com/office/word/2010/wordml" xmlns:w15="http://schemas.microsoft.com/office/word/2012/wordml" xmlns:w16cex="http://schemas.microsoft.com/office/word/2018/wordml/cex" xmlns:w16cid="http://schemas.microsoft.com/office/word/2016/wordml/cid" xmlns:w16="http://schemas.microsoft.com/office/word/2018/wordml" xmlns:w16du="http://schemas.microsoft.com/office/word/2023/wordml/word16du" xmlns:w16sdtdh="http://schemas.microsoft.com/office/word/2020/wordml/sdtdatahash" xmlns:w16sdtfl="http://schemas.microsoft.com/office/word/2024/wordml/sdtformatlock" xmlns:w16se="http://schemas.microsoft.com/office/word/2015/wordml/symex" xmlns:wpg="http://schemas.microsoft.com/office/word/2010/wordprocessingGroup" xmlns:wpi="http://schemas.microsoft.com/office/word/2010/wordprocessingInk" xmlns:wne="http://schemas.microsoft.com/office/word/2006/wordml" xmlns:wps="http://schemas.microsoft.com/office/word/2010/wordprocessingShape" mc:Ignorable="w14 w15 w16se w16cid w16 w16cex w16sdtdh w16sdtfl w16du wp14">
+  <w:abstractNum w:abstractNumId="0" w15:restartNumberingAfterBreak="0">
+    <w:nsid w:val="16434716"/>
+    <w:multiLevelType w:val="multilevel"/>
+    <w:tmpl w:val="A3FC7616"/>
+    <w:lvl w:ilvl="0">
+      <w:start w:val="1"/>
+      <w:numFmt w:val="bullet"/>
+      <w:lvlText w:val=""/>
+      <w:lvlJc w:val="left"/>
+      <w:pPr>
+        <w:tabs>
+          <w:tab w:val="num" w:pos="720"/>
+        </w:tabs>
+        <w:ind w:left="720" w:hanging="360"/>
+      </w:pPr>
+      <w:rPr>
+        <w:rFonts w:ascii="Symbol" w:hAnsi="Symbol" w:hint="default"/>
+        <w:sz w:val="20"/>
+      </w:rPr>
+    </w:lvl>
+    <w:lvl w:ilvl="1" w:tentative="1">
+      <w:start w:val="1"/>
+      <w:numFmt w:val="bullet"/>
+      <w:lvlText w:val=""/>
+      <w:lvlJc w:val="left"/>
+      <w:pPr>
+        <w:tabs>
+          <w:tab w:val="num" w:pos="1440"/>
+        </w:tabs>
+        <w:ind w:left="1440" w:hanging="360"/>
+      </w:pPr>
+      <w:rPr>
+        <w:rFonts w:ascii="Symbol" w:hAnsi="Symbol" w:hint="default"/>
+        <w:sz w:val="20"/>
+      </w:rPr>
+    </w:lvl>
+    <w:lvl w:ilvl="2" w:tentative="1">
+      <w:start w:val="1"/>
+      <w:numFmt w:val="bullet"/>
+      <w:lvlText w:val=""/>
+      <w:lvlJc w:val="left"/>
+      <w:pPr>
+        <w:tabs>
+          <w:tab w:val="num" w:pos="2160"/>
+        </w:tabs>
+        <w:ind w:left="2160" w:hanging="360"/>
+      </w:pPr>
+      <w:rPr>
+        <w:rFonts w:ascii="Symbol" w:hAnsi="Symbol" w:hint="default"/>
+        <w:sz w:val="20"/>
+      </w:rPr>
+    </w:lvl>
+    <w:lvl w:ilvl="3" w:tentative="1">
+      <w:start w:val="1"/>
+      <w:numFmt w:val="bullet"/>
+      <w:lvlText w:val=""/>
+      <w:lvlJc w:val="left"/>
+      <w:pPr>
+        <w:tabs>
+          <w:tab w:val="num" w:pos="2880"/>
+        </w:tabs>
+        <w:ind w:left="2880" w:hanging="360"/>
+      </w:pPr>
+      <w:rPr>
+        <w:rFonts w:ascii="Symbol" w:hAnsi="Symbol" w:hint="default"/>
+        <w:sz w:val="20"/>
+      </w:rPr>
+    </w:lvl>
+    <w:lvl w:ilvl="4" w:tentative="1">
+      <w:start w:val="1"/>
+      <w:numFmt w:val="bullet"/>
+      <w:lvlText w:val=""/>
+      <w:lvlJc w:val="left"/>
+      <w:pPr>
+        <w:tabs>
+          <w:tab w:val="num" w:pos="3600"/>
+        </w:tabs>
+        <w:ind w:left="3600" w:hanging="360"/>
+      </w:pPr>
+      <w:rPr>
+        <w:rFonts w:ascii="Symbol" w:hAnsi="Symbol" w:hint="default"/>
+        <w:sz w:val="20"/>
+      </w:rPr>
+    </w:lvl>
+    <w:lvl w:ilvl="5" w:tentative="1">
+      <w:start w:val="1"/>
+      <w:numFmt w:val="bullet"/>
+      <w:lvlText w:val=""/>
+      <w:lvlJc w:val="left"/>
+      <w:pPr>
+        <w:tabs>
+          <w:tab w:val="num" w:pos="4320"/>
+        </w:tabs>
+        <w:ind w:left="4320" w:hanging="360"/>
+      </w:pPr>
+      <w:rPr>
+        <w:rFonts w:ascii="Symbol" w:hAnsi="Symbol" w:hint="default"/>
+        <w:sz w:val="20"/>
+      </w:rPr>
+    </w:lvl>
+    <w:lvl w:ilvl="6" w:tentative="1">
+      <w:start w:val="1"/>
+      <w:numFmt w:val="bullet"/>
+      <w:lvlText w:val=""/>
+      <w:lvlJc w:val="left"/>
+      <w:pPr>
+        <w:tabs>
+          <w:tab w:val="num" w:pos="5040"/>
+        </w:tabs>
+        <w:ind w:left="5040" w:hanging="360"/>
+      </w:pPr>
+      <w:rPr>
+        <w:rFonts w:ascii="Symbol" w:hAnsi="Symbol" w:hint="default"/>
+        <w:sz w:val="20"/>
+      </w:rPr>
+    </w:lvl>
+    <w:lvl w:ilvl="7" w:tentative="1">
+      <w:start w:val="1"/>
+      <w:numFmt w:val="bullet"/>
+      <w:lvlText w:val=""/>
+      <w:lvlJc w:val="left"/>
+      <w:pPr>
+        <w:tabs>
+          <w:tab w:val="num" w:pos="5760"/>
+        </w:tabs>
+        <w:ind w:left="5760" w:hanging="360"/>
+      </w:pPr>
+      <w:rPr>
+        <w:rFonts w:ascii="Symbol" w:hAnsi="Symbol" w:hint="default"/>
+        <w:sz w:val="20"/>
+      </w:rPr>
+    </w:lvl>
+    <w:lvl w:ilvl="8" w:tentative="1">
+      <w:start w:val="1"/>
+      <w:numFmt w:val="bullet"/>
+      <w:lvlText w:val=""/>
+      <w:lvlJc w:val="left"/>
+      <w:pPr>
+        <w:tabs>
+          <w:tab w:val="num" w:pos="6480"/>
+        </w:tabs>
+        <w:ind w:left="6480" w:hanging="360"/>
+      </w:pPr>
+      <w:rPr>
+        <w:rFonts w:ascii="Symbol" w:hAnsi="Symbol" w:hint="default"/>
+        <w:sz w:val="20"/>
+      </w:rPr>
+    </w:lvl>
+  </w:abstractNum>
+  <w:abstractNum w:abstractNumId="1" w15:restartNumberingAfterBreak="0">
+    <w:nsid w:val="1CAC2036"/>
+    <w:multiLevelType w:val="multilevel"/>
+    <w:tmpl w:val="CA4695E4"/>
+    <w:lvl w:ilvl="0">
+      <w:start w:val="1"/>
+      <w:numFmt w:val="bullet"/>
+      <w:lvlText w:val=""/>
+      <w:lvlJc w:val="left"/>
+      <w:pPr>
+        <w:tabs>
+          <w:tab w:val="num" w:pos="720"/>
+        </w:tabs>
+        <w:ind w:left="720" w:hanging="360"/>
+      </w:pPr>
+      <w:rPr>
+        <w:rFonts w:ascii="Symbol" w:hAnsi="Symbol" w:hint="default"/>
+        <w:sz w:val="20"/>
+      </w:rPr>
+    </w:lvl>
+    <w:lvl w:ilvl="1" w:tentative="1">
+      <w:start w:val="1"/>
+      <w:numFmt w:val="bullet"/>
+      <w:lvlText w:val=""/>
+      <w:lvlJc w:val="left"/>
+      <w:pPr>
+        <w:tabs>
+          <w:tab w:val="num" w:pos="1440"/>
+        </w:tabs>
+        <w:ind w:left="1440" w:hanging="360"/>
+      </w:pPr>
+      <w:rPr>
+        <w:rFonts w:ascii="Symbol" w:hAnsi="Symbol" w:hint="default"/>
+        <w:sz w:val="20"/>
+      </w:rPr>
+    </w:lvl>
+    <w:lvl w:ilvl="2" w:tentative="1">
+      <w:start w:val="1"/>
+      <w:numFmt w:val="bullet"/>
+      <w:lvlText w:val=""/>
+      <w:lvlJc w:val="left"/>
+      <w:pPr>
+        <w:tabs>
+          <w:tab w:val="num" w:pos="2160"/>
+        </w:tabs>
+        <w:ind w:left="2160" w:hanging="360"/>
+      </w:pPr>
+      <w:rPr>
+        <w:rFonts w:ascii="Symbol" w:hAnsi="Symbol" w:hint="default"/>
+        <w:sz w:val="20"/>
+      </w:rPr>
+    </w:lvl>
+    <w:lvl w:ilvl="3" w:tentative="1">
+      <w:start w:val="1"/>
+      <w:numFmt w:val="bullet"/>
+      <w:lvlText w:val=""/>
+      <w:lvlJc w:val="left"/>
+      <w:pPr>
+        <w:tabs>
+          <w:tab w:val="num" w:pos="2880"/>
+        </w:tabs>
+        <w:ind w:left="2880" w:hanging="360"/>
+      </w:pPr>
+      <w:rPr>
+        <w:rFonts w:ascii="Symbol" w:hAnsi="Symbol" w:hint="default"/>
+        <w:sz w:val="20"/>
+      </w:rPr>
+    </w:lvl>
+    <w:lvl w:ilvl="4" w:tentative="1">
+      <w:start w:val="1"/>
+      <w:numFmt w:val="bullet"/>
+      <w:lvlText w:val=""/>
+      <w:lvlJc w:val="left"/>
+      <w:pPr>
+        <w:tabs>
+          <w:tab w:val="num" w:pos="3600"/>
+        </w:tabs>
+        <w:ind w:left="3600" w:hanging="360"/>
+      </w:pPr>
+      <w:rPr>
+        <w:rFonts w:ascii="Symbol" w:hAnsi="Symbol" w:hint="default"/>
+        <w:sz w:val="20"/>
+      </w:rPr>
+    </w:lvl>
+    <w:lvl w:ilvl="5" w:tentative="1">
+      <w:start w:val="1"/>
+      <w:numFmt w:val="bullet"/>
+      <w:lvlText w:val=""/>
+      <w:lvlJc w:val="left"/>
+      <w:pPr>
+        <w:tabs>
+          <w:tab w:val="num" w:pos="4320"/>
+        </w:tabs>
+        <w:ind w:left="4320" w:hanging="360"/>
+      </w:pPr>
+      <w:rPr>
+        <w:rFonts w:ascii="Symbol" w:hAnsi="Symbol" w:hint="default"/>
+        <w:sz w:val="20"/>
+      </w:rPr>
+    </w:lvl>
+    <w:lvl w:ilvl="6" w:tentative="1">
+      <w:start w:val="1"/>
+      <w:numFmt w:val="bullet"/>
+      <w:lvlText w:val=""/>
+      <w:lvlJc w:val="left"/>
+      <w:pPr>
+        <w:tabs>
+          <w:tab w:val="num" w:pos="5040"/>
+        </w:tabs>
+        <w:ind w:left="5040" w:hanging="360"/>
+      </w:pPr>
+      <w:rPr>
+        <w:rFonts w:ascii="Symbol" w:hAnsi="Symbol" w:hint="default"/>
+        <w:sz w:val="20"/>
+      </w:rPr>
+    </w:lvl>
+    <w:lvl w:ilvl="7" w:tentative="1">
+      <w:start w:val="1"/>
+      <w:numFmt w:val="bullet"/>
+      <w:lvlText w:val=""/>
+      <w:lvlJc w:val="left"/>
+      <w:pPr>
+        <w:tabs>
+          <w:tab w:val="num" w:pos="5760"/>
+        </w:tabs>
+        <w:ind w:left="5760" w:hanging="360"/>
+      </w:pPr>
+      <w:rPr>
+        <w:rFonts w:ascii="Symbol" w:hAnsi="Symbol" w:hint="default"/>
+        <w:sz w:val="20"/>
+      </w:rPr>
+    </w:lvl>
+    <w:lvl w:ilvl="8" w:tentative="1">
+      <w:start w:val="1"/>
+      <w:numFmt w:val="bullet"/>
+      <w:lvlText w:val=""/>
+      <w:lvlJc w:val="left"/>
+      <w:pPr>
+        <w:tabs>
+          <w:tab w:val="num" w:pos="6480"/>
+        </w:tabs>
+        <w:ind w:left="6480" w:hanging="360"/>
+      </w:pPr>
+      <w:rPr>
+        <w:rFonts w:ascii="Symbol" w:hAnsi="Symbol" w:hint="default"/>
+        <w:sz w:val="20"/>
+      </w:rPr>
+    </w:lvl>
+  </w:abstractNum>
+  <w:abstractNum w:abstractNumId="2" w15:restartNumberingAfterBreak="0">
+    <w:nsid w:val="2F075638"/>
+    <w:multiLevelType w:val="multilevel"/>
+    <w:tmpl w:val="B548126E"/>
+    <w:lvl w:ilvl="0">
+      <w:start w:val="1"/>
+      <w:numFmt w:val="bullet"/>
+      <w:lvlText w:val=""/>
+      <w:lvlJc w:val="left"/>
+      <w:pPr>
+        <w:tabs>
+          <w:tab w:val="num" w:pos="720"/>
+        </w:tabs>
+        <w:ind w:left="720" w:hanging="360"/>
+      </w:pPr>
+      <w:rPr>
+        <w:rFonts w:ascii="Symbol" w:hAnsi="Symbol" w:hint="default"/>
+        <w:sz w:val="20"/>
+      </w:rPr>
+    </w:lvl>
+    <w:lvl w:ilvl="1" w:tentative="1">
+      <w:start w:val="1"/>
+      <w:numFmt w:val="bullet"/>
+      <w:lvlText w:val=""/>
+      <w:lvlJc w:val="left"/>
+      <w:pPr>
+        <w:tabs>
+          <w:tab w:val="num" w:pos="1440"/>
+        </w:tabs>
+        <w:ind w:left="1440" w:hanging="360"/>
+      </w:pPr>
+      <w:rPr>
+        <w:rFonts w:ascii="Symbol" w:hAnsi="Symbol" w:hint="default"/>
+        <w:sz w:val="20"/>
+      </w:rPr>
+    </w:lvl>
+    <w:lvl w:ilvl="2" w:tentative="1">
+      <w:start w:val="1"/>
+      <w:numFmt w:val="bullet"/>
+      <w:lvlText w:val=""/>
+      <w:lvlJc w:val="left"/>
+      <w:pPr>
+        <w:tabs>
+          <w:tab w:val="num" w:pos="2160"/>
+        </w:tabs>
+        <w:ind w:left="2160" w:hanging="360"/>
+      </w:pPr>
+      <w:rPr>
+        <w:rFonts w:ascii="Symbol" w:hAnsi="Symbol" w:hint="default"/>
+        <w:sz w:val="20"/>
+      </w:rPr>
+    </w:lvl>
+    <w:lvl w:ilvl="3" w:tentative="1">
+      <w:start w:val="1"/>
+      <w:numFmt w:val="bullet"/>
+      <w:lvlText w:val=""/>
+      <w:lvlJc w:val="left"/>
+      <w:pPr>
+        <w:tabs>
+          <w:tab w:val="num" w:pos="2880"/>
+        </w:tabs>
+        <w:ind w:left="2880" w:hanging="360"/>
+      </w:pPr>
+      <w:rPr>
+        <w:rFonts w:ascii="Symbol" w:hAnsi="Symbol" w:hint="default"/>
+        <w:sz w:val="20"/>
+      </w:rPr>
+    </w:lvl>
+    <w:lvl w:ilvl="4" w:tentative="1">
+      <w:start w:val="1"/>
+      <w:numFmt w:val="bullet"/>
+      <w:lvlText w:val=""/>
+      <w:lvlJc w:val="left"/>
+      <w:pPr>
+        <w:tabs>
+          <w:tab w:val="num" w:pos="3600"/>
+        </w:tabs>
+        <w:ind w:left="3600" w:hanging="360"/>
+      </w:pPr>
+      <w:rPr>
+        <w:rFonts w:ascii="Symbol" w:hAnsi="Symbol" w:hint="default"/>
+        <w:sz w:val="20"/>
+      </w:rPr>
+    </w:lvl>
+    <w:lvl w:ilvl="5" w:tentative="1">
+      <w:start w:val="1"/>
+      <w:numFmt w:val="bullet"/>
+      <w:lvlText w:val=""/>
+      <w:lvlJc w:val="left"/>
+      <w:pPr>
+        <w:tabs>
+          <w:tab w:val="num" w:pos="4320"/>
+        </w:tabs>
+        <w:ind w:left="4320" w:hanging="360"/>
+      </w:pPr>
+      <w:rPr>
+        <w:rFonts w:ascii="Symbol" w:hAnsi="Symbol" w:hint="default"/>
+        <w:sz w:val="20"/>
+      </w:rPr>
+    </w:lvl>
+    <w:lvl w:ilvl="6" w:tentative="1">
+      <w:start w:val="1"/>
+      <w:numFmt w:val="bullet"/>
+      <w:lvlText w:val=""/>
+      <w:lvlJc w:val="left"/>
+      <w:pPr>
+        <w:tabs>
+          <w:tab w:val="num" w:pos="5040"/>
+        </w:tabs>
+        <w:ind w:left="5040" w:hanging="360"/>
+      </w:pPr>
+      <w:rPr>
+        <w:rFonts w:ascii="Symbol" w:hAnsi="Symbol" w:hint="default"/>
+        <w:sz w:val="20"/>
+      </w:rPr>
+    </w:lvl>
+    <w:lvl w:ilvl="7" w:tentative="1">
+      <w:start w:val="1"/>
+      <w:numFmt w:val="bullet"/>
+      <w:lvlText w:val=""/>
+      <w:lvlJc w:val="left"/>
+      <w:pPr>
+        <w:tabs>
+          <w:tab w:val="num" w:pos="5760"/>
+        </w:tabs>
+        <w:ind w:left="5760" w:hanging="360"/>
+      </w:pPr>
+      <w:rPr>
+        <w:rFonts w:ascii="Symbol" w:hAnsi="Symbol" w:hint="default"/>
+        <w:sz w:val="20"/>
+      </w:rPr>
+    </w:lvl>
+    <w:lvl w:ilvl="8" w:tentative="1">
+      <w:start w:val="1"/>
+      <w:numFmt w:val="bullet"/>
+      <w:lvlText w:val=""/>
+      <w:lvlJc w:val="left"/>
+      <w:pPr>
+        <w:tabs>
+          <w:tab w:val="num" w:pos="6480"/>
+        </w:tabs>
+        <w:ind w:left="6480" w:hanging="360"/>
+      </w:pPr>
+      <w:rPr>
+        <w:rFonts w:ascii="Symbol" w:hAnsi="Symbol" w:hint="default"/>
+        <w:sz w:val="20"/>
+      </w:rPr>
+    </w:lvl>
+  </w:abstractNum>
+  <w:num w:numId="1" w16cid:durableId="1536507086">
+    <w:abstractNumId w:val="0"/>
+  </w:num>
+  <w:num w:numId="2" w16cid:durableId="1874683963">
+    <w:abstractNumId w:val="1"/>
+  </w:num>
+  <w:num w:numId="3" w16cid:durableId="1073310479">
+    <w:abstractNumId w:val="2"/>
+  </w:num>
+</w:numbering>
 </file>
 
 <file path=word/styles.xml><?xml version="1.0" encoding="utf-8"?>
@@ -1218,7 +2399,6 @@
   <w:style w:type="character" w:default="1" w:styleId="DefaultParagraphFont">
     <w:name w:val="Default Paragraph Font"/>
     <w:uiPriority w:val="1"/>
-    <w:semiHidden/>
     <w:unhideWhenUsed/>
   </w:style>
   <w:style w:type="table" w:default="1" w:styleId="TableNormal">

</xml_diff>

<commit_message>
Made everything in the report except the trigger and operations
</commit_message>
<xml_diff>
--- a/report.docx
+++ b/report.docx
@@ -240,7 +240,7 @@
               <w:tab w:val="right" w:leader="dot" w:pos="9350"/>
             </w:tabs>
             <w:rPr>
-              <w:rFonts w:ascii="Times New Roman" w:eastAsiaTheme="minorEastAsia" w:hAnsi="Times New Roman" w:cs="Times New Roman"/>
+              <w:rFonts w:eastAsiaTheme="minorEastAsia"/>
               <w:lang w:eastAsia="en-CA"/>
             </w:rPr>
           </w:pPr>
@@ -262,58 +262,51 @@
             </w:rPr>
             <w:fldChar w:fldCharType="separate"/>
           </w:r>
-          <w:hyperlink w:anchor="_Toc216000910" w:history="1">
+          <w:hyperlink w:anchor="_Toc216006616" w:history="1">
             <w:r>
               <w:rPr>
                 <w:rStyle w:val="Hyperlink"/>
-                <w:rFonts w:ascii="Times New Roman" w:hAnsi="Times New Roman" w:cs="Times New Roman"/>
+                <w:rFonts w:cs="Times New Roman"/>
               </w:rPr>
               <w:t>Database Creation</w:t>
             </w:r>
             <w:r>
               <w:rPr>
-                <w:rFonts w:ascii="Times New Roman" w:hAnsi="Times New Roman" w:cs="Times New Roman"/>
                 <w:webHidden/>
               </w:rPr>
               <w:tab/>
             </w:r>
             <w:r>
               <w:rPr>
-                <w:rFonts w:ascii="Times New Roman" w:hAnsi="Times New Roman" w:cs="Times New Roman"/>
                 <w:webHidden/>
               </w:rPr>
               <w:fldChar w:fldCharType="begin"/>
             </w:r>
             <w:r>
               <w:rPr>
-                <w:rFonts w:ascii="Times New Roman" w:hAnsi="Times New Roman" w:cs="Times New Roman"/>
-                <w:webHidden/>
-              </w:rPr>
-              <w:instrText xml:space="preserve"> PAGEREF _Toc216000910 \h </w:instrText>
-            </w:r>
-            <w:r>
-              <w:rPr>
-                <w:rFonts w:ascii="Times New Roman" w:hAnsi="Times New Roman" w:cs="Times New Roman"/>
-                <w:webHidden/>
-              </w:rPr>
-            </w:r>
-            <w:r>
-              <w:rPr>
-                <w:rFonts w:ascii="Times New Roman" w:hAnsi="Times New Roman" w:cs="Times New Roman"/>
+                <w:webHidden/>
+              </w:rPr>
+              <w:instrText xml:space="preserve"> PAGEREF _Toc216006616 \h </w:instrText>
+            </w:r>
+            <w:r>
+              <w:rPr>
+                <w:webHidden/>
+              </w:rPr>
+            </w:r>
+            <w:r>
+              <w:rPr>
                 <w:webHidden/>
               </w:rPr>
               <w:fldChar w:fldCharType="separate"/>
             </w:r>
             <w:r>
               <w:rPr>
-                <w:rFonts w:ascii="Times New Roman" w:hAnsi="Times New Roman" w:cs="Times New Roman"/>
                 <w:webHidden/>
               </w:rPr>
               <w:t>3</w:t>
             </w:r>
             <w:r>
               <w:rPr>
-                <w:rFonts w:ascii="Times New Roman" w:hAnsi="Times New Roman" w:cs="Times New Roman"/>
                 <w:webHidden/>
               </w:rPr>
               <w:fldChar w:fldCharType="end"/>
@@ -327,63 +320,56 @@
               <w:tab w:val="right" w:leader="dot" w:pos="9350"/>
             </w:tabs>
             <w:rPr>
-              <w:rFonts w:ascii="Times New Roman" w:eastAsiaTheme="minorEastAsia" w:hAnsi="Times New Roman" w:cs="Times New Roman"/>
+              <w:rFonts w:eastAsiaTheme="minorEastAsia"/>
               <w:lang w:eastAsia="en-CA"/>
             </w:rPr>
           </w:pPr>
-          <w:hyperlink w:anchor="_Toc216000911" w:history="1">
+          <w:hyperlink w:anchor="_Toc216006617" w:history="1">
             <w:r>
               <w:rPr>
                 <w:rStyle w:val="Hyperlink"/>
-                <w:rFonts w:ascii="Times New Roman" w:hAnsi="Times New Roman" w:cs="Times New Roman"/>
+                <w:rFonts w:cs="Times New Roman"/>
                 <w:bCs/>
               </w:rPr>
               <w:t>CRUD Operations (Queries)</w:t>
             </w:r>
             <w:r>
               <w:rPr>
-                <w:rFonts w:ascii="Times New Roman" w:hAnsi="Times New Roman" w:cs="Times New Roman"/>
                 <w:webHidden/>
               </w:rPr>
               <w:tab/>
             </w:r>
             <w:r>
               <w:rPr>
-                <w:rFonts w:ascii="Times New Roman" w:hAnsi="Times New Roman" w:cs="Times New Roman"/>
                 <w:webHidden/>
               </w:rPr>
               <w:fldChar w:fldCharType="begin"/>
             </w:r>
             <w:r>
               <w:rPr>
-                <w:rFonts w:ascii="Times New Roman" w:hAnsi="Times New Roman" w:cs="Times New Roman"/>
-                <w:webHidden/>
-              </w:rPr>
-              <w:instrText xml:space="preserve"> PAGEREF _Toc216000911 \h </w:instrText>
-            </w:r>
-            <w:r>
-              <w:rPr>
-                <w:rFonts w:ascii="Times New Roman" w:hAnsi="Times New Roman" w:cs="Times New Roman"/>
-                <w:webHidden/>
-              </w:rPr>
-            </w:r>
-            <w:r>
-              <w:rPr>
-                <w:rFonts w:ascii="Times New Roman" w:hAnsi="Times New Roman" w:cs="Times New Roman"/>
+                <w:webHidden/>
+              </w:rPr>
+              <w:instrText xml:space="preserve"> PAGEREF _Toc216006617 \h </w:instrText>
+            </w:r>
+            <w:r>
+              <w:rPr>
+                <w:webHidden/>
+              </w:rPr>
+            </w:r>
+            <w:r>
+              <w:rPr>
                 <w:webHidden/>
               </w:rPr>
               <w:fldChar w:fldCharType="separate"/>
             </w:r>
             <w:r>
               <w:rPr>
-                <w:rFonts w:ascii="Times New Roman" w:hAnsi="Times New Roman" w:cs="Times New Roman"/>
                 <w:webHidden/>
               </w:rPr>
               <w:t>4</w:t>
             </w:r>
             <w:r>
               <w:rPr>
-                <w:rFonts w:ascii="Times New Roman" w:hAnsi="Times New Roman" w:cs="Times New Roman"/>
                 <w:webHidden/>
               </w:rPr>
               <w:fldChar w:fldCharType="end"/>
@@ -397,63 +383,56 @@
               <w:tab w:val="right" w:leader="dot" w:pos="9350"/>
             </w:tabs>
             <w:rPr>
-              <w:rFonts w:ascii="Times New Roman" w:eastAsiaTheme="minorEastAsia" w:hAnsi="Times New Roman" w:cs="Times New Roman"/>
+              <w:rFonts w:eastAsiaTheme="minorEastAsia"/>
               <w:lang w:eastAsia="en-CA"/>
             </w:rPr>
           </w:pPr>
-          <w:hyperlink w:anchor="_Toc216000912" w:history="1">
+          <w:hyperlink w:anchor="_Toc216006618" w:history="1">
             <w:r>
               <w:rPr>
                 <w:rStyle w:val="Hyperlink"/>
-                <w:rFonts w:ascii="Times New Roman" w:hAnsi="Times New Roman" w:cs="Times New Roman"/>
+                <w:rFonts w:cs="Times New Roman"/>
                 <w:bCs/>
               </w:rPr>
               <w:t>Confidentiality, Authorization &amp; Integrity</w:t>
             </w:r>
             <w:r>
               <w:rPr>
-                <w:rFonts w:ascii="Times New Roman" w:hAnsi="Times New Roman" w:cs="Times New Roman"/>
                 <w:webHidden/>
               </w:rPr>
               <w:tab/>
             </w:r>
             <w:r>
               <w:rPr>
-                <w:rFonts w:ascii="Times New Roman" w:hAnsi="Times New Roman" w:cs="Times New Roman"/>
                 <w:webHidden/>
               </w:rPr>
               <w:fldChar w:fldCharType="begin"/>
             </w:r>
             <w:r>
               <w:rPr>
-                <w:rFonts w:ascii="Times New Roman" w:hAnsi="Times New Roman" w:cs="Times New Roman"/>
-                <w:webHidden/>
-              </w:rPr>
-              <w:instrText xml:space="preserve"> PAGEREF _Toc216000912 \h </w:instrText>
-            </w:r>
-            <w:r>
-              <w:rPr>
-                <w:rFonts w:ascii="Times New Roman" w:hAnsi="Times New Roman" w:cs="Times New Roman"/>
-                <w:webHidden/>
-              </w:rPr>
-            </w:r>
-            <w:r>
-              <w:rPr>
-                <w:rFonts w:ascii="Times New Roman" w:hAnsi="Times New Roman" w:cs="Times New Roman"/>
+                <w:webHidden/>
+              </w:rPr>
+              <w:instrText xml:space="preserve"> PAGEREF _Toc216006618 \h </w:instrText>
+            </w:r>
+            <w:r>
+              <w:rPr>
+                <w:webHidden/>
+              </w:rPr>
+            </w:r>
+            <w:r>
+              <w:rPr>
                 <w:webHidden/>
               </w:rPr>
               <w:fldChar w:fldCharType="separate"/>
             </w:r>
             <w:r>
               <w:rPr>
-                <w:rFonts w:ascii="Times New Roman" w:hAnsi="Times New Roman" w:cs="Times New Roman"/>
                 <w:webHidden/>
               </w:rPr>
               <w:t>5</w:t>
             </w:r>
             <w:r>
               <w:rPr>
-                <w:rFonts w:ascii="Times New Roman" w:hAnsi="Times New Roman" w:cs="Times New Roman"/>
                 <w:webHidden/>
               </w:rPr>
               <w:fldChar w:fldCharType="end"/>
@@ -467,62 +446,55 @@
               <w:tab w:val="right" w:leader="dot" w:pos="9350"/>
             </w:tabs>
             <w:rPr>
-              <w:rFonts w:ascii="Times New Roman" w:eastAsiaTheme="minorEastAsia" w:hAnsi="Times New Roman" w:cs="Times New Roman"/>
+              <w:rFonts w:eastAsiaTheme="minorEastAsia"/>
               <w:lang w:eastAsia="en-CA"/>
             </w:rPr>
           </w:pPr>
-          <w:hyperlink w:anchor="_Toc216000913" w:history="1">
+          <w:hyperlink w:anchor="_Toc216006619" w:history="1">
             <w:r>
               <w:rPr>
                 <w:rStyle w:val="Hyperlink"/>
-                <w:rFonts w:ascii="Times New Roman" w:hAnsi="Times New Roman" w:cs="Times New Roman"/>
+                <w:rFonts w:cs="Times New Roman"/>
               </w:rPr>
               <w:t>User Authentication</w:t>
             </w:r>
             <w:r>
               <w:rPr>
-                <w:rFonts w:ascii="Times New Roman" w:hAnsi="Times New Roman" w:cs="Times New Roman"/>
                 <w:webHidden/>
               </w:rPr>
               <w:tab/>
             </w:r>
             <w:r>
               <w:rPr>
-                <w:rFonts w:ascii="Times New Roman" w:hAnsi="Times New Roman" w:cs="Times New Roman"/>
                 <w:webHidden/>
               </w:rPr>
               <w:fldChar w:fldCharType="begin"/>
             </w:r>
             <w:r>
               <w:rPr>
-                <w:rFonts w:ascii="Times New Roman" w:hAnsi="Times New Roman" w:cs="Times New Roman"/>
-                <w:webHidden/>
-              </w:rPr>
-              <w:instrText xml:space="preserve"> PAGEREF _Toc216000913 \h </w:instrText>
-            </w:r>
-            <w:r>
-              <w:rPr>
-                <w:rFonts w:ascii="Times New Roman" w:hAnsi="Times New Roman" w:cs="Times New Roman"/>
-                <w:webHidden/>
-              </w:rPr>
-            </w:r>
-            <w:r>
-              <w:rPr>
-                <w:rFonts w:ascii="Times New Roman" w:hAnsi="Times New Roman" w:cs="Times New Roman"/>
+                <w:webHidden/>
+              </w:rPr>
+              <w:instrText xml:space="preserve"> PAGEREF _Toc216006619 \h </w:instrText>
+            </w:r>
+            <w:r>
+              <w:rPr>
+                <w:webHidden/>
+              </w:rPr>
+            </w:r>
+            <w:r>
+              <w:rPr>
                 <w:webHidden/>
               </w:rPr>
               <w:fldChar w:fldCharType="separate"/>
             </w:r>
             <w:r>
               <w:rPr>
-                <w:rFonts w:ascii="Times New Roman" w:hAnsi="Times New Roman" w:cs="Times New Roman"/>
                 <w:webHidden/>
               </w:rPr>
               <w:t>5</w:t>
             </w:r>
             <w:r>
               <w:rPr>
-                <w:rFonts w:ascii="Times New Roman" w:hAnsi="Times New Roman" w:cs="Times New Roman"/>
                 <w:webHidden/>
               </w:rPr>
               <w:fldChar w:fldCharType="end"/>
@@ -536,62 +508,55 @@
               <w:tab w:val="right" w:leader="dot" w:pos="9350"/>
             </w:tabs>
             <w:rPr>
-              <w:rFonts w:ascii="Times New Roman" w:eastAsiaTheme="minorEastAsia" w:hAnsi="Times New Roman" w:cs="Times New Roman"/>
+              <w:rFonts w:eastAsiaTheme="minorEastAsia"/>
               <w:lang w:eastAsia="en-CA"/>
             </w:rPr>
           </w:pPr>
-          <w:hyperlink w:anchor="_Toc216000914" w:history="1">
+          <w:hyperlink w:anchor="_Toc216006620" w:history="1">
             <w:r>
               <w:rPr>
                 <w:rStyle w:val="Hyperlink"/>
-                <w:rFonts w:ascii="Times New Roman" w:hAnsi="Times New Roman" w:cs="Times New Roman"/>
+                <w:rFonts w:cs="Times New Roman"/>
               </w:rPr>
               <w:t>Authorization</w:t>
             </w:r>
             <w:r>
               <w:rPr>
-                <w:rFonts w:ascii="Times New Roman" w:hAnsi="Times New Roman" w:cs="Times New Roman"/>
                 <w:webHidden/>
               </w:rPr>
               <w:tab/>
             </w:r>
             <w:r>
               <w:rPr>
-                <w:rFonts w:ascii="Times New Roman" w:hAnsi="Times New Roman" w:cs="Times New Roman"/>
                 <w:webHidden/>
               </w:rPr>
               <w:fldChar w:fldCharType="begin"/>
             </w:r>
             <w:r>
               <w:rPr>
-                <w:rFonts w:ascii="Times New Roman" w:hAnsi="Times New Roman" w:cs="Times New Roman"/>
-                <w:webHidden/>
-              </w:rPr>
-              <w:instrText xml:space="preserve"> PAGEREF _Toc216000914 \h </w:instrText>
-            </w:r>
-            <w:r>
-              <w:rPr>
-                <w:rFonts w:ascii="Times New Roman" w:hAnsi="Times New Roman" w:cs="Times New Roman"/>
-                <w:webHidden/>
-              </w:rPr>
-            </w:r>
-            <w:r>
-              <w:rPr>
-                <w:rFonts w:ascii="Times New Roman" w:hAnsi="Times New Roman" w:cs="Times New Roman"/>
+                <w:webHidden/>
+              </w:rPr>
+              <w:instrText xml:space="preserve"> PAGEREF _Toc216006620 \h </w:instrText>
+            </w:r>
+            <w:r>
+              <w:rPr>
+                <w:webHidden/>
+              </w:rPr>
+            </w:r>
+            <w:r>
+              <w:rPr>
                 <w:webHidden/>
               </w:rPr>
               <w:fldChar w:fldCharType="separate"/>
             </w:r>
             <w:r>
               <w:rPr>
-                <w:rFonts w:ascii="Times New Roman" w:hAnsi="Times New Roman" w:cs="Times New Roman"/>
                 <w:webHidden/>
               </w:rPr>
               <w:t>5</w:t>
             </w:r>
             <w:r>
               <w:rPr>
-                <w:rFonts w:ascii="Times New Roman" w:hAnsi="Times New Roman" w:cs="Times New Roman"/>
                 <w:webHidden/>
               </w:rPr>
               <w:fldChar w:fldCharType="end"/>
@@ -605,62 +570,55 @@
               <w:tab w:val="right" w:leader="dot" w:pos="9350"/>
             </w:tabs>
             <w:rPr>
-              <w:rFonts w:ascii="Times New Roman" w:eastAsiaTheme="minorEastAsia" w:hAnsi="Times New Roman" w:cs="Times New Roman"/>
+              <w:rFonts w:eastAsiaTheme="minorEastAsia"/>
               <w:lang w:eastAsia="en-CA"/>
             </w:rPr>
           </w:pPr>
-          <w:hyperlink w:anchor="_Toc216000915" w:history="1">
+          <w:hyperlink w:anchor="_Toc216006621" w:history="1">
             <w:r>
               <w:rPr>
                 <w:rStyle w:val="Hyperlink"/>
-                <w:rFonts w:ascii="Times New Roman" w:hAnsi="Times New Roman" w:cs="Times New Roman"/>
+                <w:rFonts w:cs="Times New Roman"/>
               </w:rPr>
               <w:t>Integrity Constraints</w:t>
             </w:r>
             <w:r>
               <w:rPr>
-                <w:rFonts w:ascii="Times New Roman" w:hAnsi="Times New Roman" w:cs="Times New Roman"/>
                 <w:webHidden/>
               </w:rPr>
               <w:tab/>
             </w:r>
             <w:r>
               <w:rPr>
-                <w:rFonts w:ascii="Times New Roman" w:hAnsi="Times New Roman" w:cs="Times New Roman"/>
                 <w:webHidden/>
               </w:rPr>
               <w:fldChar w:fldCharType="begin"/>
             </w:r>
             <w:r>
               <w:rPr>
-                <w:rFonts w:ascii="Times New Roman" w:hAnsi="Times New Roman" w:cs="Times New Roman"/>
-                <w:webHidden/>
-              </w:rPr>
-              <w:instrText xml:space="preserve"> PAGEREF _Toc216000915 \h </w:instrText>
-            </w:r>
-            <w:r>
-              <w:rPr>
-                <w:rFonts w:ascii="Times New Roman" w:hAnsi="Times New Roman" w:cs="Times New Roman"/>
-                <w:webHidden/>
-              </w:rPr>
-            </w:r>
-            <w:r>
-              <w:rPr>
-                <w:rFonts w:ascii="Times New Roman" w:hAnsi="Times New Roman" w:cs="Times New Roman"/>
+                <w:webHidden/>
+              </w:rPr>
+              <w:instrText xml:space="preserve"> PAGEREF _Toc216006621 \h </w:instrText>
+            </w:r>
+            <w:r>
+              <w:rPr>
+                <w:webHidden/>
+              </w:rPr>
+            </w:r>
+            <w:r>
+              <w:rPr>
                 <w:webHidden/>
               </w:rPr>
               <w:fldChar w:fldCharType="separate"/>
             </w:r>
             <w:r>
               <w:rPr>
-                <w:rFonts w:ascii="Times New Roman" w:hAnsi="Times New Roman" w:cs="Times New Roman"/>
-                <w:webHidden/>
-              </w:rPr>
-              <w:t>5</w:t>
-            </w:r>
-            <w:r>
-              <w:rPr>
-                <w:rFonts w:ascii="Times New Roman" w:hAnsi="Times New Roman" w:cs="Times New Roman"/>
+                <w:webHidden/>
+              </w:rPr>
+              <w:t>7</w:t>
+            </w:r>
+            <w:r>
+              <w:rPr>
                 <w:webHidden/>
               </w:rPr>
               <w:fldChar w:fldCharType="end"/>
@@ -674,62 +632,55 @@
               <w:tab w:val="right" w:leader="dot" w:pos="9350"/>
             </w:tabs>
             <w:rPr>
-              <w:rFonts w:ascii="Times New Roman" w:eastAsiaTheme="minorEastAsia" w:hAnsi="Times New Roman" w:cs="Times New Roman"/>
+              <w:rFonts w:eastAsiaTheme="minorEastAsia"/>
               <w:lang w:eastAsia="en-CA"/>
             </w:rPr>
           </w:pPr>
-          <w:hyperlink w:anchor="_Toc216000916" w:history="1">
+          <w:hyperlink w:anchor="_Toc216006622" w:history="1">
             <w:r>
               <w:rPr>
                 <w:rStyle w:val="Hyperlink"/>
-                <w:rFonts w:ascii="Times New Roman" w:hAnsi="Times New Roman" w:cs="Times New Roman"/>
+                <w:rFonts w:cs="Times New Roman"/>
               </w:rPr>
               <w:t>Stored Procedures &amp; Automated Operations</w:t>
             </w:r>
             <w:r>
               <w:rPr>
-                <w:rFonts w:ascii="Times New Roman" w:hAnsi="Times New Roman" w:cs="Times New Roman"/>
                 <w:webHidden/>
               </w:rPr>
               <w:tab/>
             </w:r>
             <w:r>
               <w:rPr>
-                <w:rFonts w:ascii="Times New Roman" w:hAnsi="Times New Roman" w:cs="Times New Roman"/>
                 <w:webHidden/>
               </w:rPr>
               <w:fldChar w:fldCharType="begin"/>
             </w:r>
             <w:r>
               <w:rPr>
-                <w:rFonts w:ascii="Times New Roman" w:hAnsi="Times New Roman" w:cs="Times New Roman"/>
-                <w:webHidden/>
-              </w:rPr>
-              <w:instrText xml:space="preserve"> PAGEREF _Toc216000916 \h </w:instrText>
-            </w:r>
-            <w:r>
-              <w:rPr>
-                <w:rFonts w:ascii="Times New Roman" w:hAnsi="Times New Roman" w:cs="Times New Roman"/>
-                <w:webHidden/>
-              </w:rPr>
-            </w:r>
-            <w:r>
-              <w:rPr>
-                <w:rFonts w:ascii="Times New Roman" w:hAnsi="Times New Roman" w:cs="Times New Roman"/>
+                <w:webHidden/>
+              </w:rPr>
+              <w:instrText xml:space="preserve"> PAGEREF _Toc216006622 \h </w:instrText>
+            </w:r>
+            <w:r>
+              <w:rPr>
+                <w:webHidden/>
+              </w:rPr>
+            </w:r>
+            <w:r>
+              <w:rPr>
                 <w:webHidden/>
               </w:rPr>
               <w:fldChar w:fldCharType="separate"/>
             </w:r>
             <w:r>
               <w:rPr>
-                <w:rFonts w:ascii="Times New Roman" w:hAnsi="Times New Roman" w:cs="Times New Roman"/>
-                <w:webHidden/>
-              </w:rPr>
-              <w:t>6</w:t>
-            </w:r>
-            <w:r>
-              <w:rPr>
-                <w:rFonts w:ascii="Times New Roman" w:hAnsi="Times New Roman" w:cs="Times New Roman"/>
+                <w:webHidden/>
+              </w:rPr>
+              <w:t>8</w:t>
+            </w:r>
+            <w:r>
+              <w:rPr>
                 <w:webHidden/>
               </w:rPr>
               <w:fldChar w:fldCharType="end"/>
@@ -743,62 +694,55 @@
               <w:tab w:val="right" w:leader="dot" w:pos="9350"/>
             </w:tabs>
             <w:rPr>
-              <w:rFonts w:ascii="Times New Roman" w:eastAsiaTheme="minorEastAsia" w:hAnsi="Times New Roman" w:cs="Times New Roman"/>
+              <w:rFonts w:eastAsiaTheme="minorEastAsia"/>
               <w:lang w:eastAsia="en-CA"/>
             </w:rPr>
           </w:pPr>
-          <w:hyperlink w:anchor="_Toc216000917" w:history="1">
+          <w:hyperlink w:anchor="_Toc216006623" w:history="1">
             <w:r>
               <w:rPr>
                 <w:rStyle w:val="Hyperlink"/>
-                <w:rFonts w:ascii="Times New Roman" w:hAnsi="Times New Roman" w:cs="Times New Roman"/>
+                <w:rFonts w:cs="Times New Roman"/>
               </w:rPr>
               <w:t>Triggers</w:t>
             </w:r>
             <w:r>
               <w:rPr>
-                <w:rFonts w:ascii="Times New Roman" w:hAnsi="Times New Roman" w:cs="Times New Roman"/>
                 <w:webHidden/>
               </w:rPr>
               <w:tab/>
             </w:r>
             <w:r>
               <w:rPr>
-                <w:rFonts w:ascii="Times New Roman" w:hAnsi="Times New Roman" w:cs="Times New Roman"/>
                 <w:webHidden/>
               </w:rPr>
               <w:fldChar w:fldCharType="begin"/>
             </w:r>
             <w:r>
               <w:rPr>
-                <w:rFonts w:ascii="Times New Roman" w:hAnsi="Times New Roman" w:cs="Times New Roman"/>
-                <w:webHidden/>
-              </w:rPr>
-              <w:instrText xml:space="preserve"> PAGEREF _Toc216000917 \h </w:instrText>
-            </w:r>
-            <w:r>
-              <w:rPr>
-                <w:rFonts w:ascii="Times New Roman" w:hAnsi="Times New Roman" w:cs="Times New Roman"/>
-                <w:webHidden/>
-              </w:rPr>
-            </w:r>
-            <w:r>
-              <w:rPr>
-                <w:rFonts w:ascii="Times New Roman" w:hAnsi="Times New Roman" w:cs="Times New Roman"/>
+                <w:webHidden/>
+              </w:rPr>
+              <w:instrText xml:space="preserve"> PAGEREF _Toc216006623 \h </w:instrText>
+            </w:r>
+            <w:r>
+              <w:rPr>
+                <w:webHidden/>
+              </w:rPr>
+            </w:r>
+            <w:r>
+              <w:rPr>
                 <w:webHidden/>
               </w:rPr>
               <w:fldChar w:fldCharType="separate"/>
             </w:r>
             <w:r>
               <w:rPr>
-                <w:rFonts w:ascii="Times New Roman" w:hAnsi="Times New Roman" w:cs="Times New Roman"/>
-                <w:webHidden/>
-              </w:rPr>
-              <w:t>7</w:t>
-            </w:r>
-            <w:r>
-              <w:rPr>
-                <w:rFonts w:ascii="Times New Roman" w:hAnsi="Times New Roman" w:cs="Times New Roman"/>
+                <w:webHidden/>
+              </w:rPr>
+              <w:t>9</w:t>
+            </w:r>
+            <w:r>
+              <w:rPr>
                 <w:webHidden/>
               </w:rPr>
               <w:fldChar w:fldCharType="end"/>
@@ -812,62 +756,55 @@
               <w:tab w:val="right" w:leader="dot" w:pos="9350"/>
             </w:tabs>
             <w:rPr>
-              <w:rFonts w:ascii="Times New Roman" w:eastAsiaTheme="minorEastAsia" w:hAnsi="Times New Roman" w:cs="Times New Roman"/>
+              <w:rFonts w:eastAsiaTheme="minorEastAsia"/>
               <w:lang w:eastAsia="en-CA"/>
             </w:rPr>
           </w:pPr>
-          <w:hyperlink w:anchor="_Toc216000918" w:history="1">
+          <w:hyperlink w:anchor="_Toc216006624" w:history="1">
             <w:r>
               <w:rPr>
                 <w:rStyle w:val="Hyperlink"/>
-                <w:rFonts w:ascii="Times New Roman" w:hAnsi="Times New Roman" w:cs="Times New Roman"/>
+                <w:rFonts w:cs="Times New Roman"/>
               </w:rPr>
               <w:t>Backup &amp; Restore</w:t>
             </w:r>
             <w:r>
               <w:rPr>
-                <w:rFonts w:ascii="Times New Roman" w:hAnsi="Times New Roman" w:cs="Times New Roman"/>
                 <w:webHidden/>
               </w:rPr>
               <w:tab/>
             </w:r>
             <w:r>
               <w:rPr>
-                <w:rFonts w:ascii="Times New Roman" w:hAnsi="Times New Roman" w:cs="Times New Roman"/>
                 <w:webHidden/>
               </w:rPr>
               <w:fldChar w:fldCharType="begin"/>
             </w:r>
             <w:r>
               <w:rPr>
-                <w:rFonts w:ascii="Times New Roman" w:hAnsi="Times New Roman" w:cs="Times New Roman"/>
-                <w:webHidden/>
-              </w:rPr>
-              <w:instrText xml:space="preserve"> PAGEREF _Toc216000918 \h </w:instrText>
-            </w:r>
-            <w:r>
-              <w:rPr>
-                <w:rFonts w:ascii="Times New Roman" w:hAnsi="Times New Roman" w:cs="Times New Roman"/>
-                <w:webHidden/>
-              </w:rPr>
-            </w:r>
-            <w:r>
-              <w:rPr>
-                <w:rFonts w:ascii="Times New Roman" w:hAnsi="Times New Roman" w:cs="Times New Roman"/>
+                <w:webHidden/>
+              </w:rPr>
+              <w:instrText xml:space="preserve"> PAGEREF _Toc216006624 \h </w:instrText>
+            </w:r>
+            <w:r>
+              <w:rPr>
+                <w:webHidden/>
+              </w:rPr>
+            </w:r>
+            <w:r>
+              <w:rPr>
                 <w:webHidden/>
               </w:rPr>
               <w:fldChar w:fldCharType="separate"/>
             </w:r>
             <w:r>
               <w:rPr>
-                <w:rFonts w:ascii="Times New Roman" w:hAnsi="Times New Roman" w:cs="Times New Roman"/>
-                <w:webHidden/>
-              </w:rPr>
-              <w:t>8</w:t>
-            </w:r>
-            <w:r>
-              <w:rPr>
-                <w:rFonts w:ascii="Times New Roman" w:hAnsi="Times New Roman" w:cs="Times New Roman"/>
+                <w:webHidden/>
+              </w:rPr>
+              <w:t>10</w:t>
+            </w:r>
+            <w:r>
+              <w:rPr>
                 <w:webHidden/>
               </w:rPr>
               <w:fldChar w:fldCharType="end"/>
@@ -917,7 +854,11 @@
           <w:rFonts w:cs="Times New Roman"/>
         </w:rPr>
       </w:pPr>
-      <w:bookmarkStart w:id="0" w:name="_Toc216000910"/>
+      <w:bookmarkStart w:id="0" w:name="_Ref216005930"/>
+      <w:bookmarkStart w:id="1" w:name="_Ref216005931"/>
+      <w:bookmarkStart w:id="2" w:name="_Ref216005937"/>
+      <w:bookmarkStart w:id="3" w:name="_Ref216005938"/>
+      <w:bookmarkStart w:id="4" w:name="_Toc216006616"/>
       <w:r>
         <w:rPr>
           <w:rFonts w:cs="Times New Roman"/>
@@ -926,6 +867,10 @@
         <w:t>Database Creation</w:t>
       </w:r>
       <w:bookmarkEnd w:id="0"/>
+      <w:bookmarkEnd w:id="1"/>
+      <w:bookmarkEnd w:id="2"/>
+      <w:bookmarkEnd w:id="3"/>
+      <w:bookmarkEnd w:id="4"/>
     </w:p>
     <w:p>
       <w:pPr>
@@ -941,18 +886,30 @@
           <w:rFonts w:ascii="Times New Roman" w:hAnsi="Times New Roman" w:cs="Times New Roman"/>
           <w:b/>
           <w:bCs/>
+          <w:u w:val="single"/>
         </w:rPr>
         <w:t>Explanation of how we created the tables:</w:t>
       </w:r>
-    </w:p>
-    <w:p>
-      <w:pPr>
+      <w:r>
         <w:rPr>
           <w:rFonts w:ascii="Times New Roman" w:hAnsi="Times New Roman" w:cs="Times New Roman"/>
           <w:b/>
           <w:bCs/>
         </w:rPr>
-      </w:pPr>
+        <w:br/>
+      </w:r>
+      <w:r>
+        <w:rPr>
+          <w:rFonts w:ascii="Times New Roman" w:hAnsi="Times New Roman" w:cs="Times New Roman"/>
+        </w:rPr>
+        <w:t xml:space="preserve">Followed the ERD for all the table names and attributes. We also followed the attribution of the foreign and primary keys based on the ERD. For the on delete cascade, we used almost everywhere to prevent orphaned rows, </w:t>
+      </w:r>
+      <w:r>
+        <w:rPr>
+          <w:rFonts w:ascii="Times New Roman" w:hAnsi="Times New Roman" w:cs="Times New Roman"/>
+        </w:rPr>
+        <w:t>except for the orders table. The goal is to allow the restaurant to always keep their orders history no matter what happens in the other tables. If an employee is deleted, for example, you don’t want the orders they made to be deleted in case you need the order history for other purposes.</w:t>
+      </w:r>
       <w:r>
         <w:rPr>
           <w:rFonts w:ascii="Times New Roman" w:hAnsi="Times New Roman" w:cs="Times New Roman"/>
@@ -971,7 +928,7 @@
           <w:bCs/>
         </w:rPr>
       </w:pPr>
-      <w:bookmarkStart w:id="1" w:name="_Toc216000911"/>
+      <w:bookmarkStart w:id="5" w:name="_Toc216006617"/>
       <w:r>
         <w:rPr>
           <w:rFonts w:cs="Times New Roman"/>
@@ -980,7 +937,7 @@
         <w:lastRenderedPageBreak/>
         <w:t>CRUD Operations (Queries)</w:t>
       </w:r>
-      <w:bookmarkEnd w:id="1"/>
+      <w:bookmarkEnd w:id="5"/>
     </w:p>
     <w:p>
       <w:pPr>
@@ -990,6 +947,7 @@
           <w:rFonts w:ascii="Times New Roman" w:hAnsi="Times New Roman" w:cs="Times New Roman"/>
           <w:b/>
           <w:bCs/>
+          <w:u w:val="single"/>
         </w:rPr>
       </w:pPr>
       <w:r>
@@ -997,6 +955,7 @@
           <w:rFonts w:ascii="Times New Roman" w:hAnsi="Times New Roman" w:cs="Times New Roman"/>
           <w:b/>
           <w:bCs/>
+          <w:u w:val="single"/>
         </w:rPr>
         <w:t>Explanation of how we made the CRUD operations:</w:t>
       </w:r>
@@ -1028,7 +987,7 @@
           <w:bCs/>
         </w:rPr>
       </w:pPr>
-      <w:bookmarkStart w:id="2" w:name="_Toc216000912"/>
+      <w:bookmarkStart w:id="6" w:name="_Toc216006618"/>
       <w:r>
         <w:rPr>
           <w:rFonts w:cs="Times New Roman"/>
@@ -1051,7 +1010,7 @@
         </w:rPr>
         <w:t>ty</w:t>
       </w:r>
-      <w:bookmarkEnd w:id="2"/>
+      <w:bookmarkEnd w:id="6"/>
     </w:p>
     <w:p>
       <w:pPr>
@@ -1060,26 +1019,98 @@
           <w:rFonts w:cs="Times New Roman"/>
         </w:rPr>
       </w:pPr>
-      <w:bookmarkStart w:id="3" w:name="_Toc216000913"/>
+      <w:bookmarkStart w:id="7" w:name="_Toc216006619"/>
       <w:r>
         <w:rPr>
           <w:rFonts w:cs="Times New Roman"/>
         </w:rPr>
         <w:t>User Authentication</w:t>
       </w:r>
-      <w:bookmarkEnd w:id="3"/>
-    </w:p>
-    <w:p>
-      <w:pPr>
-        <w:rPr>
-          <w:rFonts w:ascii="Times New Roman" w:hAnsi="Times New Roman" w:cs="Times New Roman"/>
-        </w:rPr>
-      </w:pPr>
-      <w:r>
-        <w:rPr>
-          <w:rFonts w:ascii="Times New Roman" w:hAnsi="Times New Roman" w:cs="Times New Roman"/>
-        </w:rPr>
-        <w:t>Explain how we created the users:</w:t>
+      <w:bookmarkEnd w:id="7"/>
+    </w:p>
+    <w:p>
+      <w:pPr>
+        <w:rPr>
+          <w:rFonts w:ascii="Times New Roman" w:hAnsi="Times New Roman" w:cs="Times New Roman"/>
+        </w:rPr>
+      </w:pPr>
+      <w:r>
+        <w:rPr>
+          <w:rFonts w:ascii="Times New Roman" w:hAnsi="Times New Roman" w:cs="Times New Roman"/>
+          <w:b/>
+          <w:bCs/>
+          <w:u w:val="single"/>
+        </w:rPr>
+        <w:t>Explanation of</w:t>
+      </w:r>
+      <w:r>
+        <w:rPr>
+          <w:rFonts w:ascii="Times New Roman" w:hAnsi="Times New Roman" w:cs="Times New Roman"/>
+          <w:b/>
+          <w:bCs/>
+          <w:u w:val="single"/>
+        </w:rPr>
+        <w:t xml:space="preserve"> how we created the users:</w:t>
+      </w:r>
+      <w:r>
+        <w:rPr>
+          <w:rFonts w:ascii="Times New Roman" w:hAnsi="Times New Roman" w:cs="Times New Roman"/>
+        </w:rPr>
+        <w:br/>
+      </w:r>
+      <w:r>
+        <w:rPr>
+          <w:rFonts w:ascii="Times New Roman" w:hAnsi="Times New Roman" w:cs="Times New Roman"/>
+        </w:rPr>
+        <w:t xml:space="preserve">We created the three users: </w:t>
+      </w:r>
+      <w:r>
+        <w:rPr>
+          <w:rFonts w:ascii="Times New Roman" w:hAnsi="Times New Roman" w:cs="Times New Roman"/>
+        </w:rPr>
+        <w:t>cashier_user</w:t>
+      </w:r>
+      <w:r>
+        <w:rPr>
+          <w:rFonts w:ascii="Times New Roman" w:hAnsi="Times New Roman" w:cs="Times New Roman"/>
+        </w:rPr>
+        <w:t xml:space="preserve">, </w:t>
+      </w:r>
+      <w:r>
+        <w:rPr>
+          <w:rFonts w:ascii="Times New Roman" w:hAnsi="Times New Roman" w:cs="Times New Roman"/>
+        </w:rPr>
+        <w:t>cook_user</w:t>
+      </w:r>
+      <w:r>
+        <w:rPr>
+          <w:rFonts w:ascii="Times New Roman" w:hAnsi="Times New Roman" w:cs="Times New Roman"/>
+        </w:rPr>
+        <w:t xml:space="preserve">, and </w:t>
+      </w:r>
+      <w:r>
+        <w:rPr>
+          <w:rFonts w:ascii="Times New Roman" w:hAnsi="Times New Roman" w:cs="Times New Roman"/>
+        </w:rPr>
+        <w:t>manager_user</w:t>
+      </w:r>
+      <w:r>
+        <w:rPr>
+          <w:rFonts w:ascii="Times New Roman" w:hAnsi="Times New Roman" w:cs="Times New Roman"/>
+        </w:rPr>
+        <w:t xml:space="preserve">. For the hosts, we changed it based on the rights of the users. The manager can connect from anywhere (hostname:%), the cook can only connect from a machine on the local network (hostname:192.168.1.%), and the cashier can only connect from the </w:t>
+      </w:r>
+      <w:r>
+        <w:rPr>
+          <w:rFonts w:ascii="Times New Roman" w:hAnsi="Times New Roman" w:cs="Times New Roman"/>
+        </w:rPr>
+        <w:t xml:space="preserve">selected machine (hostname:localhost). For their grants, we followed the same principles. </w:t>
+      </w:r>
+      <w:r>
+        <w:rPr>
+          <w:rFonts w:ascii="Times New Roman" w:hAnsi="Times New Roman" w:cs="Times New Roman"/>
+        </w:rPr>
+        <w:t>The manager has all rights (ALL PRIVILEGES), the cook can see all tables (for work purposes) and only update the orders’ status (restricting their grants to only what they need to do), and the cashier can select and insert on all tables (be able to do modifications while working, for the cooks and rest of the restaurant after new orders).</w:t>
       </w:r>
     </w:p>
     <w:p>
@@ -1089,331 +1120,218 @@
           <w:rFonts w:cs="Times New Roman"/>
         </w:rPr>
       </w:pPr>
-      <w:bookmarkStart w:id="4" w:name="_Toc216000914"/>
+      <w:bookmarkStart w:id="8" w:name="_Toc216006620"/>
       <w:r>
         <w:rPr>
           <w:rFonts w:cs="Times New Roman"/>
         </w:rPr>
         <w:t>Authorization</w:t>
       </w:r>
-      <w:bookmarkEnd w:id="4"/>
-    </w:p>
-    <w:p>
-      <w:pPr>
-        <w:rPr>
-          <w:rFonts w:ascii="Times New Roman" w:hAnsi="Times New Roman" w:cs="Times New Roman"/>
-        </w:rPr>
-      </w:pPr>
-      <w:r>
-        <w:rPr>
-          <w:rFonts w:ascii="Times New Roman" w:hAnsi="Times New Roman" w:cs="Times New Roman"/>
-        </w:rPr>
-        <w:t>SHOW GRANTS output for each user</w:t>
-      </w:r>
-      <w:r>
-        <w:rPr>
-          <w:rFonts w:ascii="Times New Roman" w:hAnsi="Times New Roman" w:cs="Times New Roman"/>
+      <w:bookmarkEnd w:id="8"/>
+    </w:p>
+    <w:p>
+      <w:pPr>
+        <w:rPr>
+          <w:rFonts w:ascii="Times New Roman" w:hAnsi="Times New Roman" w:cs="Times New Roman"/>
+        </w:rPr>
+      </w:pPr>
+      <w:r>
+        <w:rPr>
+          <w:rFonts w:ascii="Times New Roman" w:hAnsi="Times New Roman" w:cs="Times New Roman"/>
+          <w:b/>
+          <w:bCs/>
+          <w:u w:val="single"/>
+        </w:rPr>
+        <w:t xml:space="preserve">Show grants </w:t>
+      </w:r>
+      <w:r>
+        <w:rPr>
+          <w:rFonts w:ascii="Times New Roman" w:hAnsi="Times New Roman" w:cs="Times New Roman"/>
+          <w:b/>
+          <w:bCs/>
+          <w:u w:val="single"/>
+        </w:rPr>
+        <w:t>output for each user</w:t>
+      </w:r>
+      <w:r>
+        <w:rPr>
+          <w:rFonts w:ascii="Times New Roman" w:hAnsi="Times New Roman" w:cs="Times New Roman"/>
+          <w:b/>
+          <w:bCs/>
+          <w:u w:val="single"/>
         </w:rPr>
         <w:t>:</w:t>
       </w:r>
-    </w:p>
-    <w:p>
-      <w:pPr>
-        <w:rPr>
-          <w:rFonts w:ascii="Times New Roman" w:hAnsi="Times New Roman" w:cs="Times New Roman"/>
-        </w:rPr>
-      </w:pPr>
-      <w:r>
-        <w:rPr>
-          <w:rFonts w:ascii="Times New Roman" w:hAnsi="Times New Roman" w:cs="Times New Roman"/>
+      <w:r>
+        <w:rPr>
+          <w:rFonts w:ascii="Times New Roman" w:hAnsi="Times New Roman" w:cs="Times New Roman"/>
+        </w:rPr>
+        <w:br/>
+      </w:r>
+      <w:r>
+        <w:rPr>
+          <w:rFonts w:ascii="Times New Roman" w:hAnsi="Times New Roman" w:cs="Times New Roman"/>
+        </w:rPr>
+        <w:drawing>
+          <wp:inline distT="0" distB="0" distL="0" distR="0" wp14:anchorId="4416F26E" wp14:editId="2E6F070C">
+            <wp:extent cx="5943600" cy="1334770"/>
+            <wp:effectExtent l="0" t="0" r="0" b="0"/>
+            <wp:docPr id="579603667" name="Picture 1" descr="A screen shot of a computer&#10;&#10;AI-generated content may be incorrect."/>
+            <wp:cNvGraphicFramePr>
+              <a:graphicFrameLocks xmlns:a="http://schemas.openxmlformats.org/drawingml/2006/main" noChangeAspect="1"/>
+            </wp:cNvGraphicFramePr>
+            <a:graphic xmlns:a="http://schemas.openxmlformats.org/drawingml/2006/main">
+              <a:graphicData uri="http://schemas.openxmlformats.org/drawingml/2006/picture">
+                <pic:pic xmlns:pic="http://schemas.openxmlformats.org/drawingml/2006/picture">
+                  <pic:nvPicPr>
+                    <pic:cNvPr id="579603667" name="Picture 1" descr="A screen shot of a computer&#10;&#10;AI-generated content may be incorrect."/>
+                    <pic:cNvPicPr/>
+                  </pic:nvPicPr>
+                  <pic:blipFill>
+                    <a:blip r:embed="rId8"/>
+                    <a:stretch>
+                      <a:fillRect/>
+                    </a:stretch>
+                  </pic:blipFill>
+                  <pic:spPr>
+                    <a:xfrm>
+                      <a:off x="0" y="0"/>
+                      <a:ext cx="5943600" cy="1334770"/>
+                    </a:xfrm>
+                    <a:prstGeom prst="rect">
+                      <a:avLst/>
+                    </a:prstGeom>
+                  </pic:spPr>
+                </pic:pic>
+              </a:graphicData>
+            </a:graphic>
+          </wp:inline>
+        </w:drawing>
+      </w:r>
+      <w:r>
+        <w:rPr>
+          <w:rFonts w:ascii="Times New Roman" w:hAnsi="Times New Roman" w:cs="Times New Roman"/>
+        </w:rPr>
+        <w:br/>
+      </w:r>
+      <w:r>
+        <w:rPr>
+          <w:rFonts w:ascii="Times New Roman" w:hAnsi="Times New Roman" w:cs="Times New Roman"/>
+        </w:rPr>
+        <w:lastRenderedPageBreak/>
+        <w:drawing>
+          <wp:inline distT="0" distB="0" distL="0" distR="0" wp14:anchorId="635252A8" wp14:editId="3CC299F4">
+            <wp:extent cx="5943600" cy="1420495"/>
+            <wp:effectExtent l="0" t="0" r="0" b="8255"/>
+            <wp:docPr id="4723531" name="Picture 1" descr="A screenshot of a computer&#10;&#10;AI-generated content may be incorrect."/>
+            <wp:cNvGraphicFramePr>
+              <a:graphicFrameLocks xmlns:a="http://schemas.openxmlformats.org/drawingml/2006/main" noChangeAspect="1"/>
+            </wp:cNvGraphicFramePr>
+            <a:graphic xmlns:a="http://schemas.openxmlformats.org/drawingml/2006/main">
+              <a:graphicData uri="http://schemas.openxmlformats.org/drawingml/2006/picture">
+                <pic:pic xmlns:pic="http://schemas.openxmlformats.org/drawingml/2006/picture">
+                  <pic:nvPicPr>
+                    <pic:cNvPr id="4723531" name="Picture 1" descr="A screenshot of a computer&#10;&#10;AI-generated content may be incorrect."/>
+                    <pic:cNvPicPr/>
+                  </pic:nvPicPr>
+                  <pic:blipFill>
+                    <a:blip r:embed="rId9"/>
+                    <a:stretch>
+                      <a:fillRect/>
+                    </a:stretch>
+                  </pic:blipFill>
+                  <pic:spPr>
+                    <a:xfrm>
+                      <a:off x="0" y="0"/>
+                      <a:ext cx="5943600" cy="1420495"/>
+                    </a:xfrm>
+                    <a:prstGeom prst="rect">
+                      <a:avLst/>
+                    </a:prstGeom>
+                  </pic:spPr>
+                </pic:pic>
+              </a:graphicData>
+            </a:graphic>
+          </wp:inline>
+        </w:drawing>
+      </w:r>
+      <w:r>
+        <w:rPr>
+          <w:rFonts w:ascii="Times New Roman" w:hAnsi="Times New Roman" w:cs="Times New Roman"/>
+        </w:rPr>
+        <w:br/>
+      </w:r>
+      <w:r>
+        <w:rPr>
+          <w:rFonts w:ascii="Times New Roman" w:hAnsi="Times New Roman" w:cs="Times New Roman"/>
+        </w:rPr>
+        <w:drawing>
+          <wp:inline distT="0" distB="0" distL="0" distR="0" wp14:anchorId="38AAE662" wp14:editId="1F5F479D">
+            <wp:extent cx="5943600" cy="1461770"/>
+            <wp:effectExtent l="0" t="0" r="0" b="5080"/>
+            <wp:docPr id="2133530599" name="Picture 1" descr="A screenshot of a computer&#10;&#10;AI-generated content may be incorrect."/>
+            <wp:cNvGraphicFramePr>
+              <a:graphicFrameLocks xmlns:a="http://schemas.openxmlformats.org/drawingml/2006/main" noChangeAspect="1"/>
+            </wp:cNvGraphicFramePr>
+            <a:graphic xmlns:a="http://schemas.openxmlformats.org/drawingml/2006/main">
+              <a:graphicData uri="http://schemas.openxmlformats.org/drawingml/2006/picture">
+                <pic:pic xmlns:pic="http://schemas.openxmlformats.org/drawingml/2006/picture">
+                  <pic:nvPicPr>
+                    <pic:cNvPr id="2133530599" name="Picture 1" descr="A screenshot of a computer&#10;&#10;AI-generated content may be incorrect."/>
+                    <pic:cNvPicPr/>
+                  </pic:nvPicPr>
+                  <pic:blipFill>
+                    <a:blip r:embed="rId10"/>
+                    <a:stretch>
+                      <a:fillRect/>
+                    </a:stretch>
+                  </pic:blipFill>
+                  <pic:spPr>
+                    <a:xfrm>
+                      <a:off x="0" y="0"/>
+                      <a:ext cx="5943600" cy="1461770"/>
+                    </a:xfrm>
+                    <a:prstGeom prst="rect">
+                      <a:avLst/>
+                    </a:prstGeom>
+                  </pic:spPr>
+                </pic:pic>
+              </a:graphicData>
+            </a:graphic>
+          </wp:inline>
+        </w:drawing>
+      </w:r>
+    </w:p>
+    <w:p>
+      <w:pPr>
+        <w:rPr>
+          <w:rFonts w:ascii="Times New Roman" w:hAnsi="Times New Roman" w:cs="Times New Roman"/>
+          <w:b/>
+          <w:bCs/>
+          <w:u w:val="single"/>
+        </w:rPr>
+      </w:pPr>
+      <w:r>
+        <w:rPr>
+          <w:rFonts w:ascii="Times New Roman" w:hAnsi="Times New Roman" w:cs="Times New Roman"/>
+          <w:b/>
+          <w:bCs/>
+          <w:u w:val="single"/>
         </w:rPr>
         <w:t>Screenshots of failed commands executed by users without permissions</w:t>
       </w:r>
       <w:r>
         <w:rPr>
           <w:rFonts w:ascii="Times New Roman" w:hAnsi="Times New Roman" w:cs="Times New Roman"/>
+          <w:b/>
+          <w:bCs/>
+          <w:u w:val="single"/>
         </w:rPr>
         <w:t>:</w:t>
       </w:r>
     </w:p>
     <w:p>
       <w:pPr>
-        <w:pStyle w:val="Heading2"/>
-        <w:rPr>
-          <w:rFonts w:cs="Times New Roman"/>
-        </w:rPr>
-      </w:pPr>
-      <w:bookmarkStart w:id="5" w:name="_Toc216000915"/>
-      <w:r>
-        <w:rPr>
-          <w:rFonts w:cs="Times New Roman"/>
-        </w:rPr>
-        <w:t>Integrity Constraints</w:t>
-      </w:r>
-      <w:bookmarkEnd w:id="5"/>
-    </w:p>
-    <w:p>
-      <w:pPr>
-        <w:rPr>
-          <w:rFonts w:ascii="Times New Roman" w:hAnsi="Times New Roman" w:cs="Times New Roman"/>
-        </w:rPr>
-      </w:pPr>
-      <w:r>
-        <w:rPr>
-          <w:rFonts w:ascii="Times New Roman" w:hAnsi="Times New Roman" w:cs="Times New Roman"/>
-        </w:rPr>
-        <w:t>Explanation of where we used constraints and on delete cascade:</w:t>
-      </w:r>
-    </w:p>
-    <w:p>
-      <w:pPr>
-        <w:spacing w:before="0" w:after="160"/>
-        <w:rPr>
-          <w:rFonts w:ascii="Times New Roman" w:hAnsi="Times New Roman" w:cs="Times New Roman"/>
-        </w:rPr>
-      </w:pPr>
-      <w:r>
-        <w:rPr>
-          <w:rFonts w:ascii="Times New Roman" w:hAnsi="Times New Roman" w:cs="Times New Roman"/>
-        </w:rPr>
-        <w:br w:type="page"/>
-      </w:r>
-    </w:p>
-    <w:p>
-      <w:pPr>
-        <w:pStyle w:val="Heading1"/>
-        <w:rPr>
-          <w:rFonts w:cs="Times New Roman"/>
-        </w:rPr>
-      </w:pPr>
-      <w:bookmarkStart w:id="6" w:name="_Toc216000916"/>
-      <w:r>
-        <w:rPr>
-          <w:rFonts w:cs="Times New Roman"/>
-        </w:rPr>
-        <w:lastRenderedPageBreak/>
-        <w:t>Stored Procedures &amp; Automated Operations</w:t>
-      </w:r>
-      <w:bookmarkEnd w:id="6"/>
-    </w:p>
-    <w:p>
-      <w:pPr>
-        <w:rPr>
-          <w:rFonts w:ascii="Times New Roman" w:hAnsi="Times New Roman" w:cs="Times New Roman"/>
-        </w:rPr>
-      </w:pPr>
-      <w:r>
-        <w:rPr>
-          <w:rFonts w:ascii="Times New Roman" w:hAnsi="Times New Roman" w:cs="Times New Roman"/>
-        </w:rPr>
-        <w:t>Explanations of the operations:</w:t>
-      </w:r>
-    </w:p>
-    <w:p>
-      <w:pPr>
-        <w:spacing w:before="0" w:after="160"/>
-        <w:rPr>
-          <w:rFonts w:ascii="Times New Roman" w:hAnsi="Times New Roman" w:cs="Times New Roman"/>
-        </w:rPr>
-      </w:pPr>
-      <w:r>
-        <w:rPr>
-          <w:rFonts w:ascii="Times New Roman" w:hAnsi="Times New Roman" w:cs="Times New Roman"/>
-        </w:rPr>
-        <w:br w:type="page"/>
-      </w:r>
-    </w:p>
-    <w:p>
-      <w:pPr>
-        <w:pStyle w:val="Heading1"/>
-        <w:rPr>
-          <w:rFonts w:cs="Times New Roman"/>
-        </w:rPr>
-      </w:pPr>
-      <w:bookmarkStart w:id="7" w:name="_Toc216000917"/>
-      <w:r>
-        <w:rPr>
-          <w:rFonts w:cs="Times New Roman"/>
-        </w:rPr>
-        <w:lastRenderedPageBreak/>
-        <w:t>Triggers</w:t>
-      </w:r>
-      <w:bookmarkEnd w:id="7"/>
-    </w:p>
-    <w:p>
-      <w:pPr>
-        <w:rPr>
-          <w:rFonts w:ascii="Times New Roman" w:hAnsi="Times New Roman" w:cs="Times New Roman"/>
-        </w:rPr>
-      </w:pPr>
-      <w:r>
-        <w:rPr>
-          <w:rFonts w:ascii="Times New Roman" w:hAnsi="Times New Roman" w:cs="Times New Roman"/>
-        </w:rPr>
-        <w:t>Explanation of the triggers</w:t>
-      </w:r>
-      <w:r>
-        <w:rPr>
-          <w:rFonts w:ascii="Times New Roman" w:hAnsi="Times New Roman" w:cs="Times New Roman"/>
-        </w:rPr>
-        <w:t xml:space="preserve"> with test case</w:t>
-      </w:r>
-      <w:r>
-        <w:rPr>
-          <w:rFonts w:ascii="Times New Roman" w:hAnsi="Times New Roman" w:cs="Times New Roman"/>
-        </w:rPr>
-        <w:t>:</w:t>
-      </w:r>
-    </w:p>
-    <w:p>
-      <w:pPr>
-        <w:spacing w:before="0" w:after="160"/>
-        <w:rPr>
-          <w:rFonts w:ascii="Times New Roman" w:hAnsi="Times New Roman" w:cs="Times New Roman"/>
-        </w:rPr>
-      </w:pPr>
-      <w:r>
-        <w:rPr>
-          <w:rFonts w:ascii="Times New Roman" w:hAnsi="Times New Roman" w:cs="Times New Roman"/>
-        </w:rPr>
-        <w:br w:type="page"/>
-      </w:r>
-    </w:p>
-    <w:p>
-      <w:pPr>
-        <w:pStyle w:val="Heading1"/>
-        <w:rPr>
-          <w:rFonts w:cs="Times New Roman"/>
-        </w:rPr>
-      </w:pPr>
-      <w:bookmarkStart w:id="8" w:name="_Toc216000918"/>
-      <w:r>
-        <w:rPr>
-          <w:rFonts w:cs="Times New Roman"/>
-        </w:rPr>
-        <w:lastRenderedPageBreak/>
-        <w:t>Backup &amp; Restore</w:t>
-      </w:r>
-      <w:bookmarkEnd w:id="8"/>
-    </w:p>
-    <w:p>
-      <w:pPr>
-        <w:rPr>
-          <w:rFonts w:ascii="Times New Roman" w:hAnsi="Times New Roman" w:cs="Times New Roman"/>
-        </w:rPr>
-      </w:pPr>
-      <w:r>
-        <w:rPr>
-          <w:rFonts w:ascii="Times New Roman" w:hAnsi="Times New Roman" w:cs="Times New Roman"/>
-        </w:rPr>
-        <w:t>Commands used</w:t>
-      </w:r>
-      <w:r>
-        <w:rPr>
-          <w:rFonts w:ascii="Times New Roman" w:hAnsi="Times New Roman" w:cs="Times New Roman"/>
-        </w:rPr>
-        <w:t>:</w:t>
-      </w:r>
-    </w:p>
-    <w:p>
-      <w:pPr>
-        <w:rPr>
-          <w:rFonts w:ascii="Times New Roman" w:hAnsi="Times New Roman" w:cs="Times New Roman"/>
-        </w:rPr>
-      </w:pPr>
-      <w:r>
-        <w:rPr>
-          <w:rFonts w:ascii="Times New Roman" w:hAnsi="Times New Roman" w:cs="Times New Roman"/>
-        </w:rPr>
-        <w:t>Screenshots of dump file</w:t>
-      </w:r>
-      <w:r>
-        <w:rPr>
-          <w:rFonts w:ascii="Times New Roman" w:hAnsi="Times New Roman" w:cs="Times New Roman"/>
-        </w:rPr>
-        <w:t>:</w:t>
-      </w:r>
-    </w:p>
-    <w:p>
-      <w:pPr>
-        <w:rPr>
-          <w:rFonts w:ascii="Times New Roman" w:hAnsi="Times New Roman" w:cs="Times New Roman"/>
-        </w:rPr>
-      </w:pPr>
-      <w:r>
-        <w:rPr>
-          <w:rFonts w:ascii="Times New Roman" w:hAnsi="Times New Roman" w:cs="Times New Roman"/>
-        </w:rPr>
-        <w:t>F</w:t>
-      </w:r>
-      <w:r>
-        <w:rPr>
-          <w:rFonts w:ascii="Times New Roman" w:hAnsi="Times New Roman" w:cs="Times New Roman"/>
-        </w:rPr>
-        <w:t>irst 20–30 lines of the SQL dump</w:t>
-      </w:r>
-      <w:r>
-        <w:rPr>
-          <w:rFonts w:ascii="Times New Roman" w:hAnsi="Times New Roman" w:cs="Times New Roman"/>
-        </w:rPr>
-        <w:t>:</w:t>
-      </w:r>
-    </w:p>
-    <w:p>
-      <w:pPr>
-        <w:rPr>
-          <w:rFonts w:ascii="Times New Roman" w:hAnsi="Times New Roman" w:cs="Times New Roman"/>
-        </w:rPr>
-      </w:pPr>
-      <w:r>
-        <w:rPr>
-          <w:rFonts w:ascii="Times New Roman" w:hAnsi="Times New Roman" w:cs="Times New Roman"/>
-        </w:rPr>
-        <w:t>Screenshots of restore success</w:t>
-      </w:r>
-      <w:r>
-        <w:rPr>
-          <w:rFonts w:ascii="Times New Roman" w:hAnsi="Times New Roman" w:cs="Times New Roman"/>
-        </w:rPr>
-        <w:t>:</w:t>
-      </w:r>
-    </w:p>
-    <w:p>
-      <w:pPr>
-        <w:rPr>
-          <w:rFonts w:ascii="Times New Roman" w:hAnsi="Times New Roman" w:cs="Times New Roman"/>
-        </w:rPr>
-      </w:pPr>
-    </w:p>
-    <w:p>
-      <w:pPr>
-        <w:rPr>
-          <w:rFonts w:ascii="Times New Roman" w:hAnsi="Times New Roman" w:cs="Times New Roman"/>
-        </w:rPr>
-      </w:pPr>
-    </w:p>
-    <w:p>
-      <w:pPr>
-        <w:rPr>
-          <w:rFonts w:ascii="Times New Roman" w:hAnsi="Times New Roman" w:cs="Times New Roman"/>
-        </w:rPr>
-      </w:pPr>
-    </w:p>
-    <w:p>
-      <w:pPr>
-        <w:rPr>
-          <w:rFonts w:ascii="Times New Roman" w:hAnsi="Times New Roman" w:cs="Times New Roman"/>
-        </w:rPr>
-      </w:pPr>
-      <w:r>
-        <w:rPr>
-          <w:rFonts w:ascii="Times New Roman" w:hAnsi="Times New Roman" w:cs="Times New Roman"/>
-        </w:rPr>
-        <w:br w:type="page"/>
-      </w:r>
-    </w:p>
-    <w:p>
-      <w:pPr>
         <w:spacing w:line="480" w:lineRule="auto"/>
         <w:rPr>
           <w:rFonts w:ascii="Times New Roman" w:hAnsi="Times New Roman" w:cs="Times New Roman"/>
@@ -1423,40 +1341,23 @@
         <w:rPr>
           <w:rFonts w:ascii="Times New Roman" w:hAnsi="Times New Roman" w:cs="Times New Roman"/>
         </w:rPr>
-        <w:lastRenderedPageBreak/>
-        <w:t>Authorization:</w:t>
-      </w:r>
-    </w:p>
-    <w:p>
-      <w:pPr>
-        <w:spacing w:line="480" w:lineRule="auto"/>
-        <w:rPr>
-          <w:rFonts w:ascii="Times New Roman" w:hAnsi="Times New Roman" w:cs="Times New Roman"/>
-        </w:rPr>
-      </w:pPr>
-      <w:r>
-        <w:rPr>
-          <w:rFonts w:ascii="Times New Roman" w:hAnsi="Times New Roman" w:cs="Times New Roman"/>
-        </w:rPr>
         <w:t>Cashier:</w:t>
       </w:r>
-    </w:p>
-    <w:p>
-      <w:pPr>
-        <w:spacing w:line="480" w:lineRule="auto"/>
-        <w:rPr>
-          <w:rFonts w:ascii="Times New Roman" w:hAnsi="Times New Roman" w:cs="Times New Roman"/>
-        </w:rPr>
-      </w:pPr>
+      <w:r>
+        <w:rPr>
+          <w:rFonts w:ascii="Times New Roman" w:hAnsi="Times New Roman" w:cs="Times New Roman"/>
+        </w:rPr>
+        <w:br/>
+      </w:r>
       <w:r>
         <w:rPr>
           <w:rFonts w:ascii="Times New Roman" w:hAnsi="Times New Roman" w:cs="Times New Roman"/>
         </w:rPr>
         <w:drawing>
-          <wp:inline distT="0" distB="0" distL="0" distR="0" wp14:anchorId="120D2F34" wp14:editId="1B811782">
+          <wp:inline distT="0" distB="0" distL="0" distR="0" wp14:anchorId="15ABCBC7" wp14:editId="7AB5504E">
             <wp:extent cx="5943600" cy="288925"/>
             <wp:effectExtent l="0" t="0" r="0" b="0"/>
-            <wp:docPr id="1498504475" name="Picture 1"/>
+            <wp:docPr id="1477381173" name="Picture 1"/>
             <wp:cNvGraphicFramePr>
               <a:graphicFrameLocks xmlns:a="http://schemas.openxmlformats.org/drawingml/2006/main" noChangeAspect="1"/>
             </wp:cNvGraphicFramePr>
@@ -1468,7 +1369,7 @@
                     <pic:cNvPicPr/>
                   </pic:nvPicPr>
                   <pic:blipFill>
-                    <a:blip r:embed="rId8"/>
+                    <a:blip r:embed="rId11"/>
                     <a:stretch>
                       <a:fillRect/>
                     </a:stretch>
@@ -1488,23 +1389,15 @@
           </wp:inline>
         </w:drawing>
       </w:r>
-    </w:p>
-    <w:p>
-      <w:pPr>
-        <w:spacing w:line="480" w:lineRule="auto"/>
-        <w:rPr>
-          <w:rFonts w:ascii="Times New Roman" w:hAnsi="Times New Roman" w:cs="Times New Roman"/>
-        </w:rPr>
-      </w:pPr>
       <w:r>
         <w:rPr>
           <w:rFonts w:ascii="Times New Roman" w:hAnsi="Times New Roman" w:cs="Times New Roman"/>
         </w:rPr>
         <w:drawing>
-          <wp:inline distT="0" distB="0" distL="0" distR="0" wp14:anchorId="21CDCA29" wp14:editId="22F5D731">
+          <wp:inline distT="0" distB="0" distL="0" distR="0" wp14:anchorId="18D6B753" wp14:editId="0043AFB7">
             <wp:extent cx="5943600" cy="318135"/>
             <wp:effectExtent l="0" t="0" r="0" b="5715"/>
-            <wp:docPr id="1792094807" name="Picture 1"/>
+            <wp:docPr id="1523125226" name="Picture 1"/>
             <wp:cNvGraphicFramePr>
               <a:graphicFrameLocks xmlns:a="http://schemas.openxmlformats.org/drawingml/2006/main" noChangeAspect="1"/>
             </wp:cNvGraphicFramePr>
@@ -1516,7 +1409,7 @@
                     <pic:cNvPicPr/>
                   </pic:nvPicPr>
                   <pic:blipFill>
-                    <a:blip r:embed="rId9"/>
+                    <a:blip r:embed="rId12"/>
                     <a:stretch>
                       <a:fillRect/>
                     </a:stretch>
@@ -1536,23 +1429,15 @@
           </wp:inline>
         </w:drawing>
       </w:r>
-    </w:p>
-    <w:p>
-      <w:pPr>
-        <w:spacing w:line="480" w:lineRule="auto"/>
-        <w:rPr>
-          <w:rFonts w:ascii="Times New Roman" w:hAnsi="Times New Roman" w:cs="Times New Roman"/>
-        </w:rPr>
-      </w:pPr>
       <w:r>
         <w:rPr>
           <w:rFonts w:ascii="Times New Roman" w:hAnsi="Times New Roman" w:cs="Times New Roman"/>
         </w:rPr>
         <w:drawing>
-          <wp:inline distT="0" distB="0" distL="0" distR="0" wp14:anchorId="06CCC545" wp14:editId="00C0D66D">
+          <wp:inline distT="0" distB="0" distL="0" distR="0" wp14:anchorId="3FB8BAAD" wp14:editId="2CDE455C">
             <wp:extent cx="5943600" cy="327025"/>
             <wp:effectExtent l="0" t="0" r="0" b="0"/>
-            <wp:docPr id="214955179" name="Picture 1"/>
+            <wp:docPr id="1200207383" name="Picture 1"/>
             <wp:cNvGraphicFramePr>
               <a:graphicFrameLocks xmlns:a="http://schemas.openxmlformats.org/drawingml/2006/main" noChangeAspect="1"/>
             </wp:cNvGraphicFramePr>
@@ -1564,7 +1449,7 @@
                     <pic:cNvPicPr/>
                   </pic:nvPicPr>
                   <pic:blipFill>
-                    <a:blip r:embed="rId10"/>
+                    <a:blip r:embed="rId13"/>
                     <a:stretch>
                       <a:fillRect/>
                     </a:stretch>
@@ -1584,23 +1469,15 @@
           </wp:inline>
         </w:drawing>
       </w:r>
-    </w:p>
-    <w:p>
-      <w:pPr>
-        <w:spacing w:line="480" w:lineRule="auto"/>
-        <w:rPr>
-          <w:rFonts w:ascii="Times New Roman" w:hAnsi="Times New Roman" w:cs="Times New Roman"/>
-        </w:rPr>
-      </w:pPr>
       <w:r>
         <w:rPr>
           <w:rFonts w:ascii="Times New Roman" w:hAnsi="Times New Roman" w:cs="Times New Roman"/>
         </w:rPr>
         <w:drawing>
-          <wp:inline distT="0" distB="0" distL="0" distR="0" wp14:anchorId="262D03CE" wp14:editId="008381FC">
+          <wp:inline distT="0" distB="0" distL="0" distR="0" wp14:anchorId="6617995C" wp14:editId="32634E71">
             <wp:extent cx="5943600" cy="331470"/>
             <wp:effectExtent l="0" t="0" r="0" b="0"/>
-            <wp:docPr id="57606766" name="Picture 1"/>
+            <wp:docPr id="1404759900" name="Picture 1"/>
             <wp:cNvGraphicFramePr>
               <a:graphicFrameLocks xmlns:a="http://schemas.openxmlformats.org/drawingml/2006/main" noChangeAspect="1"/>
             </wp:cNvGraphicFramePr>
@@ -1612,7 +1489,7 @@
                     <pic:cNvPicPr/>
                   </pic:nvPicPr>
                   <pic:blipFill>
-                    <a:blip r:embed="rId11"/>
+                    <a:blip r:embed="rId14"/>
                     <a:stretch>
                       <a:fillRect/>
                     </a:stretch>
@@ -1632,23 +1509,15 @@
           </wp:inline>
         </w:drawing>
       </w:r>
-    </w:p>
-    <w:p>
-      <w:pPr>
-        <w:spacing w:line="480" w:lineRule="auto"/>
-        <w:rPr>
-          <w:rFonts w:ascii="Times New Roman" w:hAnsi="Times New Roman" w:cs="Times New Roman"/>
-        </w:rPr>
-      </w:pPr>
       <w:r>
         <w:rPr>
           <w:rFonts w:ascii="Times New Roman" w:hAnsi="Times New Roman" w:cs="Times New Roman"/>
         </w:rPr>
         <w:drawing>
-          <wp:inline distT="0" distB="0" distL="0" distR="0" wp14:anchorId="5990AF04" wp14:editId="47A886FE">
+          <wp:inline distT="0" distB="0" distL="0" distR="0" wp14:anchorId="26C50DBC" wp14:editId="70ACA01D">
             <wp:extent cx="5943600" cy="264160"/>
             <wp:effectExtent l="0" t="0" r="0" b="2540"/>
-            <wp:docPr id="1502260729" name="Picture 1"/>
+            <wp:docPr id="587562899" name="Picture 1"/>
             <wp:cNvGraphicFramePr>
               <a:graphicFrameLocks xmlns:a="http://schemas.openxmlformats.org/drawingml/2006/main" noChangeAspect="1"/>
             </wp:cNvGraphicFramePr>
@@ -1660,7 +1529,7 @@
                     <pic:cNvPicPr/>
                   </pic:nvPicPr>
                   <pic:blipFill>
-                    <a:blip r:embed="rId12"/>
+                    <a:blip r:embed="rId15"/>
                     <a:stretch>
                       <a:fillRect/>
                     </a:stretch>
@@ -1680,23 +1549,15 @@
           </wp:inline>
         </w:drawing>
       </w:r>
-    </w:p>
-    <w:p>
-      <w:pPr>
-        <w:spacing w:line="480" w:lineRule="auto"/>
-        <w:rPr>
-          <w:rFonts w:ascii="Times New Roman" w:hAnsi="Times New Roman" w:cs="Times New Roman"/>
-        </w:rPr>
-      </w:pPr>
       <w:r>
         <w:rPr>
           <w:rFonts w:ascii="Times New Roman" w:hAnsi="Times New Roman" w:cs="Times New Roman"/>
         </w:rPr>
         <w:drawing>
-          <wp:inline distT="0" distB="0" distL="0" distR="0" wp14:anchorId="08380CC3" wp14:editId="6CFC0D42">
+          <wp:inline distT="0" distB="0" distL="0" distR="0" wp14:anchorId="298768EE" wp14:editId="4AD1379F">
             <wp:extent cx="5943600" cy="391160"/>
             <wp:effectExtent l="0" t="0" r="0" b="8890"/>
-            <wp:docPr id="874995993" name="Picture 1"/>
+            <wp:docPr id="1350300588" name="Picture 1"/>
             <wp:cNvGraphicFramePr>
               <a:graphicFrameLocks xmlns:a="http://schemas.openxmlformats.org/drawingml/2006/main" noChangeAspect="1"/>
             </wp:cNvGraphicFramePr>
@@ -1708,7 +1569,7 @@
                     <pic:cNvPicPr/>
                   </pic:nvPicPr>
                   <pic:blipFill>
-                    <a:blip r:embed="rId13"/>
+                    <a:blip r:embed="rId16"/>
                     <a:stretch>
                       <a:fillRect/>
                     </a:stretch>
@@ -1740,25 +1601,18 @@
         <w:rPr>
           <w:rFonts w:ascii="Times New Roman" w:hAnsi="Times New Roman" w:cs="Times New Roman"/>
         </w:rPr>
+        <w:lastRenderedPageBreak/>
         <w:t>Cook:</w:t>
       </w:r>
-    </w:p>
-    <w:p>
-      <w:pPr>
-        <w:spacing w:line="480" w:lineRule="auto"/>
-        <w:rPr>
-          <w:rFonts w:ascii="Times New Roman" w:hAnsi="Times New Roman" w:cs="Times New Roman"/>
-        </w:rPr>
-      </w:pPr>
       <w:r>
         <w:rPr>
           <w:rFonts w:ascii="Times New Roman" w:hAnsi="Times New Roman" w:cs="Times New Roman"/>
         </w:rPr>
         <w:drawing>
-          <wp:inline distT="0" distB="0" distL="0" distR="0" wp14:anchorId="44E28047" wp14:editId="64A7FEE2">
+          <wp:inline distT="0" distB="0" distL="0" distR="0" wp14:anchorId="574F9B56" wp14:editId="24072483">
             <wp:extent cx="5943600" cy="353695"/>
             <wp:effectExtent l="0" t="0" r="0" b="8255"/>
-            <wp:docPr id="818392466" name="Picture 1"/>
+            <wp:docPr id="287462674" name="Picture 1"/>
             <wp:cNvGraphicFramePr>
               <a:graphicFrameLocks xmlns:a="http://schemas.openxmlformats.org/drawingml/2006/main" noChangeAspect="1"/>
             </wp:cNvGraphicFramePr>
@@ -1770,7 +1624,7 @@
                     <pic:cNvPicPr/>
                   </pic:nvPicPr>
                   <pic:blipFill>
-                    <a:blip r:embed="rId14"/>
+                    <a:blip r:embed="rId17"/>
                     <a:stretch>
                       <a:fillRect/>
                     </a:stretch>
@@ -1790,24 +1644,15 @@
           </wp:inline>
         </w:drawing>
       </w:r>
-    </w:p>
-    <w:p>
-      <w:pPr>
-        <w:spacing w:line="480" w:lineRule="auto"/>
-        <w:rPr>
-          <w:rFonts w:ascii="Times New Roman" w:hAnsi="Times New Roman" w:cs="Times New Roman"/>
-        </w:rPr>
-      </w:pPr>
-      <w:r>
-        <w:rPr>
-          <w:rFonts w:ascii="Times New Roman" w:hAnsi="Times New Roman" w:cs="Times New Roman"/>
-        </w:rPr>
-        <w:lastRenderedPageBreak/>
+      <w:r>
+        <w:rPr>
+          <w:rFonts w:ascii="Times New Roman" w:hAnsi="Times New Roman" w:cs="Times New Roman"/>
+        </w:rPr>
         <w:drawing>
-          <wp:inline distT="0" distB="0" distL="0" distR="0" wp14:anchorId="1B7F7E98" wp14:editId="331B342B">
+          <wp:inline distT="0" distB="0" distL="0" distR="0" wp14:anchorId="41106924" wp14:editId="2D9E62B8">
             <wp:extent cx="5943600" cy="311785"/>
             <wp:effectExtent l="0" t="0" r="0" b="0"/>
-            <wp:docPr id="1205462437" name="Picture 1"/>
+            <wp:docPr id="1689034706" name="Picture 1"/>
             <wp:cNvGraphicFramePr>
               <a:graphicFrameLocks xmlns:a="http://schemas.openxmlformats.org/drawingml/2006/main" noChangeAspect="1"/>
             </wp:cNvGraphicFramePr>
@@ -1819,7 +1664,7 @@
                     <pic:cNvPicPr/>
                   </pic:nvPicPr>
                   <pic:blipFill>
-                    <a:blip r:embed="rId15"/>
+                    <a:blip r:embed="rId18"/>
                     <a:stretch>
                       <a:fillRect/>
                     </a:stretch>
@@ -1839,23 +1684,15 @@
           </wp:inline>
         </w:drawing>
       </w:r>
-    </w:p>
-    <w:p>
-      <w:pPr>
-        <w:spacing w:line="480" w:lineRule="auto"/>
-        <w:rPr>
-          <w:rFonts w:ascii="Times New Roman" w:hAnsi="Times New Roman" w:cs="Times New Roman"/>
-        </w:rPr>
-      </w:pPr>
       <w:r>
         <w:rPr>
           <w:rFonts w:ascii="Times New Roman" w:hAnsi="Times New Roman" w:cs="Times New Roman"/>
         </w:rPr>
         <w:drawing>
-          <wp:inline distT="0" distB="0" distL="0" distR="0" wp14:anchorId="54E4EE17" wp14:editId="414813D7">
+          <wp:inline distT="0" distB="0" distL="0" distR="0" wp14:anchorId="303E021D" wp14:editId="55E3E122">
             <wp:extent cx="5943600" cy="247650"/>
             <wp:effectExtent l="0" t="0" r="0" b="0"/>
-            <wp:docPr id="245258727" name="Picture 1"/>
+            <wp:docPr id="1207590396" name="Picture 1"/>
             <wp:cNvGraphicFramePr>
               <a:graphicFrameLocks xmlns:a="http://schemas.openxmlformats.org/drawingml/2006/main" noChangeAspect="1"/>
             </wp:cNvGraphicFramePr>
@@ -1867,7 +1704,7 @@
                     <pic:cNvPicPr/>
                   </pic:nvPicPr>
                   <pic:blipFill>
-                    <a:blip r:embed="rId16"/>
+                    <a:blip r:embed="rId19"/>
                     <a:stretch>
                       <a:fillRect/>
                     </a:stretch>
@@ -1887,23 +1724,15 @@
           </wp:inline>
         </w:drawing>
       </w:r>
-    </w:p>
-    <w:p>
-      <w:pPr>
-        <w:spacing w:line="480" w:lineRule="auto"/>
-        <w:rPr>
-          <w:rFonts w:ascii="Times New Roman" w:hAnsi="Times New Roman" w:cs="Times New Roman"/>
-        </w:rPr>
-      </w:pPr>
       <w:r>
         <w:rPr>
           <w:rFonts w:ascii="Times New Roman" w:hAnsi="Times New Roman" w:cs="Times New Roman"/>
         </w:rPr>
         <w:drawing>
-          <wp:inline distT="0" distB="0" distL="0" distR="0" wp14:anchorId="7DEA2CAE" wp14:editId="093EEA15">
+          <wp:inline distT="0" distB="0" distL="0" distR="0" wp14:anchorId="2240C3F3" wp14:editId="29A9F8A7">
             <wp:extent cx="5943600" cy="339090"/>
             <wp:effectExtent l="0" t="0" r="0" b="3810"/>
-            <wp:docPr id="1214621267" name="Picture 1"/>
+            <wp:docPr id="1671014136" name="Picture 1"/>
             <wp:cNvGraphicFramePr>
               <a:graphicFrameLocks xmlns:a="http://schemas.openxmlformats.org/drawingml/2006/main" noChangeAspect="1"/>
             </wp:cNvGraphicFramePr>
@@ -1915,7 +1744,7 @@
                     <pic:cNvPicPr/>
                   </pic:nvPicPr>
                   <pic:blipFill>
-                    <a:blip r:embed="rId17"/>
+                    <a:blip r:embed="rId20"/>
                     <a:stretch>
                       <a:fillRect/>
                     </a:stretch>
@@ -1935,23 +1764,15 @@
           </wp:inline>
         </w:drawing>
       </w:r>
-    </w:p>
-    <w:p>
-      <w:pPr>
-        <w:spacing w:line="480" w:lineRule="auto"/>
-        <w:rPr>
-          <w:rFonts w:ascii="Times New Roman" w:hAnsi="Times New Roman" w:cs="Times New Roman"/>
-        </w:rPr>
-      </w:pPr>
       <w:r>
         <w:rPr>
           <w:rFonts w:ascii="Times New Roman" w:hAnsi="Times New Roman" w:cs="Times New Roman"/>
         </w:rPr>
         <w:drawing>
-          <wp:inline distT="0" distB="0" distL="0" distR="0" wp14:anchorId="4AF93C28" wp14:editId="58B86440">
+          <wp:inline distT="0" distB="0" distL="0" distR="0" wp14:anchorId="78B4DB0F" wp14:editId="4D44B7B9">
             <wp:extent cx="5943600" cy="340995"/>
             <wp:effectExtent l="0" t="0" r="0" b="1905"/>
-            <wp:docPr id="1462432143" name="Picture 1"/>
+            <wp:docPr id="246000476" name="Picture 1"/>
             <wp:cNvGraphicFramePr>
               <a:graphicFrameLocks xmlns:a="http://schemas.openxmlformats.org/drawingml/2006/main" noChangeAspect="1"/>
             </wp:cNvGraphicFramePr>
@@ -1963,7 +1784,7 @@
                     <pic:cNvPicPr/>
                   </pic:nvPicPr>
                   <pic:blipFill>
-                    <a:blip r:embed="rId18"/>
+                    <a:blip r:embed="rId21"/>
                     <a:stretch>
                       <a:fillRect/>
                     </a:stretch>
@@ -1983,23 +1804,15 @@
           </wp:inline>
         </w:drawing>
       </w:r>
-    </w:p>
-    <w:p>
-      <w:pPr>
-        <w:spacing w:line="480" w:lineRule="auto"/>
-        <w:rPr>
-          <w:rFonts w:ascii="Times New Roman" w:hAnsi="Times New Roman" w:cs="Times New Roman"/>
-        </w:rPr>
-      </w:pPr>
       <w:r>
         <w:rPr>
           <w:rFonts w:ascii="Times New Roman" w:hAnsi="Times New Roman" w:cs="Times New Roman"/>
         </w:rPr>
         <w:drawing>
-          <wp:inline distT="0" distB="0" distL="0" distR="0" wp14:anchorId="3FF11F98" wp14:editId="1E981608">
+          <wp:inline distT="0" distB="0" distL="0" distR="0" wp14:anchorId="604915FD" wp14:editId="6EDD6652">
             <wp:extent cx="5943600" cy="340360"/>
             <wp:effectExtent l="0" t="0" r="0" b="2540"/>
-            <wp:docPr id="156099132" name="Picture 1"/>
+            <wp:docPr id="1026226452" name="Picture 1"/>
             <wp:cNvGraphicFramePr>
               <a:graphicFrameLocks xmlns:a="http://schemas.openxmlformats.org/drawingml/2006/main" noChangeAspect="1"/>
             </wp:cNvGraphicFramePr>
@@ -2011,7 +1824,7 @@
                     <pic:cNvPicPr/>
                   </pic:nvPicPr>
                   <pic:blipFill>
-                    <a:blip r:embed="rId19"/>
+                    <a:blip r:embed="rId22"/>
                     <a:stretch>
                       <a:fillRect/>
                     </a:stretch>
@@ -2031,23 +1844,15 @@
           </wp:inline>
         </w:drawing>
       </w:r>
-    </w:p>
-    <w:p>
-      <w:pPr>
-        <w:spacing w:line="480" w:lineRule="auto"/>
-        <w:rPr>
-          <w:rFonts w:ascii="Times New Roman" w:hAnsi="Times New Roman" w:cs="Times New Roman"/>
-        </w:rPr>
-      </w:pPr>
       <w:r>
         <w:rPr>
           <w:rFonts w:ascii="Times New Roman" w:hAnsi="Times New Roman" w:cs="Times New Roman"/>
         </w:rPr>
         <w:drawing>
-          <wp:inline distT="0" distB="0" distL="0" distR="0" wp14:anchorId="3BACFC46" wp14:editId="2C0E4EE2">
+          <wp:inline distT="0" distB="0" distL="0" distR="0" wp14:anchorId="3EAB48B5" wp14:editId="4C111767">
             <wp:extent cx="5943600" cy="353060"/>
             <wp:effectExtent l="0" t="0" r="0" b="8890"/>
-            <wp:docPr id="395151126" name="Picture 1"/>
+            <wp:docPr id="1382086801" name="Picture 1"/>
             <wp:cNvGraphicFramePr>
               <a:graphicFrameLocks xmlns:a="http://schemas.openxmlformats.org/drawingml/2006/main" noChangeAspect="1"/>
             </wp:cNvGraphicFramePr>
@@ -2059,7 +1864,7 @@
                     <pic:cNvPicPr/>
                   </pic:nvPicPr>
                   <pic:blipFill>
-                    <a:blip r:embed="rId20"/>
+                    <a:blip r:embed="rId23"/>
                     <a:stretch>
                       <a:fillRect/>
                     </a:stretch>
@@ -2079,23 +1884,15 @@
           </wp:inline>
         </w:drawing>
       </w:r>
-    </w:p>
-    <w:p>
-      <w:pPr>
-        <w:spacing w:line="480" w:lineRule="auto"/>
-        <w:rPr>
-          <w:rFonts w:ascii="Times New Roman" w:hAnsi="Times New Roman" w:cs="Times New Roman"/>
-        </w:rPr>
-      </w:pPr>
       <w:r>
         <w:rPr>
           <w:rFonts w:ascii="Times New Roman" w:hAnsi="Times New Roman" w:cs="Times New Roman"/>
         </w:rPr>
         <w:drawing>
-          <wp:inline distT="0" distB="0" distL="0" distR="0" wp14:anchorId="7D753550" wp14:editId="04644A11">
+          <wp:inline distT="0" distB="0" distL="0" distR="0" wp14:anchorId="46BBA77B" wp14:editId="2814E417">
             <wp:extent cx="5943600" cy="325120"/>
             <wp:effectExtent l="0" t="0" r="0" b="0"/>
-            <wp:docPr id="1220648749" name="Picture 1"/>
+            <wp:docPr id="1514218229" name="Picture 1"/>
             <wp:cNvGraphicFramePr>
               <a:graphicFrameLocks xmlns:a="http://schemas.openxmlformats.org/drawingml/2006/main" noChangeAspect="1"/>
             </wp:cNvGraphicFramePr>
@@ -2107,7 +1904,7 @@
                     <pic:cNvPicPr/>
                   </pic:nvPicPr>
                   <pic:blipFill>
-                    <a:blip r:embed="rId21"/>
+                    <a:blip r:embed="rId24"/>
                     <a:stretch>
                       <a:fillRect/>
                     </a:stretch>
@@ -2127,23 +1924,15 @@
           </wp:inline>
         </w:drawing>
       </w:r>
-    </w:p>
-    <w:p>
-      <w:pPr>
-        <w:spacing w:line="480" w:lineRule="auto"/>
-        <w:rPr>
-          <w:rFonts w:ascii="Times New Roman" w:hAnsi="Times New Roman" w:cs="Times New Roman"/>
-        </w:rPr>
-      </w:pPr>
       <w:r>
         <w:rPr>
           <w:rFonts w:ascii="Times New Roman" w:hAnsi="Times New Roman" w:cs="Times New Roman"/>
         </w:rPr>
         <w:drawing>
-          <wp:inline distT="0" distB="0" distL="0" distR="0" wp14:anchorId="106DEB53" wp14:editId="7609413E">
+          <wp:inline distT="0" distB="0" distL="0" distR="0" wp14:anchorId="447F07FE" wp14:editId="5862799B">
             <wp:extent cx="5943600" cy="326390"/>
             <wp:effectExtent l="0" t="0" r="0" b="0"/>
-            <wp:docPr id="677678816" name="Picture 1"/>
+            <wp:docPr id="1545619420" name="Picture 1"/>
             <wp:cNvGraphicFramePr>
               <a:graphicFrameLocks xmlns:a="http://schemas.openxmlformats.org/drawingml/2006/main" noChangeAspect="1"/>
             </wp:cNvGraphicFramePr>
@@ -2155,7 +1944,7 @@
                     <pic:cNvPicPr/>
                   </pic:nvPicPr>
                   <pic:blipFill>
-                    <a:blip r:embed="rId22"/>
+                    <a:blip r:embed="rId25"/>
                     <a:stretch>
                       <a:fillRect/>
                     </a:stretch>
@@ -2183,6 +1972,274 @@
           <w:rFonts w:ascii="Times New Roman" w:hAnsi="Times New Roman" w:cs="Times New Roman"/>
         </w:rPr>
       </w:pPr>
+      <w:r>
+        <w:rPr>
+          <w:rFonts w:ascii="Times New Roman" w:hAnsi="Times New Roman" w:cs="Times New Roman"/>
+        </w:rPr>
+        <w:t>Manager: Has all permissions</w:t>
+      </w:r>
+    </w:p>
+    <w:p>
+      <w:pPr>
+        <w:pStyle w:val="Heading2"/>
+        <w:rPr>
+          <w:rFonts w:cs="Times New Roman"/>
+        </w:rPr>
+      </w:pPr>
+      <w:bookmarkStart w:id="9" w:name="_Toc216006621"/>
+      <w:r>
+        <w:rPr>
+          <w:rFonts w:cs="Times New Roman"/>
+        </w:rPr>
+        <w:t>Integrity Constraints</w:t>
+      </w:r>
+      <w:bookmarkEnd w:id="9"/>
+    </w:p>
+    <w:p>
+      <w:pPr>
+        <w:rPr>
+          <w:rFonts w:ascii="Times New Roman" w:hAnsi="Times New Roman" w:cs="Times New Roman"/>
+        </w:rPr>
+      </w:pPr>
+      <w:r>
+        <w:rPr>
+          <w:rFonts w:ascii="Times New Roman" w:hAnsi="Times New Roman" w:cs="Times New Roman"/>
+          <w:b/>
+          <w:bCs/>
+          <w:u w:val="single"/>
+        </w:rPr>
+        <w:t xml:space="preserve">Explanation </w:t>
+      </w:r>
+      <w:r>
+        <w:rPr>
+          <w:rFonts w:ascii="Times New Roman" w:hAnsi="Times New Roman" w:cs="Times New Roman"/>
+          <w:b/>
+          <w:bCs/>
+          <w:u w:val="single"/>
+        </w:rPr>
+        <w:t>of the integrity constraints we used</w:t>
+      </w:r>
+      <w:r>
+        <w:rPr>
+          <w:rFonts w:ascii="Times New Roman" w:hAnsi="Times New Roman" w:cs="Times New Roman"/>
+          <w:b/>
+          <w:bCs/>
+          <w:u w:val="single"/>
+        </w:rPr>
+        <w:t>:</w:t>
+      </w:r>
+      <w:r>
+        <w:rPr>
+          <w:rFonts w:ascii="Times New Roman" w:hAnsi="Times New Roman" w:cs="Times New Roman"/>
+          <w:b/>
+          <w:bCs/>
+          <w:u w:val="single"/>
+        </w:rPr>
+        <w:br/>
+      </w:r>
+      <w:r>
+        <w:rPr>
+          <w:rFonts w:ascii="Times New Roman" w:hAnsi="Times New Roman" w:cs="Times New Roman"/>
+        </w:rPr>
+        <w:t xml:space="preserve">We followed the integrity constraints already present in the ERD and added on delete cascade for foreign keys on all tables except for the orders table, for a reason we explained in </w:t>
+      </w:r>
+      <w:r>
+        <w:rPr>
+          <w:rFonts w:ascii="Times New Roman" w:hAnsi="Times New Roman" w:cs="Times New Roman"/>
+        </w:rPr>
+        <w:fldChar w:fldCharType="begin"/>
+      </w:r>
+      <w:r>
+        <w:rPr>
+          <w:rFonts w:ascii="Times New Roman" w:hAnsi="Times New Roman" w:cs="Times New Roman"/>
+        </w:rPr>
+        <w:instrText xml:space="preserve"> REF _Ref216005930 \h </w:instrText>
+      </w:r>
+      <w:r>
+        <w:rPr>
+          <w:rFonts w:ascii="Times New Roman" w:hAnsi="Times New Roman" w:cs="Times New Roman"/>
+        </w:rPr>
+      </w:r>
+      <w:r>
+        <w:rPr>
+          <w:rFonts w:ascii="Times New Roman" w:hAnsi="Times New Roman" w:cs="Times New Roman"/>
+        </w:rPr>
+        <w:instrText xml:space="preserve"> \* MERGEFORMAT </w:instrText>
+      </w:r>
+      <w:r>
+        <w:rPr>
+          <w:rFonts w:ascii="Times New Roman" w:hAnsi="Times New Roman" w:cs="Times New Roman"/>
+        </w:rPr>
+        <w:fldChar w:fldCharType="separate"/>
+      </w:r>
+      <w:r>
+        <w:rPr>
+          <w:rFonts w:ascii="Times New Roman" w:hAnsi="Times New Roman" w:cs="Times New Roman"/>
+          <w:u w:val="single"/>
+        </w:rPr>
+        <w:t>Data</w:t>
+      </w:r>
+      <w:r>
+        <w:rPr>
+          <w:rFonts w:ascii="Times New Roman" w:hAnsi="Times New Roman" w:cs="Times New Roman"/>
+          <w:u w:val="single"/>
+        </w:rPr>
+        <w:t>b</w:t>
+      </w:r>
+      <w:r>
+        <w:rPr>
+          <w:rFonts w:ascii="Times New Roman" w:hAnsi="Times New Roman" w:cs="Times New Roman"/>
+          <w:u w:val="single"/>
+        </w:rPr>
+        <w:t>ase Creatio</w:t>
+      </w:r>
+      <w:r>
+        <w:rPr>
+          <w:rFonts w:ascii="Times New Roman" w:hAnsi="Times New Roman" w:cs="Times New Roman"/>
+        </w:rPr>
+        <w:t>n</w:t>
+      </w:r>
+      <w:r>
+        <w:rPr>
+          <w:rFonts w:ascii="Times New Roman" w:hAnsi="Times New Roman" w:cs="Times New Roman"/>
+        </w:rPr>
+        <w:fldChar w:fldCharType="end"/>
+      </w:r>
+      <w:r>
+        <w:rPr>
+          <w:rFonts w:ascii="Times New Roman" w:hAnsi="Times New Roman" w:cs="Times New Roman"/>
+        </w:rPr>
+        <w:t>.</w:t>
+      </w:r>
+      <w:r>
+        <w:rPr>
+          <w:rFonts w:ascii="Times New Roman" w:hAnsi="Times New Roman" w:cs="Times New Roman"/>
+        </w:rPr>
+        <w:br w:type="page"/>
+      </w:r>
+    </w:p>
+    <w:p>
+      <w:pPr>
+        <w:pStyle w:val="Heading1"/>
+        <w:rPr>
+          <w:rFonts w:cs="Times New Roman"/>
+        </w:rPr>
+      </w:pPr>
+      <w:bookmarkStart w:id="10" w:name="_Toc216006622"/>
+      <w:r>
+        <w:rPr>
+          <w:rFonts w:cs="Times New Roman"/>
+        </w:rPr>
+        <w:lastRenderedPageBreak/>
+        <w:t>Stored Procedures &amp; Automated Operations</w:t>
+      </w:r>
+      <w:bookmarkEnd w:id="10"/>
+    </w:p>
+    <w:p>
+      <w:pPr>
+        <w:rPr>
+          <w:rFonts w:ascii="Times New Roman" w:hAnsi="Times New Roman" w:cs="Times New Roman"/>
+          <w:b/>
+          <w:bCs/>
+          <w:u w:val="single"/>
+        </w:rPr>
+      </w:pPr>
+      <w:r>
+        <w:rPr>
+          <w:rFonts w:ascii="Times New Roman" w:hAnsi="Times New Roman" w:cs="Times New Roman"/>
+          <w:b/>
+          <w:bCs/>
+          <w:u w:val="single"/>
+        </w:rPr>
+        <w:t>Explanations of the operations:</w:t>
+      </w:r>
+    </w:p>
+    <w:p>
+      <w:pPr>
+        <w:spacing w:before="0" w:after="160"/>
+        <w:rPr>
+          <w:rFonts w:ascii="Times New Roman" w:hAnsi="Times New Roman" w:cs="Times New Roman"/>
+        </w:rPr>
+      </w:pPr>
+      <w:r>
+        <w:rPr>
+          <w:rFonts w:ascii="Times New Roman" w:hAnsi="Times New Roman" w:cs="Times New Roman"/>
+        </w:rPr>
+        <w:br w:type="page"/>
+      </w:r>
+    </w:p>
+    <w:p>
+      <w:pPr>
+        <w:pStyle w:val="Heading1"/>
+        <w:rPr>
+          <w:rFonts w:cs="Times New Roman"/>
+        </w:rPr>
+      </w:pPr>
+      <w:bookmarkStart w:id="11" w:name="_Toc216006623"/>
+      <w:r>
+        <w:rPr>
+          <w:rFonts w:cs="Times New Roman"/>
+        </w:rPr>
+        <w:lastRenderedPageBreak/>
+        <w:t>Triggers</w:t>
+      </w:r>
+      <w:bookmarkEnd w:id="11"/>
+    </w:p>
+    <w:p>
+      <w:pPr>
+        <w:rPr>
+          <w:rFonts w:ascii="Times New Roman" w:hAnsi="Times New Roman" w:cs="Times New Roman"/>
+        </w:rPr>
+      </w:pPr>
+      <w:r>
+        <w:rPr>
+          <w:rFonts w:ascii="Times New Roman" w:hAnsi="Times New Roman" w:cs="Times New Roman"/>
+        </w:rPr>
+        <w:t>Explanation of the triggers</w:t>
+      </w:r>
+      <w:r>
+        <w:rPr>
+          <w:rFonts w:ascii="Times New Roman" w:hAnsi="Times New Roman" w:cs="Times New Roman"/>
+        </w:rPr>
+        <w:t xml:space="preserve"> with test case</w:t>
+      </w:r>
+      <w:r>
+        <w:rPr>
+          <w:rFonts w:ascii="Times New Roman" w:hAnsi="Times New Roman" w:cs="Times New Roman"/>
+        </w:rPr>
+        <w:t>:</w:t>
+      </w:r>
+    </w:p>
+    <w:p>
+      <w:pPr>
+        <w:spacing w:before="0" w:after="160"/>
+        <w:rPr>
+          <w:rFonts w:ascii="Times New Roman" w:hAnsi="Times New Roman" w:cs="Times New Roman"/>
+        </w:rPr>
+      </w:pPr>
+      <w:r>
+        <w:rPr>
+          <w:rFonts w:ascii="Times New Roman" w:hAnsi="Times New Roman" w:cs="Times New Roman"/>
+        </w:rPr>
+        <w:br w:type="page"/>
+      </w:r>
+    </w:p>
+    <w:p>
+      <w:pPr>
+        <w:pStyle w:val="Heading1"/>
+        <w:rPr>
+          <w:rFonts w:cs="Times New Roman"/>
+        </w:rPr>
+      </w:pPr>
+      <w:bookmarkStart w:id="12" w:name="_Toc216006624"/>
+      <w:r>
+        <w:rPr>
+          <w:rFonts w:cs="Times New Roman"/>
+        </w:rPr>
+        <w:lastRenderedPageBreak/>
+        <w:t>Backup &amp; Restore</w:t>
+      </w:r>
+      <w:bookmarkEnd w:id="12"/>
     </w:p>
     <w:p>
       <w:pPr>
@@ -2194,46 +2251,39 @@
       <w:r>
         <w:rPr>
           <w:rFonts w:ascii="Times New Roman" w:hAnsi="Times New Roman" w:cs="Times New Roman"/>
-        </w:rPr>
-        <w:t>Backup and restore:</w:t>
-      </w:r>
-    </w:p>
-    <w:p>
-      <w:pPr>
-        <w:spacing w:line="480" w:lineRule="auto"/>
-        <w:rPr>
-          <w:rFonts w:ascii="Times New Roman" w:hAnsi="Times New Roman" w:cs="Times New Roman"/>
-        </w:rPr>
-      </w:pPr>
-      <w:r>
-        <w:rPr>
-          <w:rFonts w:ascii="Times New Roman" w:hAnsi="Times New Roman" w:cs="Times New Roman"/>
-        </w:rPr>
-        <w:lastRenderedPageBreak/>
-        <w:t>Commands used:</w:t>
-      </w:r>
-    </w:p>
-    <w:p>
-      <w:pPr>
-        <w:spacing w:line="480" w:lineRule="auto"/>
-        <w:rPr>
-          <w:rFonts w:ascii="Times New Roman" w:hAnsi="Times New Roman" w:cs="Times New Roman"/>
-        </w:rPr>
-      </w:pPr>
+          <w:b/>
+          <w:bCs/>
+          <w:u w:val="single"/>
+        </w:rPr>
+        <w:t>Commands used</w:t>
+      </w:r>
+      <w:r>
+        <w:rPr>
+          <w:rFonts w:ascii="Times New Roman" w:hAnsi="Times New Roman" w:cs="Times New Roman"/>
+          <w:b/>
+          <w:bCs/>
+          <w:u w:val="single"/>
+        </w:rPr>
+        <w:t>:</w:t>
+      </w:r>
+      <w:r>
+        <w:rPr>
+          <w:rFonts w:ascii="Times New Roman" w:hAnsi="Times New Roman" w:cs="Times New Roman"/>
+        </w:rPr>
+        <w:br/>
+      </w:r>
       <w:r>
         <w:rPr>
           <w:rFonts w:ascii="Times New Roman" w:hAnsi="Times New Roman" w:cs="Times New Roman"/>
         </w:rPr>
         <w:t>mysqldump -u root -p --databases restaurant &gt; restaurant_backup.sql</w:t>
       </w:r>
-    </w:p>
-    <w:p>
-      <w:pPr>
-        <w:spacing w:line="480" w:lineRule="auto"/>
-        <w:rPr>
-          <w:rFonts w:ascii="Times New Roman" w:hAnsi="Times New Roman" w:cs="Times New Roman"/>
-        </w:rPr>
-      </w:pPr>
+      <w:r>
+        <w:rPr>
+          <w:rFonts w:ascii="Times New Roman" w:hAnsi="Times New Roman" w:cs="Times New Roman"/>
+        </w:rPr>
+        <w:br/>
+      </w:r>
       <w:r>
         <w:rPr>
           <w:rFonts w:ascii="Times New Roman" w:hAnsi="Times New Roman" w:cs="Times New Roman"/>
@@ -2243,31 +2293,49 @@
     </w:p>
     <w:p>
       <w:pPr>
-        <w:spacing w:line="480" w:lineRule="auto"/>
-        <w:rPr>
-          <w:rFonts w:ascii="Times New Roman" w:hAnsi="Times New Roman" w:cs="Times New Roman"/>
-        </w:rPr>
-      </w:pPr>
-      <w:r>
-        <w:rPr>
-          <w:rFonts w:ascii="Times New Roman" w:hAnsi="Times New Roman" w:cs="Times New Roman"/>
-        </w:rPr>
-        <w:t>Screenshots of dump file:</w:t>
-      </w:r>
-    </w:p>
-    <w:p>
-      <w:pPr>
-        <w:spacing w:before="0" w:after="160" w:line="480" w:lineRule="auto"/>
-        <w:rPr>
-          <w:rFonts w:ascii="Times New Roman" w:hAnsi="Times New Roman" w:cs="Times New Roman"/>
-        </w:rPr>
-      </w:pPr>
-      <w:r>
-        <w:rPr>
-          <w:rFonts w:ascii="Times New Roman" w:hAnsi="Times New Roman" w:cs="Times New Roman"/>
+        <w:rPr>
+          <w:rFonts w:ascii="Times New Roman" w:hAnsi="Times New Roman" w:cs="Times New Roman"/>
+          <w:b/>
+          <w:bCs/>
+          <w:u w:val="single"/>
+        </w:rPr>
+      </w:pPr>
+      <w:r>
+        <w:rPr>
+          <w:rFonts w:ascii="Times New Roman" w:hAnsi="Times New Roman" w:cs="Times New Roman"/>
+          <w:b/>
+          <w:bCs/>
+          <w:u w:val="single"/>
+        </w:rPr>
+        <w:t>Screenshots of dump file</w:t>
+      </w:r>
+      <w:r>
+        <w:rPr>
+          <w:rFonts w:ascii="Times New Roman" w:hAnsi="Times New Roman" w:cs="Times New Roman"/>
+          <w:b/>
+          <w:bCs/>
+          <w:u w:val="single"/>
+        </w:rPr>
+        <w:t>:</w:t>
+      </w:r>
+      <w:r>
+        <w:rPr>
+          <w:rFonts w:ascii="Times New Roman" w:hAnsi="Times New Roman" w:cs="Times New Roman"/>
+          <w:b/>
+          <w:bCs/>
+          <w:u w:val="single"/>
+        </w:rPr>
+        <w:br/>
+      </w:r>
+      <w:r>
+        <w:rPr>
+          <w:rFonts w:ascii="Times New Roman" w:hAnsi="Times New Roman" w:cs="Times New Roman"/>
+          <w:b/>
+          <w:bCs/>
+          <w:u w:val="single"/>
         </w:rPr>
         <w:drawing>
-          <wp:inline distT="0" distB="0" distL="0" distR="0" wp14:anchorId="0E48BCDC" wp14:editId="7C4289FC">
+          <wp:inline distT="0" distB="0" distL="0" distR="0" wp14:anchorId="379EA165" wp14:editId="639FED8E">
             <wp:extent cx="5943600" cy="3245485"/>
             <wp:effectExtent l="0" t="0" r="0" b="0"/>
             <wp:docPr id="1590873401" name="Picture 1" descr="A screenshot of a computer program&#10;&#10;AI-generated content may be incorrect."/>
@@ -2282,7 +2350,7 @@
                     <pic:cNvPicPr/>
                   </pic:nvPicPr>
                   <pic:blipFill>
-                    <a:blip r:embed="rId23"/>
+                    <a:blip r:embed="rId26"/>
                     <a:stretch>
                       <a:fillRect/>
                     </a:stretch>
@@ -2305,506 +2373,521 @@
     </w:p>
     <w:p>
       <w:pPr>
-        <w:spacing w:line="480" w:lineRule="auto"/>
-        <w:rPr>
-          <w:rFonts w:ascii="Times New Roman" w:hAnsi="Times New Roman" w:cs="Times New Roman"/>
-        </w:rPr>
-      </w:pPr>
-      <w:r>
-        <w:rPr>
-          <w:rFonts w:ascii="Times New Roman" w:hAnsi="Times New Roman" w:cs="Times New Roman"/>
-        </w:rPr>
-        <w:t>First 20–30 lines of the SQL dump:</w:t>
-      </w:r>
-    </w:p>
-    <w:p>
-      <w:pPr>
-        <w:spacing w:after="160" w:line="480" w:lineRule="auto"/>
         <w:rPr>
           <w:rFonts w:ascii="Times New Roman" w:hAnsi="Times New Roman" w:cs="Times New Roman"/>
           <w:b/>
           <w:bCs/>
+          <w:u w:val="single"/>
+        </w:rPr>
+      </w:pPr>
+      <w:r>
+        <w:rPr>
+          <w:rFonts w:ascii="Times New Roman" w:hAnsi="Times New Roman" w:cs="Times New Roman"/>
+          <w:b/>
+          <w:bCs/>
+          <w:u w:val="single"/>
+        </w:rPr>
+        <w:t>F</w:t>
+      </w:r>
+      <w:r>
+        <w:rPr>
+          <w:rFonts w:ascii="Times New Roman" w:hAnsi="Times New Roman" w:cs="Times New Roman"/>
+          <w:b/>
+          <w:bCs/>
+          <w:u w:val="single"/>
+        </w:rPr>
+        <w:t>irst 20–30 lines of the SQL dump</w:t>
+      </w:r>
+      <w:r>
+        <w:rPr>
+          <w:rFonts w:ascii="Times New Roman" w:hAnsi="Times New Roman" w:cs="Times New Roman"/>
+          <w:b/>
+          <w:bCs/>
+          <w:u w:val="single"/>
+        </w:rPr>
+        <w:t>:</w:t>
+      </w:r>
+    </w:p>
+    <w:p>
+      <w:pPr>
+        <w:spacing w:line="240" w:lineRule="auto"/>
+        <w:rPr>
+          <w:rFonts w:ascii="Times New Roman" w:hAnsi="Times New Roman" w:cs="Times New Roman"/>
+          <w:sz w:val="22"/>
+          <w:szCs w:val="22"/>
+        </w:rPr>
+      </w:pPr>
+      <w:r>
+        <w:rPr>
+          <w:rFonts w:ascii="Times New Roman" w:hAnsi="Times New Roman" w:cs="Times New Roman"/>
           <w:i/>
           <w:iCs/>
-        </w:rPr>
-      </w:pPr>
-      <w:r>
+          <w:sz w:val="22"/>
+          <w:szCs w:val="22"/>
+        </w:rPr>
+        <w:t>-- MySQL dump 10.13  Distrib 8.0.43, for Win64 (x86_64)</w:t>
+      </w:r>
+    </w:p>
+    <w:p>
+      <w:pPr>
+        <w:spacing w:after="160" w:line="240" w:lineRule="auto"/>
+        <w:rPr>
+          <w:rFonts w:ascii="Times New Roman" w:hAnsi="Times New Roman" w:cs="Times New Roman"/>
+          <w:i/>
+          <w:iCs/>
+          <w:sz w:val="22"/>
+          <w:szCs w:val="22"/>
+        </w:rPr>
+      </w:pPr>
+      <w:r>
+        <w:rPr>
+          <w:rFonts w:ascii="Times New Roman" w:hAnsi="Times New Roman" w:cs="Times New Roman"/>
+          <w:i/>
+          <w:iCs/>
+          <w:sz w:val="22"/>
+          <w:szCs w:val="22"/>
+        </w:rPr>
+        <w:t>--</w:t>
+      </w:r>
+    </w:p>
+    <w:p>
+      <w:pPr>
+        <w:spacing w:after="160" w:line="240" w:lineRule="auto"/>
+        <w:rPr>
+          <w:rFonts w:ascii="Times New Roman" w:hAnsi="Times New Roman" w:cs="Times New Roman"/>
+          <w:i/>
+          <w:iCs/>
+          <w:sz w:val="22"/>
+          <w:szCs w:val="22"/>
+        </w:rPr>
+      </w:pPr>
+      <w:r>
+        <w:rPr>
+          <w:rFonts w:ascii="Times New Roman" w:hAnsi="Times New Roman" w:cs="Times New Roman"/>
+          <w:i/>
+          <w:iCs/>
+          <w:sz w:val="22"/>
+          <w:szCs w:val="22"/>
+        </w:rPr>
+        <w:t>-- Host: localhost    Database: restaurant</w:t>
+      </w:r>
+    </w:p>
+    <w:p>
+      <w:pPr>
+        <w:spacing w:after="160" w:line="240" w:lineRule="auto"/>
+        <w:rPr>
+          <w:rFonts w:ascii="Times New Roman" w:hAnsi="Times New Roman" w:cs="Times New Roman"/>
+          <w:i/>
+          <w:iCs/>
+          <w:sz w:val="22"/>
+          <w:szCs w:val="22"/>
+        </w:rPr>
+      </w:pPr>
+      <w:r>
+        <w:rPr>
+          <w:rFonts w:ascii="Times New Roman" w:hAnsi="Times New Roman" w:cs="Times New Roman"/>
+          <w:i/>
+          <w:iCs/>
+          <w:sz w:val="22"/>
+          <w:szCs w:val="22"/>
+        </w:rPr>
+        <w:t>-- ------------------------------------------------------</w:t>
+      </w:r>
+    </w:p>
+    <w:p>
+      <w:pPr>
+        <w:spacing w:after="160" w:line="240" w:lineRule="auto"/>
+        <w:rPr>
+          <w:rFonts w:ascii="Times New Roman" w:hAnsi="Times New Roman" w:cs="Times New Roman"/>
+          <w:i/>
+          <w:iCs/>
+          <w:sz w:val="22"/>
+          <w:szCs w:val="22"/>
+        </w:rPr>
+      </w:pPr>
+      <w:r>
+        <w:rPr>
+          <w:rFonts w:ascii="Times New Roman" w:hAnsi="Times New Roman" w:cs="Times New Roman"/>
+          <w:i/>
+          <w:iCs/>
+          <w:sz w:val="22"/>
+          <w:szCs w:val="22"/>
+        </w:rPr>
+        <w:lastRenderedPageBreak/>
+        <w:t>-- Server version 8.0.43</w:t>
+      </w:r>
+    </w:p>
+    <w:p>
+      <w:pPr>
+        <w:spacing w:after="160" w:line="240" w:lineRule="auto"/>
+        <w:rPr>
+          <w:rFonts w:ascii="Times New Roman" w:hAnsi="Times New Roman" w:cs="Times New Roman"/>
+          <w:i/>
+          <w:iCs/>
+          <w:sz w:val="22"/>
+          <w:szCs w:val="22"/>
+        </w:rPr>
+      </w:pPr>
+      <w:r>
+        <w:rPr>
+          <w:rFonts w:ascii="Times New Roman" w:hAnsi="Times New Roman" w:cs="Times New Roman"/>
+          <w:i/>
+          <w:iCs/>
+          <w:sz w:val="22"/>
+          <w:szCs w:val="22"/>
+        </w:rPr>
+        <w:t>/*!40101 SET @OLD_CHARACTER_SET_CLIENT=@@CHARACTER_SET_CLIENT */;</w:t>
+      </w:r>
+    </w:p>
+    <w:p>
+      <w:pPr>
+        <w:spacing w:after="160" w:line="240" w:lineRule="auto"/>
+        <w:rPr>
+          <w:rFonts w:ascii="Times New Roman" w:hAnsi="Times New Roman" w:cs="Times New Roman"/>
+          <w:i/>
+          <w:iCs/>
+          <w:sz w:val="22"/>
+          <w:szCs w:val="22"/>
+        </w:rPr>
+      </w:pPr>
+      <w:r>
+        <w:rPr>
+          <w:rFonts w:ascii="Times New Roman" w:hAnsi="Times New Roman" w:cs="Times New Roman"/>
+          <w:i/>
+          <w:iCs/>
+          <w:sz w:val="22"/>
+          <w:szCs w:val="22"/>
+        </w:rPr>
+        <w:t>/*!40101 SET @OLD_CHARACTER_SET_RESULTS=@@CHARACTER_SET_RESULTS */;</w:t>
+      </w:r>
+    </w:p>
+    <w:p>
+      <w:pPr>
+        <w:spacing w:after="160" w:line="240" w:lineRule="auto"/>
+        <w:rPr>
+          <w:rFonts w:ascii="Times New Roman" w:hAnsi="Times New Roman" w:cs="Times New Roman"/>
+          <w:i/>
+          <w:iCs/>
+          <w:sz w:val="22"/>
+          <w:szCs w:val="22"/>
+        </w:rPr>
+      </w:pPr>
+      <w:r>
+        <w:rPr>
+          <w:rFonts w:ascii="Times New Roman" w:hAnsi="Times New Roman" w:cs="Times New Roman"/>
+          <w:i/>
+          <w:iCs/>
+          <w:sz w:val="22"/>
+          <w:szCs w:val="22"/>
+        </w:rPr>
+        <w:t>/*!40101 SET @OLD_COLLATION_CONNECTION=@@COLLATION_CONNECTION */;</w:t>
+      </w:r>
+    </w:p>
+    <w:p>
+      <w:pPr>
+        <w:spacing w:after="160" w:line="240" w:lineRule="auto"/>
+        <w:rPr>
+          <w:rFonts w:ascii="Times New Roman" w:hAnsi="Times New Roman" w:cs="Times New Roman"/>
+          <w:i/>
+          <w:iCs/>
+          <w:sz w:val="22"/>
+          <w:szCs w:val="22"/>
+        </w:rPr>
+      </w:pPr>
+      <w:r>
+        <w:rPr>
+          <w:rFonts w:ascii="Times New Roman" w:hAnsi="Times New Roman" w:cs="Times New Roman"/>
+          <w:i/>
+          <w:iCs/>
+          <w:sz w:val="22"/>
+          <w:szCs w:val="22"/>
+        </w:rPr>
+        <w:t>/*!50503 SET NAMES utf8mb4 */;</w:t>
+      </w:r>
+    </w:p>
+    <w:p>
+      <w:pPr>
+        <w:spacing w:after="160" w:line="240" w:lineRule="auto"/>
+        <w:rPr>
+          <w:rFonts w:ascii="Times New Roman" w:hAnsi="Times New Roman" w:cs="Times New Roman"/>
+          <w:i/>
+          <w:iCs/>
+          <w:sz w:val="22"/>
+          <w:szCs w:val="22"/>
+        </w:rPr>
+      </w:pPr>
+      <w:r>
+        <w:rPr>
+          <w:rFonts w:ascii="Times New Roman" w:hAnsi="Times New Roman" w:cs="Times New Roman"/>
+          <w:i/>
+          <w:iCs/>
+          <w:sz w:val="22"/>
+          <w:szCs w:val="22"/>
+        </w:rPr>
+        <w:t>/*!40103 SET @OLD_TIME_ZONE=@@TIME_ZONE */;</w:t>
+      </w:r>
+    </w:p>
+    <w:p>
+      <w:pPr>
+        <w:spacing w:after="160" w:line="240" w:lineRule="auto"/>
+        <w:rPr>
+          <w:rFonts w:ascii="Times New Roman" w:hAnsi="Times New Roman" w:cs="Times New Roman"/>
+          <w:i/>
+          <w:iCs/>
+          <w:sz w:val="22"/>
+          <w:szCs w:val="22"/>
+        </w:rPr>
+      </w:pPr>
+      <w:r>
+        <w:rPr>
+          <w:rFonts w:ascii="Times New Roman" w:hAnsi="Times New Roman" w:cs="Times New Roman"/>
+          <w:i/>
+          <w:iCs/>
+          <w:sz w:val="22"/>
+          <w:szCs w:val="22"/>
+        </w:rPr>
+        <w:t>/*!40103 SET TIME_ZONE='+00:00' */;</w:t>
+      </w:r>
+    </w:p>
+    <w:p>
+      <w:pPr>
+        <w:spacing w:after="160" w:line="240" w:lineRule="auto"/>
+        <w:rPr>
+          <w:rFonts w:ascii="Times New Roman" w:hAnsi="Times New Roman" w:cs="Times New Roman"/>
+          <w:i/>
+          <w:iCs/>
+          <w:sz w:val="22"/>
+          <w:szCs w:val="22"/>
+        </w:rPr>
+      </w:pPr>
+      <w:r>
+        <w:rPr>
+          <w:rFonts w:ascii="Times New Roman" w:hAnsi="Times New Roman" w:cs="Times New Roman"/>
+          <w:i/>
+          <w:iCs/>
+          <w:sz w:val="22"/>
+          <w:szCs w:val="22"/>
+        </w:rPr>
+        <w:t>/*!40014 SET @OLD_UNIQUE_CHECKS=@@UNIQUE_CHECKS, UNIQUE_CHECKS=0 */;</w:t>
+      </w:r>
+    </w:p>
+    <w:p>
+      <w:pPr>
+        <w:spacing w:after="160" w:line="240" w:lineRule="auto"/>
+        <w:rPr>
+          <w:rFonts w:ascii="Times New Roman" w:hAnsi="Times New Roman" w:cs="Times New Roman"/>
+          <w:i/>
+          <w:iCs/>
+          <w:sz w:val="22"/>
+          <w:szCs w:val="22"/>
+        </w:rPr>
+      </w:pPr>
+      <w:r>
+        <w:rPr>
+          <w:rFonts w:ascii="Times New Roman" w:hAnsi="Times New Roman" w:cs="Times New Roman"/>
+          <w:i/>
+          <w:iCs/>
+          <w:sz w:val="22"/>
+          <w:szCs w:val="22"/>
+        </w:rPr>
+        <w:t>/*!40014 SET @OLD_FOREIGN_KEY_CHECKS=@@FOREIGN_KEY_CHECKS, FOREIGN_KEY_CHECKS=0 */;</w:t>
+      </w:r>
+    </w:p>
+    <w:p>
+      <w:pPr>
+        <w:spacing w:after="160" w:line="240" w:lineRule="auto"/>
+        <w:rPr>
+          <w:rFonts w:ascii="Times New Roman" w:hAnsi="Times New Roman" w:cs="Times New Roman"/>
+          <w:i/>
+          <w:iCs/>
+          <w:sz w:val="22"/>
+          <w:szCs w:val="22"/>
+        </w:rPr>
+      </w:pPr>
+      <w:r>
+        <w:rPr>
+          <w:rFonts w:ascii="Times New Roman" w:hAnsi="Times New Roman" w:cs="Times New Roman"/>
+          <w:i/>
+          <w:iCs/>
+          <w:sz w:val="22"/>
+          <w:szCs w:val="22"/>
+        </w:rPr>
+        <w:t>/*!40101 SET @OLD_SQL_MODE=@@SQL_MODE, SQL_MODE='NO_AUTO_VALUE_ON_ZERO' */;</w:t>
+      </w:r>
+    </w:p>
+    <w:p>
+      <w:pPr>
+        <w:spacing w:after="160" w:line="240" w:lineRule="auto"/>
+        <w:rPr>
+          <w:rFonts w:ascii="Times New Roman" w:hAnsi="Times New Roman" w:cs="Times New Roman"/>
+          <w:i/>
+          <w:iCs/>
+          <w:sz w:val="22"/>
+          <w:szCs w:val="22"/>
+        </w:rPr>
+      </w:pPr>
+      <w:r>
+        <w:rPr>
+          <w:rFonts w:ascii="Times New Roman" w:hAnsi="Times New Roman" w:cs="Times New Roman"/>
+          <w:i/>
+          <w:iCs/>
+          <w:sz w:val="22"/>
+          <w:szCs w:val="22"/>
+        </w:rPr>
+        <w:t>/*!40111 SET @OLD_SQL_NOTES=@@SQL_NOTES, SQL_NOTES=0 */;</w:t>
+      </w:r>
+    </w:p>
+    <w:p>
+      <w:pPr>
+        <w:spacing w:after="160" w:line="240" w:lineRule="auto"/>
+        <w:rPr>
+          <w:rFonts w:ascii="Times New Roman" w:hAnsi="Times New Roman" w:cs="Times New Roman"/>
+          <w:i/>
+          <w:iCs/>
+          <w:sz w:val="22"/>
+          <w:szCs w:val="22"/>
+        </w:rPr>
+      </w:pPr>
+      <w:r>
+        <w:rPr>
+          <w:rFonts w:ascii="Times New Roman" w:hAnsi="Times New Roman" w:cs="Times New Roman"/>
+          <w:i/>
+          <w:iCs/>
+          <w:sz w:val="22"/>
+          <w:szCs w:val="22"/>
+        </w:rPr>
+        <w:t>--</w:t>
+      </w:r>
+    </w:p>
+    <w:p>
+      <w:pPr>
+        <w:spacing w:after="160" w:line="240" w:lineRule="auto"/>
+        <w:rPr>
+          <w:rFonts w:ascii="Times New Roman" w:hAnsi="Times New Roman" w:cs="Times New Roman"/>
+          <w:i/>
+          <w:iCs/>
+          <w:sz w:val="22"/>
+          <w:szCs w:val="22"/>
+        </w:rPr>
+      </w:pPr>
+      <w:r>
+        <w:rPr>
+          <w:rFonts w:ascii="Times New Roman" w:hAnsi="Times New Roman" w:cs="Times New Roman"/>
+          <w:i/>
+          <w:iCs/>
+          <w:sz w:val="22"/>
+          <w:szCs w:val="22"/>
+        </w:rPr>
+        <w:t>-- Current Database: `restaurant`</w:t>
+      </w:r>
+    </w:p>
+    <w:p>
+      <w:pPr>
+        <w:spacing w:after="160" w:line="240" w:lineRule="auto"/>
+        <w:rPr>
+          <w:rFonts w:ascii="Times New Roman" w:hAnsi="Times New Roman" w:cs="Times New Roman"/>
+          <w:i/>
+          <w:iCs/>
+          <w:sz w:val="22"/>
+          <w:szCs w:val="22"/>
+        </w:rPr>
+      </w:pPr>
+      <w:r>
+        <w:rPr>
+          <w:rFonts w:ascii="Times New Roman" w:hAnsi="Times New Roman" w:cs="Times New Roman"/>
+          <w:i/>
+          <w:iCs/>
+          <w:sz w:val="22"/>
+          <w:szCs w:val="22"/>
+        </w:rPr>
+        <w:t>--</w:t>
+      </w:r>
+    </w:p>
+    <w:p>
+      <w:pPr>
+        <w:spacing w:after="160" w:line="240" w:lineRule="auto"/>
+        <w:rPr>
+          <w:rFonts w:ascii="Times New Roman" w:hAnsi="Times New Roman" w:cs="Times New Roman"/>
+          <w:i/>
+          <w:iCs/>
+          <w:sz w:val="22"/>
+          <w:szCs w:val="22"/>
+        </w:rPr>
+      </w:pPr>
+      <w:r>
+        <w:rPr>
+          <w:rFonts w:ascii="Times New Roman" w:hAnsi="Times New Roman" w:cs="Times New Roman"/>
+          <w:i/>
+          <w:iCs/>
+          <w:sz w:val="22"/>
+          <w:szCs w:val="22"/>
+        </w:rPr>
+        <w:t>CREATE DATABASE /*!32312 IF NOT EXISTS*/ `restaurant` /*!40100 DEFAULT CHARACTER SET utf8mb4 COLLATE utf8mb4_0900_ai_ci */ /*!80016 DEFAULT ENCRYPTION='N' */;</w:t>
+      </w:r>
+    </w:p>
+    <w:p>
+      <w:pPr>
+        <w:spacing w:after="160" w:line="240" w:lineRule="auto"/>
+        <w:rPr>
+          <w:rFonts w:ascii="Times New Roman" w:hAnsi="Times New Roman" w:cs="Times New Roman"/>
+          <w:i/>
+          <w:iCs/>
+          <w:sz w:val="22"/>
+          <w:szCs w:val="22"/>
+        </w:rPr>
+      </w:pPr>
+      <w:r>
+        <w:rPr>
+          <w:rFonts w:ascii="Times New Roman" w:hAnsi="Times New Roman" w:cs="Times New Roman"/>
+          <w:i/>
+          <w:iCs/>
+          <w:sz w:val="22"/>
+          <w:szCs w:val="22"/>
+        </w:rPr>
+        <w:t>USE `restaurant`;</w:t>
+      </w:r>
+    </w:p>
+    <w:p>
+      <w:pPr>
+        <w:spacing w:before="0" w:after="160"/>
+        <w:rPr>
+          <w:rFonts w:ascii="Times New Roman" w:hAnsi="Times New Roman" w:cs="Times New Roman"/>
+          <w:i/>
+          <w:iCs/>
+          <w:sz w:val="22"/>
+          <w:szCs w:val="22"/>
+        </w:rPr>
+      </w:pPr>
+      <w:r>
+        <w:rPr>
+          <w:rFonts w:ascii="Times New Roman" w:hAnsi="Times New Roman" w:cs="Times New Roman"/>
+          <w:i/>
+          <w:iCs/>
+          <w:sz w:val="22"/>
+          <w:szCs w:val="22"/>
+        </w:rPr>
+        <w:br w:type="page"/>
+      </w:r>
+    </w:p>
+    <w:p>
+      <w:pPr>
+        <w:spacing w:line="480" w:lineRule="auto"/>
         <w:rPr>
           <w:rFonts w:ascii="Times New Roman" w:hAnsi="Times New Roman" w:cs="Times New Roman"/>
           <w:b/>
           <w:bCs/>
-          <w:i/>
-          <w:iCs/>
-        </w:rPr>
-        <w:t>-- MySQL dump 10.13  Distrib 8.0.43, for Win64 (x86_64)</w:t>
-      </w:r>
-    </w:p>
-    <w:p>
-      <w:pPr>
-        <w:spacing w:after="160" w:line="480" w:lineRule="auto"/>
+          <w:u w:val="single"/>
+        </w:rPr>
+      </w:pPr>
+      <w:r>
         <w:rPr>
           <w:rFonts w:ascii="Times New Roman" w:hAnsi="Times New Roman" w:cs="Times New Roman"/>
           <w:b/>
           <w:bCs/>
-          <w:i/>
-          <w:iCs/>
-        </w:rPr>
-      </w:pPr>
-      <w:r>
-        <w:rPr>
-          <w:rFonts w:ascii="Times New Roman" w:hAnsi="Times New Roman" w:cs="Times New Roman"/>
-          <w:b/>
-          <w:bCs/>
-          <w:i/>
-          <w:iCs/>
-        </w:rPr>
-        <w:t>--</w:t>
-      </w:r>
-    </w:p>
-    <w:p>
-      <w:pPr>
-        <w:spacing w:after="160" w:line="480" w:lineRule="auto"/>
-        <w:rPr>
-          <w:rFonts w:ascii="Times New Roman" w:hAnsi="Times New Roman" w:cs="Times New Roman"/>
-          <w:b/>
-          <w:bCs/>
-          <w:i/>
-          <w:iCs/>
-        </w:rPr>
-      </w:pPr>
-      <w:r>
-        <w:rPr>
-          <w:rFonts w:ascii="Times New Roman" w:hAnsi="Times New Roman" w:cs="Times New Roman"/>
-          <w:b/>
-          <w:bCs/>
-          <w:i/>
-          <w:iCs/>
+          <w:u w:val="single"/>
         </w:rPr>
         <w:lastRenderedPageBreak/>
-        <w:t>-- Host: localhost    Database: restaurant</w:t>
-      </w:r>
-    </w:p>
-    <w:p>
-      <w:pPr>
-        <w:spacing w:after="160" w:line="480" w:lineRule="auto"/>
-        <w:rPr>
-          <w:rFonts w:ascii="Times New Roman" w:hAnsi="Times New Roman" w:cs="Times New Roman"/>
-          <w:b/>
-          <w:bCs/>
-          <w:i/>
-          <w:iCs/>
-        </w:rPr>
-      </w:pPr>
-      <w:r>
-        <w:rPr>
-          <w:rFonts w:ascii="Times New Roman" w:hAnsi="Times New Roman" w:cs="Times New Roman"/>
-          <w:b/>
-          <w:bCs/>
-          <w:i/>
-          <w:iCs/>
-        </w:rPr>
-        <w:t>-- ------------------------------------------------------</w:t>
-      </w:r>
-    </w:p>
-    <w:p>
-      <w:pPr>
-        <w:spacing w:after="160" w:line="480" w:lineRule="auto"/>
-        <w:rPr>
-          <w:rFonts w:ascii="Times New Roman" w:hAnsi="Times New Roman" w:cs="Times New Roman"/>
-          <w:b/>
-          <w:bCs/>
-          <w:i/>
-          <w:iCs/>
-        </w:rPr>
-      </w:pPr>
-      <w:r>
-        <w:rPr>
-          <w:rFonts w:ascii="Times New Roman" w:hAnsi="Times New Roman" w:cs="Times New Roman"/>
-          <w:b/>
-          <w:bCs/>
-          <w:i/>
-          <w:iCs/>
-        </w:rPr>
-        <w:t>-- Server version 8.0.43</w:t>
-      </w:r>
-    </w:p>
-    <w:p>
-      <w:pPr>
-        <w:spacing w:after="160" w:line="480" w:lineRule="auto"/>
-        <w:rPr>
-          <w:rFonts w:ascii="Times New Roman" w:hAnsi="Times New Roman" w:cs="Times New Roman"/>
-          <w:b/>
-          <w:bCs/>
-          <w:i/>
-          <w:iCs/>
-        </w:rPr>
-      </w:pPr>
-    </w:p>
-    <w:p>
-      <w:pPr>
-        <w:spacing w:after="160" w:line="480" w:lineRule="auto"/>
-        <w:rPr>
-          <w:rFonts w:ascii="Times New Roman" w:hAnsi="Times New Roman" w:cs="Times New Roman"/>
-          <w:b/>
-          <w:bCs/>
-          <w:i/>
-          <w:iCs/>
-        </w:rPr>
-      </w:pPr>
-      <w:r>
-        <w:rPr>
-          <w:rFonts w:ascii="Times New Roman" w:hAnsi="Times New Roman" w:cs="Times New Roman"/>
-          <w:b/>
-          <w:bCs/>
-          <w:i/>
-          <w:iCs/>
-        </w:rPr>
-        <w:t>/*!40101 SET @OLD_CHARACTER_SET_CLIENT=@@CHARACTER_SET_CLIENT */;</w:t>
-      </w:r>
-    </w:p>
-    <w:p>
-      <w:pPr>
-        <w:spacing w:after="160" w:line="480" w:lineRule="auto"/>
-        <w:rPr>
-          <w:rFonts w:ascii="Times New Roman" w:hAnsi="Times New Roman" w:cs="Times New Roman"/>
-          <w:b/>
-          <w:bCs/>
-          <w:i/>
-          <w:iCs/>
-        </w:rPr>
-      </w:pPr>
-      <w:r>
-        <w:rPr>
-          <w:rFonts w:ascii="Times New Roman" w:hAnsi="Times New Roman" w:cs="Times New Roman"/>
-          <w:b/>
-          <w:bCs/>
-          <w:i/>
-          <w:iCs/>
-        </w:rPr>
-        <w:t>/*!40101 SET @OLD_CHARACTER_SET_RESULTS=@@CHARACTER_SET_RESULTS */;</w:t>
-      </w:r>
-    </w:p>
-    <w:p>
-      <w:pPr>
-        <w:spacing w:after="160" w:line="480" w:lineRule="auto"/>
-        <w:rPr>
-          <w:rFonts w:ascii="Times New Roman" w:hAnsi="Times New Roman" w:cs="Times New Roman"/>
-          <w:b/>
-          <w:bCs/>
-          <w:i/>
-          <w:iCs/>
-        </w:rPr>
-      </w:pPr>
-      <w:r>
-        <w:rPr>
-          <w:rFonts w:ascii="Times New Roman" w:hAnsi="Times New Roman" w:cs="Times New Roman"/>
-          <w:b/>
-          <w:bCs/>
-          <w:i/>
-          <w:iCs/>
-        </w:rPr>
-        <w:t>/*!40101 SET @OLD_COLLATION_CONNECTION=@@COLLATION_CONNECTION */;</w:t>
-      </w:r>
-    </w:p>
-    <w:p>
-      <w:pPr>
-        <w:spacing w:after="160" w:line="480" w:lineRule="auto"/>
-        <w:rPr>
-          <w:rFonts w:ascii="Times New Roman" w:hAnsi="Times New Roman" w:cs="Times New Roman"/>
-          <w:b/>
-          <w:bCs/>
-          <w:i/>
-          <w:iCs/>
-        </w:rPr>
-      </w:pPr>
-      <w:r>
-        <w:rPr>
-          <w:rFonts w:ascii="Times New Roman" w:hAnsi="Times New Roman" w:cs="Times New Roman"/>
-          <w:b/>
-          <w:bCs/>
-          <w:i/>
-          <w:iCs/>
-        </w:rPr>
-        <w:t>/*!50503 SET NAMES utf8mb4 */;</w:t>
-      </w:r>
-    </w:p>
-    <w:p>
-      <w:pPr>
-        <w:spacing w:after="160" w:line="480" w:lineRule="auto"/>
-        <w:rPr>
-          <w:rFonts w:ascii="Times New Roman" w:hAnsi="Times New Roman" w:cs="Times New Roman"/>
-          <w:b/>
-          <w:bCs/>
-          <w:i/>
-          <w:iCs/>
-        </w:rPr>
-      </w:pPr>
-      <w:r>
-        <w:rPr>
-          <w:rFonts w:ascii="Times New Roman" w:hAnsi="Times New Roman" w:cs="Times New Roman"/>
-          <w:b/>
-          <w:bCs/>
-          <w:i/>
-          <w:iCs/>
-        </w:rPr>
-        <w:t>/*!40103 SET @OLD_TIME_ZONE=@@TIME_ZONE */;</w:t>
-      </w:r>
-    </w:p>
-    <w:p>
-      <w:pPr>
-        <w:spacing w:after="160" w:line="480" w:lineRule="auto"/>
-        <w:rPr>
-          <w:rFonts w:ascii="Times New Roman" w:hAnsi="Times New Roman" w:cs="Times New Roman"/>
-          <w:b/>
-          <w:bCs/>
-          <w:i/>
-          <w:iCs/>
-        </w:rPr>
-      </w:pPr>
-      <w:r>
-        <w:rPr>
-          <w:rFonts w:ascii="Times New Roman" w:hAnsi="Times New Roman" w:cs="Times New Roman"/>
-          <w:b/>
-          <w:bCs/>
-          <w:i/>
-          <w:iCs/>
-        </w:rPr>
-        <w:t>/*!40103 SET TIME_ZONE='+00:00' */;</w:t>
-      </w:r>
-    </w:p>
-    <w:p>
-      <w:pPr>
-        <w:spacing w:after="160" w:line="480" w:lineRule="auto"/>
-        <w:rPr>
-          <w:rFonts w:ascii="Times New Roman" w:hAnsi="Times New Roman" w:cs="Times New Roman"/>
-          <w:b/>
-          <w:bCs/>
-          <w:i/>
-          <w:iCs/>
-        </w:rPr>
-      </w:pPr>
-      <w:r>
-        <w:rPr>
-          <w:rFonts w:ascii="Times New Roman" w:hAnsi="Times New Roman" w:cs="Times New Roman"/>
-          <w:b/>
-          <w:bCs/>
-          <w:i/>
-          <w:iCs/>
-        </w:rPr>
-        <w:t>/*!40014 SET @OLD_UNIQUE_CHECKS=@@UNIQUE_CHECKS, UNIQUE_CHECKS=0 */;</w:t>
-      </w:r>
-    </w:p>
-    <w:p>
-      <w:pPr>
-        <w:spacing w:after="160" w:line="480" w:lineRule="auto"/>
-        <w:rPr>
-          <w:rFonts w:ascii="Times New Roman" w:hAnsi="Times New Roman" w:cs="Times New Roman"/>
-          <w:b/>
-          <w:bCs/>
-          <w:i/>
-          <w:iCs/>
-        </w:rPr>
-      </w:pPr>
-      <w:r>
-        <w:rPr>
-          <w:rFonts w:ascii="Times New Roman" w:hAnsi="Times New Roman" w:cs="Times New Roman"/>
-          <w:b/>
-          <w:bCs/>
-          <w:i/>
-          <w:iCs/>
-        </w:rPr>
-        <w:t>/*!40014 SET @OLD_FOREIGN_KEY_CHECKS=@@FOREIGN_KEY_CHECKS, FOREIGN_KEY_CHECKS=0 */;</w:t>
-      </w:r>
-    </w:p>
-    <w:p>
-      <w:pPr>
-        <w:spacing w:after="160" w:line="480" w:lineRule="auto"/>
-        <w:rPr>
-          <w:rFonts w:ascii="Times New Roman" w:hAnsi="Times New Roman" w:cs="Times New Roman"/>
-          <w:b/>
-          <w:bCs/>
-          <w:i/>
-          <w:iCs/>
-        </w:rPr>
-      </w:pPr>
-      <w:r>
-        <w:rPr>
-          <w:rFonts w:ascii="Times New Roman" w:hAnsi="Times New Roman" w:cs="Times New Roman"/>
-          <w:b/>
-          <w:bCs/>
-          <w:i/>
-          <w:iCs/>
-        </w:rPr>
-        <w:lastRenderedPageBreak/>
-        <w:t>/*!40101 SET @OLD_SQL_MODE=@@SQL_MODE, SQL_MODE='NO_AUTO_VALUE_ON_ZERO' */;</w:t>
-      </w:r>
-    </w:p>
-    <w:p>
-      <w:pPr>
-        <w:spacing w:after="160" w:line="480" w:lineRule="auto"/>
-        <w:rPr>
-          <w:rFonts w:ascii="Times New Roman" w:hAnsi="Times New Roman" w:cs="Times New Roman"/>
-          <w:b/>
-          <w:bCs/>
-          <w:i/>
-          <w:iCs/>
-        </w:rPr>
-      </w:pPr>
-      <w:r>
-        <w:rPr>
-          <w:rFonts w:ascii="Times New Roman" w:hAnsi="Times New Roman" w:cs="Times New Roman"/>
-          <w:b/>
-          <w:bCs/>
-          <w:i/>
-          <w:iCs/>
-        </w:rPr>
-        <w:t>/*!40111 SET @OLD_SQL_NOTES=@@SQL_NOTES, SQL_NOTES=0 */;</w:t>
-      </w:r>
-    </w:p>
-    <w:p>
-      <w:pPr>
-        <w:spacing w:after="160" w:line="480" w:lineRule="auto"/>
-        <w:rPr>
-          <w:rFonts w:ascii="Times New Roman" w:hAnsi="Times New Roman" w:cs="Times New Roman"/>
-          <w:b/>
-          <w:bCs/>
-          <w:i/>
-          <w:iCs/>
-        </w:rPr>
-      </w:pPr>
-    </w:p>
-    <w:p>
-      <w:pPr>
-        <w:spacing w:after="160" w:line="480" w:lineRule="auto"/>
-        <w:rPr>
-          <w:rFonts w:ascii="Times New Roman" w:hAnsi="Times New Roman" w:cs="Times New Roman"/>
-          <w:b/>
-          <w:bCs/>
-          <w:i/>
-          <w:iCs/>
-        </w:rPr>
-      </w:pPr>
-      <w:r>
-        <w:rPr>
-          <w:rFonts w:ascii="Times New Roman" w:hAnsi="Times New Roman" w:cs="Times New Roman"/>
-          <w:b/>
-          <w:bCs/>
-          <w:i/>
-          <w:iCs/>
-        </w:rPr>
-        <w:t>--</w:t>
-      </w:r>
-    </w:p>
-    <w:p>
-      <w:pPr>
-        <w:spacing w:after="160" w:line="480" w:lineRule="auto"/>
-        <w:rPr>
-          <w:rFonts w:ascii="Times New Roman" w:hAnsi="Times New Roman" w:cs="Times New Roman"/>
-          <w:b/>
-          <w:bCs/>
-          <w:i/>
-          <w:iCs/>
-        </w:rPr>
-      </w:pPr>
-      <w:r>
-        <w:rPr>
-          <w:rFonts w:ascii="Times New Roman" w:hAnsi="Times New Roman" w:cs="Times New Roman"/>
-          <w:b/>
-          <w:bCs/>
-          <w:i/>
-          <w:iCs/>
-        </w:rPr>
-        <w:t>-- Current Database: `restaurant`</w:t>
-      </w:r>
-    </w:p>
-    <w:p>
-      <w:pPr>
-        <w:spacing w:after="160" w:line="480" w:lineRule="auto"/>
-        <w:rPr>
-          <w:rFonts w:ascii="Times New Roman" w:hAnsi="Times New Roman" w:cs="Times New Roman"/>
-          <w:b/>
-          <w:bCs/>
-          <w:i/>
-          <w:iCs/>
-        </w:rPr>
-      </w:pPr>
-      <w:r>
-        <w:rPr>
-          <w:rFonts w:ascii="Times New Roman" w:hAnsi="Times New Roman" w:cs="Times New Roman"/>
-          <w:b/>
-          <w:bCs/>
-          <w:i/>
-          <w:iCs/>
-        </w:rPr>
-        <w:t>--</w:t>
-      </w:r>
-    </w:p>
-    <w:p>
-      <w:pPr>
-        <w:spacing w:after="160" w:line="480" w:lineRule="auto"/>
-        <w:rPr>
-          <w:rFonts w:ascii="Times New Roman" w:hAnsi="Times New Roman" w:cs="Times New Roman"/>
-          <w:b/>
-          <w:bCs/>
-          <w:i/>
-          <w:iCs/>
-        </w:rPr>
-      </w:pPr>
-    </w:p>
-    <w:p>
-      <w:pPr>
-        <w:spacing w:after="160" w:line="480" w:lineRule="auto"/>
-        <w:rPr>
-          <w:rFonts w:ascii="Times New Roman" w:hAnsi="Times New Roman" w:cs="Times New Roman"/>
-          <w:b/>
-          <w:bCs/>
-          <w:i/>
-          <w:iCs/>
-        </w:rPr>
-      </w:pPr>
-      <w:r>
-        <w:rPr>
-          <w:rFonts w:ascii="Times New Roman" w:hAnsi="Times New Roman" w:cs="Times New Roman"/>
-          <w:b/>
-          <w:bCs/>
-          <w:i/>
-          <w:iCs/>
-        </w:rPr>
-        <w:t>CREATE DATABASE /*!32312 IF NOT EXISTS*/ `restaurant` /*!40100 DEFAULT CHARACTER SET utf8mb4 COLLATE utf8mb4_0900_ai_ci */ /*!80016 DEFAULT ENCRYPTION='N' */;</w:t>
-      </w:r>
-    </w:p>
-    <w:p>
-      <w:pPr>
-        <w:spacing w:after="160" w:line="480" w:lineRule="auto"/>
-        <w:rPr>
-          <w:rFonts w:ascii="Times New Roman" w:hAnsi="Times New Roman" w:cs="Times New Roman"/>
-          <w:b/>
-          <w:bCs/>
-          <w:i/>
-          <w:iCs/>
-        </w:rPr>
-      </w:pPr>
-    </w:p>
-    <w:p>
-      <w:pPr>
-        <w:spacing w:after="160" w:line="480" w:lineRule="auto"/>
-        <w:rPr>
-          <w:rFonts w:ascii="Times New Roman" w:hAnsi="Times New Roman" w:cs="Times New Roman"/>
-          <w:b/>
-          <w:bCs/>
-          <w:i/>
-          <w:iCs/>
-        </w:rPr>
-      </w:pPr>
-      <w:r>
-        <w:rPr>
-          <w:rFonts w:ascii="Times New Roman" w:hAnsi="Times New Roman" w:cs="Times New Roman"/>
-          <w:b/>
-          <w:bCs/>
-          <w:i/>
-          <w:iCs/>
-        </w:rPr>
-        <w:t>USE `restaurant`;</w:t>
+        <w:t>Screenshots of restore success:</w:t>
       </w:r>
     </w:p>
     <w:p>
@@ -2818,39 +2901,28 @@
         <w:rPr>
           <w:rFonts w:ascii="Times New Roman" w:hAnsi="Times New Roman" w:cs="Times New Roman"/>
         </w:rPr>
-        <w:t>Screenshots of restore success:</w:t>
-      </w:r>
-    </w:p>
-    <w:p>
-      <w:pPr>
-        <w:spacing w:line="480" w:lineRule="auto"/>
-        <w:rPr>
-          <w:rFonts w:ascii="Times New Roman" w:hAnsi="Times New Roman" w:cs="Times New Roman"/>
-        </w:rPr>
-      </w:pPr>
-      <w:r>
-        <w:rPr>
-          <w:rFonts w:ascii="Times New Roman" w:hAnsi="Times New Roman" w:cs="Times New Roman"/>
-        </w:rPr>
-        <w:t>Before drop:</w:t>
-      </w:r>
-    </w:p>
-    <w:p>
-      <w:pPr>
-        <w:spacing w:line="480" w:lineRule="auto"/>
-        <w:rPr>
-          <w:rFonts w:ascii="Times New Roman" w:hAnsi="Times New Roman" w:cs="Times New Roman"/>
-        </w:rPr>
-      </w:pPr>
-      <w:r>
-        <w:rPr>
-          <w:rFonts w:ascii="Times New Roman" w:hAnsi="Times New Roman" w:cs="Times New Roman"/>
-        </w:rPr>
-        <w:lastRenderedPageBreak/>
+        <w:t>Before drop</w:t>
+      </w:r>
+      <w:r>
+        <w:rPr>
+          <w:rFonts w:ascii="Times New Roman" w:hAnsi="Times New Roman" w:cs="Times New Roman"/>
+        </w:rPr>
+        <w:t>:</w:t>
+      </w:r>
+      <w:r>
+        <w:rPr>
+          <w:rFonts w:ascii="Times New Roman" w:hAnsi="Times New Roman" w:cs="Times New Roman"/>
+        </w:rPr>
+        <w:br/>
+      </w:r>
+      <w:r>
+        <w:rPr>
+          <w:rFonts w:ascii="Times New Roman" w:hAnsi="Times New Roman" w:cs="Times New Roman"/>
+        </w:rPr>
         <w:drawing>
-          <wp:inline distT="0" distB="0" distL="0" distR="0" wp14:anchorId="1F9F27A5" wp14:editId="79B6FC5B">
-            <wp:extent cx="5943600" cy="2795270"/>
-            <wp:effectExtent l="0" t="0" r="0" b="5080"/>
+          <wp:inline distT="0" distB="0" distL="0" distR="0" wp14:anchorId="1F9F27A5" wp14:editId="7DB48FFA">
+            <wp:extent cx="4891115" cy="2300287"/>
+            <wp:effectExtent l="0" t="0" r="5080" b="5080"/>
             <wp:docPr id="1437423494" name="Picture 1" descr="A screenshot of a computer program&#10;&#10;AI-generated content may be incorrect."/>
             <wp:cNvGraphicFramePr>
               <a:graphicFrameLocks xmlns:a="http://schemas.openxmlformats.org/drawingml/2006/main" noChangeAspect="1"/>
@@ -2863,7 +2935,7 @@
                     <pic:cNvPicPr/>
                   </pic:nvPicPr>
                   <pic:blipFill>
-                    <a:blip r:embed="rId24"/>
+                    <a:blip r:embed="rId27"/>
                     <a:stretch>
                       <a:fillRect/>
                     </a:stretch>
@@ -2871,7 +2943,7 @@
                   <pic:spPr>
                     <a:xfrm>
                       <a:off x="0" y="0"/>
-                      <a:ext cx="5943600" cy="2795270"/>
+                      <a:ext cx="4969142" cy="2336983"/>
                     </a:xfrm>
                     <a:prstGeom prst="rect">
                       <a:avLst/>
@@ -2883,6 +2955,46 @@
           </wp:inline>
         </w:drawing>
       </w:r>
+      <w:r>
+        <w:rPr>
+          <w:rFonts w:ascii="Times New Roman" w:hAnsi="Times New Roman" w:cs="Times New Roman"/>
+        </w:rPr>
+        <w:drawing>
+          <wp:inline distT="0" distB="0" distL="0" distR="0" wp14:anchorId="09F16FAA" wp14:editId="6ED2F552">
+            <wp:extent cx="1679179" cy="4252912"/>
+            <wp:effectExtent l="0" t="0" r="0" b="0"/>
+            <wp:docPr id="833824141" name="Picture 1" descr="A screenshot of a computer&#10;&#10;AI-generated content may be incorrect."/>
+            <wp:cNvGraphicFramePr>
+              <a:graphicFrameLocks xmlns:a="http://schemas.openxmlformats.org/drawingml/2006/main" noChangeAspect="1"/>
+            </wp:cNvGraphicFramePr>
+            <a:graphic xmlns:a="http://schemas.openxmlformats.org/drawingml/2006/main">
+              <a:graphicData uri="http://schemas.openxmlformats.org/drawingml/2006/picture">
+                <pic:pic xmlns:pic="http://schemas.openxmlformats.org/drawingml/2006/picture">
+                  <pic:nvPicPr>
+                    <pic:cNvPr id="833824141" name="Picture 1" descr="A screenshot of a computer&#10;&#10;AI-generated content may be incorrect."/>
+                    <pic:cNvPicPr/>
+                  </pic:nvPicPr>
+                  <pic:blipFill>
+                    <a:blip r:embed="rId28"/>
+                    <a:stretch>
+                      <a:fillRect/>
+                    </a:stretch>
+                  </pic:blipFill>
+                  <pic:spPr>
+                    <a:xfrm>
+                      <a:off x="0" y="0"/>
+                      <a:ext cx="1703132" cy="4313580"/>
+                    </a:xfrm>
+                    <a:prstGeom prst="rect">
+                      <a:avLst/>
+                    </a:prstGeom>
+                  </pic:spPr>
+                </pic:pic>
+              </a:graphicData>
+            </a:graphic>
+          </wp:inline>
+        </w:drawing>
+      </w:r>
     </w:p>
     <w:p>
       <w:pPr>
@@ -2895,24 +3007,29 @@
         <w:rPr>
           <w:rFonts w:ascii="Times New Roman" w:hAnsi="Times New Roman" w:cs="Times New Roman"/>
         </w:rPr>
-        <w:t>Before restore:</w:t>
-      </w:r>
-    </w:p>
-    <w:p>
-      <w:pPr>
-        <w:spacing w:line="480" w:lineRule="auto"/>
-        <w:rPr>
-          <w:rFonts w:ascii="Times New Roman" w:hAnsi="Times New Roman" w:cs="Times New Roman"/>
-        </w:rPr>
-      </w:pPr>
+        <w:lastRenderedPageBreak/>
+        <w:t>Before restore</w:t>
+      </w:r>
+      <w:r>
+        <w:rPr>
+          <w:rFonts w:ascii="Times New Roman" w:hAnsi="Times New Roman" w:cs="Times New Roman"/>
+        </w:rPr>
+        <w:t>:</w:t>
+      </w:r>
+      <w:r>
+        <w:rPr>
+          <w:rFonts w:ascii="Times New Roman" w:hAnsi="Times New Roman" w:cs="Times New Roman"/>
+        </w:rPr>
+        <w:br/>
+      </w:r>
       <w:r>
         <w:rPr>
           <w:rFonts w:ascii="Times New Roman" w:hAnsi="Times New Roman" w:cs="Times New Roman"/>
         </w:rPr>
         <w:drawing>
-          <wp:inline distT="0" distB="0" distL="0" distR="0" wp14:anchorId="6786CF82" wp14:editId="705131C1">
+          <wp:inline distT="0" distB="0" distL="0" distR="0" wp14:anchorId="6786CF82" wp14:editId="6ADB3FB3">
             <wp:extent cx="5943600" cy="1122045"/>
-            <wp:effectExtent l="0" t="0" r="0" b="1905"/>
+            <wp:effectExtent l="0" t="0" r="5080" b="5715"/>
             <wp:docPr id="538505840" name="Picture 1" descr="A screenshot of a computer&#10;&#10;AI-generated content may be incorrect."/>
             <wp:cNvGraphicFramePr>
               <a:graphicFrameLocks xmlns:a="http://schemas.openxmlformats.org/drawingml/2006/main" noChangeAspect="1"/>
@@ -2925,7 +3042,7 @@
                     <pic:cNvPicPr/>
                   </pic:nvPicPr>
                   <pic:blipFill>
-                    <a:blip r:embed="rId25"/>
+                    <a:blip r:embed="rId29"/>
                     <a:stretch>
                       <a:fillRect/>
                     </a:stretch>
@@ -2945,23 +3062,14 @@
           </wp:inline>
         </w:drawing>
       </w:r>
-    </w:p>
-    <w:p>
-      <w:pPr>
-        <w:spacing w:line="480" w:lineRule="auto"/>
-        <w:rPr>
-          <w:rFonts w:ascii="Times New Roman" w:hAnsi="Times New Roman" w:cs="Times New Roman"/>
-        </w:rPr>
-      </w:pPr>
-      <w:r>
-        <w:rPr>
-          <w:rFonts w:ascii="Times New Roman" w:hAnsi="Times New Roman" w:cs="Times New Roman"/>
-        </w:rPr>
-        <w:lastRenderedPageBreak/>
+      <w:r>
+        <w:rPr>
+          <w:rFonts w:ascii="Times New Roman" w:hAnsi="Times New Roman" w:cs="Times New Roman"/>
+        </w:rPr>
         <w:drawing>
-          <wp:inline distT="0" distB="0" distL="0" distR="0" wp14:anchorId="13795A3B" wp14:editId="023F1332">
-            <wp:extent cx="3689947" cy="6438900"/>
-            <wp:effectExtent l="0" t="0" r="6350" b="0"/>
+          <wp:inline distT="0" distB="0" distL="0" distR="0" wp14:anchorId="13795A3B" wp14:editId="4AE5BEF3">
+            <wp:extent cx="2409928" cy="4205287"/>
+            <wp:effectExtent l="0" t="0" r="0" b="5080"/>
             <wp:docPr id="500527954" name="Picture 1" descr="A screenshot of a computer&#10;&#10;AI-generated content may be incorrect."/>
             <wp:cNvGraphicFramePr>
               <a:graphicFrameLocks xmlns:a="http://schemas.openxmlformats.org/drawingml/2006/main" noChangeAspect="1"/>
@@ -2974,7 +3082,7 @@
                     <pic:cNvPicPr/>
                   </pic:nvPicPr>
                   <pic:blipFill>
-                    <a:blip r:embed="rId26"/>
+                    <a:blip r:embed="rId30"/>
                     <a:stretch>
                       <a:fillRect/>
                     </a:stretch>
@@ -2982,7 +3090,7 @@
                   <pic:spPr>
                     <a:xfrm>
                       <a:off x="0" y="0"/>
-                      <a:ext cx="3695318" cy="6448272"/>
+                      <a:ext cx="2409928" cy="4205287"/>
                     </a:xfrm>
                     <a:prstGeom prst="rect">
                       <a:avLst/>
@@ -2994,6 +3102,12 @@
           </wp:inline>
         </w:drawing>
       </w:r>
+      <w:r>
+        <w:rPr>
+          <w:rFonts w:ascii="Times New Roman" w:hAnsi="Times New Roman" w:cs="Times New Roman"/>
+        </w:rPr>
+        <w:br w:type="page"/>
+      </w:r>
     </w:p>
     <w:p>
       <w:pPr>
@@ -3006,25 +3120,23 @@
         <w:rPr>
           <w:rFonts w:ascii="Times New Roman" w:hAnsi="Times New Roman" w:cs="Times New Roman"/>
         </w:rPr>
+        <w:lastRenderedPageBreak/>
         <w:t>After restore:</w:t>
       </w:r>
-    </w:p>
-    <w:p>
-      <w:pPr>
-        <w:spacing w:line="480" w:lineRule="auto"/>
-        <w:rPr>
-          <w:rFonts w:ascii="Times New Roman" w:hAnsi="Times New Roman" w:cs="Times New Roman"/>
-        </w:rPr>
-      </w:pPr>
-      <w:r>
-        <w:rPr>
-          <w:rFonts w:ascii="Times New Roman" w:hAnsi="Times New Roman" w:cs="Times New Roman"/>
-        </w:rPr>
-        <w:lastRenderedPageBreak/>
+      <w:r>
+        <w:rPr>
+          <w:rFonts w:ascii="Times New Roman" w:hAnsi="Times New Roman" w:cs="Times New Roman"/>
+        </w:rPr>
+        <w:br/>
+      </w:r>
+      <w:r>
+        <w:rPr>
+          <w:rFonts w:ascii="Times New Roman" w:hAnsi="Times New Roman" w:cs="Times New Roman"/>
+        </w:rPr>
         <w:drawing>
-          <wp:inline distT="0" distB="0" distL="0" distR="0" wp14:anchorId="643EFC9D" wp14:editId="7A85A243">
-            <wp:extent cx="5943600" cy="2795270"/>
-            <wp:effectExtent l="0" t="0" r="0" b="5080"/>
+          <wp:inline distT="0" distB="0" distL="0" distR="0" wp14:anchorId="643EFC9D" wp14:editId="4D1C1E0F">
+            <wp:extent cx="5083519" cy="2390775"/>
+            <wp:effectExtent l="0" t="0" r="3175" b="0"/>
             <wp:docPr id="148976923" name="Picture 1" descr="A screenshot of a computer program&#10;&#10;AI-generated content may be incorrect."/>
             <wp:cNvGraphicFramePr>
               <a:graphicFrameLocks xmlns:a="http://schemas.openxmlformats.org/drawingml/2006/main" noChangeAspect="1"/>
@@ -3037,7 +3149,7 @@
                     <pic:cNvPicPr/>
                   </pic:nvPicPr>
                   <pic:blipFill>
-                    <a:blip r:embed="rId24"/>
+                    <a:blip r:embed="rId27"/>
                     <a:stretch>
                       <a:fillRect/>
                     </a:stretch>
@@ -3045,7 +3157,7 @@
                   <pic:spPr>
                     <a:xfrm>
                       <a:off x="0" y="0"/>
-                      <a:ext cx="5943600" cy="2795270"/>
+                      <a:ext cx="5126367" cy="2410926"/>
                     </a:xfrm>
                     <a:prstGeom prst="rect">
                       <a:avLst/>
@@ -3057,22 +3169,13 @@
           </wp:inline>
         </w:drawing>
       </w:r>
-    </w:p>
-    <w:p>
-      <w:pPr>
-        <w:spacing w:line="480" w:lineRule="auto"/>
-        <w:rPr>
-          <w:rFonts w:ascii="Times New Roman" w:hAnsi="Times New Roman" w:cs="Times New Roman"/>
-        </w:rPr>
-      </w:pPr>
-      <w:r>
-        <w:rPr>
-          <w:rFonts w:ascii="Times New Roman" w:hAnsi="Times New Roman" w:cs="Times New Roman"/>
-        </w:rPr>
-        <w:lastRenderedPageBreak/>
+      <w:r>
+        <w:rPr>
+          <w:rFonts w:ascii="Times New Roman" w:hAnsi="Times New Roman" w:cs="Times New Roman"/>
+        </w:rPr>
         <w:drawing>
-          <wp:inline distT="0" distB="0" distL="0" distR="0" wp14:anchorId="11453B39" wp14:editId="4B6244CE">
-            <wp:extent cx="3244850" cy="8229600"/>
+          <wp:inline distT="0" distB="0" distL="0" distR="0" wp14:anchorId="11453B39" wp14:editId="6754C217">
+            <wp:extent cx="1584870" cy="4019550"/>
             <wp:effectExtent l="0" t="0" r="0" b="0"/>
             <wp:docPr id="2057940625" name="Picture 1" descr="A screenshot of a computer program&#10;&#10;AI-generated content may be incorrect."/>
             <wp:cNvGraphicFramePr>
@@ -3086,7 +3189,7 @@
                     <pic:cNvPicPr/>
                   </pic:nvPicPr>
                   <pic:blipFill>
-                    <a:blip r:embed="rId27"/>
+                    <a:blip r:embed="rId31"/>
                     <a:stretch>
                       <a:fillRect/>
                     </a:stretch>
@@ -3094,7 +3197,7 @@
                   <pic:spPr>
                     <a:xfrm>
                       <a:off x="0" y="0"/>
-                      <a:ext cx="3244850" cy="8229600"/>
+                      <a:ext cx="1604541" cy="4069439"/>
                     </a:xfrm>
                     <a:prstGeom prst="rect">
                       <a:avLst/>
@@ -3108,7 +3211,7 @@
       </w:r>
     </w:p>
     <w:sectPr>
-      <w:headerReference w:type="default" r:id="rId28"/>
+      <w:headerReference w:type="default" r:id="rId32"/>
       <w:pgSz w:w="12240" w:h="15840"/>
       <w:pgMar w:top="1440" w:right="1440" w:bottom="1440" w:left="1440" w:header="708" w:footer="708" w:gutter="0"/>
       <w:cols w:space="708"/>
@@ -5012,7 +5115,7 @@
   <w:style w:type="paragraph" w:default="1" w:styleId="Normal">
     <w:name w:val="Normal"/>
     <w:qFormat/>
-    <w:rsid w:val="00654C43"/>
+    <w:rsid w:val="00EF366D"/>
     <w:pPr>
       <w:spacing w:before="360" w:after="520"/>
     </w:pPr>

</xml_diff>

<commit_message>
Finished my part of the report
</commit_message>
<xml_diff>
--- a/report.docx
+++ b/report.docx
@@ -262,7 +262,7 @@
             </w:rPr>
             <w:fldChar w:fldCharType="separate"/>
           </w:r>
-          <w:hyperlink w:anchor="_Toc216006616" w:history="1">
+          <w:hyperlink w:anchor="_Toc216010313" w:history="1">
             <w:r>
               <w:rPr>
                 <w:rStyle w:val="Hyperlink"/>
@@ -286,7 +286,7 @@
               <w:rPr>
                 <w:webHidden/>
               </w:rPr>
-              <w:instrText xml:space="preserve"> PAGEREF _Toc216006616 \h </w:instrText>
+              <w:instrText xml:space="preserve"> PAGEREF _Toc216010313 \h </w:instrText>
             </w:r>
             <w:r>
               <w:rPr>
@@ -324,7 +324,7 @@
               <w:lang w:eastAsia="en-CA"/>
             </w:rPr>
           </w:pPr>
-          <w:hyperlink w:anchor="_Toc216006617" w:history="1">
+          <w:hyperlink w:anchor="_Toc216010314" w:history="1">
             <w:r>
               <w:rPr>
                 <w:rStyle w:val="Hyperlink"/>
@@ -349,7 +349,7 @@
               <w:rPr>
                 <w:webHidden/>
               </w:rPr>
-              <w:instrText xml:space="preserve"> PAGEREF _Toc216006617 \h </w:instrText>
+              <w:instrText xml:space="preserve"> PAGEREF _Toc216010314 \h </w:instrText>
             </w:r>
             <w:r>
               <w:rPr>
@@ -387,7 +387,7 @@
               <w:lang w:eastAsia="en-CA"/>
             </w:rPr>
           </w:pPr>
-          <w:hyperlink w:anchor="_Toc216006618" w:history="1">
+          <w:hyperlink w:anchor="_Toc216010315" w:history="1">
             <w:r>
               <w:rPr>
                 <w:rStyle w:val="Hyperlink"/>
@@ -412,7 +412,7 @@
               <w:rPr>
                 <w:webHidden/>
               </w:rPr>
-              <w:instrText xml:space="preserve"> PAGEREF _Toc216006618 \h </w:instrText>
+              <w:instrText xml:space="preserve"> PAGEREF _Toc216010315 \h </w:instrText>
             </w:r>
             <w:r>
               <w:rPr>
@@ -450,7 +450,7 @@
               <w:lang w:eastAsia="en-CA"/>
             </w:rPr>
           </w:pPr>
-          <w:hyperlink w:anchor="_Toc216006619" w:history="1">
+          <w:hyperlink w:anchor="_Toc216010316" w:history="1">
             <w:r>
               <w:rPr>
                 <w:rStyle w:val="Hyperlink"/>
@@ -474,7 +474,7 @@
               <w:rPr>
                 <w:webHidden/>
               </w:rPr>
-              <w:instrText xml:space="preserve"> PAGEREF _Toc216006619 \h </w:instrText>
+              <w:instrText xml:space="preserve"> PAGEREF _Toc216010316 \h </w:instrText>
             </w:r>
             <w:r>
               <w:rPr>
@@ -512,7 +512,7 @@
               <w:lang w:eastAsia="en-CA"/>
             </w:rPr>
           </w:pPr>
-          <w:hyperlink w:anchor="_Toc216006620" w:history="1">
+          <w:hyperlink w:anchor="_Toc216010317" w:history="1">
             <w:r>
               <w:rPr>
                 <w:rStyle w:val="Hyperlink"/>
@@ -536,7 +536,7 @@
               <w:rPr>
                 <w:webHidden/>
               </w:rPr>
-              <w:instrText xml:space="preserve"> PAGEREF _Toc216006620 \h </w:instrText>
+              <w:instrText xml:space="preserve"> PAGEREF _Toc216010317 \h </w:instrText>
             </w:r>
             <w:r>
               <w:rPr>
@@ -574,7 +574,7 @@
               <w:lang w:eastAsia="en-CA"/>
             </w:rPr>
           </w:pPr>
-          <w:hyperlink w:anchor="_Toc216006621" w:history="1">
+          <w:hyperlink w:anchor="_Toc216010318" w:history="1">
             <w:r>
               <w:rPr>
                 <w:rStyle w:val="Hyperlink"/>
@@ -598,7 +598,7 @@
               <w:rPr>
                 <w:webHidden/>
               </w:rPr>
-              <w:instrText xml:space="preserve"> PAGEREF _Toc216006621 \h </w:instrText>
+              <w:instrText xml:space="preserve"> PAGEREF _Toc216010318 \h </w:instrText>
             </w:r>
             <w:r>
               <w:rPr>
@@ -636,7 +636,7 @@
               <w:lang w:eastAsia="en-CA"/>
             </w:rPr>
           </w:pPr>
-          <w:hyperlink w:anchor="_Toc216006622" w:history="1">
+          <w:hyperlink w:anchor="_Toc216010319" w:history="1">
             <w:r>
               <w:rPr>
                 <w:rStyle w:val="Hyperlink"/>
@@ -660,7 +660,7 @@
               <w:rPr>
                 <w:webHidden/>
               </w:rPr>
-              <w:instrText xml:space="preserve"> PAGEREF _Toc216006622 \h </w:instrText>
+              <w:instrText xml:space="preserve"> PAGEREF _Toc216010319 \h </w:instrText>
             </w:r>
             <w:r>
               <w:rPr>
@@ -698,7 +698,7 @@
               <w:lang w:eastAsia="en-CA"/>
             </w:rPr>
           </w:pPr>
-          <w:hyperlink w:anchor="_Toc216006623" w:history="1">
+          <w:hyperlink w:anchor="_Toc216010320" w:history="1">
             <w:r>
               <w:rPr>
                 <w:rStyle w:val="Hyperlink"/>
@@ -722,7 +722,7 @@
               <w:rPr>
                 <w:webHidden/>
               </w:rPr>
-              <w:instrText xml:space="preserve"> PAGEREF _Toc216006623 \h </w:instrText>
+              <w:instrText xml:space="preserve"> PAGEREF _Toc216010320 \h </w:instrText>
             </w:r>
             <w:r>
               <w:rPr>
@@ -760,7 +760,7 @@
               <w:lang w:eastAsia="en-CA"/>
             </w:rPr>
           </w:pPr>
-          <w:hyperlink w:anchor="_Toc216006624" w:history="1">
+          <w:hyperlink w:anchor="_Toc216010321" w:history="1">
             <w:r>
               <w:rPr>
                 <w:rStyle w:val="Hyperlink"/>
@@ -784,7 +784,7 @@
               <w:rPr>
                 <w:webHidden/>
               </w:rPr>
-              <w:instrText xml:space="preserve"> PAGEREF _Toc216006624 \h </w:instrText>
+              <w:instrText xml:space="preserve"> PAGEREF _Toc216010321 \h </w:instrText>
             </w:r>
             <w:r>
               <w:rPr>
@@ -801,7 +801,7 @@
               <w:rPr>
                 <w:webHidden/>
               </w:rPr>
-              <w:t>10</w:t>
+              <w:t>12</w:t>
             </w:r>
             <w:r>
               <w:rPr>
@@ -858,7 +858,7 @@
       <w:bookmarkStart w:id="1" w:name="_Ref216005931"/>
       <w:bookmarkStart w:id="2" w:name="_Ref216005937"/>
       <w:bookmarkStart w:id="3" w:name="_Ref216005938"/>
-      <w:bookmarkStart w:id="4" w:name="_Toc216006616"/>
+      <w:bookmarkStart w:id="4" w:name="_Toc216010313"/>
       <w:r>
         <w:rPr>
           <w:rFonts w:cs="Times New Roman"/>
@@ -928,7 +928,7 @@
           <w:bCs/>
         </w:rPr>
       </w:pPr>
-      <w:bookmarkStart w:id="5" w:name="_Toc216006617"/>
+      <w:bookmarkStart w:id="5" w:name="_Toc216010314"/>
       <w:r>
         <w:rPr>
           <w:rFonts w:cs="Times New Roman"/>
@@ -987,7 +987,7 @@
           <w:bCs/>
         </w:rPr>
       </w:pPr>
-      <w:bookmarkStart w:id="6" w:name="_Toc216006618"/>
+      <w:bookmarkStart w:id="6" w:name="_Toc216010315"/>
       <w:r>
         <w:rPr>
           <w:rFonts w:cs="Times New Roman"/>
@@ -1019,7 +1019,7 @@
           <w:rFonts w:cs="Times New Roman"/>
         </w:rPr>
       </w:pPr>
-      <w:bookmarkStart w:id="7" w:name="_Toc216006619"/>
+      <w:bookmarkStart w:id="7" w:name="_Toc216010316"/>
       <w:r>
         <w:rPr>
           <w:rFonts w:cs="Times New Roman"/>
@@ -1120,7 +1120,7 @@
           <w:rFonts w:cs="Times New Roman"/>
         </w:rPr>
       </w:pPr>
-      <w:bookmarkStart w:id="8" w:name="_Toc216006620"/>
+      <w:bookmarkStart w:id="8" w:name="_Toc216010317"/>
       <w:r>
         <w:rPr>
           <w:rFonts w:cs="Times New Roman"/>
@@ -1986,7 +1986,7 @@
           <w:rFonts w:cs="Times New Roman"/>
         </w:rPr>
       </w:pPr>
-      <w:bookmarkStart w:id="9" w:name="_Toc216006621"/>
+      <w:bookmarkStart w:id="9" w:name="_Toc216010318"/>
       <w:r>
         <w:rPr>
           <w:rFonts w:cs="Times New Roman"/>
@@ -2077,27 +2077,7 @@
           <w:rFonts w:ascii="Times New Roman" w:hAnsi="Times New Roman" w:cs="Times New Roman"/>
           <w:u w:val="single"/>
         </w:rPr>
-        <w:t>Data</w:t>
-      </w:r>
-      <w:r>
-        <w:rPr>
-          <w:rFonts w:ascii="Times New Roman" w:hAnsi="Times New Roman" w:cs="Times New Roman"/>
-          <w:u w:val="single"/>
-        </w:rPr>
-        <w:t>b</w:t>
-      </w:r>
-      <w:r>
-        <w:rPr>
-          <w:rFonts w:ascii="Times New Roman" w:hAnsi="Times New Roman" w:cs="Times New Roman"/>
-          <w:u w:val="single"/>
-        </w:rPr>
-        <w:t>ase Creatio</w:t>
-      </w:r>
-      <w:r>
-        <w:rPr>
-          <w:rFonts w:ascii="Times New Roman" w:hAnsi="Times New Roman" w:cs="Times New Roman"/>
-        </w:rPr>
-        <w:t>n</w:t>
+        <w:t>Database Creation</w:t>
       </w:r>
       <w:r>
         <w:rPr>
@@ -2125,7 +2105,7 @@
           <w:rFonts w:cs="Times New Roman"/>
         </w:rPr>
       </w:pPr>
-      <w:bookmarkStart w:id="10" w:name="_Toc216006622"/>
+      <w:bookmarkStart w:id="10" w:name="_Toc216010319"/>
       <w:r>
         <w:rPr>
           <w:rFonts w:cs="Times New Roman"/>
@@ -2151,7 +2131,7 @@
           <w:bCs/>
           <w:u w:val="single"/>
         </w:rPr>
-        <w:t>Explanations of the operations:</w:t>
+        <w:t>Explanation of the operations:</w:t>
       </w:r>
     </w:p>
     <w:p>
@@ -2165,6 +2145,43 @@
         <w:rPr>
           <w:rFonts w:ascii="Times New Roman" w:hAnsi="Times New Roman" w:cs="Times New Roman"/>
         </w:rPr>
+        <w:t>Calculate total order price</w:t>
+      </w:r>
+      <w:r>
+        <w:rPr>
+          <w:rFonts w:ascii="Times New Roman" w:hAnsi="Times New Roman" w:cs="Times New Roman"/>
+        </w:rPr>
+        <w:t xml:space="preserve"> (</w:t>
+      </w:r>
+      <w:r>
+        <w:rPr>
+          <w:rFonts w:ascii="Times New Roman" w:hAnsi="Times New Roman" w:cs="Times New Roman"/>
+        </w:rPr>
+        <w:t>sf_calculate_order_total</w:t>
+      </w:r>
+      <w:r>
+        <w:rPr>
+          <w:rFonts w:ascii="Times New Roman" w:hAnsi="Times New Roman" w:cs="Times New Roman"/>
+        </w:rPr>
+        <w:t>)</w:t>
+      </w:r>
+      <w:r>
+        <w:rPr>
+          <w:rFonts w:ascii="Times New Roman" w:hAnsi="Times New Roman" w:cs="Times New Roman"/>
+        </w:rPr>
+        <w:t>:</w:t>
+      </w:r>
+      <w:r>
+        <w:rPr>
+          <w:rFonts w:ascii="Times New Roman" w:hAnsi="Times New Roman" w:cs="Times New Roman"/>
+        </w:rPr>
+        <w:br/>
+        <w:t>This function calculates the total price of a single order. It has one parameter which is the id of the order you want to calculate the total price of. It declares a decimal variable called total, and sets it to the result of a query that gets the sum of the line totals of the order_items that have the correct order_id. Finally it returns the total variable. By getting the sum of the line totals, we get the total order price (adding all the prices of the items of the order together).</w:t>
+      </w:r>
+      <w:r>
+        <w:rPr>
+          <w:rFonts w:ascii="Times New Roman" w:hAnsi="Times New Roman" w:cs="Times New Roman"/>
+        </w:rPr>
         <w:br w:type="page"/>
       </w:r>
     </w:p>
@@ -2175,7 +2192,7 @@
           <w:rFonts w:cs="Times New Roman"/>
         </w:rPr>
       </w:pPr>
-      <w:bookmarkStart w:id="11" w:name="_Toc216006623"/>
+      <w:bookmarkStart w:id="11" w:name="_Toc216010320"/>
       <w:r>
         <w:rPr>
           <w:rFonts w:cs="Times New Roman"/>
@@ -2189,29 +2206,202 @@
       <w:pPr>
         <w:rPr>
           <w:rFonts w:ascii="Times New Roman" w:hAnsi="Times New Roman" w:cs="Times New Roman"/>
-        </w:rPr>
-      </w:pPr>
-      <w:r>
-        <w:rPr>
-          <w:rFonts w:ascii="Times New Roman" w:hAnsi="Times New Roman" w:cs="Times New Roman"/>
+          <w:b/>
+          <w:bCs/>
+          <w:u w:val="single"/>
+        </w:rPr>
+      </w:pPr>
+      <w:r>
+        <w:rPr>
+          <w:rFonts w:ascii="Times New Roman" w:hAnsi="Times New Roman" w:cs="Times New Roman"/>
+          <w:b/>
+          <w:bCs/>
+          <w:u w:val="single"/>
         </w:rPr>
         <w:t>Explanation of the triggers</w:t>
       </w:r>
       <w:r>
         <w:rPr>
           <w:rFonts w:ascii="Times New Roman" w:hAnsi="Times New Roman" w:cs="Times New Roman"/>
+          <w:b/>
+          <w:bCs/>
+          <w:u w:val="single"/>
         </w:rPr>
         <w:t xml:space="preserve"> with test case</w:t>
       </w:r>
       <w:r>
         <w:rPr>
           <w:rFonts w:ascii="Times New Roman" w:hAnsi="Times New Roman" w:cs="Times New Roman"/>
+          <w:b/>
+          <w:bCs/>
+          <w:u w:val="single"/>
         </w:rPr>
         <w:t>:</w:t>
       </w:r>
     </w:p>
     <w:p>
       <w:pPr>
+        <w:rPr>
+          <w:rFonts w:ascii="Times New Roman" w:hAnsi="Times New Roman" w:cs="Times New Roman"/>
+          <w:u w:val="single"/>
+        </w:rPr>
+      </w:pPr>
+      <w:r>
+        <w:rPr>
+          <w:rFonts w:ascii="Times New Roman" w:hAnsi="Times New Roman" w:cs="Times New Roman"/>
+          <w:u w:val="single"/>
+        </w:rPr>
+        <w:t>Automatically Update Inventory When an Item Is Ordered</w:t>
+      </w:r>
+      <w:r>
+        <w:rPr>
+          <w:rFonts w:ascii="Times New Roman" w:hAnsi="Times New Roman" w:cs="Times New Roman"/>
+          <w:u w:val="single"/>
+        </w:rPr>
+        <w:t>:</w:t>
+      </w:r>
+    </w:p>
+    <w:p>
+      <w:pPr>
+        <w:rPr>
+          <w:rFonts w:ascii="Times New Roman" w:hAnsi="Times New Roman" w:cs="Times New Roman"/>
+        </w:rPr>
+      </w:pPr>
+      <w:r>
+        <w:rPr>
+          <w:rFonts w:ascii="Times New Roman" w:hAnsi="Times New Roman" w:cs="Times New Roman"/>
+        </w:rPr>
+        <w:t>Purpose</w:t>
+      </w:r>
+      <w:r>
+        <w:rPr>
+          <w:rFonts w:ascii="Times New Roman" w:hAnsi="Times New Roman" w:cs="Times New Roman"/>
+          <w:b/>
+          <w:bCs/>
+        </w:rPr>
+        <w:t>:</w:t>
+      </w:r>
+      <w:r>
+        <w:rPr>
+          <w:rFonts w:ascii="Times New Roman" w:hAnsi="Times New Roman" w:cs="Times New Roman"/>
+        </w:rPr>
+        <w:br/>
+        <w:t>This trigger ensures that whenever a new order item is added, the system automatically deducts the correct quantity of ingredients from the inventory. This keeps stock levels accurate without requiring manual updates.</w:t>
+      </w:r>
+    </w:p>
+    <w:p>
+      <w:pPr>
+        <w:rPr>
+          <w:rFonts w:ascii="Times New Roman" w:hAnsi="Times New Roman" w:cs="Times New Roman"/>
+        </w:rPr>
+      </w:pPr>
+      <w:r>
+        <w:rPr>
+          <w:rFonts w:ascii="Times New Roman" w:hAnsi="Times New Roman" w:cs="Times New Roman"/>
+        </w:rPr>
+        <w:t>How It Works:</w:t>
+      </w:r>
+    </w:p>
+    <w:p>
+      <w:pPr>
+        <w:pStyle w:val="ListParagraph"/>
+        <w:numPr>
+          <w:ilvl w:val="0"/>
+          <w:numId w:val="10"/>
+        </w:numPr>
+        <w:ind w:left="714" w:hanging="357"/>
+        <w:contextualSpacing w:val="0"/>
+        <w:rPr>
+          <w:rFonts w:ascii="Times New Roman" w:hAnsi="Times New Roman" w:cs="Times New Roman"/>
+        </w:rPr>
+      </w:pPr>
+      <w:r>
+        <w:rPr>
+          <w:rFonts w:ascii="Times New Roman" w:hAnsi="Times New Roman" w:cs="Times New Roman"/>
+        </w:rPr>
+        <w:t xml:space="preserve">The trigger runs </w:t>
+      </w:r>
+      <w:r>
+        <w:rPr>
+          <w:rFonts w:ascii="Times New Roman" w:hAnsi="Times New Roman" w:cs="Times New Roman"/>
+        </w:rPr>
+        <w:t>after a row is inserted i</w:t>
+      </w:r>
+      <w:r>
+        <w:rPr>
+          <w:rFonts w:ascii="Times New Roman" w:hAnsi="Times New Roman" w:cs="Times New Roman"/>
+        </w:rPr>
+        <w:t>n the order_item table.</w:t>
+      </w:r>
+    </w:p>
+    <w:p>
+      <w:pPr>
+        <w:numPr>
+          <w:ilvl w:val="0"/>
+          <w:numId w:val="10"/>
+        </w:numPr>
+        <w:ind w:left="714" w:hanging="357"/>
+        <w:rPr>
+          <w:rFonts w:ascii="Times New Roman" w:hAnsi="Times New Roman" w:cs="Times New Roman"/>
+        </w:rPr>
+      </w:pPr>
+      <w:r>
+        <w:rPr>
+          <w:rFonts w:ascii="Times New Roman" w:hAnsi="Times New Roman" w:cs="Times New Roman"/>
+        </w:rPr>
+        <w:t>It looks up all ingredients required to make the ordered menu item.</w:t>
+      </w:r>
+    </w:p>
+    <w:p>
+      <w:pPr>
+        <w:numPr>
+          <w:ilvl w:val="0"/>
+          <w:numId w:val="10"/>
+        </w:numPr>
+        <w:ind w:left="714" w:hanging="357"/>
+        <w:rPr>
+          <w:rFonts w:ascii="Times New Roman" w:hAnsi="Times New Roman" w:cs="Times New Roman"/>
+        </w:rPr>
+      </w:pPr>
+      <w:r>
+        <w:rPr>
+          <w:rFonts w:ascii="Times New Roman" w:hAnsi="Times New Roman" w:cs="Times New Roman"/>
+        </w:rPr>
+        <w:t>It multiplies the quantity ordered by each ingredient’s required amount (quantity_per_unit)</w:t>
+      </w:r>
+      <w:r>
+        <w:rPr>
+          <w:rFonts w:ascii="Times New Roman" w:hAnsi="Times New Roman" w:cs="Times New Roman"/>
+        </w:rPr>
+        <w:t xml:space="preserve"> to have the correct amount to deduce</w:t>
+      </w:r>
+      <w:r>
+        <w:rPr>
+          <w:rFonts w:ascii="Times New Roman" w:hAnsi="Times New Roman" w:cs="Times New Roman"/>
+        </w:rPr>
+        <w:t>.</w:t>
+      </w:r>
+    </w:p>
+    <w:p>
+      <w:pPr>
+        <w:numPr>
+          <w:ilvl w:val="0"/>
+          <w:numId w:val="10"/>
+        </w:numPr>
+        <w:ind w:left="714" w:hanging="357"/>
+        <w:rPr>
+          <w:rFonts w:ascii="Times New Roman" w:hAnsi="Times New Roman" w:cs="Times New Roman"/>
+        </w:rPr>
+      </w:pPr>
+      <w:r>
+        <w:rPr>
+          <w:rFonts w:ascii="Times New Roman" w:hAnsi="Times New Roman" w:cs="Times New Roman"/>
+        </w:rPr>
+        <w:t>It reduces current_quantity in the inventory table accordingly.</w:t>
+      </w:r>
+    </w:p>
+    <w:p>
+      <w:pPr>
         <w:spacing w:before="0" w:after="160"/>
         <w:rPr>
           <w:rFonts w:ascii="Times New Roman" w:hAnsi="Times New Roman" w:cs="Times New Roman"/>
@@ -2226,12 +2416,642 @@
     </w:p>
     <w:p>
       <w:pPr>
+        <w:rPr>
+          <w:rFonts w:ascii="Times New Roman" w:hAnsi="Times New Roman" w:cs="Times New Roman"/>
+        </w:rPr>
+      </w:pPr>
+      <w:r>
+        <w:rPr>
+          <w:rFonts w:ascii="Times New Roman" w:hAnsi="Times New Roman" w:cs="Times New Roman"/>
+        </w:rPr>
+        <w:lastRenderedPageBreak/>
+        <w:t>Test Case</w:t>
+      </w:r>
+      <w:r>
+        <w:rPr>
+          <w:rFonts w:ascii="Times New Roman" w:hAnsi="Times New Roman" w:cs="Times New Roman"/>
+        </w:rPr>
+        <w:t xml:space="preserve"> (testing to see if the trigger</w:t>
+      </w:r>
+      <w:r>
+        <w:rPr>
+          <w:rFonts w:ascii="Times New Roman" w:hAnsi="Times New Roman" w:cs="Times New Roman"/>
+        </w:rPr>
+        <w:t xml:space="preserve"> works</w:t>
+      </w:r>
+      <w:r>
+        <w:rPr>
+          <w:rFonts w:ascii="Times New Roman" w:hAnsi="Times New Roman" w:cs="Times New Roman"/>
+        </w:rPr>
+        <w:t>)</w:t>
+      </w:r>
+    </w:p>
+    <w:p>
+      <w:pPr>
+        <w:pStyle w:val="ListParagraph"/>
+        <w:numPr>
+          <w:ilvl w:val="0"/>
+          <w:numId w:val="13"/>
+        </w:numPr>
+        <w:rPr>
+          <w:rFonts w:ascii="Times New Roman" w:hAnsi="Times New Roman" w:cs="Times New Roman"/>
+        </w:rPr>
+      </w:pPr>
+      <w:r>
+        <w:rPr>
+          <w:rFonts w:ascii="Times New Roman" w:hAnsi="Times New Roman" w:cs="Times New Roman"/>
+        </w:rPr>
+        <w:t>Before inserting an order, we query the inventory</w:t>
+      </w:r>
+      <w:r>
+        <w:rPr>
+          <w:rFonts w:ascii="Times New Roman" w:hAnsi="Times New Roman" w:cs="Times New Roman"/>
+        </w:rPr>
+        <w:t xml:space="preserve"> to see the initial stock levels</w:t>
+      </w:r>
+      <w:r>
+        <w:rPr>
+          <w:rFonts w:ascii="Times New Roman" w:hAnsi="Times New Roman" w:cs="Times New Roman"/>
+        </w:rPr>
+        <w:t>:</w:t>
+      </w:r>
+    </w:p>
+    <w:p>
+      <w:pPr>
+        <w:pStyle w:val="ListParagraph"/>
+        <w:rPr>
+          <w:rFonts w:ascii="Times New Roman" w:hAnsi="Times New Roman" w:cs="Times New Roman"/>
+          <w:i/>
+          <w:iCs/>
+        </w:rPr>
+      </w:pPr>
+      <w:r>
+        <w:rPr>
+          <w:rFonts w:ascii="Times New Roman" w:hAnsi="Times New Roman" w:cs="Times New Roman"/>
+          <w:i/>
+          <w:iCs/>
+        </w:rPr>
+        <w:t>SELECT inventory_item_id, name, current_quantity</w:t>
+      </w:r>
+      <w:r>
+        <w:rPr>
+          <w:rFonts w:ascii="Times New Roman" w:hAnsi="Times New Roman" w:cs="Times New Roman"/>
+          <w:i/>
+          <w:iCs/>
+        </w:rPr>
+        <w:br/>
+      </w:r>
+      <w:r>
+        <w:rPr>
+          <w:rFonts w:ascii="Times New Roman" w:hAnsi="Times New Roman" w:cs="Times New Roman"/>
+          <w:i/>
+          <w:iCs/>
+        </w:rPr>
+        <w:t>FROM restaurant.inventory</w:t>
+      </w:r>
+      <w:r>
+        <w:rPr>
+          <w:rFonts w:ascii="Times New Roman" w:hAnsi="Times New Roman" w:cs="Times New Roman"/>
+          <w:i/>
+          <w:iCs/>
+        </w:rPr>
+        <w:br/>
+      </w:r>
+      <w:r>
+        <w:rPr>
+          <w:rFonts w:ascii="Times New Roman" w:hAnsi="Times New Roman" w:cs="Times New Roman"/>
+          <w:i/>
+          <w:iCs/>
+        </w:rPr>
+        <w:t>LIMIT 5;</w:t>
+      </w:r>
+    </w:p>
+    <w:p>
+      <w:pPr>
+        <w:pStyle w:val="ListParagraph"/>
+        <w:rPr>
+          <w:rFonts w:ascii="Times New Roman" w:hAnsi="Times New Roman" w:cs="Times New Roman"/>
+        </w:rPr>
+      </w:pPr>
+      <w:r>
+        <w:rPr>
+          <w:rFonts w:ascii="Times New Roman" w:hAnsi="Times New Roman" w:cs="Times New Roman"/>
+        </w:rPr>
+        <w:drawing>
+          <wp:inline distT="0" distB="0" distL="0" distR="0" wp14:anchorId="2DDE21AC" wp14:editId="017A39E2">
+            <wp:extent cx="4322461" cy="1628775"/>
+            <wp:effectExtent l="0" t="0" r="1905" b="0"/>
+            <wp:docPr id="77078550" name="Picture 1" descr="A screenshot of a computer&#10;&#10;AI-generated content may be incorrect."/>
+            <wp:cNvGraphicFramePr>
+              <a:graphicFrameLocks xmlns:a="http://schemas.openxmlformats.org/drawingml/2006/main" noChangeAspect="1"/>
+            </wp:cNvGraphicFramePr>
+            <a:graphic xmlns:a="http://schemas.openxmlformats.org/drawingml/2006/main">
+              <a:graphicData uri="http://schemas.openxmlformats.org/drawingml/2006/picture">
+                <pic:pic xmlns:pic="http://schemas.openxmlformats.org/drawingml/2006/picture">
+                  <pic:nvPicPr>
+                    <pic:cNvPr id="77078550" name="Picture 1" descr="A screenshot of a computer&#10;&#10;AI-generated content may be incorrect."/>
+                    <pic:cNvPicPr/>
+                  </pic:nvPicPr>
+                  <pic:blipFill>
+                    <a:blip r:embed="rId26"/>
+                    <a:stretch>
+                      <a:fillRect/>
+                    </a:stretch>
+                  </pic:blipFill>
+                  <pic:spPr>
+                    <a:xfrm>
+                      <a:off x="0" y="0"/>
+                      <a:ext cx="4347866" cy="1638348"/>
+                    </a:xfrm>
+                    <a:prstGeom prst="rect">
+                      <a:avLst/>
+                    </a:prstGeom>
+                  </pic:spPr>
+                </pic:pic>
+              </a:graphicData>
+            </a:graphic>
+          </wp:inline>
+        </w:drawing>
+      </w:r>
+    </w:p>
+    <w:p>
+      <w:pPr>
+        <w:pStyle w:val="ListParagraph"/>
+        <w:rPr>
+          <w:rFonts w:ascii="Times New Roman" w:hAnsi="Times New Roman" w:cs="Times New Roman"/>
+        </w:rPr>
+      </w:pPr>
+    </w:p>
+    <w:p>
+      <w:pPr>
+        <w:pStyle w:val="ListParagraph"/>
+        <w:numPr>
+          <w:ilvl w:val="0"/>
+          <w:numId w:val="13"/>
+        </w:numPr>
+        <w:rPr>
+          <w:rFonts w:ascii="Times New Roman" w:hAnsi="Times New Roman" w:cs="Times New Roman"/>
+        </w:rPr>
+      </w:pPr>
+      <w:r>
+        <w:rPr>
+          <w:rFonts w:ascii="Times New Roman" w:hAnsi="Times New Roman" w:cs="Times New Roman"/>
+        </w:rPr>
+        <w:t xml:space="preserve">We check the </w:t>
+      </w:r>
+      <w:r>
+        <w:rPr>
+          <w:rFonts w:ascii="Times New Roman" w:hAnsi="Times New Roman" w:cs="Times New Roman"/>
+        </w:rPr>
+        <w:t>menu item ingredients to see which one should decrease</w:t>
+      </w:r>
+      <w:r>
+        <w:rPr>
+          <w:rFonts w:ascii="Times New Roman" w:hAnsi="Times New Roman" w:cs="Times New Roman"/>
+        </w:rPr>
+        <w:t xml:space="preserve"> and to be able to know how much it will decrease in the inventory</w:t>
+      </w:r>
+      <w:r>
+        <w:rPr>
+          <w:rFonts w:ascii="Times New Roman" w:hAnsi="Times New Roman" w:cs="Times New Roman"/>
+        </w:rPr>
+        <w:t>:</w:t>
+      </w:r>
+    </w:p>
+    <w:p>
+      <w:pPr>
+        <w:pStyle w:val="ListParagraph"/>
+        <w:rPr>
+          <w:rFonts w:ascii="Times New Roman" w:hAnsi="Times New Roman" w:cs="Times New Roman"/>
+          <w:i/>
+          <w:iCs/>
+        </w:rPr>
+      </w:pPr>
+      <w:r>
+        <w:rPr>
+          <w:rFonts w:ascii="Times New Roman" w:hAnsi="Times New Roman" w:cs="Times New Roman"/>
+          <w:i/>
+          <w:iCs/>
+        </w:rPr>
+        <w:t xml:space="preserve">SELECT menu_item_id, inventory_item_id, quantity_per_unit </w:t>
+      </w:r>
+      <w:r>
+        <w:rPr>
+          <w:rFonts w:ascii="Times New Roman" w:hAnsi="Times New Roman" w:cs="Times New Roman"/>
+          <w:i/>
+          <w:iCs/>
+        </w:rPr>
+        <w:br/>
+      </w:r>
+      <w:r>
+        <w:rPr>
+          <w:rFonts w:ascii="Times New Roman" w:hAnsi="Times New Roman" w:cs="Times New Roman"/>
+          <w:i/>
+          <w:iCs/>
+        </w:rPr>
+        <w:t xml:space="preserve">FROM restaurant.menu_item_ingredient </w:t>
+      </w:r>
+      <w:r>
+        <w:rPr>
+          <w:rFonts w:ascii="Times New Roman" w:hAnsi="Times New Roman" w:cs="Times New Roman"/>
+          <w:i/>
+          <w:iCs/>
+        </w:rPr>
+        <w:br/>
+      </w:r>
+      <w:r>
+        <w:rPr>
+          <w:rFonts w:ascii="Times New Roman" w:hAnsi="Times New Roman" w:cs="Times New Roman"/>
+          <w:i/>
+          <w:iCs/>
+        </w:rPr>
+        <w:t>LIMIT 5;</w:t>
+      </w:r>
+    </w:p>
+    <w:p>
+      <w:pPr>
+        <w:pStyle w:val="ListParagraph"/>
+        <w:rPr>
+          <w:rFonts w:ascii="Times New Roman" w:hAnsi="Times New Roman" w:cs="Times New Roman"/>
+          <w:i/>
+          <w:iCs/>
+        </w:rPr>
+      </w:pPr>
+      <w:r>
+        <w:rPr>
+          <w:rFonts w:ascii="Times New Roman" w:hAnsi="Times New Roman" w:cs="Times New Roman"/>
+          <w:i/>
+          <w:iCs/>
+        </w:rPr>
+        <w:drawing>
+          <wp:inline distT="0" distB="0" distL="0" distR="0" wp14:anchorId="41C4EDF4" wp14:editId="09385406">
+            <wp:extent cx="4487431" cy="1554300"/>
+            <wp:effectExtent l="0" t="0" r="0" b="8255"/>
+            <wp:docPr id="1661690318" name="Picture 1" descr="A screenshot of a computer&#10;&#10;AI-generated content may be incorrect."/>
+            <wp:cNvGraphicFramePr>
+              <a:graphicFrameLocks xmlns:a="http://schemas.openxmlformats.org/drawingml/2006/main" noChangeAspect="1"/>
+            </wp:cNvGraphicFramePr>
+            <a:graphic xmlns:a="http://schemas.openxmlformats.org/drawingml/2006/main">
+              <a:graphicData uri="http://schemas.openxmlformats.org/drawingml/2006/picture">
+                <pic:pic xmlns:pic="http://schemas.openxmlformats.org/drawingml/2006/picture">
+                  <pic:nvPicPr>
+                    <pic:cNvPr id="1661690318" name="Picture 1" descr="A screenshot of a computer&#10;&#10;AI-generated content may be incorrect."/>
+                    <pic:cNvPicPr/>
+                  </pic:nvPicPr>
+                  <pic:blipFill>
+                    <a:blip r:embed="rId27"/>
+                    <a:stretch>
+                      <a:fillRect/>
+                    </a:stretch>
+                  </pic:blipFill>
+                  <pic:spPr>
+                    <a:xfrm>
+                      <a:off x="0" y="0"/>
+                      <a:ext cx="4512429" cy="1562959"/>
+                    </a:xfrm>
+                    <a:prstGeom prst="rect">
+                      <a:avLst/>
+                    </a:prstGeom>
+                  </pic:spPr>
+                </pic:pic>
+              </a:graphicData>
+            </a:graphic>
+          </wp:inline>
+        </w:drawing>
+      </w:r>
+    </w:p>
+    <w:p>
+      <w:pPr>
+        <w:pStyle w:val="ListParagraph"/>
+        <w:rPr>
+          <w:rFonts w:ascii="Times New Roman" w:hAnsi="Times New Roman" w:cs="Times New Roman"/>
+        </w:rPr>
+      </w:pPr>
+    </w:p>
+    <w:p>
+      <w:pPr>
+        <w:pStyle w:val="ListParagraph"/>
+        <w:numPr>
+          <w:ilvl w:val="0"/>
+          <w:numId w:val="13"/>
+        </w:numPr>
+        <w:rPr>
+          <w:rFonts w:ascii="Times New Roman" w:hAnsi="Times New Roman" w:cs="Times New Roman"/>
+        </w:rPr>
+      </w:pPr>
+      <w:r>
+        <w:rPr>
+          <w:rFonts w:ascii="Times New Roman" w:hAnsi="Times New Roman" w:cs="Times New Roman"/>
+        </w:rPr>
+        <w:t>We insert a new order item</w:t>
+      </w:r>
+      <w:r>
+        <w:rPr>
+          <w:rFonts w:ascii="Times New Roman" w:hAnsi="Times New Roman" w:cs="Times New Roman"/>
+        </w:rPr>
+        <w:t xml:space="preserve"> to trigger the inventory update</w:t>
+      </w:r>
+      <w:r>
+        <w:rPr>
+          <w:rFonts w:ascii="Times New Roman" w:hAnsi="Times New Roman" w:cs="Times New Roman"/>
+        </w:rPr>
+        <w:t>:</w:t>
+      </w:r>
+    </w:p>
+    <w:p>
+      <w:pPr>
+        <w:pStyle w:val="ListParagraph"/>
+        <w:rPr>
+          <w:rFonts w:ascii="Times New Roman" w:hAnsi="Times New Roman" w:cs="Times New Roman"/>
+          <w:i/>
+          <w:iCs/>
+        </w:rPr>
+      </w:pPr>
+      <w:r>
+        <w:rPr>
+          <w:rFonts w:ascii="Times New Roman" w:hAnsi="Times New Roman" w:cs="Times New Roman"/>
+          <w:i/>
+          <w:iCs/>
+        </w:rPr>
+        <w:t>INSERT INTO restaurant.order_item (order_id, menu_item_id, quantity, unit_price, line_total)</w:t>
+      </w:r>
+      <w:r>
+        <w:rPr>
+          <w:rFonts w:ascii="Times New Roman" w:hAnsi="Times New Roman" w:cs="Times New Roman"/>
+          <w:i/>
+          <w:iCs/>
+        </w:rPr>
+        <w:br/>
+      </w:r>
+      <w:r>
+        <w:rPr>
+          <w:rFonts w:ascii="Times New Roman" w:hAnsi="Times New Roman" w:cs="Times New Roman"/>
+          <w:i/>
+          <w:iCs/>
+        </w:rPr>
+        <w:t>VALUES (1, 1, 2, 12.99, 25.98);</w:t>
+      </w:r>
+    </w:p>
+    <w:p>
+      <w:pPr>
+        <w:pStyle w:val="ListParagraph"/>
+        <w:rPr>
+          <w:rFonts w:ascii="Times New Roman" w:hAnsi="Times New Roman" w:cs="Times New Roman"/>
+          <w:i/>
+          <w:iCs/>
+        </w:rPr>
+      </w:pPr>
+    </w:p>
+    <w:p>
+      <w:pPr>
+        <w:pStyle w:val="ListParagraph"/>
+        <w:numPr>
+          <w:ilvl w:val="0"/>
+          <w:numId w:val="13"/>
+        </w:numPr>
+        <w:rPr>
+          <w:rFonts w:ascii="Times New Roman" w:hAnsi="Times New Roman" w:cs="Times New Roman"/>
+        </w:rPr>
+      </w:pPr>
+      <w:r>
+        <w:rPr>
+          <w:rFonts w:ascii="Times New Roman" w:hAnsi="Times New Roman" w:cs="Times New Roman"/>
+        </w:rPr>
+        <w:t>After the trigger fires, we check inventory again:</w:t>
+      </w:r>
+    </w:p>
+    <w:p>
+      <w:pPr>
+        <w:pStyle w:val="ListParagraph"/>
+        <w:rPr>
+          <w:rFonts w:ascii="Times New Roman" w:hAnsi="Times New Roman" w:cs="Times New Roman"/>
+          <w:i/>
+          <w:iCs/>
+        </w:rPr>
+      </w:pPr>
+      <w:r>
+        <w:rPr>
+          <w:rFonts w:ascii="Times New Roman" w:hAnsi="Times New Roman" w:cs="Times New Roman"/>
+          <w:i/>
+          <w:iCs/>
+        </w:rPr>
+        <w:t>SELECT inventory_item_id, name, current_quantity</w:t>
+      </w:r>
+      <w:r>
+        <w:rPr>
+          <w:rFonts w:ascii="Times New Roman" w:hAnsi="Times New Roman" w:cs="Times New Roman"/>
+          <w:i/>
+          <w:iCs/>
+        </w:rPr>
+        <w:br/>
+      </w:r>
+      <w:r>
+        <w:rPr>
+          <w:rFonts w:ascii="Times New Roman" w:hAnsi="Times New Roman" w:cs="Times New Roman"/>
+          <w:i/>
+          <w:iCs/>
+        </w:rPr>
+        <w:t>FROM restaurant.inventory</w:t>
+      </w:r>
+      <w:r>
+        <w:rPr>
+          <w:rFonts w:ascii="Times New Roman" w:hAnsi="Times New Roman" w:cs="Times New Roman"/>
+          <w:i/>
+          <w:iCs/>
+        </w:rPr>
+        <w:br/>
+      </w:r>
+      <w:r>
+        <w:rPr>
+          <w:rFonts w:ascii="Times New Roman" w:hAnsi="Times New Roman" w:cs="Times New Roman"/>
+          <w:i/>
+          <w:iCs/>
+        </w:rPr>
+        <w:t>LIMIT 5;</w:t>
+      </w:r>
+    </w:p>
+    <w:p>
+      <w:pPr>
+        <w:pStyle w:val="ListParagraph"/>
+        <w:rPr>
+          <w:rFonts w:ascii="Times New Roman" w:hAnsi="Times New Roman" w:cs="Times New Roman"/>
+          <w:i/>
+          <w:iCs/>
+        </w:rPr>
+      </w:pPr>
+      <w:r>
+        <w:rPr>
+          <w:rFonts w:ascii="Times New Roman" w:hAnsi="Times New Roman" w:cs="Times New Roman"/>
+          <w:i/>
+          <w:iCs/>
+        </w:rPr>
+        <w:lastRenderedPageBreak/>
+        <w:drawing>
+          <wp:inline distT="0" distB="0" distL="0" distR="0" wp14:anchorId="62F8502F" wp14:editId="53E96CAF">
+            <wp:extent cx="4257675" cy="1374192"/>
+            <wp:effectExtent l="0" t="0" r="0" b="0"/>
+            <wp:docPr id="1523545650" name="Picture 1" descr="A screenshot of a menu&#10;&#10;AI-generated content may be incorrect."/>
+            <wp:cNvGraphicFramePr>
+              <a:graphicFrameLocks xmlns:a="http://schemas.openxmlformats.org/drawingml/2006/main" noChangeAspect="1"/>
+            </wp:cNvGraphicFramePr>
+            <a:graphic xmlns:a="http://schemas.openxmlformats.org/drawingml/2006/main">
+              <a:graphicData uri="http://schemas.openxmlformats.org/drawingml/2006/picture">
+                <pic:pic xmlns:pic="http://schemas.openxmlformats.org/drawingml/2006/picture">
+                  <pic:nvPicPr>
+                    <pic:cNvPr id="1523545650" name="Picture 1" descr="A screenshot of a menu&#10;&#10;AI-generated content may be incorrect."/>
+                    <pic:cNvPicPr/>
+                  </pic:nvPicPr>
+                  <pic:blipFill>
+                    <a:blip r:embed="rId28"/>
+                    <a:stretch>
+                      <a:fillRect/>
+                    </a:stretch>
+                  </pic:blipFill>
+                  <pic:spPr>
+                    <a:xfrm>
+                      <a:off x="0" y="0"/>
+                      <a:ext cx="4270868" cy="1378450"/>
+                    </a:xfrm>
+                    <a:prstGeom prst="rect">
+                      <a:avLst/>
+                    </a:prstGeom>
+                  </pic:spPr>
+                </pic:pic>
+              </a:graphicData>
+            </a:graphic>
+          </wp:inline>
+        </w:drawing>
+      </w:r>
+    </w:p>
+    <w:p>
+      <w:pPr>
+        <w:rPr>
+          <w:rFonts w:ascii="Times New Roman" w:hAnsi="Times New Roman" w:cs="Times New Roman"/>
+        </w:rPr>
+      </w:pPr>
+      <w:r>
+        <w:rPr>
+          <w:rFonts w:ascii="Times New Roman" w:hAnsi="Times New Roman" w:cs="Times New Roman"/>
+        </w:rPr>
+        <w:t>Expected Result</w:t>
+      </w:r>
+      <w:r>
+        <w:rPr>
+          <w:rFonts w:ascii="Times New Roman" w:hAnsi="Times New Roman" w:cs="Times New Roman"/>
+        </w:rPr>
+        <w:t>s</w:t>
+      </w:r>
+      <w:r>
+        <w:rPr>
+          <w:rFonts w:ascii="Times New Roman" w:hAnsi="Times New Roman" w:cs="Times New Roman"/>
+        </w:rPr>
+        <w:t>:</w:t>
+      </w:r>
+    </w:p>
+    <w:p>
+      <w:pPr>
+        <w:pStyle w:val="ListParagraph"/>
+        <w:numPr>
+          <w:ilvl w:val="0"/>
+          <w:numId w:val="14"/>
+        </w:numPr>
+        <w:rPr>
+          <w:rFonts w:ascii="Times New Roman" w:hAnsi="Times New Roman" w:cs="Times New Roman"/>
+        </w:rPr>
+      </w:pPr>
+      <w:r>
+        <w:rPr>
+          <w:rFonts w:ascii="Times New Roman" w:hAnsi="Times New Roman" w:cs="Times New Roman"/>
+        </w:rPr>
+        <w:t>Every ingredient used by menu_item_id = 1 will have its stock reduced.</w:t>
+      </w:r>
+    </w:p>
+    <w:p>
+      <w:pPr>
+        <w:pStyle w:val="ListParagraph"/>
+        <w:numPr>
+          <w:ilvl w:val="0"/>
+          <w:numId w:val="14"/>
+        </w:numPr>
+        <w:rPr>
+          <w:rFonts w:ascii="Times New Roman" w:hAnsi="Times New Roman" w:cs="Times New Roman"/>
+        </w:rPr>
+      </w:pPr>
+      <w:r>
+        <w:rPr>
+          <w:rFonts w:ascii="Times New Roman" w:hAnsi="Times New Roman" w:cs="Times New Roman"/>
+        </w:rPr>
+        <w:t xml:space="preserve">(Example for tomatoes) </w:t>
+      </w:r>
+      <w:r>
+        <w:rPr>
+          <w:rFonts w:ascii="Times New Roman" w:hAnsi="Times New Roman" w:cs="Times New Roman"/>
+        </w:rPr>
+        <w:t>New stock</w:t>
+      </w:r>
+      <w:r>
+        <w:rPr>
+          <w:rFonts w:ascii="Times New Roman" w:hAnsi="Times New Roman" w:cs="Times New Roman"/>
+        </w:rPr>
+        <w:t xml:space="preserve"> (44.90)</w:t>
+      </w:r>
+      <w:r>
+        <w:rPr>
+          <w:rFonts w:ascii="Times New Roman" w:hAnsi="Times New Roman" w:cs="Times New Roman"/>
+        </w:rPr>
+        <w:t xml:space="preserve"> = old stock</w:t>
+      </w:r>
+      <w:r>
+        <w:rPr>
+          <w:rFonts w:ascii="Times New Roman" w:hAnsi="Times New Roman" w:cs="Times New Roman"/>
+        </w:rPr>
+        <w:t xml:space="preserve"> (45.20)</w:t>
+      </w:r>
+      <w:r>
+        <w:rPr>
+          <w:rFonts w:ascii="Times New Roman" w:hAnsi="Times New Roman" w:cs="Times New Roman"/>
+        </w:rPr>
+        <w:t xml:space="preserve"> – (ordered quantity</w:t>
+      </w:r>
+      <w:r>
+        <w:rPr>
+          <w:rFonts w:ascii="Times New Roman" w:hAnsi="Times New Roman" w:cs="Times New Roman"/>
+        </w:rPr>
+        <w:t xml:space="preserve"> (2)</w:t>
+      </w:r>
+      <w:r>
+        <w:rPr>
+          <w:rFonts w:ascii="Times New Roman" w:hAnsi="Times New Roman" w:cs="Times New Roman"/>
+        </w:rPr>
+        <w:t xml:space="preserve"> × ingredient quantity_per_unit</w:t>
+      </w:r>
+      <w:r>
+        <w:rPr>
+          <w:rFonts w:ascii="Times New Roman" w:hAnsi="Times New Roman" w:cs="Times New Roman"/>
+        </w:rPr>
+        <w:t xml:space="preserve"> (0.15)</w:t>
+      </w:r>
+      <w:r>
+        <w:rPr>
+          <w:rFonts w:ascii="Times New Roman" w:hAnsi="Times New Roman" w:cs="Times New Roman"/>
+        </w:rPr>
+        <w:t>)</w:t>
+      </w:r>
+      <w:r>
+        <w:rPr>
+          <w:rFonts w:ascii="Times New Roman" w:hAnsi="Times New Roman" w:cs="Times New Roman"/>
+        </w:rPr>
+        <w:br w:type="page"/>
+      </w:r>
+    </w:p>
+    <w:p>
+      <w:pPr>
         <w:pStyle w:val="Heading1"/>
         <w:rPr>
           <w:rFonts w:cs="Times New Roman"/>
         </w:rPr>
       </w:pPr>
-      <w:bookmarkStart w:id="12" w:name="_Toc216006624"/>
+      <w:bookmarkStart w:id="12" w:name="_Toc216010321"/>
       <w:r>
         <w:rPr>
           <w:rFonts w:cs="Times New Roman"/>
@@ -2350,7 +3170,7 @@
                     <pic:cNvPicPr/>
                   </pic:nvPicPr>
                   <pic:blipFill>
-                    <a:blip r:embed="rId26"/>
+                    <a:blip r:embed="rId29"/>
                     <a:stretch>
                       <a:fillRect/>
                     </a:stretch>
@@ -2935,7 +3755,7 @@
                     <pic:cNvPicPr/>
                   </pic:nvPicPr>
                   <pic:blipFill>
-                    <a:blip r:embed="rId27"/>
+                    <a:blip r:embed="rId30"/>
                     <a:stretch>
                       <a:fillRect/>
                     </a:stretch>
@@ -2975,7 +3795,7 @@
                     <pic:cNvPicPr/>
                   </pic:nvPicPr>
                   <pic:blipFill>
-                    <a:blip r:embed="rId28"/>
+                    <a:blip r:embed="rId31"/>
                     <a:stretch>
                       <a:fillRect/>
                     </a:stretch>
@@ -3042,7 +3862,7 @@
                     <pic:cNvPicPr/>
                   </pic:nvPicPr>
                   <pic:blipFill>
-                    <a:blip r:embed="rId29"/>
+                    <a:blip r:embed="rId32"/>
                     <a:stretch>
                       <a:fillRect/>
                     </a:stretch>
@@ -3082,7 +3902,7 @@
                     <pic:cNvPicPr/>
                   </pic:nvPicPr>
                   <pic:blipFill>
-                    <a:blip r:embed="rId30"/>
+                    <a:blip r:embed="rId33"/>
                     <a:stretch>
                       <a:fillRect/>
                     </a:stretch>
@@ -3149,7 +3969,7 @@
                     <pic:cNvPicPr/>
                   </pic:nvPicPr>
                   <pic:blipFill>
-                    <a:blip r:embed="rId27"/>
+                    <a:blip r:embed="rId30"/>
                     <a:stretch>
                       <a:fillRect/>
                     </a:stretch>
@@ -3189,7 +4009,7 @@
                     <pic:cNvPicPr/>
                   </pic:nvPicPr>
                   <pic:blipFill>
-                    <a:blip r:embed="rId31"/>
+                    <a:blip r:embed="rId34"/>
                     <a:stretch>
                       <a:fillRect/>
                     </a:stretch>
@@ -3211,7 +4031,7 @@
       </w:r>
     </w:p>
     <w:sectPr>
-      <w:headerReference w:type="default" r:id="rId32"/>
+      <w:headerReference w:type="default" r:id="rId35"/>
       <w:pgSz w:w="12240" w:h="15840"/>
       <w:pgMar w:top="1440" w:right="1440" w:bottom="1440" w:left="1440" w:header="708" w:footer="708" w:gutter="0"/>
       <w:cols w:space="708"/>
@@ -3941,6 +4761,119 @@
     </w:lvl>
   </w:abstractNum>
   <w:abstractNum w:abstractNumId="4" w15:restartNumberingAfterBreak="0">
+    <w:nsid w:val="38997C9B"/>
+    <w:multiLevelType w:val="hybridMultilevel"/>
+    <w:tmpl w:val="521C7864"/>
+    <w:lvl w:ilvl="0" w:tplc="E9060D02">
+      <w:start w:val="3"/>
+      <w:numFmt w:val="bullet"/>
+      <w:lvlText w:val="-"/>
+      <w:lvlJc w:val="left"/>
+      <w:pPr>
+        <w:ind w:left="720" w:hanging="360"/>
+      </w:pPr>
+      <w:rPr>
+        <w:rFonts w:ascii="Times New Roman" w:eastAsiaTheme="minorHAnsi" w:hAnsi="Times New Roman" w:cs="Times New Roman" w:hint="default"/>
+      </w:rPr>
+    </w:lvl>
+    <w:lvl w:ilvl="1" w:tplc="10090003" w:tentative="1">
+      <w:start w:val="1"/>
+      <w:numFmt w:val="bullet"/>
+      <w:lvlText w:val="o"/>
+      <w:lvlJc w:val="left"/>
+      <w:pPr>
+        <w:ind w:left="1440" w:hanging="360"/>
+      </w:pPr>
+      <w:rPr>
+        <w:rFonts w:ascii="Courier New" w:hAnsi="Courier New" w:cs="Courier New" w:hint="default"/>
+      </w:rPr>
+    </w:lvl>
+    <w:lvl w:ilvl="2" w:tplc="10090005" w:tentative="1">
+      <w:start w:val="1"/>
+      <w:numFmt w:val="bullet"/>
+      <w:lvlText w:val=""/>
+      <w:lvlJc w:val="left"/>
+      <w:pPr>
+        <w:ind w:left="2160" w:hanging="360"/>
+      </w:pPr>
+      <w:rPr>
+        <w:rFonts w:ascii="Wingdings" w:hAnsi="Wingdings" w:hint="default"/>
+      </w:rPr>
+    </w:lvl>
+    <w:lvl w:ilvl="3" w:tplc="10090001" w:tentative="1">
+      <w:start w:val="1"/>
+      <w:numFmt w:val="bullet"/>
+      <w:lvlText w:val=""/>
+      <w:lvlJc w:val="left"/>
+      <w:pPr>
+        <w:ind w:left="2880" w:hanging="360"/>
+      </w:pPr>
+      <w:rPr>
+        <w:rFonts w:ascii="Symbol" w:hAnsi="Symbol" w:hint="default"/>
+      </w:rPr>
+    </w:lvl>
+    <w:lvl w:ilvl="4" w:tplc="10090003" w:tentative="1">
+      <w:start w:val="1"/>
+      <w:numFmt w:val="bullet"/>
+      <w:lvlText w:val="o"/>
+      <w:lvlJc w:val="left"/>
+      <w:pPr>
+        <w:ind w:left="3600" w:hanging="360"/>
+      </w:pPr>
+      <w:rPr>
+        <w:rFonts w:ascii="Courier New" w:hAnsi="Courier New" w:cs="Courier New" w:hint="default"/>
+      </w:rPr>
+    </w:lvl>
+    <w:lvl w:ilvl="5" w:tplc="10090005" w:tentative="1">
+      <w:start w:val="1"/>
+      <w:numFmt w:val="bullet"/>
+      <w:lvlText w:val=""/>
+      <w:lvlJc w:val="left"/>
+      <w:pPr>
+        <w:ind w:left="4320" w:hanging="360"/>
+      </w:pPr>
+      <w:rPr>
+        <w:rFonts w:ascii="Wingdings" w:hAnsi="Wingdings" w:hint="default"/>
+      </w:rPr>
+    </w:lvl>
+    <w:lvl w:ilvl="6" w:tplc="10090001" w:tentative="1">
+      <w:start w:val="1"/>
+      <w:numFmt w:val="bullet"/>
+      <w:lvlText w:val=""/>
+      <w:lvlJc w:val="left"/>
+      <w:pPr>
+        <w:ind w:left="5040" w:hanging="360"/>
+      </w:pPr>
+      <w:rPr>
+        <w:rFonts w:ascii="Symbol" w:hAnsi="Symbol" w:hint="default"/>
+      </w:rPr>
+    </w:lvl>
+    <w:lvl w:ilvl="7" w:tplc="10090003" w:tentative="1">
+      <w:start w:val="1"/>
+      <w:numFmt w:val="bullet"/>
+      <w:lvlText w:val="o"/>
+      <w:lvlJc w:val="left"/>
+      <w:pPr>
+        <w:ind w:left="5760" w:hanging="360"/>
+      </w:pPr>
+      <w:rPr>
+        <w:rFonts w:ascii="Courier New" w:hAnsi="Courier New" w:cs="Courier New" w:hint="default"/>
+      </w:rPr>
+    </w:lvl>
+    <w:lvl w:ilvl="8" w:tplc="10090005" w:tentative="1">
+      <w:start w:val="1"/>
+      <w:numFmt w:val="bullet"/>
+      <w:lvlText w:val=""/>
+      <w:lvlJc w:val="left"/>
+      <w:pPr>
+        <w:ind w:left="6480" w:hanging="360"/>
+      </w:pPr>
+      <w:rPr>
+        <w:rFonts w:ascii="Wingdings" w:hAnsi="Wingdings" w:hint="default"/>
+      </w:rPr>
+    </w:lvl>
+  </w:abstractNum>
+  <w:abstractNum w:abstractNumId="5" w15:restartNumberingAfterBreak="0">
     <w:nsid w:val="3EDA6137"/>
     <w:multiLevelType w:val="multilevel"/>
     <w:tmpl w:val="6EB0B9C6"/>
@@ -4089,7 +5022,7 @@
       </w:rPr>
     </w:lvl>
   </w:abstractNum>
-  <w:abstractNum w:abstractNumId="5" w15:restartNumberingAfterBreak="0">
+  <w:abstractNum w:abstractNumId="6" w15:restartNumberingAfterBreak="0">
     <w:nsid w:val="48522E20"/>
     <w:multiLevelType w:val="multilevel"/>
     <w:tmpl w:val="61742BE6"/>
@@ -4238,7 +5171,7 @@
       </w:rPr>
     </w:lvl>
   </w:abstractNum>
-  <w:abstractNum w:abstractNumId="6" w15:restartNumberingAfterBreak="0">
+  <w:abstractNum w:abstractNumId="7" w15:restartNumberingAfterBreak="0">
     <w:nsid w:val="4AAC7DF1"/>
     <w:multiLevelType w:val="multilevel"/>
     <w:tmpl w:val="BA9A4CD0"/>
@@ -4387,7 +5320,305 @@
       </w:rPr>
     </w:lvl>
   </w:abstractNum>
-  <w:abstractNum w:abstractNumId="7" w15:restartNumberingAfterBreak="0">
+  <w:abstractNum w:abstractNumId="8" w15:restartNumberingAfterBreak="0">
+    <w:nsid w:val="4C910F9A"/>
+    <w:multiLevelType w:val="multilevel"/>
+    <w:tmpl w:val="D8EA11E6"/>
+    <w:lvl w:ilvl="0">
+      <w:start w:val="1"/>
+      <w:numFmt w:val="decimal"/>
+      <w:lvlText w:val="%1."/>
+      <w:lvlJc w:val="left"/>
+      <w:pPr>
+        <w:tabs>
+          <w:tab w:val="num" w:pos="720"/>
+        </w:tabs>
+        <w:ind w:left="720" w:hanging="360"/>
+      </w:pPr>
+      <w:rPr>
+        <w:rFonts w:ascii="Times New Roman" w:eastAsiaTheme="minorHAnsi" w:hAnsi="Times New Roman" w:cs="Times New Roman"/>
+        <w:sz w:val="20"/>
+      </w:rPr>
+    </w:lvl>
+    <w:lvl w:ilvl="1" w:tentative="1">
+      <w:start w:val="1"/>
+      <w:numFmt w:val="bullet"/>
+      <w:lvlText w:val="o"/>
+      <w:lvlJc w:val="left"/>
+      <w:pPr>
+        <w:tabs>
+          <w:tab w:val="num" w:pos="1440"/>
+        </w:tabs>
+        <w:ind w:left="1440" w:hanging="360"/>
+      </w:pPr>
+      <w:rPr>
+        <w:rFonts w:ascii="Courier New" w:hAnsi="Courier New" w:hint="default"/>
+        <w:sz w:val="20"/>
+      </w:rPr>
+    </w:lvl>
+    <w:lvl w:ilvl="2" w:tentative="1">
+      <w:start w:val="1"/>
+      <w:numFmt w:val="bullet"/>
+      <w:lvlText w:val=""/>
+      <w:lvlJc w:val="left"/>
+      <w:pPr>
+        <w:tabs>
+          <w:tab w:val="num" w:pos="2160"/>
+        </w:tabs>
+        <w:ind w:left="2160" w:hanging="360"/>
+      </w:pPr>
+      <w:rPr>
+        <w:rFonts w:ascii="Wingdings" w:hAnsi="Wingdings" w:hint="default"/>
+        <w:sz w:val="20"/>
+      </w:rPr>
+    </w:lvl>
+    <w:lvl w:ilvl="3" w:tentative="1">
+      <w:start w:val="1"/>
+      <w:numFmt w:val="bullet"/>
+      <w:lvlText w:val=""/>
+      <w:lvlJc w:val="left"/>
+      <w:pPr>
+        <w:tabs>
+          <w:tab w:val="num" w:pos="2880"/>
+        </w:tabs>
+        <w:ind w:left="2880" w:hanging="360"/>
+      </w:pPr>
+      <w:rPr>
+        <w:rFonts w:ascii="Wingdings" w:hAnsi="Wingdings" w:hint="default"/>
+        <w:sz w:val="20"/>
+      </w:rPr>
+    </w:lvl>
+    <w:lvl w:ilvl="4" w:tentative="1">
+      <w:start w:val="1"/>
+      <w:numFmt w:val="bullet"/>
+      <w:lvlText w:val=""/>
+      <w:lvlJc w:val="left"/>
+      <w:pPr>
+        <w:tabs>
+          <w:tab w:val="num" w:pos="3600"/>
+        </w:tabs>
+        <w:ind w:left="3600" w:hanging="360"/>
+      </w:pPr>
+      <w:rPr>
+        <w:rFonts w:ascii="Wingdings" w:hAnsi="Wingdings" w:hint="default"/>
+        <w:sz w:val="20"/>
+      </w:rPr>
+    </w:lvl>
+    <w:lvl w:ilvl="5" w:tentative="1">
+      <w:start w:val="1"/>
+      <w:numFmt w:val="bullet"/>
+      <w:lvlText w:val=""/>
+      <w:lvlJc w:val="left"/>
+      <w:pPr>
+        <w:tabs>
+          <w:tab w:val="num" w:pos="4320"/>
+        </w:tabs>
+        <w:ind w:left="4320" w:hanging="360"/>
+      </w:pPr>
+      <w:rPr>
+        <w:rFonts w:ascii="Wingdings" w:hAnsi="Wingdings" w:hint="default"/>
+        <w:sz w:val="20"/>
+      </w:rPr>
+    </w:lvl>
+    <w:lvl w:ilvl="6" w:tentative="1">
+      <w:start w:val="1"/>
+      <w:numFmt w:val="bullet"/>
+      <w:lvlText w:val=""/>
+      <w:lvlJc w:val="left"/>
+      <w:pPr>
+        <w:tabs>
+          <w:tab w:val="num" w:pos="5040"/>
+        </w:tabs>
+        <w:ind w:left="5040" w:hanging="360"/>
+      </w:pPr>
+      <w:rPr>
+        <w:rFonts w:ascii="Wingdings" w:hAnsi="Wingdings" w:hint="default"/>
+        <w:sz w:val="20"/>
+      </w:rPr>
+    </w:lvl>
+    <w:lvl w:ilvl="7" w:tentative="1">
+      <w:start w:val="1"/>
+      <w:numFmt w:val="bullet"/>
+      <w:lvlText w:val=""/>
+      <w:lvlJc w:val="left"/>
+      <w:pPr>
+        <w:tabs>
+          <w:tab w:val="num" w:pos="5760"/>
+        </w:tabs>
+        <w:ind w:left="5760" w:hanging="360"/>
+      </w:pPr>
+      <w:rPr>
+        <w:rFonts w:ascii="Wingdings" w:hAnsi="Wingdings" w:hint="default"/>
+        <w:sz w:val="20"/>
+      </w:rPr>
+    </w:lvl>
+    <w:lvl w:ilvl="8" w:tentative="1">
+      <w:start w:val="1"/>
+      <w:numFmt w:val="bullet"/>
+      <w:lvlText w:val=""/>
+      <w:lvlJc w:val="left"/>
+      <w:pPr>
+        <w:tabs>
+          <w:tab w:val="num" w:pos="6480"/>
+        </w:tabs>
+        <w:ind w:left="6480" w:hanging="360"/>
+      </w:pPr>
+      <w:rPr>
+        <w:rFonts w:ascii="Wingdings" w:hAnsi="Wingdings" w:hint="default"/>
+        <w:sz w:val="20"/>
+      </w:rPr>
+    </w:lvl>
+  </w:abstractNum>
+  <w:abstractNum w:abstractNumId="9" w15:restartNumberingAfterBreak="0">
+    <w:nsid w:val="4DEF1D59"/>
+    <w:multiLevelType w:val="multilevel"/>
+    <w:tmpl w:val="422E4738"/>
+    <w:lvl w:ilvl="0">
+      <w:start w:val="1"/>
+      <w:numFmt w:val="bullet"/>
+      <w:lvlText w:val=""/>
+      <w:lvlJc w:val="left"/>
+      <w:pPr>
+        <w:tabs>
+          <w:tab w:val="num" w:pos="720"/>
+        </w:tabs>
+        <w:ind w:left="720" w:hanging="360"/>
+      </w:pPr>
+      <w:rPr>
+        <w:rFonts w:ascii="Symbol" w:hAnsi="Symbol" w:hint="default"/>
+        <w:sz w:val="20"/>
+      </w:rPr>
+    </w:lvl>
+    <w:lvl w:ilvl="1" w:tentative="1">
+      <w:start w:val="1"/>
+      <w:numFmt w:val="bullet"/>
+      <w:lvlText w:val="o"/>
+      <w:lvlJc w:val="left"/>
+      <w:pPr>
+        <w:tabs>
+          <w:tab w:val="num" w:pos="1440"/>
+        </w:tabs>
+        <w:ind w:left="1440" w:hanging="360"/>
+      </w:pPr>
+      <w:rPr>
+        <w:rFonts w:ascii="Courier New" w:hAnsi="Courier New" w:hint="default"/>
+        <w:sz w:val="20"/>
+      </w:rPr>
+    </w:lvl>
+    <w:lvl w:ilvl="2" w:tentative="1">
+      <w:start w:val="1"/>
+      <w:numFmt w:val="bullet"/>
+      <w:lvlText w:val=""/>
+      <w:lvlJc w:val="left"/>
+      <w:pPr>
+        <w:tabs>
+          <w:tab w:val="num" w:pos="2160"/>
+        </w:tabs>
+        <w:ind w:left="2160" w:hanging="360"/>
+      </w:pPr>
+      <w:rPr>
+        <w:rFonts w:ascii="Wingdings" w:hAnsi="Wingdings" w:hint="default"/>
+        <w:sz w:val="20"/>
+      </w:rPr>
+    </w:lvl>
+    <w:lvl w:ilvl="3" w:tentative="1">
+      <w:start w:val="1"/>
+      <w:numFmt w:val="bullet"/>
+      <w:lvlText w:val=""/>
+      <w:lvlJc w:val="left"/>
+      <w:pPr>
+        <w:tabs>
+          <w:tab w:val="num" w:pos="2880"/>
+        </w:tabs>
+        <w:ind w:left="2880" w:hanging="360"/>
+      </w:pPr>
+      <w:rPr>
+        <w:rFonts w:ascii="Wingdings" w:hAnsi="Wingdings" w:hint="default"/>
+        <w:sz w:val="20"/>
+      </w:rPr>
+    </w:lvl>
+    <w:lvl w:ilvl="4" w:tentative="1">
+      <w:start w:val="1"/>
+      <w:numFmt w:val="bullet"/>
+      <w:lvlText w:val=""/>
+      <w:lvlJc w:val="left"/>
+      <w:pPr>
+        <w:tabs>
+          <w:tab w:val="num" w:pos="3600"/>
+        </w:tabs>
+        <w:ind w:left="3600" w:hanging="360"/>
+      </w:pPr>
+      <w:rPr>
+        <w:rFonts w:ascii="Wingdings" w:hAnsi="Wingdings" w:hint="default"/>
+        <w:sz w:val="20"/>
+      </w:rPr>
+    </w:lvl>
+    <w:lvl w:ilvl="5" w:tentative="1">
+      <w:start w:val="1"/>
+      <w:numFmt w:val="bullet"/>
+      <w:lvlText w:val=""/>
+      <w:lvlJc w:val="left"/>
+      <w:pPr>
+        <w:tabs>
+          <w:tab w:val="num" w:pos="4320"/>
+        </w:tabs>
+        <w:ind w:left="4320" w:hanging="360"/>
+      </w:pPr>
+      <w:rPr>
+        <w:rFonts w:ascii="Wingdings" w:hAnsi="Wingdings" w:hint="default"/>
+        <w:sz w:val="20"/>
+      </w:rPr>
+    </w:lvl>
+    <w:lvl w:ilvl="6" w:tentative="1">
+      <w:start w:val="1"/>
+      <w:numFmt w:val="bullet"/>
+      <w:lvlText w:val=""/>
+      <w:lvlJc w:val="left"/>
+      <w:pPr>
+        <w:tabs>
+          <w:tab w:val="num" w:pos="5040"/>
+        </w:tabs>
+        <w:ind w:left="5040" w:hanging="360"/>
+      </w:pPr>
+      <w:rPr>
+        <w:rFonts w:ascii="Wingdings" w:hAnsi="Wingdings" w:hint="default"/>
+        <w:sz w:val="20"/>
+      </w:rPr>
+    </w:lvl>
+    <w:lvl w:ilvl="7" w:tentative="1">
+      <w:start w:val="1"/>
+      <w:numFmt w:val="bullet"/>
+      <w:lvlText w:val=""/>
+      <w:lvlJc w:val="left"/>
+      <w:pPr>
+        <w:tabs>
+          <w:tab w:val="num" w:pos="5760"/>
+        </w:tabs>
+        <w:ind w:left="5760" w:hanging="360"/>
+      </w:pPr>
+      <w:rPr>
+        <w:rFonts w:ascii="Wingdings" w:hAnsi="Wingdings" w:hint="default"/>
+        <w:sz w:val="20"/>
+      </w:rPr>
+    </w:lvl>
+    <w:lvl w:ilvl="8" w:tentative="1">
+      <w:start w:val="1"/>
+      <w:numFmt w:val="bullet"/>
+      <w:lvlText w:val=""/>
+      <w:lvlJc w:val="left"/>
+      <w:pPr>
+        <w:tabs>
+          <w:tab w:val="num" w:pos="6480"/>
+        </w:tabs>
+        <w:ind w:left="6480" w:hanging="360"/>
+      </w:pPr>
+      <w:rPr>
+        <w:rFonts w:ascii="Wingdings" w:hAnsi="Wingdings" w:hint="default"/>
+        <w:sz w:val="20"/>
+      </w:rPr>
+    </w:lvl>
+  </w:abstractNum>
+  <w:abstractNum w:abstractNumId="10" w15:restartNumberingAfterBreak="0">
     <w:nsid w:val="63D94904"/>
     <w:multiLevelType w:val="multilevel"/>
     <w:tmpl w:val="D0B065D4"/>
@@ -4536,7 +5767,7 @@
       </w:rPr>
     </w:lvl>
   </w:abstractNum>
-  <w:abstractNum w:abstractNumId="8" w15:restartNumberingAfterBreak="0">
+  <w:abstractNum w:abstractNumId="11" w15:restartNumberingAfterBreak="0">
     <w:nsid w:val="6E644CC3"/>
     <w:multiLevelType w:val="multilevel"/>
     <w:tmpl w:val="415029DA"/>
@@ -4683,6 +5914,244 @@
         <w:rFonts w:ascii="Symbol" w:hAnsi="Symbol" w:hint="default"/>
         <w:sz w:val="20"/>
       </w:rPr>
+    </w:lvl>
+  </w:abstractNum>
+  <w:abstractNum w:abstractNumId="12" w15:restartNumberingAfterBreak="0">
+    <w:nsid w:val="79201249"/>
+    <w:multiLevelType w:val="multilevel"/>
+    <w:tmpl w:val="75BC0B56"/>
+    <w:lvl w:ilvl="0">
+      <w:start w:val="1"/>
+      <w:numFmt w:val="bullet"/>
+      <w:lvlText w:val=""/>
+      <w:lvlJc w:val="left"/>
+      <w:pPr>
+        <w:tabs>
+          <w:tab w:val="num" w:pos="720"/>
+        </w:tabs>
+        <w:ind w:left="720" w:hanging="360"/>
+      </w:pPr>
+      <w:rPr>
+        <w:rFonts w:ascii="Symbol" w:hAnsi="Symbol" w:hint="default"/>
+        <w:sz w:val="20"/>
+      </w:rPr>
+    </w:lvl>
+    <w:lvl w:ilvl="1" w:tentative="1">
+      <w:start w:val="1"/>
+      <w:numFmt w:val="bullet"/>
+      <w:lvlText w:val="o"/>
+      <w:lvlJc w:val="left"/>
+      <w:pPr>
+        <w:tabs>
+          <w:tab w:val="num" w:pos="1440"/>
+        </w:tabs>
+        <w:ind w:left="1440" w:hanging="360"/>
+      </w:pPr>
+      <w:rPr>
+        <w:rFonts w:ascii="Courier New" w:hAnsi="Courier New" w:hint="default"/>
+        <w:sz w:val="20"/>
+      </w:rPr>
+    </w:lvl>
+    <w:lvl w:ilvl="2" w:tentative="1">
+      <w:start w:val="1"/>
+      <w:numFmt w:val="bullet"/>
+      <w:lvlText w:val=""/>
+      <w:lvlJc w:val="left"/>
+      <w:pPr>
+        <w:tabs>
+          <w:tab w:val="num" w:pos="2160"/>
+        </w:tabs>
+        <w:ind w:left="2160" w:hanging="360"/>
+      </w:pPr>
+      <w:rPr>
+        <w:rFonts w:ascii="Wingdings" w:hAnsi="Wingdings" w:hint="default"/>
+        <w:sz w:val="20"/>
+      </w:rPr>
+    </w:lvl>
+    <w:lvl w:ilvl="3" w:tentative="1">
+      <w:start w:val="1"/>
+      <w:numFmt w:val="bullet"/>
+      <w:lvlText w:val=""/>
+      <w:lvlJc w:val="left"/>
+      <w:pPr>
+        <w:tabs>
+          <w:tab w:val="num" w:pos="2880"/>
+        </w:tabs>
+        <w:ind w:left="2880" w:hanging="360"/>
+      </w:pPr>
+      <w:rPr>
+        <w:rFonts w:ascii="Wingdings" w:hAnsi="Wingdings" w:hint="default"/>
+        <w:sz w:val="20"/>
+      </w:rPr>
+    </w:lvl>
+    <w:lvl w:ilvl="4" w:tentative="1">
+      <w:start w:val="1"/>
+      <w:numFmt w:val="bullet"/>
+      <w:lvlText w:val=""/>
+      <w:lvlJc w:val="left"/>
+      <w:pPr>
+        <w:tabs>
+          <w:tab w:val="num" w:pos="3600"/>
+        </w:tabs>
+        <w:ind w:left="3600" w:hanging="360"/>
+      </w:pPr>
+      <w:rPr>
+        <w:rFonts w:ascii="Wingdings" w:hAnsi="Wingdings" w:hint="default"/>
+        <w:sz w:val="20"/>
+      </w:rPr>
+    </w:lvl>
+    <w:lvl w:ilvl="5" w:tentative="1">
+      <w:start w:val="1"/>
+      <w:numFmt w:val="bullet"/>
+      <w:lvlText w:val=""/>
+      <w:lvlJc w:val="left"/>
+      <w:pPr>
+        <w:tabs>
+          <w:tab w:val="num" w:pos="4320"/>
+        </w:tabs>
+        <w:ind w:left="4320" w:hanging="360"/>
+      </w:pPr>
+      <w:rPr>
+        <w:rFonts w:ascii="Wingdings" w:hAnsi="Wingdings" w:hint="default"/>
+        <w:sz w:val="20"/>
+      </w:rPr>
+    </w:lvl>
+    <w:lvl w:ilvl="6" w:tentative="1">
+      <w:start w:val="1"/>
+      <w:numFmt w:val="bullet"/>
+      <w:lvlText w:val=""/>
+      <w:lvlJc w:val="left"/>
+      <w:pPr>
+        <w:tabs>
+          <w:tab w:val="num" w:pos="5040"/>
+        </w:tabs>
+        <w:ind w:left="5040" w:hanging="360"/>
+      </w:pPr>
+      <w:rPr>
+        <w:rFonts w:ascii="Wingdings" w:hAnsi="Wingdings" w:hint="default"/>
+        <w:sz w:val="20"/>
+      </w:rPr>
+    </w:lvl>
+    <w:lvl w:ilvl="7" w:tentative="1">
+      <w:start w:val="1"/>
+      <w:numFmt w:val="bullet"/>
+      <w:lvlText w:val=""/>
+      <w:lvlJc w:val="left"/>
+      <w:pPr>
+        <w:tabs>
+          <w:tab w:val="num" w:pos="5760"/>
+        </w:tabs>
+        <w:ind w:left="5760" w:hanging="360"/>
+      </w:pPr>
+      <w:rPr>
+        <w:rFonts w:ascii="Wingdings" w:hAnsi="Wingdings" w:hint="default"/>
+        <w:sz w:val="20"/>
+      </w:rPr>
+    </w:lvl>
+    <w:lvl w:ilvl="8" w:tentative="1">
+      <w:start w:val="1"/>
+      <w:numFmt w:val="bullet"/>
+      <w:lvlText w:val=""/>
+      <w:lvlJc w:val="left"/>
+      <w:pPr>
+        <w:tabs>
+          <w:tab w:val="num" w:pos="6480"/>
+        </w:tabs>
+        <w:ind w:left="6480" w:hanging="360"/>
+      </w:pPr>
+      <w:rPr>
+        <w:rFonts w:ascii="Wingdings" w:hAnsi="Wingdings" w:hint="default"/>
+        <w:sz w:val="20"/>
+      </w:rPr>
+    </w:lvl>
+  </w:abstractNum>
+  <w:abstractNum w:abstractNumId="13" w15:restartNumberingAfterBreak="0">
+    <w:nsid w:val="7D044883"/>
+    <w:multiLevelType w:val="hybridMultilevel"/>
+    <w:tmpl w:val="285E267A"/>
+    <w:lvl w:ilvl="0" w:tplc="1009000F">
+      <w:start w:val="1"/>
+      <w:numFmt w:val="decimal"/>
+      <w:lvlText w:val="%1."/>
+      <w:lvlJc w:val="left"/>
+      <w:pPr>
+        <w:ind w:left="720" w:hanging="360"/>
+      </w:pPr>
+      <w:rPr>
+        <w:rFonts w:hint="default"/>
+      </w:rPr>
+    </w:lvl>
+    <w:lvl w:ilvl="1" w:tplc="10090019" w:tentative="1">
+      <w:start w:val="1"/>
+      <w:numFmt w:val="lowerLetter"/>
+      <w:lvlText w:val="%2."/>
+      <w:lvlJc w:val="left"/>
+      <w:pPr>
+        <w:ind w:left="1440" w:hanging="360"/>
+      </w:pPr>
+    </w:lvl>
+    <w:lvl w:ilvl="2" w:tplc="1009001B" w:tentative="1">
+      <w:start w:val="1"/>
+      <w:numFmt w:val="lowerRoman"/>
+      <w:lvlText w:val="%3."/>
+      <w:lvlJc w:val="right"/>
+      <w:pPr>
+        <w:ind w:left="2160" w:hanging="180"/>
+      </w:pPr>
+    </w:lvl>
+    <w:lvl w:ilvl="3" w:tplc="1009000F" w:tentative="1">
+      <w:start w:val="1"/>
+      <w:numFmt w:val="decimal"/>
+      <w:lvlText w:val="%4."/>
+      <w:lvlJc w:val="left"/>
+      <w:pPr>
+        <w:ind w:left="2880" w:hanging="360"/>
+      </w:pPr>
+    </w:lvl>
+    <w:lvl w:ilvl="4" w:tplc="10090019" w:tentative="1">
+      <w:start w:val="1"/>
+      <w:numFmt w:val="lowerLetter"/>
+      <w:lvlText w:val="%5."/>
+      <w:lvlJc w:val="left"/>
+      <w:pPr>
+        <w:ind w:left="3600" w:hanging="360"/>
+      </w:pPr>
+    </w:lvl>
+    <w:lvl w:ilvl="5" w:tplc="1009001B" w:tentative="1">
+      <w:start w:val="1"/>
+      <w:numFmt w:val="lowerRoman"/>
+      <w:lvlText w:val="%6."/>
+      <w:lvlJc w:val="right"/>
+      <w:pPr>
+        <w:ind w:left="4320" w:hanging="180"/>
+      </w:pPr>
+    </w:lvl>
+    <w:lvl w:ilvl="6" w:tplc="1009000F" w:tentative="1">
+      <w:start w:val="1"/>
+      <w:numFmt w:val="decimal"/>
+      <w:lvlText w:val="%7."/>
+      <w:lvlJc w:val="left"/>
+      <w:pPr>
+        <w:ind w:left="5040" w:hanging="360"/>
+      </w:pPr>
+    </w:lvl>
+    <w:lvl w:ilvl="7" w:tplc="10090019" w:tentative="1">
+      <w:start w:val="1"/>
+      <w:numFmt w:val="lowerLetter"/>
+      <w:lvlText w:val="%8."/>
+      <w:lvlJc w:val="left"/>
+      <w:pPr>
+        <w:ind w:left="5760" w:hanging="360"/>
+      </w:pPr>
+    </w:lvl>
+    <w:lvl w:ilvl="8" w:tplc="1009001B" w:tentative="1">
+      <w:start w:val="1"/>
+      <w:numFmt w:val="lowerRoman"/>
+      <w:lvlText w:val="%9."/>
+      <w:lvlJc w:val="right"/>
+      <w:pPr>
+        <w:ind w:left="6480" w:hanging="180"/>
+      </w:pPr>
     </w:lvl>
   </w:abstractNum>
   <w:num w:numId="1" w16cid:durableId="1536507086">
@@ -4695,22 +6164,37 @@
     <w:abstractNumId w:val="3"/>
   </w:num>
   <w:num w:numId="4" w16cid:durableId="263542657">
-    <w:abstractNumId w:val="6"/>
+    <w:abstractNumId w:val="7"/>
   </w:num>
   <w:num w:numId="5" w16cid:durableId="1791778273">
     <w:abstractNumId w:val="2"/>
   </w:num>
   <w:num w:numId="6" w16cid:durableId="866260780">
-    <w:abstractNumId w:val="4"/>
+    <w:abstractNumId w:val="5"/>
   </w:num>
   <w:num w:numId="7" w16cid:durableId="1997875291">
+    <w:abstractNumId w:val="11"/>
+  </w:num>
+  <w:num w:numId="8" w16cid:durableId="31925471">
+    <w:abstractNumId w:val="10"/>
+  </w:num>
+  <w:num w:numId="9" w16cid:durableId="1209025757">
+    <w:abstractNumId w:val="6"/>
+  </w:num>
+  <w:num w:numId="10" w16cid:durableId="1771467418">
     <w:abstractNumId w:val="8"/>
   </w:num>
-  <w:num w:numId="8" w16cid:durableId="31925471">
-    <w:abstractNumId w:val="7"/>
+  <w:num w:numId="11" w16cid:durableId="1311910129">
+    <w:abstractNumId w:val="9"/>
   </w:num>
-  <w:num w:numId="9" w16cid:durableId="1209025757">
-    <w:abstractNumId w:val="5"/>
+  <w:num w:numId="12" w16cid:durableId="468788223">
+    <w:abstractNumId w:val="12"/>
+  </w:num>
+  <w:num w:numId="13" w16cid:durableId="1504516164">
+    <w:abstractNumId w:val="13"/>
+  </w:num>
+  <w:num w:numId="14" w16cid:durableId="2143302104">
+    <w:abstractNumId w:val="4"/>
   </w:num>
 </w:numbering>
 </file>

</xml_diff>

<commit_message>
Added my part to the report and changed the test for my trigger a little bit.
</commit_message>
<xml_diff>
--- a/report.docx
+++ b/report.docx
@@ -125,7 +125,23 @@
           <w:rFonts w:ascii="Times New Roman" w:hAnsi="Times New Roman" w:cs="Times New Roman"/>
           <w:lang w:val="fr-CA"/>
         </w:rPr>
-        <w:t>Champlain College Lennoxville</w:t>
+        <w:t xml:space="preserve">Champlain </w:t>
+      </w:r>
+      <w:proofErr w:type="spellStart"/>
+      <w:r>
+        <w:rPr>
+          <w:rFonts w:ascii="Times New Roman" w:hAnsi="Times New Roman" w:cs="Times New Roman"/>
+          <w:lang w:val="fr-CA"/>
+        </w:rPr>
+        <w:t>College</w:t>
+      </w:r>
+      <w:proofErr w:type="spellEnd"/>
+      <w:r>
+        <w:rPr>
+          <w:rFonts w:ascii="Times New Roman" w:hAnsi="Times New Roman" w:cs="Times New Roman"/>
+          <w:lang w:val="fr-CA"/>
+        </w:rPr>
+        <w:t xml:space="preserve"> Lennoxville</w:t>
       </w:r>
     </w:p>
     <w:p>
@@ -143,15 +159,33 @@
           <w:rFonts w:ascii="Times New Roman" w:hAnsi="Times New Roman" w:cs="Times New Roman"/>
           <w:lang w:val="fr-CA"/>
         </w:rPr>
-        <w:t>420-350-LE</w:t>
-      </w:r>
+        <w:t xml:space="preserve">420-350-LE: </w:t>
+      </w:r>
+      <w:proofErr w:type="spellStart"/>
       <w:r>
         <w:rPr>
           <w:rFonts w:ascii="Times New Roman" w:hAnsi="Times New Roman" w:cs="Times New Roman"/>
           <w:lang w:val="fr-CA"/>
         </w:rPr>
-        <w:t>: Using Databases</w:t>
-      </w:r>
+        <w:t>Using</w:t>
+      </w:r>
+      <w:proofErr w:type="spellEnd"/>
+      <w:r>
+        <w:rPr>
+          <w:rFonts w:ascii="Times New Roman" w:hAnsi="Times New Roman" w:cs="Times New Roman"/>
+          <w:lang w:val="fr-CA"/>
+        </w:rPr>
+        <w:t xml:space="preserve"> </w:t>
+      </w:r>
+      <w:proofErr w:type="spellStart"/>
+      <w:r>
+        <w:rPr>
+          <w:rFonts w:ascii="Times New Roman" w:hAnsi="Times New Roman" w:cs="Times New Roman"/>
+          <w:lang w:val="fr-CA"/>
+        </w:rPr>
+        <w:t>Databases</w:t>
+      </w:r>
+      <w:proofErr w:type="spellEnd"/>
     </w:p>
     <w:p>
       <w:pPr>
@@ -194,8 +228,14 @@
     <w:sdt>
       <w:sdtPr>
         <w:rPr>
-          <w:rFonts w:ascii="Times New Roman" w:hAnsi="Times New Roman" w:cs="Times New Roman"/>
+          <w:rFonts w:ascii="Times New Roman" w:eastAsiaTheme="minorHAnsi" w:hAnsi="Times New Roman" w:cs="Times New Roman"/>
+          <w:noProof/>
           <w:color w:val="auto"/>
+          <w:kern w:val="2"/>
+          <w:sz w:val="24"/>
+          <w:szCs w:val="24"/>
+          <w:lang w:val="en-CA"/>
+          <w14:ligatures w14:val="standardContextual"/>
         </w:rPr>
         <w:id w:val="-932820562"/>
         <w:docPartObj>
@@ -205,15 +245,9 @@
       </w:sdtPr>
       <w:sdtEndPr>
         <w:rPr>
-          <w:rFonts w:eastAsiaTheme="minorHAnsi"/>
           <w:b/>
           <w:bCs/>
-          <w:noProof/>
-          <w:kern w:val="2"/>
-          <w:sz w:val="24"/>
-          <w:szCs w:val="24"/>
-          <w:lang w:val="en-CA"/>
-          <w14:ligatures w14:val="standardContextual"/>
+          <w:noProof w:val="0"/>
         </w:rPr>
       </w:sdtEndPr>
       <w:sdtContent>
@@ -962,6 +996,738 @@
     </w:p>
     <w:p>
       <w:pPr>
+        <w:spacing w:line="480" w:lineRule="auto"/>
+        <w:contextualSpacing/>
+        <w:rPr>
+          <w:rFonts w:ascii="Times New Roman" w:hAnsi="Times New Roman" w:cs="Times New Roman"/>
+        </w:rPr>
+      </w:pPr>
+      <w:r>
+        <w:rPr>
+          <w:rFonts w:ascii="Times New Roman" w:hAnsi="Times New Roman" w:cs="Times New Roman"/>
+        </w:rPr>
+        <w:t xml:space="preserve">For inserting </w:t>
+      </w:r>
+      <w:r>
+        <w:rPr>
+          <w:rFonts w:ascii="Times New Roman" w:hAnsi="Times New Roman" w:cs="Times New Roman"/>
+        </w:rPr>
+        <w:t xml:space="preserve">3 new menu items into the menu table, </w:t>
+      </w:r>
+      <w:r>
+        <w:rPr>
+          <w:rFonts w:ascii="Times New Roman" w:hAnsi="Times New Roman" w:cs="Times New Roman"/>
+        </w:rPr>
+        <w:t xml:space="preserve">I used an </w:t>
+      </w:r>
+      <w:r>
+        <w:rPr>
+          <w:rFonts w:ascii="Times New Roman" w:hAnsi="Times New Roman" w:cs="Times New Roman"/>
+        </w:rPr>
+        <w:t xml:space="preserve">INSERT </w:t>
+      </w:r>
+      <w:r>
+        <w:rPr>
+          <w:rFonts w:ascii="Times New Roman" w:hAnsi="Times New Roman" w:cs="Times New Roman"/>
+        </w:rPr>
+        <w:t>statement</w:t>
+      </w:r>
+      <w:r>
+        <w:rPr>
+          <w:rFonts w:ascii="Times New Roman" w:hAnsi="Times New Roman" w:cs="Times New Roman"/>
+        </w:rPr>
+        <w:t xml:space="preserve"> specifying these values</w:t>
+      </w:r>
+      <w:r>
+        <w:rPr>
+          <w:rFonts w:ascii="Times New Roman" w:hAnsi="Times New Roman" w:cs="Times New Roman"/>
+        </w:rPr>
+        <w:t xml:space="preserve"> for each </w:t>
+      </w:r>
+      <w:r>
+        <w:rPr>
+          <w:rFonts w:ascii="Times New Roman" w:hAnsi="Times New Roman" w:cs="Times New Roman"/>
+        </w:rPr>
+        <w:t>item</w:t>
+      </w:r>
+      <w:r>
+        <w:rPr>
+          <w:rFonts w:ascii="Times New Roman" w:hAnsi="Times New Roman" w:cs="Times New Roman"/>
+        </w:rPr>
+        <w:t xml:space="preserve">: </w:t>
+      </w:r>
+      <w:r>
+        <w:rPr>
+          <w:rFonts w:ascii="Times New Roman" w:hAnsi="Times New Roman" w:cs="Times New Roman"/>
+        </w:rPr>
+        <w:t xml:space="preserve">name, description, price, </w:t>
+      </w:r>
+      <w:proofErr w:type="spellStart"/>
+      <w:r>
+        <w:rPr>
+          <w:rFonts w:ascii="Times New Roman" w:hAnsi="Times New Roman" w:cs="Times New Roman"/>
+        </w:rPr>
+        <w:t>category_id</w:t>
+      </w:r>
+      <w:proofErr w:type="spellEnd"/>
+      <w:r>
+        <w:rPr>
+          <w:rFonts w:ascii="Times New Roman" w:hAnsi="Times New Roman" w:cs="Times New Roman"/>
+        </w:rPr>
+        <w:t xml:space="preserve">, </w:t>
+      </w:r>
+      <w:proofErr w:type="spellStart"/>
+      <w:r>
+        <w:rPr>
+          <w:rFonts w:ascii="Times New Roman" w:hAnsi="Times New Roman" w:cs="Times New Roman"/>
+        </w:rPr>
+        <w:t>is_available</w:t>
+      </w:r>
+      <w:proofErr w:type="spellEnd"/>
+      <w:r>
+        <w:rPr>
+          <w:rFonts w:ascii="Times New Roman" w:hAnsi="Times New Roman" w:cs="Times New Roman"/>
+        </w:rPr>
+        <w:t xml:space="preserve">. </w:t>
+      </w:r>
+      <w:r>
+        <w:rPr>
+          <w:rFonts w:ascii="Times New Roman" w:hAnsi="Times New Roman" w:cs="Times New Roman"/>
+        </w:rPr>
+        <w:t>No need to manually assign a primary key, since it was set to auto increment.</w:t>
+      </w:r>
+    </w:p>
+    <w:p>
+      <w:pPr>
+        <w:spacing w:line="480" w:lineRule="auto"/>
+        <w:contextualSpacing/>
+        <w:rPr>
+          <w:rFonts w:ascii="Times New Roman" w:hAnsi="Times New Roman" w:cs="Times New Roman"/>
+        </w:rPr>
+      </w:pPr>
+      <w:r>
+        <w:rPr>
+          <w:rFonts w:ascii="Times New Roman" w:hAnsi="Times New Roman" w:cs="Times New Roman"/>
+        </w:rPr>
+        <w:t>For updating price</w:t>
+      </w:r>
+      <w:r>
+        <w:rPr>
+          <w:rFonts w:ascii="Times New Roman" w:hAnsi="Times New Roman" w:cs="Times New Roman"/>
+        </w:rPr>
+        <w:t>s, I chose to put a 15% discount on main courses</w:t>
+      </w:r>
+      <w:r>
+        <w:rPr>
+          <w:rFonts w:ascii="Times New Roman" w:hAnsi="Times New Roman" w:cs="Times New Roman"/>
+        </w:rPr>
+        <w:t xml:space="preserve">. To do so, I simply made an </w:t>
+      </w:r>
+      <w:r>
+        <w:rPr>
+          <w:rFonts w:ascii="Times New Roman" w:hAnsi="Times New Roman" w:cs="Times New Roman"/>
+        </w:rPr>
+        <w:t xml:space="preserve">UPDATE statement in which I set the </w:t>
+      </w:r>
+      <w:r>
+        <w:rPr>
+          <w:rFonts w:ascii="Times New Roman" w:hAnsi="Times New Roman" w:cs="Times New Roman"/>
+        </w:rPr>
+        <w:t>price to price times 0.85</w:t>
+      </w:r>
+      <w:r>
+        <w:rPr>
+          <w:rFonts w:ascii="Times New Roman" w:hAnsi="Times New Roman" w:cs="Times New Roman"/>
+        </w:rPr>
+        <w:t xml:space="preserve"> where the </w:t>
+      </w:r>
+      <w:proofErr w:type="spellStart"/>
+      <w:r>
+        <w:rPr>
+          <w:rFonts w:ascii="Times New Roman" w:hAnsi="Times New Roman" w:cs="Times New Roman"/>
+        </w:rPr>
+        <w:t>category_id</w:t>
+      </w:r>
+      <w:proofErr w:type="spellEnd"/>
+      <w:r>
+        <w:rPr>
+          <w:rFonts w:ascii="Times New Roman" w:hAnsi="Times New Roman" w:cs="Times New Roman"/>
+        </w:rPr>
+        <w:t xml:space="preserve"> is equal to 2. This refers to </w:t>
+      </w:r>
+      <w:r>
+        <w:rPr>
+          <w:rFonts w:ascii="Times New Roman" w:hAnsi="Times New Roman" w:cs="Times New Roman"/>
+        </w:rPr>
+        <w:t>the main course category.</w:t>
+      </w:r>
+    </w:p>
+    <w:p>
+      <w:pPr>
+        <w:spacing w:line="480" w:lineRule="auto"/>
+        <w:contextualSpacing/>
+        <w:rPr>
+          <w:rFonts w:ascii="Times New Roman" w:hAnsi="Times New Roman" w:cs="Times New Roman"/>
+        </w:rPr>
+      </w:pPr>
+      <w:r>
+        <w:rPr>
+          <w:rFonts w:ascii="Times New Roman" w:hAnsi="Times New Roman" w:cs="Times New Roman"/>
+        </w:rPr>
+        <w:t>For deleting discontinued courses</w:t>
+      </w:r>
+      <w:r>
+        <w:rPr>
+          <w:rFonts w:ascii="Times New Roman" w:hAnsi="Times New Roman" w:cs="Times New Roman"/>
+        </w:rPr>
+        <w:t xml:space="preserve">, I just changed the </w:t>
+      </w:r>
+      <w:proofErr w:type="spellStart"/>
+      <w:r>
+        <w:rPr>
+          <w:rFonts w:ascii="Times New Roman" w:hAnsi="Times New Roman" w:cs="Times New Roman"/>
+        </w:rPr>
+        <w:t>is_available</w:t>
+      </w:r>
+      <w:proofErr w:type="spellEnd"/>
+      <w:r>
+        <w:rPr>
+          <w:rFonts w:ascii="Times New Roman" w:hAnsi="Times New Roman" w:cs="Times New Roman"/>
+        </w:rPr>
+        <w:t xml:space="preserve"> field to FALSE on items that are discontinued</w:t>
+      </w:r>
+      <w:r>
+        <w:rPr>
+          <w:rFonts w:ascii="Times New Roman" w:hAnsi="Times New Roman" w:cs="Times New Roman"/>
+        </w:rPr>
+        <w:t>. I did this to keep a record of them even if they are not served anymore</w:t>
+      </w:r>
+      <w:r>
+        <w:rPr>
+          <w:rFonts w:ascii="Times New Roman" w:hAnsi="Times New Roman" w:cs="Times New Roman"/>
+        </w:rPr>
+        <w:t>.</w:t>
+      </w:r>
+    </w:p>
+    <w:p>
+      <w:pPr>
+        <w:spacing w:line="480" w:lineRule="auto"/>
+        <w:contextualSpacing/>
+        <w:rPr>
+          <w:rFonts w:ascii="Times New Roman" w:hAnsi="Times New Roman" w:cs="Times New Roman"/>
+        </w:rPr>
+      </w:pPr>
+      <w:r>
+        <w:rPr>
+          <w:rFonts w:ascii="Times New Roman" w:hAnsi="Times New Roman" w:cs="Times New Roman"/>
+        </w:rPr>
+        <w:t xml:space="preserve">To place a new order with multiple lines, I </w:t>
+      </w:r>
+      <w:r>
+        <w:rPr>
+          <w:rFonts w:ascii="Times New Roman" w:hAnsi="Times New Roman" w:cs="Times New Roman"/>
+        </w:rPr>
+        <w:t>put everything between a START TRANSACTION and a COMMIT</w:t>
+      </w:r>
+      <w:r>
+        <w:rPr>
+          <w:rFonts w:ascii="Times New Roman" w:hAnsi="Times New Roman" w:cs="Times New Roman"/>
+        </w:rPr>
+        <w:t>. This way, if something fails, the statements that did work are</w:t>
+      </w:r>
+      <w:r>
+        <w:rPr>
+          <w:rFonts w:ascii="Times New Roman" w:hAnsi="Times New Roman" w:cs="Times New Roman"/>
+        </w:rPr>
+        <w:t xml:space="preserve"> reverted</w:t>
+      </w:r>
+      <w:r>
+        <w:rPr>
+          <w:rFonts w:ascii="Times New Roman" w:hAnsi="Times New Roman" w:cs="Times New Roman"/>
+        </w:rPr>
+        <w:t>. It helps a lot with debugging.</w:t>
+      </w:r>
+      <w:r>
+        <w:rPr>
+          <w:rFonts w:ascii="Times New Roman" w:hAnsi="Times New Roman" w:cs="Times New Roman"/>
+        </w:rPr>
+        <w:t xml:space="preserve"> </w:t>
+      </w:r>
+      <w:r>
+        <w:rPr>
+          <w:rFonts w:ascii="Times New Roman" w:hAnsi="Times New Roman" w:cs="Times New Roman"/>
+        </w:rPr>
+        <w:t>First, I did an insert into the orders table</w:t>
+      </w:r>
+      <w:r>
+        <w:rPr>
+          <w:rFonts w:ascii="Times New Roman" w:hAnsi="Times New Roman" w:cs="Times New Roman"/>
+        </w:rPr>
+        <w:t xml:space="preserve">, then I declared </w:t>
+      </w:r>
+      <w:r>
+        <w:rPr>
+          <w:rFonts w:ascii="Times New Roman" w:hAnsi="Times New Roman" w:cs="Times New Roman"/>
+        </w:rPr>
+        <w:t>a @new_order_id variable that is set to the last insert using a built</w:t>
+      </w:r>
+      <w:r>
+        <w:rPr>
+          <w:rFonts w:ascii="Times New Roman" w:hAnsi="Times New Roman" w:cs="Times New Roman"/>
+        </w:rPr>
+        <w:t>-</w:t>
+      </w:r>
+      <w:r>
+        <w:rPr>
+          <w:rFonts w:ascii="Times New Roman" w:hAnsi="Times New Roman" w:cs="Times New Roman"/>
+        </w:rPr>
+        <w:t>in function</w:t>
+      </w:r>
+      <w:r>
+        <w:rPr>
+          <w:rFonts w:ascii="Times New Roman" w:hAnsi="Times New Roman" w:cs="Times New Roman"/>
+        </w:rPr>
+        <w:t xml:space="preserve">. </w:t>
+      </w:r>
+      <w:r>
+        <w:rPr>
+          <w:rFonts w:ascii="Times New Roman" w:hAnsi="Times New Roman" w:cs="Times New Roman"/>
+        </w:rPr>
+        <w:t>Next,</w:t>
+      </w:r>
+      <w:r>
+        <w:rPr>
+          <w:rFonts w:ascii="Times New Roman" w:hAnsi="Times New Roman" w:cs="Times New Roman"/>
+        </w:rPr>
+        <w:t xml:space="preserve"> I made an insert into the </w:t>
+      </w:r>
+      <w:proofErr w:type="spellStart"/>
+      <w:r>
+        <w:rPr>
+          <w:rFonts w:ascii="Times New Roman" w:hAnsi="Times New Roman" w:cs="Times New Roman"/>
+        </w:rPr>
+        <w:t>order</w:t>
+      </w:r>
+      <w:r>
+        <w:rPr>
+          <w:rFonts w:ascii="Times New Roman" w:hAnsi="Times New Roman" w:cs="Times New Roman"/>
+        </w:rPr>
+        <w:t>_item</w:t>
+      </w:r>
+      <w:proofErr w:type="spellEnd"/>
+      <w:r>
+        <w:rPr>
+          <w:rFonts w:ascii="Times New Roman" w:hAnsi="Times New Roman" w:cs="Times New Roman"/>
+        </w:rPr>
+        <w:t xml:space="preserve"> table with multiple items. The order id was the @new_order_id </w:t>
+      </w:r>
+      <w:proofErr w:type="spellStart"/>
+      <w:r>
+        <w:rPr>
+          <w:rFonts w:ascii="Times New Roman" w:hAnsi="Times New Roman" w:cs="Times New Roman"/>
+        </w:rPr>
+        <w:t>variable</w:t>
+      </w:r>
+      <w:r>
+        <w:rPr>
+          <w:rFonts w:ascii="Times New Roman" w:hAnsi="Times New Roman" w:cs="Times New Roman"/>
+        </w:rPr>
+        <w:t>.</w:t>
+      </w:r>
+      <w:r>
+        <w:rPr>
+          <w:rFonts w:ascii="Times New Roman" w:hAnsi="Times New Roman" w:cs="Times New Roman"/>
+        </w:rPr>
+        <w:t>I</w:t>
+      </w:r>
+      <w:proofErr w:type="spellEnd"/>
+      <w:r>
+        <w:rPr>
+          <w:rFonts w:ascii="Times New Roman" w:hAnsi="Times New Roman" w:cs="Times New Roman"/>
+        </w:rPr>
+        <w:t xml:space="preserve"> also used subqueries to </w:t>
+      </w:r>
+      <w:r>
+        <w:rPr>
+          <w:rFonts w:ascii="Times New Roman" w:hAnsi="Times New Roman" w:cs="Times New Roman"/>
+        </w:rPr>
+        <w:t>select</w:t>
+      </w:r>
+      <w:r>
+        <w:rPr>
+          <w:rFonts w:ascii="Times New Roman" w:hAnsi="Times New Roman" w:cs="Times New Roman"/>
+        </w:rPr>
+        <w:t xml:space="preserve"> item</w:t>
+      </w:r>
+      <w:r>
+        <w:rPr>
+          <w:rFonts w:ascii="Times New Roman" w:hAnsi="Times New Roman" w:cs="Times New Roman"/>
+        </w:rPr>
+        <w:t xml:space="preserve"> prices</w:t>
+      </w:r>
+      <w:r>
+        <w:rPr>
+          <w:rFonts w:ascii="Times New Roman" w:hAnsi="Times New Roman" w:cs="Times New Roman"/>
+        </w:rPr>
+        <w:t xml:space="preserve"> </w:t>
+      </w:r>
+      <w:r>
+        <w:rPr>
+          <w:rFonts w:ascii="Times New Roman" w:hAnsi="Times New Roman" w:cs="Times New Roman"/>
+        </w:rPr>
+        <w:t>with their names.</w:t>
+      </w:r>
+      <w:r>
+        <w:rPr>
+          <w:rFonts w:ascii="Times New Roman" w:hAnsi="Times New Roman" w:cs="Times New Roman"/>
+        </w:rPr>
+        <w:t xml:space="preserve"> Lastly</w:t>
+      </w:r>
+      <w:r>
+        <w:rPr>
+          <w:rFonts w:ascii="Times New Roman" w:hAnsi="Times New Roman" w:cs="Times New Roman"/>
+        </w:rPr>
+        <w:t xml:space="preserve">, I set the </w:t>
+      </w:r>
+      <w:proofErr w:type="spellStart"/>
+      <w:r>
+        <w:rPr>
+          <w:rFonts w:ascii="Times New Roman" w:hAnsi="Times New Roman" w:cs="Times New Roman"/>
+        </w:rPr>
+        <w:t>total_amount</w:t>
+      </w:r>
+      <w:proofErr w:type="spellEnd"/>
+      <w:r>
+        <w:rPr>
+          <w:rFonts w:ascii="Times New Roman" w:hAnsi="Times New Roman" w:cs="Times New Roman"/>
+        </w:rPr>
+        <w:t xml:space="preserve"> to</w:t>
+      </w:r>
+      <w:r>
+        <w:rPr>
+          <w:rFonts w:ascii="Times New Roman" w:hAnsi="Times New Roman" w:cs="Times New Roman"/>
+        </w:rPr>
+        <w:t xml:space="preserve"> the total of every</w:t>
+      </w:r>
+      <w:r>
+        <w:rPr>
+          <w:rFonts w:ascii="Times New Roman" w:hAnsi="Times New Roman" w:cs="Times New Roman"/>
+        </w:rPr>
+        <w:t xml:space="preserve"> order item that has the new order </w:t>
+      </w:r>
+      <w:r>
+        <w:rPr>
+          <w:rFonts w:ascii="Times New Roman" w:hAnsi="Times New Roman" w:cs="Times New Roman"/>
+        </w:rPr>
+        <w:t>id</w:t>
+      </w:r>
+      <w:r>
+        <w:rPr>
+          <w:rFonts w:ascii="Times New Roman" w:hAnsi="Times New Roman" w:cs="Times New Roman"/>
+        </w:rPr>
+        <w:t xml:space="preserve"> </w:t>
+      </w:r>
+      <w:r>
+        <w:rPr>
+          <w:rFonts w:ascii="Times New Roman" w:hAnsi="Times New Roman" w:cs="Times New Roman"/>
+        </w:rPr>
+        <w:t>using a su</w:t>
+      </w:r>
+      <w:r>
+        <w:rPr>
+          <w:rFonts w:ascii="Times New Roman" w:hAnsi="Times New Roman" w:cs="Times New Roman"/>
+        </w:rPr>
+        <w:t>b</w:t>
+      </w:r>
+      <w:r>
+        <w:rPr>
+          <w:rFonts w:ascii="Times New Roman" w:hAnsi="Times New Roman" w:cs="Times New Roman"/>
+        </w:rPr>
+        <w:t>query that selects the sum where the id matches.</w:t>
+      </w:r>
+    </w:p>
+    <w:p>
+      <w:pPr>
+        <w:spacing w:line="480" w:lineRule="auto"/>
+        <w:contextualSpacing/>
+        <w:rPr>
+          <w:rFonts w:ascii="Times New Roman" w:hAnsi="Times New Roman" w:cs="Times New Roman"/>
+        </w:rPr>
+      </w:pPr>
+      <w:r>
+        <w:rPr>
+          <w:rFonts w:ascii="Times New Roman" w:hAnsi="Times New Roman" w:cs="Times New Roman"/>
+        </w:rPr>
+        <w:t>To assign a delivery driver</w:t>
+      </w:r>
+      <w:r>
+        <w:rPr>
+          <w:rFonts w:ascii="Times New Roman" w:hAnsi="Times New Roman" w:cs="Times New Roman"/>
+        </w:rPr>
+        <w:t xml:space="preserve">, I just made an insert in the delivery </w:t>
+      </w:r>
+      <w:r>
+        <w:rPr>
+          <w:rFonts w:ascii="Times New Roman" w:hAnsi="Times New Roman" w:cs="Times New Roman"/>
+        </w:rPr>
+        <w:t xml:space="preserve">table with the new order id as the </w:t>
+      </w:r>
+      <w:proofErr w:type="spellStart"/>
+      <w:r>
+        <w:rPr>
+          <w:rFonts w:ascii="Times New Roman" w:hAnsi="Times New Roman" w:cs="Times New Roman"/>
+        </w:rPr>
+        <w:t>order_id</w:t>
+      </w:r>
+      <w:proofErr w:type="spellEnd"/>
+      <w:r>
+        <w:rPr>
+          <w:rFonts w:ascii="Times New Roman" w:hAnsi="Times New Roman" w:cs="Times New Roman"/>
+        </w:rPr>
+        <w:t>, 3 as the delivery driver id</w:t>
+      </w:r>
+      <w:r>
+        <w:rPr>
+          <w:rFonts w:ascii="Times New Roman" w:hAnsi="Times New Roman" w:cs="Times New Roman"/>
+        </w:rPr>
+        <w:t xml:space="preserve">, NOW() as the assigned time and </w:t>
+      </w:r>
+      <w:r>
+        <w:rPr>
+          <w:rFonts w:ascii="Times New Roman" w:hAnsi="Times New Roman" w:cs="Times New Roman"/>
+        </w:rPr>
+        <w:t>ASSIGNED as the status.</w:t>
+      </w:r>
+    </w:p>
+    <w:p>
+      <w:pPr>
+        <w:spacing w:line="480" w:lineRule="auto"/>
+        <w:contextualSpacing/>
+        <w:rPr>
+          <w:rFonts w:ascii="Times New Roman" w:hAnsi="Times New Roman" w:cs="Times New Roman"/>
+        </w:rPr>
+      </w:pPr>
+      <w:r>
+        <w:rPr>
+          <w:rFonts w:ascii="Times New Roman" w:hAnsi="Times New Roman" w:cs="Times New Roman"/>
+        </w:rPr>
+        <w:lastRenderedPageBreak/>
+        <w:t xml:space="preserve">To change the status of that order, I made an update on the orders table and set the status to </w:t>
+      </w:r>
+      <w:r>
+        <w:rPr>
+          <w:rFonts w:ascii="Times New Roman" w:hAnsi="Times New Roman" w:cs="Times New Roman"/>
+        </w:rPr>
+        <w:t xml:space="preserve">PREPARING where the id is equal to @new_order_id, which refers to the </w:t>
+      </w:r>
+      <w:r>
+        <w:rPr>
+          <w:rFonts w:ascii="Times New Roman" w:hAnsi="Times New Roman" w:cs="Times New Roman"/>
+        </w:rPr>
+        <w:t>same order as before.</w:t>
+      </w:r>
+    </w:p>
+    <w:p>
+      <w:pPr>
+        <w:spacing w:line="480" w:lineRule="auto"/>
+        <w:contextualSpacing/>
+        <w:rPr>
+          <w:rFonts w:ascii="Times New Roman" w:hAnsi="Times New Roman" w:cs="Times New Roman"/>
+        </w:rPr>
+      </w:pPr>
+      <w:r>
+        <w:rPr>
+          <w:rFonts w:ascii="Times New Roman" w:hAnsi="Times New Roman" w:cs="Times New Roman"/>
+        </w:rPr>
+        <w:t xml:space="preserve">To list sales per day, I selected </w:t>
+      </w:r>
+      <w:r>
+        <w:rPr>
+          <w:rFonts w:ascii="Times New Roman" w:hAnsi="Times New Roman" w:cs="Times New Roman"/>
+        </w:rPr>
+        <w:t>the order date</w:t>
+      </w:r>
+      <w:r>
+        <w:rPr>
+          <w:rFonts w:ascii="Times New Roman" w:hAnsi="Times New Roman" w:cs="Times New Roman"/>
+        </w:rPr>
+        <w:t xml:space="preserve"> from the orders tables</w:t>
+      </w:r>
+      <w:r>
+        <w:rPr>
+          <w:rFonts w:ascii="Times New Roman" w:hAnsi="Times New Roman" w:cs="Times New Roman"/>
+        </w:rPr>
+        <w:t xml:space="preserve"> and</w:t>
+      </w:r>
+      <w:r>
+        <w:rPr>
+          <w:rFonts w:ascii="Times New Roman" w:hAnsi="Times New Roman" w:cs="Times New Roman"/>
+        </w:rPr>
+        <w:t xml:space="preserve"> the sum of</w:t>
+      </w:r>
+      <w:r>
+        <w:rPr>
+          <w:rFonts w:ascii="Times New Roman" w:hAnsi="Times New Roman" w:cs="Times New Roman"/>
+        </w:rPr>
+        <w:t xml:space="preserve"> total sales</w:t>
+      </w:r>
+      <w:r>
+        <w:rPr>
+          <w:rFonts w:ascii="Times New Roman" w:hAnsi="Times New Roman" w:cs="Times New Roman"/>
+        </w:rPr>
+        <w:t xml:space="preserve"> from the order item table. I</w:t>
+      </w:r>
+      <w:r>
+        <w:rPr>
+          <w:rFonts w:ascii="Times New Roman" w:hAnsi="Times New Roman" w:cs="Times New Roman"/>
+        </w:rPr>
+        <w:t xml:space="preserve"> had to JOIN thes</w:t>
+      </w:r>
+      <w:r>
+        <w:rPr>
+          <w:rFonts w:ascii="Times New Roman" w:hAnsi="Times New Roman" w:cs="Times New Roman"/>
+        </w:rPr>
+        <w:t>e</w:t>
+      </w:r>
+      <w:r>
+        <w:rPr>
+          <w:rFonts w:ascii="Times New Roman" w:hAnsi="Times New Roman" w:cs="Times New Roman"/>
+        </w:rPr>
+        <w:t xml:space="preserve"> two tables where the order id matched</w:t>
+      </w:r>
+      <w:r>
+        <w:rPr>
+          <w:rFonts w:ascii="Times New Roman" w:hAnsi="Times New Roman" w:cs="Times New Roman"/>
+        </w:rPr>
+        <w:t>. I finished the SELECT statement with a GROUP BY to gro</w:t>
+      </w:r>
+      <w:r>
+        <w:rPr>
+          <w:rFonts w:ascii="Times New Roman" w:hAnsi="Times New Roman" w:cs="Times New Roman"/>
+        </w:rPr>
+        <w:t xml:space="preserve">up all the </w:t>
+      </w:r>
+      <w:r>
+        <w:rPr>
+          <w:rFonts w:ascii="Times New Roman" w:hAnsi="Times New Roman" w:cs="Times New Roman"/>
+        </w:rPr>
+        <w:t>sales by date.</w:t>
+      </w:r>
+    </w:p>
+    <w:p>
+      <w:pPr>
+        <w:spacing w:line="480" w:lineRule="auto"/>
+        <w:contextualSpacing/>
+        <w:rPr>
+          <w:rFonts w:ascii="Times New Roman" w:hAnsi="Times New Roman" w:cs="Times New Roman"/>
+        </w:rPr>
+      </w:pPr>
+      <w:r>
+        <w:rPr>
+          <w:rFonts w:ascii="Times New Roman" w:hAnsi="Times New Roman" w:cs="Times New Roman"/>
+        </w:rPr>
+        <w:t>To group them by category</w:t>
+      </w:r>
+      <w:r>
+        <w:rPr>
+          <w:rFonts w:ascii="Times New Roman" w:hAnsi="Times New Roman" w:cs="Times New Roman"/>
+        </w:rPr>
+        <w:t xml:space="preserve"> I did something similar, except I</w:t>
+      </w:r>
+      <w:r>
+        <w:rPr>
+          <w:rFonts w:ascii="Times New Roman" w:hAnsi="Times New Roman" w:cs="Times New Roman"/>
+        </w:rPr>
+        <w:t xml:space="preserve"> selected the category instead of the date. To do so, I had to </w:t>
+      </w:r>
+      <w:r>
+        <w:rPr>
+          <w:rFonts w:ascii="Times New Roman" w:hAnsi="Times New Roman" w:cs="Times New Roman"/>
+        </w:rPr>
+        <w:t xml:space="preserve">JOIN the following tables: </w:t>
+      </w:r>
+      <w:proofErr w:type="spellStart"/>
+      <w:r>
+        <w:rPr>
+          <w:rFonts w:ascii="Times New Roman" w:hAnsi="Times New Roman" w:cs="Times New Roman"/>
+        </w:rPr>
+        <w:t>order</w:t>
+      </w:r>
+      <w:r>
+        <w:rPr>
+          <w:rFonts w:ascii="Times New Roman" w:hAnsi="Times New Roman" w:cs="Times New Roman"/>
+        </w:rPr>
+        <w:t>_item</w:t>
+      </w:r>
+      <w:proofErr w:type="spellEnd"/>
+      <w:r>
+        <w:rPr>
+          <w:rFonts w:ascii="Times New Roman" w:hAnsi="Times New Roman" w:cs="Times New Roman"/>
+        </w:rPr>
+        <w:t xml:space="preserve">, menu, and category. </w:t>
+      </w:r>
+      <w:r>
+        <w:rPr>
+          <w:rFonts w:ascii="Times New Roman" w:hAnsi="Times New Roman" w:cs="Times New Roman"/>
+        </w:rPr>
+        <w:t xml:space="preserve">This gives me access to the category name. I then grouped by </w:t>
+      </w:r>
+      <w:proofErr w:type="spellStart"/>
+      <w:r>
+        <w:rPr>
+          <w:rFonts w:ascii="Times New Roman" w:hAnsi="Times New Roman" w:cs="Times New Roman"/>
+        </w:rPr>
+        <w:t>category_name</w:t>
+      </w:r>
+      <w:proofErr w:type="spellEnd"/>
+      <w:r>
+        <w:rPr>
+          <w:rFonts w:ascii="Times New Roman" w:hAnsi="Times New Roman" w:cs="Times New Roman"/>
+        </w:rPr>
+        <w:t>.</w:t>
+      </w:r>
+    </w:p>
+    <w:p>
+      <w:pPr>
+        <w:spacing w:line="480" w:lineRule="auto"/>
+        <w:contextualSpacing/>
+        <w:rPr>
+          <w:rFonts w:ascii="Times New Roman" w:hAnsi="Times New Roman" w:cs="Times New Roman"/>
+        </w:rPr>
+      </w:pPr>
+      <w:r>
+        <w:rPr>
+          <w:rFonts w:ascii="Times New Roman" w:hAnsi="Times New Roman" w:cs="Times New Roman"/>
+        </w:rPr>
+        <w:t>To delete an order, I had to first cancel it by updating the orders table and setting the status to CANCELLD on the order I wanted to delete.</w:t>
+      </w:r>
+      <w:r>
+        <w:rPr>
+          <w:rFonts w:ascii="Times New Roman" w:hAnsi="Times New Roman" w:cs="Times New Roman"/>
+        </w:rPr>
+        <w:t xml:space="preserve"> Then, I deleted from the order table where the id was the same as </w:t>
+      </w:r>
+      <w:r>
+        <w:rPr>
+          <w:rFonts w:ascii="Times New Roman" w:hAnsi="Times New Roman" w:cs="Times New Roman"/>
+        </w:rPr>
+        <w:t>the one where I cancelled the order.</w:t>
+      </w:r>
+      <w:r>
+        <w:rPr>
+          <w:rFonts w:ascii="Times New Roman" w:hAnsi="Times New Roman" w:cs="Times New Roman"/>
+        </w:rPr>
+        <w:t xml:space="preserve"> This is to</w:t>
+      </w:r>
+      <w:r>
+        <w:rPr>
+          <w:rFonts w:ascii="Times New Roman" w:hAnsi="Times New Roman" w:cs="Times New Roman"/>
+        </w:rPr>
+        <w:t xml:space="preserve"> respect business rules. </w:t>
+      </w:r>
+    </w:p>
+    <w:p>
+      <w:pPr>
         <w:rPr>
           <w:rFonts w:ascii="Times New Roman" w:hAnsi="Times New Roman" w:cs="Times New Roman"/>
           <w:b/>
@@ -1064,36 +1830,42 @@
         </w:rPr>
         <w:t xml:space="preserve">We created the three users: </w:t>
       </w:r>
+      <w:proofErr w:type="spellStart"/>
       <w:r>
         <w:rPr>
           <w:rFonts w:ascii="Times New Roman" w:hAnsi="Times New Roman" w:cs="Times New Roman"/>
         </w:rPr>
         <w:t>cashier_user</w:t>
       </w:r>
+      <w:proofErr w:type="spellEnd"/>
       <w:r>
         <w:rPr>
           <w:rFonts w:ascii="Times New Roman" w:hAnsi="Times New Roman" w:cs="Times New Roman"/>
         </w:rPr>
         <w:t xml:space="preserve">, </w:t>
       </w:r>
+      <w:proofErr w:type="spellStart"/>
       <w:r>
         <w:rPr>
           <w:rFonts w:ascii="Times New Roman" w:hAnsi="Times New Roman" w:cs="Times New Roman"/>
         </w:rPr>
         <w:t>cook_user</w:t>
       </w:r>
+      <w:proofErr w:type="spellEnd"/>
       <w:r>
         <w:rPr>
           <w:rFonts w:ascii="Times New Roman" w:hAnsi="Times New Roman" w:cs="Times New Roman"/>
         </w:rPr>
         <w:t xml:space="preserve">, and </w:t>
       </w:r>
+      <w:proofErr w:type="spellStart"/>
       <w:r>
         <w:rPr>
           <w:rFonts w:ascii="Times New Roman" w:hAnsi="Times New Roman" w:cs="Times New Roman"/>
         </w:rPr>
         <w:t>manager_user</w:t>
       </w:r>
+      <w:proofErr w:type="spellEnd"/>
       <w:r>
         <w:rPr>
           <w:rFonts w:ascii="Times New Roman" w:hAnsi="Times New Roman" w:cs="Times New Roman"/>
@@ -1104,7 +1876,21 @@
         <w:rPr>
           <w:rFonts w:ascii="Times New Roman" w:hAnsi="Times New Roman" w:cs="Times New Roman"/>
         </w:rPr>
-        <w:t xml:space="preserve">selected machine (hostname:localhost). For their grants, we followed the same principles. </w:t>
+        <w:t>selected machine (</w:t>
+      </w:r>
+      <w:proofErr w:type="spellStart"/>
+      <w:r>
+        <w:rPr>
+          <w:rFonts w:ascii="Times New Roman" w:hAnsi="Times New Roman" w:cs="Times New Roman"/>
+        </w:rPr>
+        <w:t>hostname:localhost</w:t>
+      </w:r>
+      <w:proofErr w:type="spellEnd"/>
+      <w:r>
+        <w:rPr>
+          <w:rFonts w:ascii="Times New Roman" w:hAnsi="Times New Roman" w:cs="Times New Roman"/>
+        </w:rPr>
+        <w:t xml:space="preserve">). For their grants, we followed the same principles. </w:t>
       </w:r>
       <w:r>
         <w:rPr>
@@ -2053,18 +2839,12 @@
         <w:rPr>
           <w:rFonts w:ascii="Times New Roman" w:hAnsi="Times New Roman" w:cs="Times New Roman"/>
         </w:rPr>
-        <w:instrText xml:space="preserve"> REF _Ref216005930 \h </w:instrText>
-      </w:r>
-      <w:r>
-        <w:rPr>
-          <w:rFonts w:ascii="Times New Roman" w:hAnsi="Times New Roman" w:cs="Times New Roman"/>
-        </w:rPr>
-      </w:r>
-      <w:r>
-        <w:rPr>
-          <w:rFonts w:ascii="Times New Roman" w:hAnsi="Times New Roman" w:cs="Times New Roman"/>
-        </w:rPr>
-        <w:instrText xml:space="preserve"> \* MERGEFORMAT </w:instrText>
+        <w:instrText xml:space="preserve"> REF _Ref216005930 \h  \* MERGEFORMAT </w:instrText>
+      </w:r>
+      <w:r>
+        <w:rPr>
+          <w:rFonts w:ascii="Times New Roman" w:hAnsi="Times New Roman" w:cs="Times New Roman"/>
+        </w:rPr>
       </w:r>
       <w:r>
         <w:rPr>
@@ -2153,12 +2933,14 @@
         </w:rPr>
         <w:t xml:space="preserve"> (</w:t>
       </w:r>
+      <w:proofErr w:type="spellStart"/>
       <w:r>
         <w:rPr>
           <w:rFonts w:ascii="Times New Roman" w:hAnsi="Times New Roman" w:cs="Times New Roman"/>
         </w:rPr>
         <w:t>sf_calculate_order_total</w:t>
       </w:r>
+      <w:proofErr w:type="spellEnd"/>
       <w:r>
         <w:rPr>
           <w:rFonts w:ascii="Times New Roman" w:hAnsi="Times New Roman" w:cs="Times New Roman"/>
@@ -2176,8 +2958,392 @@
           <w:rFonts w:ascii="Times New Roman" w:hAnsi="Times New Roman" w:cs="Times New Roman"/>
         </w:rPr>
         <w:br/>
-        <w:t>This function calculates the total price of a single order. It has one parameter which is the id of the order you want to calculate the total price of. It declares a decimal variable called total, and sets it to the result of a query that gets the sum of the line totals of the order_items that have the correct order_id. Finally it returns the total variable. By getting the sum of the line totals, we get the total order price (adding all the prices of the items of the order together).</w:t>
-      </w:r>
+        <w:t xml:space="preserve">This function calculates the total price of a single order. It has one parameter which is the id of the order you want to calculate the total price of. It declares a decimal variable called total, and sets it to the result of a query that gets the sum of the line totals of the </w:t>
+      </w:r>
+      <w:proofErr w:type="spellStart"/>
+      <w:r>
+        <w:rPr>
+          <w:rFonts w:ascii="Times New Roman" w:hAnsi="Times New Roman" w:cs="Times New Roman"/>
+        </w:rPr>
+        <w:t>order_items</w:t>
+      </w:r>
+      <w:proofErr w:type="spellEnd"/>
+      <w:r>
+        <w:rPr>
+          <w:rFonts w:ascii="Times New Roman" w:hAnsi="Times New Roman" w:cs="Times New Roman"/>
+        </w:rPr>
+        <w:t xml:space="preserve"> that have the correct </w:t>
+      </w:r>
+      <w:proofErr w:type="spellStart"/>
+      <w:r>
+        <w:rPr>
+          <w:rFonts w:ascii="Times New Roman" w:hAnsi="Times New Roman" w:cs="Times New Roman"/>
+        </w:rPr>
+        <w:t>order_id</w:t>
+      </w:r>
+      <w:proofErr w:type="spellEnd"/>
+      <w:r>
+        <w:rPr>
+          <w:rFonts w:ascii="Times New Roman" w:hAnsi="Times New Roman" w:cs="Times New Roman"/>
+        </w:rPr>
+        <w:t>. Finally it returns the total variable. By getting the sum of the line totals, we get the total order price (adding all the prices of the items of the order together).</w:t>
+      </w:r>
+    </w:p>
+    <w:p>
+      <w:pPr>
+        <w:spacing w:before="0" w:after="160"/>
+        <w:rPr>
+          <w:rFonts w:ascii="Times New Roman" w:hAnsi="Times New Roman" w:cs="Times New Roman"/>
+        </w:rPr>
+      </w:pPr>
+    </w:p>
+    <w:p>
+      <w:pPr>
+        <w:spacing w:before="0" w:after="160"/>
+        <w:rPr>
+          <w:rFonts w:ascii="Times New Roman" w:hAnsi="Times New Roman" w:cs="Times New Roman"/>
+        </w:rPr>
+      </w:pPr>
+      <w:r>
+        <w:rPr>
+          <w:rFonts w:ascii="Times New Roman" w:hAnsi="Times New Roman" w:cs="Times New Roman"/>
+        </w:rPr>
+        <w:t>Validate if order can be cancelled</w:t>
+      </w:r>
+      <w:r>
+        <w:rPr>
+          <w:rFonts w:ascii="Times New Roman" w:hAnsi="Times New Roman" w:cs="Times New Roman"/>
+        </w:rPr>
+        <w:t xml:space="preserve"> </w:t>
+      </w:r>
+      <w:r>
+        <w:rPr>
+          <w:rFonts w:ascii="Times New Roman" w:hAnsi="Times New Roman" w:cs="Times New Roman"/>
+        </w:rPr>
+        <w:t>(</w:t>
+      </w:r>
+      <w:proofErr w:type="spellStart"/>
+      <w:r>
+        <w:rPr>
+          <w:rFonts w:ascii="Times New Roman" w:hAnsi="Times New Roman" w:cs="Times New Roman"/>
+        </w:rPr>
+        <w:t>sf_can_cancel_order</w:t>
+      </w:r>
+      <w:proofErr w:type="spellEnd"/>
+      <w:r>
+        <w:rPr>
+          <w:rFonts w:ascii="Times New Roman" w:hAnsi="Times New Roman" w:cs="Times New Roman"/>
+        </w:rPr>
+        <w:t>)</w:t>
+      </w:r>
+      <w:r>
+        <w:rPr>
+          <w:rFonts w:ascii="Times New Roman" w:hAnsi="Times New Roman" w:cs="Times New Roman"/>
+        </w:rPr>
+        <w:t>:</w:t>
+      </w:r>
+    </w:p>
+    <w:p>
+      <w:pPr>
+        <w:spacing w:before="0" w:after="160"/>
+        <w:rPr>
+          <w:rFonts w:ascii="Times New Roman" w:hAnsi="Times New Roman" w:cs="Times New Roman"/>
+        </w:rPr>
+      </w:pPr>
+      <w:r>
+        <w:rPr>
+          <w:rFonts w:ascii="Times New Roman" w:hAnsi="Times New Roman" w:cs="Times New Roman"/>
+        </w:rPr>
+        <w:t xml:space="preserve">This </w:t>
+      </w:r>
+      <w:r>
+        <w:rPr>
+          <w:rFonts w:ascii="Times New Roman" w:hAnsi="Times New Roman" w:cs="Times New Roman"/>
+        </w:rPr>
+        <w:t xml:space="preserve">stored function returns a </w:t>
+      </w:r>
+      <w:r>
+        <w:rPr>
+          <w:rFonts w:ascii="Times New Roman" w:hAnsi="Times New Roman" w:cs="Times New Roman"/>
+        </w:rPr>
+        <w:t>Boolean that represents if the order can be cancelled. It takes</w:t>
+      </w:r>
+      <w:r>
+        <w:rPr>
+          <w:rFonts w:ascii="Times New Roman" w:hAnsi="Times New Roman" w:cs="Times New Roman"/>
+        </w:rPr>
+        <w:t xml:space="preserve"> an INT as an argument that represents the </w:t>
+      </w:r>
+      <w:proofErr w:type="spellStart"/>
+      <w:r>
+        <w:rPr>
+          <w:rFonts w:ascii="Times New Roman" w:hAnsi="Times New Roman" w:cs="Times New Roman"/>
+        </w:rPr>
+        <w:t>order_id</w:t>
+      </w:r>
+      <w:proofErr w:type="spellEnd"/>
+      <w:r>
+        <w:rPr>
+          <w:rFonts w:ascii="Times New Roman" w:hAnsi="Times New Roman" w:cs="Times New Roman"/>
+        </w:rPr>
+        <w:t xml:space="preserve"> that needs to be checked. It firsts declares a variable </w:t>
+      </w:r>
+      <w:r>
+        <w:rPr>
+          <w:rFonts w:ascii="Times New Roman" w:hAnsi="Times New Roman" w:cs="Times New Roman"/>
+        </w:rPr>
+        <w:t xml:space="preserve">to contain the order status. </w:t>
+      </w:r>
+      <w:r>
+        <w:rPr>
+          <w:rFonts w:ascii="Times New Roman" w:hAnsi="Times New Roman" w:cs="Times New Roman"/>
+        </w:rPr>
+        <w:t>Then, it selects</w:t>
+      </w:r>
+      <w:r>
+        <w:rPr>
+          <w:rFonts w:ascii="Times New Roman" w:hAnsi="Times New Roman" w:cs="Times New Roman"/>
+        </w:rPr>
+        <w:t xml:space="preserve"> the status of the order with the </w:t>
+      </w:r>
+      <w:proofErr w:type="spellStart"/>
+      <w:r>
+        <w:rPr>
+          <w:rFonts w:ascii="Times New Roman" w:hAnsi="Times New Roman" w:cs="Times New Roman"/>
+        </w:rPr>
+        <w:t>order_id</w:t>
+      </w:r>
+      <w:proofErr w:type="spellEnd"/>
+      <w:r>
+        <w:rPr>
+          <w:rFonts w:ascii="Times New Roman" w:hAnsi="Times New Roman" w:cs="Times New Roman"/>
+        </w:rPr>
+        <w:t xml:space="preserve"> into the status variable. </w:t>
+      </w:r>
+      <w:r>
+        <w:rPr>
+          <w:rFonts w:ascii="Times New Roman" w:hAnsi="Times New Roman" w:cs="Times New Roman"/>
+        </w:rPr>
+        <w:t xml:space="preserve">It returns false if the status is equal to </w:t>
+      </w:r>
+      <w:r>
+        <w:rPr>
+          <w:rFonts w:ascii="Times New Roman" w:hAnsi="Times New Roman" w:cs="Times New Roman"/>
+        </w:rPr>
+        <w:t xml:space="preserve">'DELIVERED', 'CANCELLED', </w:t>
+      </w:r>
+      <w:r>
+        <w:rPr>
+          <w:rFonts w:ascii="Times New Roman" w:hAnsi="Times New Roman" w:cs="Times New Roman"/>
+        </w:rPr>
+        <w:t xml:space="preserve">or </w:t>
+      </w:r>
+      <w:r>
+        <w:rPr>
+          <w:rFonts w:ascii="Times New Roman" w:hAnsi="Times New Roman" w:cs="Times New Roman"/>
+        </w:rPr>
+        <w:t>'OUT_FOR_DELIVERY'</w:t>
+      </w:r>
+      <w:r>
+        <w:rPr>
+          <w:rFonts w:ascii="Times New Roman" w:hAnsi="Times New Roman" w:cs="Times New Roman"/>
+        </w:rPr>
+        <w:t xml:space="preserve">, since </w:t>
+      </w:r>
+      <w:r>
+        <w:rPr>
+          <w:rFonts w:ascii="Times New Roman" w:hAnsi="Times New Roman" w:cs="Times New Roman"/>
+        </w:rPr>
+        <w:t>users</w:t>
+      </w:r>
+      <w:r>
+        <w:rPr>
+          <w:rFonts w:ascii="Times New Roman" w:hAnsi="Times New Roman" w:cs="Times New Roman"/>
+        </w:rPr>
+        <w:t xml:space="preserve"> cannot cancel orders </w:t>
+      </w:r>
+      <w:r>
+        <w:rPr>
+          <w:rFonts w:ascii="Times New Roman" w:hAnsi="Times New Roman" w:cs="Times New Roman"/>
+        </w:rPr>
+        <w:t xml:space="preserve">that are </w:t>
+      </w:r>
+      <w:r>
+        <w:rPr>
+          <w:rFonts w:ascii="Times New Roman" w:hAnsi="Times New Roman" w:cs="Times New Roman"/>
+        </w:rPr>
+        <w:t xml:space="preserve">fully </w:t>
+      </w:r>
+      <w:r>
+        <w:rPr>
+          <w:rFonts w:ascii="Times New Roman" w:hAnsi="Times New Roman" w:cs="Times New Roman"/>
+        </w:rPr>
+        <w:t xml:space="preserve">prepared, or </w:t>
+      </w:r>
+      <w:r>
+        <w:rPr>
+          <w:rFonts w:ascii="Times New Roman" w:hAnsi="Times New Roman" w:cs="Times New Roman"/>
+        </w:rPr>
+        <w:t xml:space="preserve">already </w:t>
+      </w:r>
+      <w:r>
+        <w:rPr>
+          <w:rFonts w:ascii="Times New Roman" w:hAnsi="Times New Roman" w:cs="Times New Roman"/>
+        </w:rPr>
+        <w:t>cancelled.</w:t>
+      </w:r>
+    </w:p>
+    <w:p>
+      <w:pPr>
+        <w:spacing w:before="0" w:after="160"/>
+        <w:rPr>
+          <w:rFonts w:ascii="Times New Roman" w:hAnsi="Times New Roman" w:cs="Times New Roman"/>
+        </w:rPr>
+      </w:pPr>
+    </w:p>
+    <w:p>
+      <w:pPr>
+        <w:spacing w:before="0" w:after="160"/>
+        <w:rPr>
+          <w:rFonts w:ascii="Times New Roman" w:hAnsi="Times New Roman" w:cs="Times New Roman"/>
+        </w:rPr>
+      </w:pPr>
+      <w:r>
+        <w:rPr>
+          <w:rFonts w:ascii="Times New Roman" w:hAnsi="Times New Roman" w:cs="Times New Roman"/>
+        </w:rPr>
+        <w:t xml:space="preserve">Mark </w:t>
+      </w:r>
+      <w:r>
+        <w:rPr>
+          <w:rFonts w:ascii="Times New Roman" w:hAnsi="Times New Roman" w:cs="Times New Roman"/>
+        </w:rPr>
+        <w:t>order as delivered and timestamp it</w:t>
+      </w:r>
+      <w:r>
+        <w:rPr>
+          <w:rFonts w:ascii="Times New Roman" w:hAnsi="Times New Roman" w:cs="Times New Roman"/>
+        </w:rPr>
+        <w:t xml:space="preserve"> (</w:t>
+      </w:r>
+      <w:proofErr w:type="spellStart"/>
+      <w:r>
+        <w:rPr>
+          <w:rFonts w:ascii="Times New Roman" w:hAnsi="Times New Roman" w:cs="Times New Roman"/>
+        </w:rPr>
+        <w:t>sp_mark_order_delivered</w:t>
+      </w:r>
+      <w:proofErr w:type="spellEnd"/>
+      <w:r>
+        <w:rPr>
+          <w:rFonts w:ascii="Times New Roman" w:hAnsi="Times New Roman" w:cs="Times New Roman"/>
+        </w:rPr>
+        <w:t>)</w:t>
+      </w:r>
+      <w:r>
+        <w:rPr>
+          <w:rFonts w:ascii="Times New Roman" w:hAnsi="Times New Roman" w:cs="Times New Roman"/>
+        </w:rPr>
+        <w:t>:</w:t>
+      </w:r>
+    </w:p>
+    <w:p>
+      <w:pPr>
+        <w:spacing w:before="0" w:after="160"/>
+        <w:rPr>
+          <w:rFonts w:ascii="Times New Roman" w:hAnsi="Times New Roman" w:cs="Times New Roman"/>
+        </w:rPr>
+      </w:pPr>
+      <w:r>
+        <w:rPr>
+          <w:rFonts w:ascii="Times New Roman" w:hAnsi="Times New Roman" w:cs="Times New Roman"/>
+        </w:rPr>
+        <w:t xml:space="preserve">This </w:t>
+      </w:r>
+      <w:r>
+        <w:rPr>
+          <w:rFonts w:ascii="Times New Roman" w:hAnsi="Times New Roman" w:cs="Times New Roman"/>
+        </w:rPr>
+        <w:t>procedure</w:t>
+      </w:r>
+      <w:r>
+        <w:rPr>
+          <w:rFonts w:ascii="Times New Roman" w:hAnsi="Times New Roman" w:cs="Times New Roman"/>
+        </w:rPr>
+        <w:t xml:space="preserve"> has one IN </w:t>
+      </w:r>
+      <w:r>
+        <w:rPr>
+          <w:rFonts w:ascii="Times New Roman" w:hAnsi="Times New Roman" w:cs="Times New Roman"/>
+        </w:rPr>
+        <w:t xml:space="preserve">parameter that represents the </w:t>
+      </w:r>
+      <w:proofErr w:type="spellStart"/>
+      <w:r>
+        <w:rPr>
+          <w:rFonts w:ascii="Times New Roman" w:hAnsi="Times New Roman" w:cs="Times New Roman"/>
+        </w:rPr>
+        <w:t>order_id</w:t>
+      </w:r>
+      <w:proofErr w:type="spellEnd"/>
+      <w:r>
+        <w:rPr>
+          <w:rFonts w:ascii="Times New Roman" w:hAnsi="Times New Roman" w:cs="Times New Roman"/>
+        </w:rPr>
+        <w:t xml:space="preserve"> and its type is INT.</w:t>
+      </w:r>
+      <w:r>
+        <w:rPr>
+          <w:rFonts w:ascii="Times New Roman" w:hAnsi="Times New Roman" w:cs="Times New Roman"/>
+        </w:rPr>
+        <w:t xml:space="preserve"> </w:t>
+      </w:r>
+      <w:r>
+        <w:rPr>
+          <w:rFonts w:ascii="Times New Roman" w:hAnsi="Times New Roman" w:cs="Times New Roman"/>
+        </w:rPr>
+        <w:t xml:space="preserve">It </w:t>
+      </w:r>
+      <w:r>
+        <w:rPr>
+          <w:rFonts w:ascii="Times New Roman" w:hAnsi="Times New Roman" w:cs="Times New Roman"/>
+        </w:rPr>
+        <w:t xml:space="preserve">updates the orders table and sets the </w:t>
+      </w:r>
+      <w:r>
+        <w:rPr>
+          <w:rFonts w:ascii="Times New Roman" w:hAnsi="Times New Roman" w:cs="Times New Roman"/>
+        </w:rPr>
+        <w:t>status to DELIVERED, and does the same</w:t>
+      </w:r>
+      <w:r>
+        <w:rPr>
+          <w:rFonts w:ascii="Times New Roman" w:hAnsi="Times New Roman" w:cs="Times New Roman"/>
+        </w:rPr>
+        <w:t xml:space="preserve"> with the delivery table, but also set the </w:t>
+      </w:r>
+      <w:proofErr w:type="spellStart"/>
+      <w:r>
+        <w:rPr>
+          <w:rFonts w:ascii="Times New Roman" w:hAnsi="Times New Roman" w:cs="Times New Roman"/>
+        </w:rPr>
+        <w:t>delivery_time</w:t>
+      </w:r>
+      <w:proofErr w:type="spellEnd"/>
+      <w:r>
+        <w:rPr>
+          <w:rFonts w:ascii="Times New Roman" w:hAnsi="Times New Roman" w:cs="Times New Roman"/>
+        </w:rPr>
+        <w:t xml:space="preserve"> to NOW().</w:t>
+      </w:r>
+    </w:p>
+    <w:p>
+      <w:pPr>
+        <w:spacing w:before="0" w:after="160"/>
+        <w:rPr>
+          <w:rFonts w:ascii="Times New Roman" w:hAnsi="Times New Roman" w:cs="Times New Roman"/>
+        </w:rPr>
+      </w:pPr>
       <w:r>
         <w:rPr>
           <w:rFonts w:ascii="Times New Roman" w:hAnsi="Times New Roman" w:cs="Times New Roman"/>
@@ -2331,7 +3497,21 @@
         <w:rPr>
           <w:rFonts w:ascii="Times New Roman" w:hAnsi="Times New Roman" w:cs="Times New Roman"/>
         </w:rPr>
-        <w:t>n the order_item table.</w:t>
+        <w:t xml:space="preserve">n the </w:t>
+      </w:r>
+      <w:proofErr w:type="spellStart"/>
+      <w:r>
+        <w:rPr>
+          <w:rFonts w:ascii="Times New Roman" w:hAnsi="Times New Roman" w:cs="Times New Roman"/>
+        </w:rPr>
+        <w:t>order_item</w:t>
+      </w:r>
+      <w:proofErr w:type="spellEnd"/>
+      <w:r>
+        <w:rPr>
+          <w:rFonts w:ascii="Times New Roman" w:hAnsi="Times New Roman" w:cs="Times New Roman"/>
+        </w:rPr>
+        <w:t xml:space="preserve"> table.</w:t>
       </w:r>
     </w:p>
     <w:p>
@@ -2367,7 +3547,21 @@
         <w:rPr>
           <w:rFonts w:ascii="Times New Roman" w:hAnsi="Times New Roman" w:cs="Times New Roman"/>
         </w:rPr>
-        <w:t>It multiplies the quantity ordered by each ingredient’s required amount (quantity_per_unit)</w:t>
+        <w:t>It multiplies the quantity ordered by each ingredient’s required amount (</w:t>
+      </w:r>
+      <w:proofErr w:type="spellStart"/>
+      <w:r>
+        <w:rPr>
+          <w:rFonts w:ascii="Times New Roman" w:hAnsi="Times New Roman" w:cs="Times New Roman"/>
+        </w:rPr>
+        <w:t>quantity_per_unit</w:t>
+      </w:r>
+      <w:proofErr w:type="spellEnd"/>
+      <w:r>
+        <w:rPr>
+          <w:rFonts w:ascii="Times New Roman" w:hAnsi="Times New Roman" w:cs="Times New Roman"/>
+        </w:rPr>
+        <w:t>)</w:t>
       </w:r>
       <w:r>
         <w:rPr>
@@ -2397,7 +3591,21 @@
         <w:rPr>
           <w:rFonts w:ascii="Times New Roman" w:hAnsi="Times New Roman" w:cs="Times New Roman"/>
         </w:rPr>
-        <w:t>It reduces current_quantity in the inventory table accordingly.</w:t>
+        <w:t xml:space="preserve">It reduces </w:t>
+      </w:r>
+      <w:proofErr w:type="spellStart"/>
+      <w:r>
+        <w:rPr>
+          <w:rFonts w:ascii="Times New Roman" w:hAnsi="Times New Roman" w:cs="Times New Roman"/>
+        </w:rPr>
+        <w:t>current_quantity</w:t>
+      </w:r>
+      <w:proofErr w:type="spellEnd"/>
+      <w:r>
+        <w:rPr>
+          <w:rFonts w:ascii="Times New Roman" w:hAnsi="Times New Roman" w:cs="Times New Roman"/>
+        </w:rPr>
+        <w:t xml:space="preserve"> in the inventory table accordingly.</w:t>
       </w:r>
     </w:p>
     <w:p>
@@ -2491,8 +3699,36 @@
           <w:i/>
           <w:iCs/>
         </w:rPr>
-        <w:t>SELECT inventory_item_id, name, current_quantity</w:t>
-      </w:r>
+        <w:t xml:space="preserve">SELECT </w:t>
+      </w:r>
+      <w:proofErr w:type="spellStart"/>
+      <w:r>
+        <w:rPr>
+          <w:rFonts w:ascii="Times New Roman" w:hAnsi="Times New Roman" w:cs="Times New Roman"/>
+          <w:i/>
+          <w:iCs/>
+        </w:rPr>
+        <w:t>inventory_item_id</w:t>
+      </w:r>
+      <w:proofErr w:type="spellEnd"/>
+      <w:r>
+        <w:rPr>
+          <w:rFonts w:ascii="Times New Roman" w:hAnsi="Times New Roman" w:cs="Times New Roman"/>
+          <w:i/>
+          <w:iCs/>
+        </w:rPr>
+        <w:t xml:space="preserve">, name, </w:t>
+      </w:r>
+      <w:proofErr w:type="spellStart"/>
+      <w:r>
+        <w:rPr>
+          <w:rFonts w:ascii="Times New Roman" w:hAnsi="Times New Roman" w:cs="Times New Roman"/>
+          <w:i/>
+          <w:iCs/>
+        </w:rPr>
+        <w:t>current_quantity</w:t>
+      </w:r>
+      <w:proofErr w:type="spellEnd"/>
       <w:r>
         <w:rPr>
           <w:rFonts w:ascii="Times New Roman" w:hAnsi="Times New Roman" w:cs="Times New Roman"/>
@@ -2507,8 +3743,18 @@
           <w:i/>
           <w:iCs/>
         </w:rPr>
-        <w:t>FROM restaurant.inventory</w:t>
-      </w:r>
+        <w:t xml:space="preserve">FROM </w:t>
+      </w:r>
+      <w:proofErr w:type="spellStart"/>
+      <w:r>
+        <w:rPr>
+          <w:rFonts w:ascii="Times New Roman" w:hAnsi="Times New Roman" w:cs="Times New Roman"/>
+          <w:i/>
+          <w:iCs/>
+        </w:rPr>
+        <w:t>restaurant.inventory</w:t>
+      </w:r>
+      <w:proofErr w:type="spellEnd"/>
       <w:r>
         <w:rPr>
           <w:rFonts w:ascii="Times New Roman" w:hAnsi="Times New Roman" w:cs="Times New Roman"/>
@@ -2633,7 +3879,61 @@
           <w:i/>
           <w:iCs/>
         </w:rPr>
-        <w:t xml:space="preserve">SELECT menu_item_id, inventory_item_id, quantity_per_unit </w:t>
+        <w:t xml:space="preserve">SELECT </w:t>
+      </w:r>
+      <w:proofErr w:type="spellStart"/>
+      <w:r>
+        <w:rPr>
+          <w:rFonts w:ascii="Times New Roman" w:hAnsi="Times New Roman" w:cs="Times New Roman"/>
+          <w:i/>
+          <w:iCs/>
+        </w:rPr>
+        <w:t>menu_item_id</w:t>
+      </w:r>
+      <w:proofErr w:type="spellEnd"/>
+      <w:r>
+        <w:rPr>
+          <w:rFonts w:ascii="Times New Roman" w:hAnsi="Times New Roman" w:cs="Times New Roman"/>
+          <w:i/>
+          <w:iCs/>
+        </w:rPr>
+        <w:t xml:space="preserve">, </w:t>
+      </w:r>
+      <w:proofErr w:type="spellStart"/>
+      <w:r>
+        <w:rPr>
+          <w:rFonts w:ascii="Times New Roman" w:hAnsi="Times New Roman" w:cs="Times New Roman"/>
+          <w:i/>
+          <w:iCs/>
+        </w:rPr>
+        <w:t>inventory_item_id</w:t>
+      </w:r>
+      <w:proofErr w:type="spellEnd"/>
+      <w:r>
+        <w:rPr>
+          <w:rFonts w:ascii="Times New Roman" w:hAnsi="Times New Roman" w:cs="Times New Roman"/>
+          <w:i/>
+          <w:iCs/>
+        </w:rPr>
+        <w:t xml:space="preserve">, </w:t>
+      </w:r>
+      <w:proofErr w:type="spellStart"/>
+      <w:r>
+        <w:rPr>
+          <w:rFonts w:ascii="Times New Roman" w:hAnsi="Times New Roman" w:cs="Times New Roman"/>
+          <w:i/>
+          <w:iCs/>
+        </w:rPr>
+        <w:t>quantity_per_unit</w:t>
+      </w:r>
+      <w:proofErr w:type="spellEnd"/>
+      <w:r>
+        <w:rPr>
+          <w:rFonts w:ascii="Times New Roman" w:hAnsi="Times New Roman" w:cs="Times New Roman"/>
+          <w:i/>
+          <w:iCs/>
+        </w:rPr>
+        <w:t xml:space="preserve"> </w:t>
       </w:r>
       <w:r>
         <w:rPr>
@@ -2649,7 +3949,25 @@
           <w:i/>
           <w:iCs/>
         </w:rPr>
-        <w:t xml:space="preserve">FROM restaurant.menu_item_ingredient </w:t>
+        <w:t xml:space="preserve">FROM </w:t>
+      </w:r>
+      <w:proofErr w:type="spellStart"/>
+      <w:r>
+        <w:rPr>
+          <w:rFonts w:ascii="Times New Roman" w:hAnsi="Times New Roman" w:cs="Times New Roman"/>
+          <w:i/>
+          <w:iCs/>
+        </w:rPr>
+        <w:t>restaurant.menu_item_ingredient</w:t>
+      </w:r>
+      <w:proofErr w:type="spellEnd"/>
+      <w:r>
+        <w:rPr>
+          <w:rFonts w:ascii="Times New Roman" w:hAnsi="Times New Roman" w:cs="Times New Roman"/>
+          <w:i/>
+          <w:iCs/>
+        </w:rPr>
+        <w:t xml:space="preserve"> </w:t>
       </w:r>
       <w:r>
         <w:rPr>
@@ -2773,7 +4091,97 @@
           <w:i/>
           <w:iCs/>
         </w:rPr>
-        <w:t>INSERT INTO restaurant.order_item (order_id, menu_item_id, quantity, unit_price, line_total)</w:t>
+        <w:t xml:space="preserve">INSERT INTO </w:t>
+      </w:r>
+      <w:proofErr w:type="spellStart"/>
+      <w:r>
+        <w:rPr>
+          <w:rFonts w:ascii="Times New Roman" w:hAnsi="Times New Roman" w:cs="Times New Roman"/>
+          <w:i/>
+          <w:iCs/>
+        </w:rPr>
+        <w:t>restaurant.order_item</w:t>
+      </w:r>
+      <w:proofErr w:type="spellEnd"/>
+      <w:r>
+        <w:rPr>
+          <w:rFonts w:ascii="Times New Roman" w:hAnsi="Times New Roman" w:cs="Times New Roman"/>
+          <w:i/>
+          <w:iCs/>
+        </w:rPr>
+        <w:t xml:space="preserve"> (</w:t>
+      </w:r>
+      <w:proofErr w:type="spellStart"/>
+      <w:r>
+        <w:rPr>
+          <w:rFonts w:ascii="Times New Roman" w:hAnsi="Times New Roman" w:cs="Times New Roman"/>
+          <w:i/>
+          <w:iCs/>
+        </w:rPr>
+        <w:t>order_id</w:t>
+      </w:r>
+      <w:proofErr w:type="spellEnd"/>
+      <w:r>
+        <w:rPr>
+          <w:rFonts w:ascii="Times New Roman" w:hAnsi="Times New Roman" w:cs="Times New Roman"/>
+          <w:i/>
+          <w:iCs/>
+        </w:rPr>
+        <w:t xml:space="preserve">, </w:t>
+      </w:r>
+      <w:proofErr w:type="spellStart"/>
+      <w:r>
+        <w:rPr>
+          <w:rFonts w:ascii="Times New Roman" w:hAnsi="Times New Roman" w:cs="Times New Roman"/>
+          <w:i/>
+          <w:iCs/>
+        </w:rPr>
+        <w:t>menu_item_id</w:t>
+      </w:r>
+      <w:proofErr w:type="spellEnd"/>
+      <w:r>
+        <w:rPr>
+          <w:rFonts w:ascii="Times New Roman" w:hAnsi="Times New Roman" w:cs="Times New Roman"/>
+          <w:i/>
+          <w:iCs/>
+        </w:rPr>
+        <w:t xml:space="preserve">, quantity, </w:t>
+      </w:r>
+      <w:proofErr w:type="spellStart"/>
+      <w:r>
+        <w:rPr>
+          <w:rFonts w:ascii="Times New Roman" w:hAnsi="Times New Roman" w:cs="Times New Roman"/>
+          <w:i/>
+          <w:iCs/>
+        </w:rPr>
+        <w:t>unit_price</w:t>
+      </w:r>
+      <w:proofErr w:type="spellEnd"/>
+      <w:r>
+        <w:rPr>
+          <w:rFonts w:ascii="Times New Roman" w:hAnsi="Times New Roman" w:cs="Times New Roman"/>
+          <w:i/>
+          <w:iCs/>
+        </w:rPr>
+        <w:t xml:space="preserve">, </w:t>
+      </w:r>
+      <w:proofErr w:type="spellStart"/>
+      <w:r>
+        <w:rPr>
+          <w:rFonts w:ascii="Times New Roman" w:hAnsi="Times New Roman" w:cs="Times New Roman"/>
+          <w:i/>
+          <w:iCs/>
+        </w:rPr>
+        <w:t>line_total</w:t>
+      </w:r>
+      <w:proofErr w:type="spellEnd"/>
+      <w:r>
+        <w:rPr>
+          <w:rFonts w:ascii="Times New Roman" w:hAnsi="Times New Roman" w:cs="Times New Roman"/>
+          <w:i/>
+          <w:iCs/>
+        </w:rPr>
+        <w:t>)</w:t>
       </w:r>
       <w:r>
         <w:rPr>
@@ -2835,8 +4243,36 @@
           <w:i/>
           <w:iCs/>
         </w:rPr>
-        <w:t>SELECT inventory_item_id, name, current_quantity</w:t>
-      </w:r>
+        <w:t xml:space="preserve">SELECT </w:t>
+      </w:r>
+      <w:proofErr w:type="spellStart"/>
+      <w:r>
+        <w:rPr>
+          <w:rFonts w:ascii="Times New Roman" w:hAnsi="Times New Roman" w:cs="Times New Roman"/>
+          <w:i/>
+          <w:iCs/>
+        </w:rPr>
+        <w:t>inventory_item_id</w:t>
+      </w:r>
+      <w:proofErr w:type="spellEnd"/>
+      <w:r>
+        <w:rPr>
+          <w:rFonts w:ascii="Times New Roman" w:hAnsi="Times New Roman" w:cs="Times New Roman"/>
+          <w:i/>
+          <w:iCs/>
+        </w:rPr>
+        <w:t xml:space="preserve">, name, </w:t>
+      </w:r>
+      <w:proofErr w:type="spellStart"/>
+      <w:r>
+        <w:rPr>
+          <w:rFonts w:ascii="Times New Roman" w:hAnsi="Times New Roman" w:cs="Times New Roman"/>
+          <w:i/>
+          <w:iCs/>
+        </w:rPr>
+        <w:t>current_quantity</w:t>
+      </w:r>
+      <w:proofErr w:type="spellEnd"/>
       <w:r>
         <w:rPr>
           <w:rFonts w:ascii="Times New Roman" w:hAnsi="Times New Roman" w:cs="Times New Roman"/>
@@ -2851,8 +4287,18 @@
           <w:i/>
           <w:iCs/>
         </w:rPr>
-        <w:t>FROM restaurant.inventory</w:t>
-      </w:r>
+        <w:t xml:space="preserve">FROM </w:t>
+      </w:r>
+      <w:proofErr w:type="spellStart"/>
+      <w:r>
+        <w:rPr>
+          <w:rFonts w:ascii="Times New Roman" w:hAnsi="Times New Roman" w:cs="Times New Roman"/>
+          <w:i/>
+          <w:iCs/>
+        </w:rPr>
+        <w:t>restaurant.inventory</w:t>
+      </w:r>
+      <w:proofErr w:type="spellEnd"/>
       <w:r>
         <w:rPr>
           <w:rFonts w:ascii="Times New Roman" w:hAnsi="Times New Roman" w:cs="Times New Roman"/>
@@ -2963,7 +4409,21 @@
         <w:rPr>
           <w:rFonts w:ascii="Times New Roman" w:hAnsi="Times New Roman" w:cs="Times New Roman"/>
         </w:rPr>
-        <w:t>Every ingredient used by menu_item_id = 1 will have its stock reduced.</w:t>
+        <w:t xml:space="preserve">Every ingredient used by </w:t>
+      </w:r>
+      <w:proofErr w:type="spellStart"/>
+      <w:r>
+        <w:rPr>
+          <w:rFonts w:ascii="Times New Roman" w:hAnsi="Times New Roman" w:cs="Times New Roman"/>
+        </w:rPr>
+        <w:t>menu_item_id</w:t>
+      </w:r>
+      <w:proofErr w:type="spellEnd"/>
+      <w:r>
+        <w:rPr>
+          <w:rFonts w:ascii="Times New Roman" w:hAnsi="Times New Roman" w:cs="Times New Roman"/>
+        </w:rPr>
+        <w:t xml:space="preserve"> = 1 will have its stock reduced.</w:t>
       </w:r>
     </w:p>
     <w:p>
@@ -3023,8 +4483,16 @@
         <w:rPr>
           <w:rFonts w:ascii="Times New Roman" w:hAnsi="Times New Roman" w:cs="Times New Roman"/>
         </w:rPr>
-        <w:t xml:space="preserve"> × ingredient quantity_per_unit</w:t>
-      </w:r>
+        <w:t xml:space="preserve"> × ingredient </w:t>
+      </w:r>
+      <w:proofErr w:type="spellStart"/>
+      <w:r>
+        <w:rPr>
+          <w:rFonts w:ascii="Times New Roman" w:hAnsi="Times New Roman" w:cs="Times New Roman"/>
+        </w:rPr>
+        <w:t>quantity_per_unit</w:t>
+      </w:r>
+      <w:proofErr w:type="spellEnd"/>
       <w:r>
         <w:rPr>
           <w:rFonts w:ascii="Times New Roman" w:hAnsi="Times New Roman" w:cs="Times New Roman"/>
@@ -3037,6 +4505,330 @@
         </w:rPr>
         <w:t>)</w:t>
       </w:r>
+    </w:p>
+    <w:p>
+      <w:pPr>
+        <w:rPr>
+          <w:rFonts w:ascii="Times New Roman" w:hAnsi="Times New Roman" w:cs="Times New Roman"/>
+          <w:u w:val="single"/>
+        </w:rPr>
+      </w:pPr>
+      <w:r>
+        <w:rPr>
+          <w:rFonts w:ascii="Times New Roman" w:hAnsi="Times New Roman" w:cs="Times New Roman"/>
+          <w:u w:val="single"/>
+        </w:rPr>
+        <w:t xml:space="preserve">Prevent deletion of </w:t>
+      </w:r>
+      <w:r>
+        <w:rPr>
+          <w:rFonts w:ascii="Times New Roman" w:hAnsi="Times New Roman" w:cs="Times New Roman"/>
+          <w:u w:val="single"/>
+        </w:rPr>
+        <w:t>menu items that are part of active orders:</w:t>
+      </w:r>
+    </w:p>
+    <w:p>
+      <w:pPr>
+        <w:rPr>
+          <w:rFonts w:ascii="Times New Roman" w:hAnsi="Times New Roman" w:cs="Times New Roman"/>
+        </w:rPr>
+      </w:pPr>
+      <w:r>
+        <w:rPr>
+          <w:rFonts w:ascii="Times New Roman" w:hAnsi="Times New Roman" w:cs="Times New Roman"/>
+        </w:rPr>
+        <w:t>Explanation</w:t>
+      </w:r>
+      <w:r>
+        <w:rPr>
+          <w:rFonts w:ascii="Times New Roman" w:hAnsi="Times New Roman" w:cs="Times New Roman"/>
+        </w:rPr>
+        <w:t>:</w:t>
+      </w:r>
+    </w:p>
+    <w:p>
+      <w:pPr>
+        <w:rPr>
+          <w:rFonts w:ascii="Times New Roman" w:hAnsi="Times New Roman" w:cs="Times New Roman"/>
+        </w:rPr>
+      </w:pPr>
+      <w:r>
+        <w:rPr>
+          <w:rFonts w:ascii="Times New Roman" w:hAnsi="Times New Roman" w:cs="Times New Roman"/>
+        </w:rPr>
+        <w:t>This trigger</w:t>
+      </w:r>
+      <w:r>
+        <w:rPr>
+          <w:rFonts w:ascii="Times New Roman" w:hAnsi="Times New Roman" w:cs="Times New Roman"/>
+        </w:rPr>
+        <w:t xml:space="preserve"> is executed before a delete on the </w:t>
+      </w:r>
+      <w:r>
+        <w:rPr>
+          <w:rFonts w:ascii="Times New Roman" w:hAnsi="Times New Roman" w:cs="Times New Roman"/>
+        </w:rPr>
+        <w:t xml:space="preserve">menu table, because we want to prevent the deletion </w:t>
+      </w:r>
+      <w:r>
+        <w:rPr>
+          <w:rFonts w:ascii="Times New Roman" w:hAnsi="Times New Roman" w:cs="Times New Roman"/>
+        </w:rPr>
+        <w:t xml:space="preserve">under certain circumstances, so we do it before. </w:t>
+      </w:r>
+      <w:r>
+        <w:rPr>
+          <w:rFonts w:ascii="Times New Roman" w:hAnsi="Times New Roman" w:cs="Times New Roman"/>
+        </w:rPr>
+        <w:t xml:space="preserve">It starts by declaring a variable called </w:t>
+      </w:r>
+      <w:proofErr w:type="spellStart"/>
+      <w:r>
+        <w:rPr>
+          <w:rFonts w:ascii="Times New Roman" w:hAnsi="Times New Roman" w:cs="Times New Roman"/>
+        </w:rPr>
+        <w:t>active_order</w:t>
+      </w:r>
+      <w:r>
+        <w:rPr>
+          <w:rFonts w:ascii="Times New Roman" w:hAnsi="Times New Roman" w:cs="Times New Roman"/>
+        </w:rPr>
+        <w:t>_count</w:t>
+      </w:r>
+      <w:proofErr w:type="spellEnd"/>
+      <w:r>
+        <w:rPr>
+          <w:rFonts w:ascii="Times New Roman" w:hAnsi="Times New Roman" w:cs="Times New Roman"/>
+        </w:rPr>
+        <w:t xml:space="preserve"> to store how many orders are using the menu item</w:t>
+      </w:r>
+      <w:r>
+        <w:rPr>
+          <w:rFonts w:ascii="Times New Roman" w:hAnsi="Times New Roman" w:cs="Times New Roman"/>
+        </w:rPr>
+        <w:t xml:space="preserve"> that is being deleted. A select</w:t>
+      </w:r>
+      <w:r>
+        <w:rPr>
+          <w:rFonts w:ascii="Times New Roman" w:hAnsi="Times New Roman" w:cs="Times New Roman"/>
+        </w:rPr>
+        <w:t xml:space="preserve"> is used to </w:t>
+      </w:r>
+      <w:r>
+        <w:rPr>
+          <w:rFonts w:ascii="Times New Roman" w:hAnsi="Times New Roman" w:cs="Times New Roman"/>
+        </w:rPr>
+        <w:t>get the count of items</w:t>
+      </w:r>
+      <w:r>
+        <w:rPr>
+          <w:rFonts w:ascii="Times New Roman" w:hAnsi="Times New Roman" w:cs="Times New Roman"/>
+        </w:rPr>
+        <w:t xml:space="preserve"> where the </w:t>
+      </w:r>
+      <w:r>
+        <w:rPr>
+          <w:rFonts w:ascii="Times New Roman" w:hAnsi="Times New Roman" w:cs="Times New Roman"/>
+        </w:rPr>
+        <w:t xml:space="preserve">menu item id is the same as the one being deleted and </w:t>
+      </w:r>
+      <w:r>
+        <w:rPr>
+          <w:rFonts w:ascii="Times New Roman" w:hAnsi="Times New Roman" w:cs="Times New Roman"/>
+        </w:rPr>
+        <w:t>where the status is either PENDING, PREPARING OR OUT FOR DELIVERY</w:t>
+      </w:r>
+      <w:r>
+        <w:rPr>
+          <w:rFonts w:ascii="Times New Roman" w:hAnsi="Times New Roman" w:cs="Times New Roman"/>
+        </w:rPr>
+        <w:t xml:space="preserve">. That count is stored into the variable. If the count is bigger than 0, then it </w:t>
+      </w:r>
+      <w:r>
+        <w:rPr>
+          <w:rFonts w:ascii="Times New Roman" w:hAnsi="Times New Roman" w:cs="Times New Roman"/>
+        </w:rPr>
+        <w:t>throws an error , which prevents deletion of the item and prompts the user.</w:t>
+      </w:r>
+    </w:p>
+    <w:p>
+      <w:pPr>
+        <w:rPr>
+          <w:rFonts w:ascii="Times New Roman" w:hAnsi="Times New Roman" w:cs="Times New Roman"/>
+        </w:rPr>
+      </w:pPr>
+      <w:r>
+        <w:rPr>
+          <w:rFonts w:ascii="Times New Roman" w:hAnsi="Times New Roman" w:cs="Times New Roman"/>
+        </w:rPr>
+        <w:t>Test Case:</w:t>
+      </w:r>
+    </w:p>
+    <w:p>
+      <w:pPr>
+        <w:rPr>
+          <w:rFonts w:ascii="Times New Roman" w:hAnsi="Times New Roman" w:cs="Times New Roman"/>
+        </w:rPr>
+      </w:pPr>
+      <w:r>
+        <w:rPr>
+          <w:rFonts w:ascii="Times New Roman" w:hAnsi="Times New Roman" w:cs="Times New Roman"/>
+        </w:rPr>
+        <w:t xml:space="preserve">We simply try to delete a row from </w:t>
+      </w:r>
+      <w:r>
+        <w:rPr>
+          <w:rFonts w:ascii="Times New Roman" w:hAnsi="Times New Roman" w:cs="Times New Roman"/>
+        </w:rPr>
+        <w:t>the menu table that is part of an active order:</w:t>
+      </w:r>
+    </w:p>
+    <w:p>
+      <w:pPr>
+        <w:rPr>
+          <w:rFonts w:ascii="Times New Roman" w:hAnsi="Times New Roman" w:cs="Times New Roman"/>
+        </w:rPr>
+      </w:pPr>
+      <w:r>
+        <w:rPr>
+          <w:rFonts w:ascii="Times New Roman" w:hAnsi="Times New Roman" w:cs="Times New Roman"/>
+        </w:rPr>
+        <w:drawing>
+          <wp:inline distT="0" distB="0" distL="0" distR="0" wp14:anchorId="73A9EA23" wp14:editId="321F043F">
+            <wp:extent cx="5943600" cy="531495"/>
+            <wp:effectExtent l="0" t="0" r="0" b="1905"/>
+            <wp:docPr id="874932131" name="Picture 1"/>
+            <wp:cNvGraphicFramePr>
+              <a:graphicFrameLocks xmlns:a="http://schemas.openxmlformats.org/drawingml/2006/main" noChangeAspect="1"/>
+            </wp:cNvGraphicFramePr>
+            <a:graphic xmlns:a="http://schemas.openxmlformats.org/drawingml/2006/main">
+              <a:graphicData uri="http://schemas.openxmlformats.org/drawingml/2006/picture">
+                <pic:pic xmlns:pic="http://schemas.openxmlformats.org/drawingml/2006/picture">
+                  <pic:nvPicPr>
+                    <pic:cNvPr id="874932131" name=""/>
+                    <pic:cNvPicPr/>
+                  </pic:nvPicPr>
+                  <pic:blipFill>
+                    <a:blip r:embed="rId29"/>
+                    <a:stretch>
+                      <a:fillRect/>
+                    </a:stretch>
+                  </pic:blipFill>
+                  <pic:spPr>
+                    <a:xfrm>
+                      <a:off x="0" y="0"/>
+                      <a:ext cx="5943600" cy="531495"/>
+                    </a:xfrm>
+                    <a:prstGeom prst="rect">
+                      <a:avLst/>
+                    </a:prstGeom>
+                  </pic:spPr>
+                </pic:pic>
+              </a:graphicData>
+            </a:graphic>
+          </wp:inline>
+        </w:drawing>
+      </w:r>
+    </w:p>
+    <w:p>
+      <w:pPr>
+        <w:rPr>
+          <w:rFonts w:ascii="Times New Roman" w:hAnsi="Times New Roman" w:cs="Times New Roman"/>
+        </w:rPr>
+      </w:pPr>
+      <w:r>
+        <w:rPr>
+          <w:rFonts w:ascii="Times New Roman" w:hAnsi="Times New Roman" w:cs="Times New Roman"/>
+        </w:rPr>
+        <w:lastRenderedPageBreak/>
+        <w:t>After trying to delete:</w:t>
+      </w:r>
+    </w:p>
+    <w:p>
+      <w:pPr>
+        <w:rPr>
+          <w:rFonts w:ascii="Times New Roman" w:hAnsi="Times New Roman" w:cs="Times New Roman"/>
+        </w:rPr>
+      </w:pPr>
+      <w:r>
+        <w:rPr>
+          <w:rFonts w:ascii="Times New Roman" w:hAnsi="Times New Roman" w:cs="Times New Roman"/>
+        </w:rPr>
+        <w:drawing>
+          <wp:inline distT="0" distB="0" distL="0" distR="0" wp14:anchorId="33C2B8D3" wp14:editId="612546F9">
+            <wp:extent cx="5943600" cy="1309370"/>
+            <wp:effectExtent l="0" t="0" r="0" b="5080"/>
+            <wp:docPr id="320271316" name="Picture 1" descr="A screenshot of a menu&#10;&#10;AI-generated content may be incorrect."/>
+            <wp:cNvGraphicFramePr>
+              <a:graphicFrameLocks xmlns:a="http://schemas.openxmlformats.org/drawingml/2006/main" noChangeAspect="1"/>
+            </wp:cNvGraphicFramePr>
+            <a:graphic xmlns:a="http://schemas.openxmlformats.org/drawingml/2006/main">
+              <a:graphicData uri="http://schemas.openxmlformats.org/drawingml/2006/picture">
+                <pic:pic xmlns:pic="http://schemas.openxmlformats.org/drawingml/2006/picture">
+                  <pic:nvPicPr>
+                    <pic:cNvPr id="320271316" name="Picture 1" descr="A screenshot of a menu&#10;&#10;AI-generated content may be incorrect."/>
+                    <pic:cNvPicPr/>
+                  </pic:nvPicPr>
+                  <pic:blipFill>
+                    <a:blip r:embed="rId30"/>
+                    <a:stretch>
+                      <a:fillRect/>
+                    </a:stretch>
+                  </pic:blipFill>
+                  <pic:spPr>
+                    <a:xfrm>
+                      <a:off x="0" y="0"/>
+                      <a:ext cx="5943600" cy="1309370"/>
+                    </a:xfrm>
+                    <a:prstGeom prst="rect">
+                      <a:avLst/>
+                    </a:prstGeom>
+                  </pic:spPr>
+                </pic:pic>
+              </a:graphicData>
+            </a:graphic>
+          </wp:inline>
+        </w:drawing>
+      </w:r>
+    </w:p>
+    <w:p>
+      <w:pPr>
+        <w:rPr>
+          <w:rFonts w:ascii="Times New Roman" w:hAnsi="Times New Roman" w:cs="Times New Roman"/>
+        </w:rPr>
+      </w:pPr>
+      <w:r>
+        <w:rPr>
+          <w:rFonts w:ascii="Times New Roman" w:hAnsi="Times New Roman" w:cs="Times New Roman"/>
+        </w:rPr>
+        <w:t xml:space="preserve">As </w:t>
+      </w:r>
+      <w:r>
+        <w:rPr>
+          <w:rFonts w:ascii="Times New Roman" w:hAnsi="Times New Roman" w:cs="Times New Roman"/>
+        </w:rPr>
+        <w:t>expected,</w:t>
+      </w:r>
+      <w:r>
+        <w:rPr>
+          <w:rFonts w:ascii="Times New Roman" w:hAnsi="Times New Roman" w:cs="Times New Roman"/>
+        </w:rPr>
+        <w:t xml:space="preserve"> an error is thrown and the deletion was cancelled, because this item is part of an order</w:t>
+      </w:r>
+      <w:r>
+        <w:rPr>
+          <w:rFonts w:ascii="Times New Roman" w:hAnsi="Times New Roman" w:cs="Times New Roman"/>
+        </w:rPr>
+        <w:t xml:space="preserve"> that is out for delivery.</w:t>
+      </w:r>
+    </w:p>
+    <w:p>
+      <w:pPr>
+        <w:rPr>
+          <w:rFonts w:ascii="Times New Roman" w:hAnsi="Times New Roman" w:cs="Times New Roman"/>
+        </w:rPr>
+      </w:pPr>
       <w:r>
         <w:rPr>
           <w:rFonts w:ascii="Times New Roman" w:hAnsi="Times New Roman" w:cs="Times New Roman"/>
@@ -3092,24 +4884,56 @@
         </w:rPr>
         <w:br/>
       </w:r>
-      <w:r>
-        <w:rPr>
-          <w:rFonts w:ascii="Times New Roman" w:hAnsi="Times New Roman" w:cs="Times New Roman"/>
-        </w:rPr>
-        <w:t>mysqldump -u root -p --databases restaurant &gt; restaurant_backup.sql</w:t>
-      </w:r>
+      <w:proofErr w:type="spellStart"/>
+      <w:r>
+        <w:rPr>
+          <w:rFonts w:ascii="Times New Roman" w:hAnsi="Times New Roman" w:cs="Times New Roman"/>
+        </w:rPr>
+        <w:t>mysqldump</w:t>
+      </w:r>
+      <w:proofErr w:type="spellEnd"/>
+      <w:r>
+        <w:rPr>
+          <w:rFonts w:ascii="Times New Roman" w:hAnsi="Times New Roman" w:cs="Times New Roman"/>
+        </w:rPr>
+        <w:t xml:space="preserve"> -u root -p --databases restaurant &gt; </w:t>
+      </w:r>
+      <w:proofErr w:type="spellStart"/>
+      <w:r>
+        <w:rPr>
+          <w:rFonts w:ascii="Times New Roman" w:hAnsi="Times New Roman" w:cs="Times New Roman"/>
+        </w:rPr>
+        <w:t>restaurant_backup.sql</w:t>
+      </w:r>
+      <w:proofErr w:type="spellEnd"/>
       <w:r>
         <w:rPr>
           <w:rFonts w:ascii="Times New Roman" w:hAnsi="Times New Roman" w:cs="Times New Roman"/>
         </w:rPr>
         <w:br/>
       </w:r>
-      <w:r>
-        <w:rPr>
-          <w:rFonts w:ascii="Times New Roman" w:hAnsi="Times New Roman" w:cs="Times New Roman"/>
-        </w:rPr>
-        <w:t>mysql -u root -p &lt; backups/restaurant_backup.sql</w:t>
-      </w:r>
+      <w:proofErr w:type="spellStart"/>
+      <w:r>
+        <w:rPr>
+          <w:rFonts w:ascii="Times New Roman" w:hAnsi="Times New Roman" w:cs="Times New Roman"/>
+        </w:rPr>
+        <w:t>mysql</w:t>
+      </w:r>
+      <w:proofErr w:type="spellEnd"/>
+      <w:r>
+        <w:rPr>
+          <w:rFonts w:ascii="Times New Roman" w:hAnsi="Times New Roman" w:cs="Times New Roman"/>
+        </w:rPr>
+        <w:t xml:space="preserve"> -u root -p &lt; backups/</w:t>
+      </w:r>
+      <w:proofErr w:type="spellStart"/>
+      <w:r>
+        <w:rPr>
+          <w:rFonts w:ascii="Times New Roman" w:hAnsi="Times New Roman" w:cs="Times New Roman"/>
+        </w:rPr>
+        <w:t>restaurant_backup.sql</w:t>
+      </w:r>
+      <w:proofErr w:type="spellEnd"/>
     </w:p>
     <w:p>
       <w:pPr>
@@ -3170,7 +4994,7 @@
                     <pic:cNvPicPr/>
                   </pic:nvPicPr>
                   <pic:blipFill>
-                    <a:blip r:embed="rId29"/>
+                    <a:blip r:embed="rId31"/>
                     <a:stretch>
                       <a:fillRect/>
                     </a:stretch>
@@ -3245,7 +5069,29 @@
           <w:sz w:val="22"/>
           <w:szCs w:val="22"/>
         </w:rPr>
-        <w:t>-- MySQL dump 10.13  Distrib 8.0.43, for Win64 (x86_64)</w:t>
+        <w:t>-- MySQL dump 10.13  </w:t>
+      </w:r>
+      <w:proofErr w:type="spellStart"/>
+      <w:r>
+        <w:rPr>
+          <w:rFonts w:ascii="Times New Roman" w:hAnsi="Times New Roman" w:cs="Times New Roman"/>
+          <w:i/>
+          <w:iCs/>
+          <w:sz w:val="22"/>
+          <w:szCs w:val="22"/>
+        </w:rPr>
+        <w:t>Distrib</w:t>
+      </w:r>
+      <w:proofErr w:type="spellEnd"/>
+      <w:r>
+        <w:rPr>
+          <w:rFonts w:ascii="Times New Roman" w:hAnsi="Times New Roman" w:cs="Times New Roman"/>
+          <w:i/>
+          <w:iCs/>
+          <w:sz w:val="22"/>
+          <w:szCs w:val="22"/>
+        </w:rPr>
+        <w:t xml:space="preserve"> 8.0.43, for Win64 (x86_64)</w:t>
       </w:r>
     </w:p>
     <w:p>
@@ -3755,7 +5601,7 @@
                     <pic:cNvPicPr/>
                   </pic:nvPicPr>
                   <pic:blipFill>
-                    <a:blip r:embed="rId30"/>
+                    <a:blip r:embed="rId32"/>
                     <a:stretch>
                       <a:fillRect/>
                     </a:stretch>
@@ -3795,7 +5641,7 @@
                     <pic:cNvPicPr/>
                   </pic:nvPicPr>
                   <pic:blipFill>
-                    <a:blip r:embed="rId31"/>
+                    <a:blip r:embed="rId33"/>
                     <a:stretch>
                       <a:fillRect/>
                     </a:stretch>
@@ -3862,7 +5708,7 @@
                     <pic:cNvPicPr/>
                   </pic:nvPicPr>
                   <pic:blipFill>
-                    <a:blip r:embed="rId32"/>
+                    <a:blip r:embed="rId34"/>
                     <a:stretch>
                       <a:fillRect/>
                     </a:stretch>
@@ -3902,7 +5748,7 @@
                     <pic:cNvPicPr/>
                   </pic:nvPicPr>
                   <pic:blipFill>
-                    <a:blip r:embed="rId33"/>
+                    <a:blip r:embed="rId35"/>
                     <a:stretch>
                       <a:fillRect/>
                     </a:stretch>
@@ -3969,7 +5815,7 @@
                     <pic:cNvPicPr/>
                   </pic:nvPicPr>
                   <pic:blipFill>
-                    <a:blip r:embed="rId30"/>
+                    <a:blip r:embed="rId32"/>
                     <a:stretch>
                       <a:fillRect/>
                     </a:stretch>
@@ -4009,7 +5855,7 @@
                     <pic:cNvPicPr/>
                   </pic:nvPicPr>
                   <pic:blipFill>
-                    <a:blip r:embed="rId34"/>
+                    <a:blip r:embed="rId36"/>
                     <a:stretch>
                       <a:fillRect/>
                     </a:stretch>
@@ -4031,7 +5877,7 @@
       </w:r>
     </w:p>
     <w:sectPr>
-      <w:headerReference w:type="default" r:id="rId35"/>
+      <w:headerReference w:type="default" r:id="rId37"/>
       <w:pgSz w:w="12240" w:h="15840"/>
       <w:pgMar w:top="1440" w:right="1440" w:bottom="1440" w:left="1440" w:header="708" w:footer="708" w:gutter="0"/>
       <w:cols w:space="708"/>
@@ -4095,9 +5941,6 @@
 <w:hdr xmlns:wpc="http://schemas.microsoft.com/office/word/2010/wordprocessingCanvas" xmlns:cx="http://schemas.microsoft.com/office/drawing/2014/chartex" xmlns:cx1="http://schemas.microsoft.com/office/drawing/2015/9/8/chartex" xmlns:cx2="http://schemas.microsoft.com/office/drawing/2015/10/21/chartex" xmlns:cx3="http://schemas.microsoft.com/office/drawing/2016/5/9/chartex" xmlns:cx4="http://schemas.microsoft.com/office/drawing/2016/5/10/chartex" xmlns:cx5="http://schemas.microsoft.com/office/drawing/2016/5/11/chartex" xmlns:cx6="http://schemas.microsoft.com/office/drawing/2016/5/12/chartex" xmlns:cx7="http://schemas.microsoft.com/office/drawing/2016/5/13/chartex" xmlns:cx8="http://schemas.microsoft.com/office/drawing/2016/5/14/chartex" xmlns:mc="http://schemas.openxmlformats.org/markup-compatibility/2006" xmlns:aink="http://schemas.microsoft.com/office/drawing/2016/ink" xmlns:am3d="http://schemas.microsoft.com/office/drawing/2017/model3d" xmlns:o="urn:schemas-microsoft-com:office:office" xmlns:oel="http://schemas.microsoft.com/office/2019/extlst" xmlns:r="http://schemas.openxmlformats.org/officeDocument/2006/relationships" xmlns:m="http://schemas.openxmlformats.org/officeDocument/2006/math" xmlns:v="urn:schemas-microsoft-com:vml" xmlns:wp14="http://schemas.microsoft.com/office/word/2010/wordprocessingDrawing" xmlns:wp="http://schemas.openxmlformats.org/drawingml/2006/wordprocessingDrawing" xmlns:w10="urn:schemas-microsoft-com:office:word" xmlns:w="http://schemas.openxmlformats.org/wordprocessingml/2006/main" xmlns:w14="http://schemas.microsoft.com/office/word/2010/wordml" xmlns:w15="http://schemas.microsoft.com/office/word/2012/wordml" xmlns:w16cex="http://schemas.microsoft.com/office/word/2018/wordml/cex" xmlns:w16cid="http://schemas.microsoft.com/office/word/2016/wordml/cid" xmlns:w16="http://schemas.microsoft.com/office/word/2018/wordml" xmlns:w16du="http://schemas.microsoft.com/office/word/2023/wordml/word16du" xmlns:w16sdtdh="http://schemas.microsoft.com/office/word/2020/wordml/sdtdatahash" xmlns:w16sdtfl="http://schemas.microsoft.com/office/word/2024/wordml/sdtformatlock" xmlns:w16se="http://schemas.microsoft.com/office/word/2015/wordml/symex" xmlns:wpg="http://schemas.microsoft.com/office/word/2010/wordprocessingGroup" xmlns:wpi="http://schemas.microsoft.com/office/word/2010/wordprocessingInk" xmlns:wne="http://schemas.microsoft.com/office/word/2006/wordml" xmlns:wps="http://schemas.microsoft.com/office/word/2010/wordprocessingShape" mc:Ignorable="w14 w15 w16se w16cid w16 w16cex w16sdtdh w16sdtfl w16du wp14">
   <w:sdt>
     <w:sdtPr>
-      <w:rPr>
-        <w:noProof w:val="0"/>
-      </w:rPr>
       <w:id w:val="-1487627996"/>
       <w:docPartObj>
         <w:docPartGallery w:val="Page Numbers (Top of Page)"/>
@@ -4107,7 +5950,6 @@
     <w:sdtEndPr>
       <w:rPr>
         <w:rFonts w:ascii="Times New Roman" w:hAnsi="Times New Roman" w:cs="Times New Roman"/>
-        <w:noProof/>
       </w:rPr>
     </w:sdtEndPr>
     <w:sdtContent>
@@ -4122,7 +5964,6 @@
         <w:r>
           <w:rPr>
             <w:rFonts w:ascii="Times New Roman" w:hAnsi="Times New Roman" w:cs="Times New Roman"/>
-            <w:noProof w:val="0"/>
           </w:rPr>
           <w:fldChar w:fldCharType="begin"/>
         </w:r>
@@ -4135,7 +5976,6 @@
         <w:r>
           <w:rPr>
             <w:rFonts w:ascii="Times New Roman" w:hAnsi="Times New Roman" w:cs="Times New Roman"/>
-            <w:noProof w:val="0"/>
           </w:rPr>
           <w:fldChar w:fldCharType="separate"/>
         </w:r>
@@ -6603,9 +8443,6 @@
     <w:pPr>
       <w:spacing w:before="360" w:after="520"/>
     </w:pPr>
-    <w:rPr>
-      <w:noProof/>
-    </w:rPr>
   </w:style>
   <w:style w:type="paragraph" w:styleId="Heading1">
     <w:name w:val="heading 1"/>
@@ -7200,7 +9037,6 @@
     <w:rPr>
       <w:rFonts w:asciiTheme="majorHAnsi" w:hAnsiTheme="majorHAnsi"/>
       <w:b w:val="0"/>
-      <w:noProof w:val="0"/>
       <w:color w:val="0F4761" w:themeColor="accent1" w:themeShade="BF"/>
       <w:kern w:val="0"/>
       <w:sz w:val="32"/>

</xml_diff>